<commit_message>
added back patil 2005 citation
</commit_message>
<xml_diff>
--- a/Jenior_Modeling_mSystems_2017.docx
+++ b/Jenior_Modeling_mSystems_2017.docx
@@ -1719,7 +1719,16 @@
         <w:t xml:space="preserve"> </w:t>
       </w:r>
       <w:r>
-        <w:t xml:space="preserve">most likely utilized from a given environment. To accomplish this we mapped normalized transcript abundances to the enzyme nodes in the network. The importance of each metabolite was measured as the log</w:t>
+        <w:t xml:space="preserve">most likely utilized from a given environment. To accomplish this we mapped normalized transcript abundances to the enzyme nodes in the network. Similar approaches have been previously successful for identifying microbial metabolic responses to environmental pertubation</w:t>
+      </w:r>
+      <w:r>
+        <w:t xml:space="preserve"> </w:t>
+      </w:r>
+      <w:r>
+        <w:t xml:space="preserve">(34)</w:t>
+      </w:r>
+      <w:r>
+        <w:t xml:space="preserve">. In our system, the importance of each metabolite was measured as the log</w:t>
       </w:r>
       <w:r>
         <w:rPr>
@@ -1796,7 +1805,7 @@
         <w:t xml:space="preserve"> </w:t>
       </w:r>
       <w:r>
-        <w:t xml:space="preserve">(34)</w:t>
+        <w:t xml:space="preserve">(35)</w:t>
       </w:r>
       <w:r>
         <w:t xml:space="preserve">. The Stickland fermentation acceptor proline was also found to be important in all conditions tested</w:t>
@@ -1805,7 +1814,7 @@
         <w:t xml:space="preserve"> </w:t>
       </w:r>
       <w:r>
-        <w:t xml:space="preserve">(35)</w:t>
+        <w:t xml:space="preserve">(36)</w:t>
       </w:r>
       <w:r>
         <w:t xml:space="preserve">.</w:t>
@@ -2460,7 +2469,7 @@
         <w:t xml:space="preserve"> </w:t>
       </w:r>
       <w:r>
-        <w:t xml:space="preserve">(36)</w:t>
+        <w:t xml:space="preserve">(37)</w:t>
       </w:r>
       <w:r>
         <w:t xml:space="preserve">. This makes Stickland fermentation a valuable metabolic strategy, and it stands to reason that</w:t>
@@ -2484,7 +2493,7 @@
         <w:t xml:space="preserve"> </w:t>
       </w:r>
       <w:r>
-        <w:t xml:space="preserve">(37)</w:t>
+        <w:t xml:space="preserve">(38)</w:t>
       </w:r>
       <w:r>
         <w:t xml:space="preserve">, would be present at some basal concentration regardless of other species' intercession. Finally, we did find disagreement in some metabolite importance scores and the difference in</w:t>
@@ -2639,7 +2648,7 @@
         <w:t xml:space="preserve"> </w:t>
       </w:r>
       <w:r>
-        <w:t xml:space="preserve">(38)</w:t>
+        <w:t xml:space="preserve">(39)</w:t>
       </w:r>
       <w:r>
         <w:t xml:space="preserve">. These findings highlight that our method not only identifies growth substrates, but reports all metabolites that are being utilized for other processes.</w:t>
@@ -2671,7 +2680,7 @@
         <w:t xml:space="preserve"> </w:t>
       </w:r>
       <w:r>
-        <w:t xml:space="preserve">(39)</w:t>
+        <w:t xml:space="preserve">(40)</w:t>
       </w:r>
       <w:r>
         <w:t xml:space="preserve">, however this does not completely eliminate the possibility for this type of error. Due to the topology of the metabolic network, we were also unable to integrate stoichiometry for each reaction which may effect rates of consumption or production. Reaction reversibility also varies depending on versions of enzymes possessed by each species. Incorrect directionality annotations may lead to mislabeling reactants or products and potentially lead to incorrect importance calculations. With additional manual curation of the</w:t>
@@ -2988,7 +2997,7 @@
         <w:t xml:space="preserve"> </w:t>
       </w:r>
       <w:r>
-        <w:t xml:space="preserve">(40)</w:t>
+        <w:t xml:space="preserve">(41)</w:t>
       </w:r>
       <w:r>
         <w:t xml:space="preserve">. It is important to note that the germination agent taurocholate was omitted from these plates to quantify only vegetative cells. In parallel, undiluted samples were heated at 60° C for 30 minutes to eliminate vegetative cells and leave only spores</w:t>
@@ -2997,7 +3006,7 @@
         <w:t xml:space="preserve"> </w:t>
       </w:r>
       <w:r>
-        <w:t xml:space="preserve">(41)</w:t>
+        <w:t xml:space="preserve">(42)</w:t>
       </w:r>
       <w:r>
         <w:t xml:space="preserve">. These samples were serially diluted under anaerobic conditions in anaerobic PBS and plated on CCFAE with taurocholate (10%) at 37° C for 24 hours. Plating was simultaneously done for heated samples on CCFAE to ensure all vegetative cells had been eliminated.</w:t>
@@ -3036,7 +3045,7 @@
         <w:t xml:space="preserve"> </w:t>
       </w:r>
       <w:r>
-        <w:t xml:space="preserve">(42)</w:t>
+        <w:t xml:space="preserve">(43)</w:t>
       </w:r>
       <w:r>
         <w:t xml:space="preserve">. Briefly, filtered-sterilized cecal content was serially diluted in PBS and added to Vero cells in a 96-well plate. Plates were blinded and viewed after 24 hour incubation for cell rounding. A more detailed protocol with product information can be found at:</w:t>
@@ -3073,7 +3082,7 @@
         <w:t xml:space="preserve"> </w:t>
       </w:r>
       <w:r>
-        <w:t xml:space="preserve">(43)</w:t>
+        <w:t xml:space="preserve">(44)</w:t>
       </w:r>
       <w:r>
         <w:t xml:space="preserve">. All 63 samples were sequenced on a single sequencing run. The 16S rRNA gene sequences were curated using the mothur software package (v1.36), as described previously</w:t>
@@ -3082,7 +3091,7 @@
         <w:t xml:space="preserve"> </w:t>
       </w:r>
       <w:r>
-        <w:t xml:space="preserve">(43)</w:t>
+        <w:t xml:space="preserve">(44)</w:t>
       </w:r>
       <w:r>
         <w:t xml:space="preserve">. In short, paired-end reads were merged into contigs, screened for quality, aligned to SILVA 16S rRNA sequence database, and screened for chimeras. Sequences were classified using a naive Bayesian classifier trained against a 16S rRNA gene training set provided by the Ribosomal Database Project (RDP)</w:t>
@@ -3091,7 +3100,7 @@
         <w:t xml:space="preserve"> </w:t>
       </w:r>
       <w:r>
-        <w:t xml:space="preserve">(44)</w:t>
+        <w:t xml:space="preserve">(45)</w:t>
       </w:r>
       <w:r>
         <w:t xml:space="preserve">. Curated sequences were clustered into operational taxonomic units (OTUs) using a 97% similarity cutoff with the average neighbor clustering algorithm. The number of sequences in each sample was rarefied to 2,500 per sample to minimize the effects of uneven sampling.</w:t>
@@ -3117,7 +3126,7 @@
         <w:t xml:space="preserve"> </w:t>
       </w:r>
       <w:r>
-        <w:t xml:space="preserve">(45)</w:t>
+        <w:t xml:space="preserve">(46)</w:t>
       </w:r>
       <w:r>
         <w:t xml:space="preserve">. The hot lysis buffer was added to the frozen and ground cecal content. The mixture was boiled with periodic vortexing for another 5 minutes. After boiling, an equal volume of 37° C acid phenol/chloroform was added to the cecal content lysate and incubated at 37° C for 10 minutes with periodic vortexing. The mixture was the centrifuged at 2,500 x g at 4° C for 15 minutes. The aqueous phase was then transferred to a sterile tube and an equal volume of acid phenol/chloroform was added. This mixture was vortexed and centrifuged at 2,500 x g at 4° for 5 minutes. The process was repeated until aqueous phase was clear. The last extraction was performed with chloroform/isoamyl alcohol to remove the acid phenol. An equal volume of isopropanol was added and the extracted nucleic acid was incubated overnight at -20° C. The following day the sample was centrifuged at 12000 x g at 4° C for 45 minutes. The pellet was washed with 0° C 100% ethanol and resuspended in 200 μl of RNase-free water. Samples were then treated with 2 μl of Turbo DNase for 30 minutes at 37° C. RNA samples were retrieved using the Zymo Quick-RNA MiniPrep. Completion of the DNase reaction was assessed using PCR for the V4 region of the 16S rRNA gene for 30 cycles (Kozich, 2013). Quality and integrity of RNA was measured using the Agilent RNA 6000 Nano kit for total prokaryotic RNA. The Ribo-Zero Gold rRNA Removal Kit Epidemiology was then used to deplete 16S and 18S rRNA from the samples. Prior to library construction, quality and integrity as measured again using the Agilent RNA 6000 Pico Kit. Stranded RNA-Seq libraries were made constructed with the TruSeq Total RNA Library Preparation Kit v2. The Agilent DNA High Sensitivity Kit was used to measure concentration and fragment size distribution before sequencing. High-throughput sequencing was performed by the University of Michigan Sequencing Core in Ann Arbor, MI. For all groups, sequencing was repeated across 4 lanes of an Illumina HiSeq 2500 using the 2x50 bp chemistry.</w:t>
@@ -3143,7 +3152,7 @@
         <w:t xml:space="preserve"> </w:t>
       </w:r>
       <w:r>
-        <w:t xml:space="preserve">(46)</w:t>
+        <w:t xml:space="preserve">(47)</w:t>
       </w:r>
       <w:r>
         <w:t xml:space="preserve"> </w:t>
@@ -3155,7 +3164,7 @@
         <w:t xml:space="preserve"> </w:t>
       </w:r>
       <w:r>
-        <w:t xml:space="preserve">(47)</w:t>
+        <w:t xml:space="preserve">(48)</w:t>
       </w:r>
       <w:r>
         <w:t xml:space="preserve"> </w:t>
@@ -3182,7 +3191,7 @@
         <w:t xml:space="preserve"> </w:t>
       </w:r>
       <w:r>
-        <w:t xml:space="preserve">(48)</w:t>
+        <w:t xml:space="preserve">(49)</w:t>
       </w:r>
       <w:r>
         <w:t xml:space="preserve">. Optical and PCR duplicates were then removed using Picard MarkDuplicates (</w:t>
@@ -3202,7 +3211,7 @@
         <w:t xml:space="preserve"> </w:t>
       </w:r>
       <w:r>
-        <w:t xml:space="preserve">(49)</w:t>
+        <w:t xml:space="preserve">(50)</w:t>
       </w:r>
       <w:r>
         <w:t xml:space="preserve"> </w:t>
@@ -3380,7 +3389,7 @@
         <w:t xml:space="preserve"> </w:t>
       </w:r>
       <w:r>
-        <w:t xml:space="preserve">(50)</w:t>
+        <w:t xml:space="preserve">(51)</w:t>
       </w:r>
       <w:r>
         <w:t xml:space="preserve">.</w:t>
@@ -5279,7 +5288,7 @@
         <w:t xml:space="preserve"> </w:t>
       </w:r>
       <w:r>
-        <w:t xml:space="preserve">(51)</w:t>
+        <w:t xml:space="preserve">(52)</w:t>
       </w:r>
       <w:r>
         <w:t xml:space="preserve">.</w:t>
@@ -8729,7 +8738,7 @@
         <w:t xml:space="preserve">A. Clarke</w:t>
       </w:r>
       <w:r>
-        <w:t xml:space="preserve">. 2011. Assembly of the Chloroplast ATP-Dependent Clp Protease in &lt;i&gt;Arabidopsis&lt;/i&gt; Is Regulated by the ClpT Accessory Proteins. The Plant Cell</w:t>
+        <w:t xml:space="preserve">. 2011. Assembly of the Chloroplast ATP-Dependent Clp Protease in Arabidopsis Is Regulated by the ClpT Accessory Proteins. The Plant Cell</w:t>
       </w:r>
       <w:r>
         <w:t xml:space="preserve"> </w:t>
@@ -8994,31 +9003,7 @@
         <w:rPr>
           <w:b/>
         </w:rPr>
-        <w:t xml:space="preserve">Karasawa, T.</w:t>
-      </w:r>
-      <w:r>
-        <w:t xml:space="preserve">,</w:t>
-      </w:r>
-      <w:r>
-        <w:t xml:space="preserve"> </w:t>
-      </w:r>
-      <w:r>
-        <w:rPr>
-          <w:b/>
-        </w:rPr>
-        <w:t xml:space="preserve">S. Ikoma</w:t>
-      </w:r>
-      <w:r>
-        <w:t xml:space="preserve">,</w:t>
-      </w:r>
-      <w:r>
-        <w:t xml:space="preserve"> </w:t>
-      </w:r>
-      <w:r>
-        <w:rPr>
-          <w:b/>
-        </w:rPr>
-        <w:t xml:space="preserve">K. Yamakawa</w:t>
+        <w:t xml:space="preserve">Patil, K. R.</w:t>
       </w:r>
       <w:r>
         <w:t xml:space="preserve">, and</w:t>
@@ -9030,22 +9015,22 @@
         <w:rPr>
           <w:b/>
         </w:rPr>
-        <w:t xml:space="preserve">S. Nakamura</w:t>
-      </w:r>
-      <w:r>
-        <w:t xml:space="preserve">. 1995. A defined growth medium for Clostridium difficile. Microbiology</w:t>
-      </w:r>
-      <w:r>
-        <w:t xml:space="preserve"> </w:t>
-      </w:r>
-      <w:r>
-        <w:rPr>
-          <w:b/>
-        </w:rPr>
-        <w:t xml:space="preserve">141</w:t>
-      </w:r>
-      <w:r>
-        <w:t xml:space="preserve">:371–375.</w:t>
+        <w:t xml:space="preserve">J. Nielsen</w:t>
+      </w:r>
+      <w:r>
+        <w:t xml:space="preserve">. 2005. Uncovering transcriptional regulation of metabolism by using metabolic network topology. Proceedings of the National Academy of Sciences of the United States of America</w:t>
+      </w:r>
+      <w:r>
+        <w:t xml:space="preserve"> </w:t>
+      </w:r>
+      <w:r>
+        <w:rPr>
+          <w:b/>
+        </w:rPr>
+        <w:t xml:space="preserve">102</w:t>
+      </w:r>
+      <w:r>
+        <w:t xml:space="preserve">:2685–9.</w:t>
       </w:r>
     </w:p>
     <w:p>
@@ -9062,55 +9047,31 @@
         <w:rPr>
           <w:b/>
         </w:rPr>
-        <w:t xml:space="preserve">Aboulnaga, H.</w:t>
-      </w:r>
-      <w:r>
-        <w:t xml:space="preserve">,</w:t>
-      </w:r>
-      <w:r>
-        <w:t xml:space="preserve"> </w:t>
-      </w:r>
-      <w:r>
-        <w:rPr>
-          <w:b/>
-        </w:rPr>
-        <w:t xml:space="preserve">O. Pinkenburg</w:t>
-      </w:r>
-      <w:r>
-        <w:t xml:space="preserve">,</w:t>
-      </w:r>
-      <w:r>
-        <w:t xml:space="preserve"> </w:t>
-      </w:r>
-      <w:r>
-        <w:rPr>
-          <w:b/>
-        </w:rPr>
-        <w:t xml:space="preserve">J. Schiffels</w:t>
-      </w:r>
-      <w:r>
-        <w:t xml:space="preserve">,</w:t>
-      </w:r>
-      <w:r>
-        <w:t xml:space="preserve"> </w:t>
-      </w:r>
-      <w:r>
-        <w:rPr>
-          <w:b/>
-        </w:rPr>
-        <w:t xml:space="preserve">A. El-Refai</w:t>
-      </w:r>
-      <w:r>
-        <w:t xml:space="preserve">,</w:t>
-      </w:r>
-      <w:r>
-        <w:t xml:space="preserve"> </w:t>
-      </w:r>
-      <w:r>
-        <w:rPr>
-          <w:b/>
-        </w:rPr>
-        <w:t xml:space="preserve">W. Buckel</w:t>
+        <w:t xml:space="preserve">Karasawa, T.</w:t>
+      </w:r>
+      <w:r>
+        <w:t xml:space="preserve">,</w:t>
+      </w:r>
+      <w:r>
+        <w:t xml:space="preserve"> </w:t>
+      </w:r>
+      <w:r>
+        <w:rPr>
+          <w:b/>
+        </w:rPr>
+        <w:t xml:space="preserve">S. Ikoma</w:t>
+      </w:r>
+      <w:r>
+        <w:t xml:space="preserve">,</w:t>
+      </w:r>
+      <w:r>
+        <w:t xml:space="preserve"> </w:t>
+      </w:r>
+      <w:r>
+        <w:rPr>
+          <w:b/>
+        </w:rPr>
+        <w:t xml:space="preserve">K. Yamakawa</w:t>
       </w:r>
       <w:r>
         <w:t xml:space="preserve">, and</w:t>
@@ -9122,49 +9083,22 @@
         <w:rPr>
           <w:b/>
         </w:rPr>
-        <w:t xml:space="preserve">T. Selmer</w:t>
-      </w:r>
-      <w:r>
-        <w:t xml:space="preserve">. 2013. Effect of an oxygen-tolerant bifurcating butyryl coenzyme a dehydrogenase/electron-transferring flavoprotein complex from</w:t>
-      </w:r>
-      <w:r>
-        <w:t xml:space="preserve"> </w:t>
-      </w:r>
-      <w:r>
-        <w:rPr>
-          <w:i/>
-        </w:rPr>
-        <w:t xml:space="preserve">Clostridium difficile</w:t>
-      </w:r>
-      <w:r>
-        <w:t xml:space="preserve"> </w:t>
-      </w:r>
-      <w:r>
-        <w:t xml:space="preserve">on butyrate production in</w:t>
-      </w:r>
-      <w:r>
-        <w:t xml:space="preserve"> </w:t>
-      </w:r>
-      <w:r>
-        <w:rPr>
-          <w:i/>
-        </w:rPr>
-        <w:t xml:space="preserve">Escherichia coli</w:t>
-      </w:r>
-      <w:r>
-        <w:t xml:space="preserve">. Journal of Bacteriology</w:t>
-      </w:r>
-      <w:r>
-        <w:t xml:space="preserve"> </w:t>
-      </w:r>
-      <w:r>
-        <w:rPr>
-          <w:b/>
-        </w:rPr>
-        <w:t xml:space="preserve">195</w:t>
-      </w:r>
-      <w:r>
-        <w:t xml:space="preserve">:3704–3713.</w:t>
+        <w:t xml:space="preserve">S. Nakamura</w:t>
+      </w:r>
+      <w:r>
+        <w:t xml:space="preserve">. 1995. A defined growth medium for Clostridium difficile. Microbiology</w:t>
+      </w:r>
+      <w:r>
+        <w:t xml:space="preserve"> </w:t>
+      </w:r>
+      <w:r>
+        <w:rPr>
+          <w:b/>
+        </w:rPr>
+        <w:t xml:space="preserve">141</w:t>
+      </w:r>
+      <w:r>
+        <w:t xml:space="preserve">:371–375.</w:t>
       </w:r>
     </w:p>
     <w:p>
@@ -9181,7 +9115,55 @@
         <w:rPr>
           <w:b/>
         </w:rPr>
-        <w:t xml:space="preserve">Fuller, M. F.</w:t>
+        <w:t xml:space="preserve">Aboulnaga, H.</w:t>
+      </w:r>
+      <w:r>
+        <w:t xml:space="preserve">,</w:t>
+      </w:r>
+      <w:r>
+        <w:t xml:space="preserve"> </w:t>
+      </w:r>
+      <w:r>
+        <w:rPr>
+          <w:b/>
+        </w:rPr>
+        <w:t xml:space="preserve">O. Pinkenburg</w:t>
+      </w:r>
+      <w:r>
+        <w:t xml:space="preserve">,</w:t>
+      </w:r>
+      <w:r>
+        <w:t xml:space="preserve"> </w:t>
+      </w:r>
+      <w:r>
+        <w:rPr>
+          <w:b/>
+        </w:rPr>
+        <w:t xml:space="preserve">J. Schiffels</w:t>
+      </w:r>
+      <w:r>
+        <w:t xml:space="preserve">,</w:t>
+      </w:r>
+      <w:r>
+        <w:t xml:space="preserve"> </w:t>
+      </w:r>
+      <w:r>
+        <w:rPr>
+          <w:b/>
+        </w:rPr>
+        <w:t xml:space="preserve">A. El-Refai</w:t>
+      </w:r>
+      <w:r>
+        <w:t xml:space="preserve">,</w:t>
+      </w:r>
+      <w:r>
+        <w:t xml:space="preserve"> </w:t>
+      </w:r>
+      <w:r>
+        <w:rPr>
+          <w:b/>
+        </w:rPr>
+        <w:t xml:space="preserve">W. Buckel</w:t>
       </w:r>
       <w:r>
         <w:t xml:space="preserve">, and</w:t>
@@ -9193,22 +9175,49 @@
         <w:rPr>
           <w:b/>
         </w:rPr>
-        <w:t xml:space="preserve">P. J. Reeds</w:t>
-      </w:r>
-      <w:r>
-        <w:t xml:space="preserve">. 1998. Nitrogen cycling in the gut. Annual review of nutrition</w:t>
-      </w:r>
-      <w:r>
-        <w:t xml:space="preserve"> </w:t>
-      </w:r>
-      <w:r>
-        <w:rPr>
-          <w:b/>
-        </w:rPr>
-        <w:t xml:space="preserve">18</w:t>
-      </w:r>
-      <w:r>
-        <w:t xml:space="preserve">:385–411.</w:t>
+        <w:t xml:space="preserve">T. Selmer</w:t>
+      </w:r>
+      <w:r>
+        <w:t xml:space="preserve">. 2013. Effect of an oxygen-tolerant bifurcating butyryl coenzyme a dehydrogenase/electron-transferring flavoprotein complex from</w:t>
+      </w:r>
+      <w:r>
+        <w:t xml:space="preserve"> </w:t>
+      </w:r>
+      <w:r>
+        <w:rPr>
+          <w:i/>
+        </w:rPr>
+        <w:t xml:space="preserve">Clostridium difficile</w:t>
+      </w:r>
+      <w:r>
+        <w:t xml:space="preserve"> </w:t>
+      </w:r>
+      <w:r>
+        <w:t xml:space="preserve">on butyrate production in</w:t>
+      </w:r>
+      <w:r>
+        <w:t xml:space="preserve"> </w:t>
+      </w:r>
+      <w:r>
+        <w:rPr>
+          <w:i/>
+        </w:rPr>
+        <w:t xml:space="preserve">Escherichia coli</w:t>
+      </w:r>
+      <w:r>
+        <w:t xml:space="preserve">. Journal of Bacteriology</w:t>
+      </w:r>
+      <w:r>
+        <w:t xml:space="preserve"> </w:t>
+      </w:r>
+      <w:r>
+        <w:rPr>
+          <w:b/>
+        </w:rPr>
+        <w:t xml:space="preserve">195</w:t>
+      </w:r>
+      <w:r>
+        <w:t xml:space="preserve">:3704–3713.</w:t>
       </w:r>
     </w:p>
     <w:p>
@@ -9225,31 +9234,7 @@
         <w:rPr>
           <w:b/>
         </w:rPr>
-        <w:t xml:space="preserve">Marcobal, A.</w:t>
-      </w:r>
-      <w:r>
-        <w:t xml:space="preserve">,</w:t>
-      </w:r>
-      <w:r>
-        <w:t xml:space="preserve"> </w:t>
-      </w:r>
-      <w:r>
-        <w:rPr>
-          <w:b/>
-        </w:rPr>
-        <w:t xml:space="preserve">A. M. Southwick</w:t>
-      </w:r>
-      <w:r>
-        <w:t xml:space="preserve">,</w:t>
-      </w:r>
-      <w:r>
-        <w:t xml:space="preserve"> </w:t>
-      </w:r>
-      <w:r>
-        <w:rPr>
-          <w:b/>
-        </w:rPr>
-        <w:t xml:space="preserve">K. A. Earle</w:t>
+        <w:t xml:space="preserve">Fuller, M. F.</w:t>
       </w:r>
       <w:r>
         <w:t xml:space="preserve">, and</w:t>
@@ -9261,22 +9246,22 @@
         <w:rPr>
           <w:b/>
         </w:rPr>
-        <w:t xml:space="preserve">J. L. Sonnenburg</w:t>
-      </w:r>
-      <w:r>
-        <w:t xml:space="preserve">. 2013. A refined palate: Bacterial consumption of host glycans in the gut. Glycobiology</w:t>
-      </w:r>
-      <w:r>
-        <w:t xml:space="preserve"> </w:t>
-      </w:r>
-      <w:r>
-        <w:rPr>
-          <w:b/>
-        </w:rPr>
-        <w:t xml:space="preserve">23</w:t>
-      </w:r>
-      <w:r>
-        <w:t xml:space="preserve">:1038–1046.</w:t>
+        <w:t xml:space="preserve">P. J. Reeds</w:t>
+      </w:r>
+      <w:r>
+        <w:t xml:space="preserve">. 1998. Nitrogen cycling in the gut. Annual review of nutrition</w:t>
+      </w:r>
+      <w:r>
+        <w:t xml:space="preserve"> </w:t>
+      </w:r>
+      <w:r>
+        <w:rPr>
+          <w:b/>
+        </w:rPr>
+        <w:t xml:space="preserve">18</w:t>
+      </w:r>
+      <w:r>
+        <w:t xml:space="preserve">:385–411.</w:t>
       </w:r>
     </w:p>
     <w:p>
@@ -9293,19 +9278,31 @@
         <w:rPr>
           <w:b/>
         </w:rPr>
-        <w:t xml:space="preserve">Köpke, M.</w:t>
-      </w:r>
-      <w:r>
-        <w:t xml:space="preserve">,</w:t>
-      </w:r>
-      <w:r>
-        <w:t xml:space="preserve"> </w:t>
-      </w:r>
-      <w:r>
-        <w:rPr>
-          <w:b/>
-        </w:rPr>
-        <w:t xml:space="preserve">M. Straub</w:t>
+        <w:t xml:space="preserve">Marcobal, A.</w:t>
+      </w:r>
+      <w:r>
+        <w:t xml:space="preserve">,</w:t>
+      </w:r>
+      <w:r>
+        <w:t xml:space="preserve"> </w:t>
+      </w:r>
+      <w:r>
+        <w:rPr>
+          <w:b/>
+        </w:rPr>
+        <w:t xml:space="preserve">A. M. Southwick</w:t>
+      </w:r>
+      <w:r>
+        <w:t xml:space="preserve">,</w:t>
+      </w:r>
+      <w:r>
+        <w:t xml:space="preserve"> </w:t>
+      </w:r>
+      <w:r>
+        <w:rPr>
+          <w:b/>
+        </w:rPr>
+        <w:t xml:space="preserve">K. A. Earle</w:t>
       </w:r>
       <w:r>
         <w:t xml:space="preserve">, and</w:t>
@@ -9317,37 +9314,22 @@
         <w:rPr>
           <w:b/>
         </w:rPr>
-        <w:t xml:space="preserve">P. Dürre</w:t>
-      </w:r>
-      <w:r>
-        <w:t xml:space="preserve">. 2013.</w:t>
-      </w:r>
-      <w:r>
-        <w:t xml:space="preserve"> </w:t>
-      </w:r>
-      <w:r>
-        <w:rPr>
-          <w:i/>
-        </w:rPr>
-        <w:t xml:space="preserve">Clostridium difficile</w:t>
-      </w:r>
-      <w:r>
-        <w:t xml:space="preserve"> </w:t>
-      </w:r>
-      <w:r>
-        <w:t xml:space="preserve">Is an Autotrophic Bacterial Pathogen. PLoS ONE</w:t>
-      </w:r>
-      <w:r>
-        <w:t xml:space="preserve"> </w:t>
-      </w:r>
-      <w:r>
-        <w:rPr>
-          <w:b/>
-        </w:rPr>
-        <w:t xml:space="preserve">8</w:t>
-      </w:r>
-      <w:r>
-        <w:t xml:space="preserve">.</w:t>
+        <w:t xml:space="preserve">J. L. Sonnenburg</w:t>
+      </w:r>
+      <w:r>
+        <w:t xml:space="preserve">. 2013. A refined palate: Bacterial consumption of host glycans in the gut. Glycobiology</w:t>
+      </w:r>
+      <w:r>
+        <w:t xml:space="preserve"> </w:t>
+      </w:r>
+      <w:r>
+        <w:rPr>
+          <w:b/>
+        </w:rPr>
+        <w:t xml:space="preserve">23</w:t>
+      </w:r>
+      <w:r>
+        <w:t xml:space="preserve">:1038–1046.</w:t>
       </w:r>
     </w:p>
     <w:p>
@@ -9364,7 +9346,19 @@
         <w:rPr>
           <w:b/>
         </w:rPr>
-        <w:t xml:space="preserve">Green, M. L.</w:t>
+        <w:t xml:space="preserve">Köpke, M.</w:t>
+      </w:r>
+      <w:r>
+        <w:t xml:space="preserve">,</w:t>
+      </w:r>
+      <w:r>
+        <w:t xml:space="preserve"> </w:t>
+      </w:r>
+      <w:r>
+        <w:rPr>
+          <w:b/>
+        </w:rPr>
+        <w:t xml:space="preserve">M. Straub</w:t>
       </w:r>
       <w:r>
         <w:t xml:space="preserve">, and</w:t>
@@ -9376,22 +9370,37 @@
         <w:rPr>
           <w:b/>
         </w:rPr>
-        <w:t xml:space="preserve">P. D. Karp</w:t>
-      </w:r>
-      <w:r>
-        <w:t xml:space="preserve">. 2006. The outcomes of pathway database computations depend on pathway ontology. Nucleic Acids Research</w:t>
-      </w:r>
-      <w:r>
-        <w:t xml:space="preserve"> </w:t>
-      </w:r>
-      <w:r>
-        <w:rPr>
-          <w:b/>
-        </w:rPr>
-        <w:t xml:space="preserve">34</w:t>
-      </w:r>
-      <w:r>
-        <w:t xml:space="preserve">:3687–3697.</w:t>
+        <w:t xml:space="preserve">P. Dürre</w:t>
+      </w:r>
+      <w:r>
+        <w:t xml:space="preserve">. 2013.</w:t>
+      </w:r>
+      <w:r>
+        <w:t xml:space="preserve"> </w:t>
+      </w:r>
+      <w:r>
+        <w:rPr>
+          <w:i/>
+        </w:rPr>
+        <w:t xml:space="preserve">Clostridium difficile</w:t>
+      </w:r>
+      <w:r>
+        <w:t xml:space="preserve"> </w:t>
+      </w:r>
+      <w:r>
+        <w:t xml:space="preserve">Is an Autotrophic Bacterial Pathogen. PLoS ONE</w:t>
+      </w:r>
+      <w:r>
+        <w:t xml:space="preserve"> </w:t>
+      </w:r>
+      <w:r>
+        <w:rPr>
+          <w:b/>
+        </w:rPr>
+        <w:t xml:space="preserve">8</w:t>
+      </w:r>
+      <w:r>
+        <w:t xml:space="preserve">.</w:t>
       </w:r>
     </w:p>
     <w:p>
@@ -9408,19 +9417,7 @@
         <w:rPr>
           <w:b/>
         </w:rPr>
-        <w:t xml:space="preserve">Wilson, K. H.</w:t>
-      </w:r>
-      <w:r>
-        <w:t xml:space="preserve">,</w:t>
-      </w:r>
-      <w:r>
-        <w:t xml:space="preserve"> </w:t>
-      </w:r>
-      <w:r>
-        <w:rPr>
-          <w:b/>
-        </w:rPr>
-        <w:t xml:space="preserve">M. J. Kennedy</w:t>
+        <w:t xml:space="preserve">Green, M. L.</w:t>
       </w:r>
       <w:r>
         <w:t xml:space="preserve">, and</w:t>
@@ -9432,34 +9429,22 @@
         <w:rPr>
           <w:b/>
         </w:rPr>
-        <w:t xml:space="preserve">F. R. Fekety</w:t>
-      </w:r>
-      <w:r>
-        <w:t xml:space="preserve">. 1982. Use of sodium taurocholate to enhance spore recovery on a medium selective for</w:t>
-      </w:r>
-      <w:r>
-        <w:t xml:space="preserve"> </w:t>
-      </w:r>
-      <w:r>
-        <w:rPr>
-          <w:i/>
-        </w:rPr>
-        <w:t xml:space="preserve">Clostridium difficile</w:t>
-      </w:r>
-      <w:r>
-        <w:t xml:space="preserve">. Journal of Clinical Microbiology</w:t>
-      </w:r>
-      <w:r>
-        <w:t xml:space="preserve"> </w:t>
-      </w:r>
-      <w:r>
-        <w:rPr>
-          <w:b/>
-        </w:rPr>
-        <w:t xml:space="preserve">15</w:t>
-      </w:r>
-      <w:r>
-        <w:t xml:space="preserve">:443–446.</w:t>
+        <w:t xml:space="preserve">P. D. Karp</w:t>
+      </w:r>
+      <w:r>
+        <w:t xml:space="preserve">. 2006. The outcomes of pathway database computations depend on pathway ontology. Nucleic Acids Research</w:t>
+      </w:r>
+      <w:r>
+        <w:t xml:space="preserve"> </w:t>
+      </w:r>
+      <w:r>
+        <w:rPr>
+          <w:b/>
+        </w:rPr>
+        <w:t xml:space="preserve">34</w:t>
+      </w:r>
+      <w:r>
+        <w:t xml:space="preserve">:3687–3697.</w:t>
       </w:r>
     </w:p>
     <w:p>
@@ -9476,7 +9461,19 @@
         <w:rPr>
           <w:b/>
         </w:rPr>
-        <w:t xml:space="preserve">Sorg, J. a.</w:t>
+        <w:t xml:space="preserve">Wilson, K. H.</w:t>
+      </w:r>
+      <w:r>
+        <w:t xml:space="preserve">,</w:t>
+      </w:r>
+      <w:r>
+        <w:t xml:space="preserve"> </w:t>
+      </w:r>
+      <w:r>
+        <w:rPr>
+          <w:b/>
+        </w:rPr>
+        <w:t xml:space="preserve">M. J. Kennedy</w:t>
       </w:r>
       <w:r>
         <w:t xml:space="preserve">, and</w:t>
@@ -9488,10 +9485,10 @@
         <w:rPr>
           <w:b/>
         </w:rPr>
-        <w:t xml:space="preserve">A. L. Sonenshein</w:t>
-      </w:r>
-      <w:r>
-        <w:t xml:space="preserve">. 2010. Inhibiting the initiation of</w:t>
+        <w:t xml:space="preserve">F. R. Fekety</w:t>
+      </w:r>
+      <w:r>
+        <w:t xml:space="preserve">. 1982. Use of sodium taurocholate to enhance spore recovery on a medium selective for</w:t>
       </w:r>
       <w:r>
         <w:t xml:space="preserve"> </w:t>
@@ -9503,22 +9500,19 @@
         <w:t xml:space="preserve">Clostridium difficile</w:t>
       </w:r>
       <w:r>
-        <w:t xml:space="preserve"> </w:t>
-      </w:r>
-      <w:r>
-        <w:t xml:space="preserve">spore germination using analogs of chenodeoxycholic acid, a bile acid. Journal of Bacteriology</w:t>
-      </w:r>
-      <w:r>
-        <w:t xml:space="preserve"> </w:t>
-      </w:r>
-      <w:r>
-        <w:rPr>
-          <w:b/>
-        </w:rPr>
-        <w:t xml:space="preserve">192</w:t>
-      </w:r>
-      <w:r>
-        <w:t xml:space="preserve">:4983–4990.</w:t>
+        <w:t xml:space="preserve">. Journal of Clinical Microbiology</w:t>
+      </w:r>
+      <w:r>
+        <w:t xml:space="preserve"> </w:t>
+      </w:r>
+      <w:r>
+        <w:rPr>
+          <w:b/>
+        </w:rPr>
+        <w:t xml:space="preserve">15</w:t>
+      </w:r>
+      <w:r>
+        <w:t xml:space="preserve">:443–446.</w:t>
       </w:r>
     </w:p>
     <w:p>
@@ -9535,67 +9529,7 @@
         <w:rPr>
           <w:b/>
         </w:rPr>
-        <w:t xml:space="preserve">Leslie, J. L.</w:t>
-      </w:r>
-      <w:r>
-        <w:t xml:space="preserve">,</w:t>
-      </w:r>
-      <w:r>
-        <w:t xml:space="preserve"> </w:t>
-      </w:r>
-      <w:r>
-        <w:rPr>
-          <w:b/>
-        </w:rPr>
-        <w:t xml:space="preserve">S. Huang</w:t>
-      </w:r>
-      <w:r>
-        <w:t xml:space="preserve">,</w:t>
-      </w:r>
-      <w:r>
-        <w:t xml:space="preserve"> </w:t>
-      </w:r>
-      <w:r>
-        <w:rPr>
-          <w:b/>
-        </w:rPr>
-        <w:t xml:space="preserve">J. S. Opp</w:t>
-      </w:r>
-      <w:r>
-        <w:t xml:space="preserve">,</w:t>
-      </w:r>
-      <w:r>
-        <w:t xml:space="preserve"> </w:t>
-      </w:r>
-      <w:r>
-        <w:rPr>
-          <w:b/>
-        </w:rPr>
-        <w:t xml:space="preserve">M. S. Nagy</w:t>
-      </w:r>
-      <w:r>
-        <w:t xml:space="preserve">,</w:t>
-      </w:r>
-      <w:r>
-        <w:t xml:space="preserve"> </w:t>
-      </w:r>
-      <w:r>
-        <w:rPr>
-          <w:b/>
-        </w:rPr>
-        <w:t xml:space="preserve">M. Kobayashi</w:t>
-      </w:r>
-      <w:r>
-        <w:t xml:space="preserve">,</w:t>
-      </w:r>
-      <w:r>
-        <w:t xml:space="preserve"> </w:t>
-      </w:r>
-      <w:r>
-        <w:rPr>
-          <w:b/>
-        </w:rPr>
-        <w:t xml:space="preserve">V. B. Young</w:t>
+        <w:t xml:space="preserve">Sorg, J. a.</w:t>
       </w:r>
       <w:r>
         <w:t xml:space="preserve">, and</w:t>
@@ -9607,10 +9541,10 @@
         <w:rPr>
           <w:b/>
         </w:rPr>
-        <w:t xml:space="preserve">J. R. Spence</w:t>
-      </w:r>
-      <w:r>
-        <w:t xml:space="preserve">. 2015. Persistence and toxin production by</w:t>
+        <w:t xml:space="preserve">A. L. Sonenshein</w:t>
+      </w:r>
+      <w:r>
+        <w:t xml:space="preserve">. 2010. Inhibiting the initiation of</w:t>
       </w:r>
       <w:r>
         <w:t xml:space="preserve"> </w:t>
@@ -9625,19 +9559,19 @@
         <w:t xml:space="preserve"> </w:t>
       </w:r>
       <w:r>
-        <w:t xml:space="preserve">within human intestinal organoids result in disruption of epithelial paracellular barrier function. Infection and Immunity</w:t>
-      </w:r>
-      <w:r>
-        <w:t xml:space="preserve"> </w:t>
-      </w:r>
-      <w:r>
-        <w:rPr>
-          <w:b/>
-        </w:rPr>
-        <w:t xml:space="preserve">83</w:t>
-      </w:r>
-      <w:r>
-        <w:t xml:space="preserve">:138–145.</w:t>
+        <w:t xml:space="preserve">spore germination using analogs of chenodeoxycholic acid, a bile acid. Journal of Bacteriology</w:t>
+      </w:r>
+      <w:r>
+        <w:t xml:space="preserve"> </w:t>
+      </w:r>
+      <w:r>
+        <w:rPr>
+          <w:b/>
+        </w:rPr>
+        <w:t xml:space="preserve">192</w:t>
+      </w:r>
+      <w:r>
+        <w:t xml:space="preserve">:4983–4990.</w:t>
       </w:r>
     </w:p>
     <w:p>
@@ -9654,43 +9588,67 @@
         <w:rPr>
           <w:b/>
         </w:rPr>
-        <w:t xml:space="preserve">Kozich, J.</w:t>
-      </w:r>
-      <w:r>
-        <w:t xml:space="preserve">,</w:t>
-      </w:r>
-      <w:r>
-        <w:t xml:space="preserve"> </w:t>
-      </w:r>
-      <w:r>
-        <w:rPr>
-          <w:b/>
-        </w:rPr>
-        <w:t xml:space="preserve">S. Westcott</w:t>
-      </w:r>
-      <w:r>
-        <w:t xml:space="preserve">,</w:t>
-      </w:r>
-      <w:r>
-        <w:t xml:space="preserve"> </w:t>
-      </w:r>
-      <w:r>
-        <w:rPr>
-          <w:b/>
-        </w:rPr>
-        <w:t xml:space="preserve">N. Baxter</w:t>
-      </w:r>
-      <w:r>
-        <w:t xml:space="preserve">,</w:t>
-      </w:r>
-      <w:r>
-        <w:t xml:space="preserve"> </w:t>
-      </w:r>
-      <w:r>
-        <w:rPr>
-          <w:b/>
-        </w:rPr>
-        <w:t xml:space="preserve">S. Highlander</w:t>
+        <w:t xml:space="preserve">Leslie, J. L.</w:t>
+      </w:r>
+      <w:r>
+        <w:t xml:space="preserve">,</w:t>
+      </w:r>
+      <w:r>
+        <w:t xml:space="preserve"> </w:t>
+      </w:r>
+      <w:r>
+        <w:rPr>
+          <w:b/>
+        </w:rPr>
+        <w:t xml:space="preserve">S. Huang</w:t>
+      </w:r>
+      <w:r>
+        <w:t xml:space="preserve">,</w:t>
+      </w:r>
+      <w:r>
+        <w:t xml:space="preserve"> </w:t>
+      </w:r>
+      <w:r>
+        <w:rPr>
+          <w:b/>
+        </w:rPr>
+        <w:t xml:space="preserve">J. S. Opp</w:t>
+      </w:r>
+      <w:r>
+        <w:t xml:space="preserve">,</w:t>
+      </w:r>
+      <w:r>
+        <w:t xml:space="preserve"> </w:t>
+      </w:r>
+      <w:r>
+        <w:rPr>
+          <w:b/>
+        </w:rPr>
+        <w:t xml:space="preserve">M. S. Nagy</w:t>
+      </w:r>
+      <w:r>
+        <w:t xml:space="preserve">,</w:t>
+      </w:r>
+      <w:r>
+        <w:t xml:space="preserve"> </w:t>
+      </w:r>
+      <w:r>
+        <w:rPr>
+          <w:b/>
+        </w:rPr>
+        <w:t xml:space="preserve">M. Kobayashi</w:t>
+      </w:r>
+      <w:r>
+        <w:t xml:space="preserve">,</w:t>
+      </w:r>
+      <w:r>
+        <w:t xml:space="preserve"> </w:t>
+      </w:r>
+      <w:r>
+        <w:rPr>
+          <w:b/>
+        </w:rPr>
+        <w:t xml:space="preserve">V. B. Young</w:t>
       </w:r>
       <w:r>
         <w:t xml:space="preserve">, and</w:t>
@@ -9702,22 +9660,37 @@
         <w:rPr>
           <w:b/>
         </w:rPr>
-        <w:t xml:space="preserve">P. Schloss</w:t>
-      </w:r>
-      <w:r>
-        <w:t xml:space="preserve">. 2013. Development of a dual-index sequencing strategy and curation pipeline for analyzing amplicon sequence data on the MiSeq Illumina sequencing platform. Appl Environ Microbiol</w:t>
-      </w:r>
-      <w:r>
-        <w:t xml:space="preserve"> </w:t>
-      </w:r>
-      <w:r>
-        <w:rPr>
-          <w:b/>
-        </w:rPr>
-        <w:t xml:space="preserve">79</w:t>
-      </w:r>
-      <w:r>
-        <w:t xml:space="preserve">:5112–5120.</w:t>
+        <w:t xml:space="preserve">J. R. Spence</w:t>
+      </w:r>
+      <w:r>
+        <w:t xml:space="preserve">. 2015. Persistence and toxin production by</w:t>
+      </w:r>
+      <w:r>
+        <w:t xml:space="preserve"> </w:t>
+      </w:r>
+      <w:r>
+        <w:rPr>
+          <w:i/>
+        </w:rPr>
+        <w:t xml:space="preserve">Clostridium difficile</w:t>
+      </w:r>
+      <w:r>
+        <w:t xml:space="preserve"> </w:t>
+      </w:r>
+      <w:r>
+        <w:t xml:space="preserve">within human intestinal organoids result in disruption of epithelial paracellular barrier function. Infection and Immunity</w:t>
+      </w:r>
+      <w:r>
+        <w:t xml:space="preserve"> </w:t>
+      </w:r>
+      <w:r>
+        <w:rPr>
+          <w:b/>
+        </w:rPr>
+        <w:t xml:space="preserve">83</w:t>
+      </w:r>
+      <w:r>
+        <w:t xml:space="preserve">:138–145.</w:t>
       </w:r>
     </w:p>
     <w:p>
@@ -9734,31 +9707,43 @@
         <w:rPr>
           <w:b/>
         </w:rPr>
-        <w:t xml:space="preserve">Wang, Q.</w:t>
-      </w:r>
-      <w:r>
-        <w:t xml:space="preserve">,</w:t>
-      </w:r>
-      <w:r>
-        <w:t xml:space="preserve"> </w:t>
-      </w:r>
-      <w:r>
-        <w:rPr>
-          <w:b/>
-        </w:rPr>
-        <w:t xml:space="preserve">G. M. Garrity</w:t>
-      </w:r>
-      <w:r>
-        <w:t xml:space="preserve">,</w:t>
-      </w:r>
-      <w:r>
-        <w:t xml:space="preserve"> </w:t>
-      </w:r>
-      <w:r>
-        <w:rPr>
-          <w:b/>
-        </w:rPr>
-        <w:t xml:space="preserve">J. M. Tiedje</w:t>
+        <w:t xml:space="preserve">Kozich, J.</w:t>
+      </w:r>
+      <w:r>
+        <w:t xml:space="preserve">,</w:t>
+      </w:r>
+      <w:r>
+        <w:t xml:space="preserve"> </w:t>
+      </w:r>
+      <w:r>
+        <w:rPr>
+          <w:b/>
+        </w:rPr>
+        <w:t xml:space="preserve">S. Westcott</w:t>
+      </w:r>
+      <w:r>
+        <w:t xml:space="preserve">,</w:t>
+      </w:r>
+      <w:r>
+        <w:t xml:space="preserve"> </w:t>
+      </w:r>
+      <w:r>
+        <w:rPr>
+          <w:b/>
+        </w:rPr>
+        <w:t xml:space="preserve">N. Baxter</w:t>
+      </w:r>
+      <w:r>
+        <w:t xml:space="preserve">,</w:t>
+      </w:r>
+      <w:r>
+        <w:t xml:space="preserve"> </w:t>
+      </w:r>
+      <w:r>
+        <w:rPr>
+          <w:b/>
+        </w:rPr>
+        <w:t xml:space="preserve">S. Highlander</w:t>
       </w:r>
       <w:r>
         <w:t xml:space="preserve">, and</w:t>
@@ -9770,22 +9755,22 @@
         <w:rPr>
           <w:b/>
         </w:rPr>
-        <w:t xml:space="preserve">J. R. Cole</w:t>
-      </w:r>
-      <w:r>
-        <w:t xml:space="preserve">. 2007. Naive Bayesian classifier for rapid assignment of rRNA sequences into the new bacterial taxonomy. Applied and Environmental Microbiology</w:t>
-      </w:r>
-      <w:r>
-        <w:t xml:space="preserve"> </w:t>
-      </w:r>
-      <w:r>
-        <w:rPr>
-          <w:b/>
-        </w:rPr>
-        <w:t xml:space="preserve">73</w:t>
-      </w:r>
-      <w:r>
-        <w:t xml:space="preserve">:5261–5267.</w:t>
+        <w:t xml:space="preserve">P. Schloss</w:t>
+      </w:r>
+      <w:r>
+        <w:t xml:space="preserve">. 2013. Development of a dual-index sequencing strategy and curation pipeline for analyzing amplicon sequence data on the MiSeq Illumina sequencing platform. Appl Environ Microbiol</w:t>
+      </w:r>
+      <w:r>
+        <w:t xml:space="preserve"> </w:t>
+      </w:r>
+      <w:r>
+        <w:rPr>
+          <w:b/>
+        </w:rPr>
+        <w:t xml:space="preserve">79</w:t>
+      </w:r>
+      <w:r>
+        <w:t xml:space="preserve">:5112–5120.</w:t>
       </w:r>
     </w:p>
     <w:p>
@@ -9802,31 +9787,31 @@
         <w:rPr>
           <w:b/>
         </w:rPr>
-        <w:t xml:space="preserve">Lopez-Medina, E.</w:t>
-      </w:r>
-      <w:r>
-        <w:t xml:space="preserve">,</w:t>
-      </w:r>
-      <w:r>
-        <w:t xml:space="preserve"> </w:t>
-      </w:r>
-      <w:r>
-        <w:rPr>
-          <w:b/>
-        </w:rPr>
-        <w:t xml:space="preserve">M. M. Neubauer</w:t>
-      </w:r>
-      <w:r>
-        <w:t xml:space="preserve">,</w:t>
-      </w:r>
-      <w:r>
-        <w:t xml:space="preserve"> </w:t>
-      </w:r>
-      <w:r>
-        <w:rPr>
-          <w:b/>
-        </w:rPr>
-        <w:t xml:space="preserve">G. B. Pier</w:t>
+        <w:t xml:space="preserve">Wang, Q.</w:t>
+      </w:r>
+      <w:r>
+        <w:t xml:space="preserve">,</w:t>
+      </w:r>
+      <w:r>
+        <w:t xml:space="preserve"> </w:t>
+      </w:r>
+      <w:r>
+        <w:rPr>
+          <w:b/>
+        </w:rPr>
+        <w:t xml:space="preserve">G. M. Garrity</w:t>
+      </w:r>
+      <w:r>
+        <w:t xml:space="preserve">,</w:t>
+      </w:r>
+      <w:r>
+        <w:t xml:space="preserve"> </w:t>
+      </w:r>
+      <w:r>
+        <w:rPr>
+          <w:b/>
+        </w:rPr>
+        <w:t xml:space="preserve">J. M. Tiedje</w:t>
       </w:r>
       <w:r>
         <w:t xml:space="preserve">, and</w:t>
@@ -9838,25 +9823,22 @@
         <w:rPr>
           <w:b/>
         </w:rPr>
-        <w:t xml:space="preserve">A. Y. Koh</w:t>
-      </w:r>
-      <w:r>
-        <w:t xml:space="preserve">. 2011. RNA isolation of</w:t>
-      </w:r>
-      <w:r>
-        <w:t xml:space="preserve"> </w:t>
-      </w:r>
-      <w:r>
-        <w:rPr>
-          <w:i/>
-        </w:rPr>
-        <w:t xml:space="preserve">Pseudomonas aeruginosa</w:t>
-      </w:r>
-      <w:r>
-        <w:t xml:space="preserve"> </w:t>
-      </w:r>
-      <w:r>
-        <w:t xml:space="preserve">colonizing the murine gastrointestinal tract. Journal of visualized experiments : JoVE 6–9.</w:t>
+        <w:t xml:space="preserve">J. R. Cole</w:t>
+      </w:r>
+      <w:r>
+        <w:t xml:space="preserve">. 2007. Naive Bayesian classifier for rapid assignment of rRNA sequences into the new bacterial taxonomy. Applied and Environmental Microbiology</w:t>
+      </w:r>
+      <w:r>
+        <w:t xml:space="preserve"> </w:t>
+      </w:r>
+      <w:r>
+        <w:rPr>
+          <w:b/>
+        </w:rPr>
+        <w:t xml:space="preserve">73</w:t>
+      </w:r>
+      <w:r>
+        <w:t xml:space="preserve">:5261–5267.</w:t>
       </w:r>
     </w:p>
     <w:p>
@@ -9873,103 +9855,31 @@
         <w:rPr>
           <w:b/>
         </w:rPr>
-        <w:t xml:space="preserve">Martin, M. J.</w:t>
-      </w:r>
-      <w:r>
-        <w:t xml:space="preserve">,</w:t>
-      </w:r>
-      <w:r>
-        <w:t xml:space="preserve"> </w:t>
-      </w:r>
-      <w:r>
-        <w:rPr>
-          <w:b/>
-        </w:rPr>
-        <w:t xml:space="preserve">S. Clare</w:t>
-      </w:r>
-      <w:r>
-        <w:t xml:space="preserve">,</w:t>
-      </w:r>
-      <w:r>
-        <w:t xml:space="preserve"> </w:t>
-      </w:r>
-      <w:r>
-        <w:rPr>
-          <w:b/>
-        </w:rPr>
-        <w:t xml:space="preserve">D. Goulding</w:t>
-      </w:r>
-      <w:r>
-        <w:t xml:space="preserve">,</w:t>
-      </w:r>
-      <w:r>
-        <w:t xml:space="preserve"> </w:t>
-      </w:r>
-      <w:r>
-        <w:rPr>
-          <w:b/>
-        </w:rPr>
-        <w:t xml:space="preserve">A. Faulds-Pain</w:t>
-      </w:r>
-      <w:r>
-        <w:t xml:space="preserve">,</w:t>
-      </w:r>
-      <w:r>
-        <w:t xml:space="preserve"> </w:t>
-      </w:r>
-      <w:r>
-        <w:rPr>
-          <w:b/>
-        </w:rPr>
-        <w:t xml:space="preserve">L. Barquist</w:t>
-      </w:r>
-      <w:r>
-        <w:t xml:space="preserve">,</w:t>
-      </w:r>
-      <w:r>
-        <w:t xml:space="preserve"> </w:t>
-      </w:r>
-      <w:r>
-        <w:rPr>
-          <w:b/>
-        </w:rPr>
-        <w:t xml:space="preserve">H. P. Browne</w:t>
-      </w:r>
-      <w:r>
-        <w:t xml:space="preserve">,</w:t>
-      </w:r>
-      <w:r>
-        <w:t xml:space="preserve"> </w:t>
-      </w:r>
-      <w:r>
-        <w:rPr>
-          <w:b/>
-        </w:rPr>
-        <w:t xml:space="preserve">L. Pettit</w:t>
-      </w:r>
-      <w:r>
-        <w:t xml:space="preserve">,</w:t>
-      </w:r>
-      <w:r>
-        <w:t xml:space="preserve"> </w:t>
-      </w:r>
-      <w:r>
-        <w:rPr>
-          <w:b/>
-        </w:rPr>
-        <w:t xml:space="preserve">G. Dougan</w:t>
-      </w:r>
-      <w:r>
-        <w:t xml:space="preserve">,</w:t>
-      </w:r>
-      <w:r>
-        <w:t xml:space="preserve"> </w:t>
-      </w:r>
-      <w:r>
-        <w:rPr>
-          <w:b/>
-        </w:rPr>
-        <w:t xml:space="preserve">T. D. Lawley</w:t>
+        <w:t xml:space="preserve">Lopez-Medina, E.</w:t>
+      </w:r>
+      <w:r>
+        <w:t xml:space="preserve">,</w:t>
+      </w:r>
+      <w:r>
+        <w:t xml:space="preserve"> </w:t>
+      </w:r>
+      <w:r>
+        <w:rPr>
+          <w:b/>
+        </w:rPr>
+        <w:t xml:space="preserve">M. M. Neubauer</w:t>
+      </w:r>
+      <w:r>
+        <w:t xml:space="preserve">,</w:t>
+      </w:r>
+      <w:r>
+        <w:t xml:space="preserve"> </w:t>
+      </w:r>
+      <w:r>
+        <w:rPr>
+          <w:b/>
+        </w:rPr>
+        <w:t xml:space="preserve">G. B. Pier</w:t>
       </w:r>
       <w:r>
         <w:t xml:space="preserve">, and</w:t>
@@ -9981,52 +9891,25 @@
         <w:rPr>
           <w:b/>
         </w:rPr>
-        <w:t xml:space="preserve">B. W. Wren</w:t>
-      </w:r>
-      <w:r>
-        <w:t xml:space="preserve">. 2013. The</w:t>
-      </w:r>
-      <w:r>
-        <w:t xml:space="preserve"> </w:t>
-      </w:r>
-      <w:r>
-        <w:rPr>
-          <w:i/>
-        </w:rPr>
-        <w:t xml:space="preserve">agr</w:t>
-      </w:r>
-      <w:r>
-        <w:t xml:space="preserve"> </w:t>
-      </w:r>
-      <w:r>
-        <w:t xml:space="preserve">locus regulates virulence and colonization genes in</w:t>
-      </w:r>
-      <w:r>
-        <w:t xml:space="preserve"> </w:t>
-      </w:r>
-      <w:r>
-        <w:rPr>
-          <w:i/>
-        </w:rPr>
-        <w:t xml:space="preserve">Clostridium difficile</w:t>
-      </w:r>
-      <w:r>
-        <w:t xml:space="preserve"> </w:t>
-      </w:r>
-      <w:r>
-        <w:t xml:space="preserve">027. Journal of Bacteriology</w:t>
-      </w:r>
-      <w:r>
-        <w:t xml:space="preserve"> </w:t>
-      </w:r>
-      <w:r>
-        <w:rPr>
-          <w:b/>
-        </w:rPr>
-        <w:t xml:space="preserve">195</w:t>
-      </w:r>
-      <w:r>
-        <w:t xml:space="preserve">:3672–3681.</w:t>
+        <w:t xml:space="preserve">A. Y. Koh</w:t>
+      </w:r>
+      <w:r>
+        <w:t xml:space="preserve">. 2011. RNA isolation of</w:t>
+      </w:r>
+      <w:r>
+        <w:t xml:space="preserve"> </w:t>
+      </w:r>
+      <w:r>
+        <w:rPr>
+          <w:i/>
+        </w:rPr>
+        <w:t xml:space="preserve">Pseudomonas aeruginosa</w:t>
+      </w:r>
+      <w:r>
+        <w:t xml:space="preserve"> </w:t>
+      </w:r>
+      <w:r>
+        <w:t xml:space="preserve">colonizing the murine gastrointestinal tract. Journal of visualized experiments : JoVE 6–9.</w:t>
       </w:r>
     </w:p>
     <w:p>
@@ -10043,31 +9926,103 @@
         <w:rPr>
           <w:b/>
         </w:rPr>
-        <w:t xml:space="preserve">Langmead, B.</w:t>
-      </w:r>
-      <w:r>
-        <w:t xml:space="preserve">,</w:t>
-      </w:r>
-      <w:r>
-        <w:t xml:space="preserve"> </w:t>
-      </w:r>
-      <w:r>
-        <w:rPr>
-          <w:b/>
-        </w:rPr>
-        <w:t xml:space="preserve">C. Trapnell</w:t>
-      </w:r>
-      <w:r>
-        <w:t xml:space="preserve">,</w:t>
-      </w:r>
-      <w:r>
-        <w:t xml:space="preserve"> </w:t>
-      </w:r>
-      <w:r>
-        <w:rPr>
-          <w:b/>
-        </w:rPr>
-        <w:t xml:space="preserve">M. Pop</w:t>
+        <w:t xml:space="preserve">Martin, M. J.</w:t>
+      </w:r>
+      <w:r>
+        <w:t xml:space="preserve">,</w:t>
+      </w:r>
+      <w:r>
+        <w:t xml:space="preserve"> </w:t>
+      </w:r>
+      <w:r>
+        <w:rPr>
+          <w:b/>
+        </w:rPr>
+        <w:t xml:space="preserve">S. Clare</w:t>
+      </w:r>
+      <w:r>
+        <w:t xml:space="preserve">,</w:t>
+      </w:r>
+      <w:r>
+        <w:t xml:space="preserve"> </w:t>
+      </w:r>
+      <w:r>
+        <w:rPr>
+          <w:b/>
+        </w:rPr>
+        <w:t xml:space="preserve">D. Goulding</w:t>
+      </w:r>
+      <w:r>
+        <w:t xml:space="preserve">,</w:t>
+      </w:r>
+      <w:r>
+        <w:t xml:space="preserve"> </w:t>
+      </w:r>
+      <w:r>
+        <w:rPr>
+          <w:b/>
+        </w:rPr>
+        <w:t xml:space="preserve">A. Faulds-Pain</w:t>
+      </w:r>
+      <w:r>
+        <w:t xml:space="preserve">,</w:t>
+      </w:r>
+      <w:r>
+        <w:t xml:space="preserve"> </w:t>
+      </w:r>
+      <w:r>
+        <w:rPr>
+          <w:b/>
+        </w:rPr>
+        <w:t xml:space="preserve">L. Barquist</w:t>
+      </w:r>
+      <w:r>
+        <w:t xml:space="preserve">,</w:t>
+      </w:r>
+      <w:r>
+        <w:t xml:space="preserve"> </w:t>
+      </w:r>
+      <w:r>
+        <w:rPr>
+          <w:b/>
+        </w:rPr>
+        <w:t xml:space="preserve">H. P. Browne</w:t>
+      </w:r>
+      <w:r>
+        <w:t xml:space="preserve">,</w:t>
+      </w:r>
+      <w:r>
+        <w:t xml:space="preserve"> </w:t>
+      </w:r>
+      <w:r>
+        <w:rPr>
+          <w:b/>
+        </w:rPr>
+        <w:t xml:space="preserve">L. Pettit</w:t>
+      </w:r>
+      <w:r>
+        <w:t xml:space="preserve">,</w:t>
+      </w:r>
+      <w:r>
+        <w:t xml:space="preserve"> </w:t>
+      </w:r>
+      <w:r>
+        <w:rPr>
+          <w:b/>
+        </w:rPr>
+        <w:t xml:space="preserve">G. Dougan</w:t>
+      </w:r>
+      <w:r>
+        <w:t xml:space="preserve">,</w:t>
+      </w:r>
+      <w:r>
+        <w:t xml:space="preserve"> </w:t>
+      </w:r>
+      <w:r>
+        <w:rPr>
+          <w:b/>
+        </w:rPr>
+        <w:t xml:space="preserve">T. D. Lawley</w:t>
       </w:r>
       <w:r>
         <w:t xml:space="preserve">, and</w:t>
@@ -10079,10 +10034,52 @@
         <w:rPr>
           <w:b/>
         </w:rPr>
-        <w:t xml:space="preserve">S. L. Salzberg</w:t>
-      </w:r>
-      <w:r>
-        <w:t xml:space="preserve">. 2009. Ultrafast and memory-efficient alignment of short DNA sequences to the human genome. Genome Biol 1–10.</w:t>
+        <w:t xml:space="preserve">B. W. Wren</w:t>
+      </w:r>
+      <w:r>
+        <w:t xml:space="preserve">. 2013. The</w:t>
+      </w:r>
+      <w:r>
+        <w:t xml:space="preserve"> </w:t>
+      </w:r>
+      <w:r>
+        <w:rPr>
+          <w:i/>
+        </w:rPr>
+        <w:t xml:space="preserve">agr</w:t>
+      </w:r>
+      <w:r>
+        <w:t xml:space="preserve"> </w:t>
+      </w:r>
+      <w:r>
+        <w:t xml:space="preserve">locus regulates virulence and colonization genes in</w:t>
+      </w:r>
+      <w:r>
+        <w:t xml:space="preserve"> </w:t>
+      </w:r>
+      <w:r>
+        <w:rPr>
+          <w:i/>
+        </w:rPr>
+        <w:t xml:space="preserve">Clostridium difficile</w:t>
+      </w:r>
+      <w:r>
+        <w:t xml:space="preserve"> </w:t>
+      </w:r>
+      <w:r>
+        <w:t xml:space="preserve">027. Journal of Bacteriology</w:t>
+      </w:r>
+      <w:r>
+        <w:t xml:space="preserve"> </w:t>
+      </w:r>
+      <w:r>
+        <w:rPr>
+          <w:b/>
+        </w:rPr>
+        <w:t xml:space="preserve">195</w:t>
+      </w:r>
+      <w:r>
+        <w:t xml:space="preserve">:3672–3681.</w:t>
       </w:r>
     </w:p>
     <w:p>
@@ -10099,55 +10096,31 @@
         <w:rPr>
           <w:b/>
         </w:rPr>
-        <w:t xml:space="preserve">Ogata, H.</w:t>
-      </w:r>
-      <w:r>
-        <w:t xml:space="preserve">,</w:t>
-      </w:r>
-      <w:r>
-        <w:t xml:space="preserve"> </w:t>
-      </w:r>
-      <w:r>
-        <w:rPr>
-          <w:b/>
-        </w:rPr>
-        <w:t xml:space="preserve">S. Goto</w:t>
-      </w:r>
-      <w:r>
-        <w:t xml:space="preserve">,</w:t>
-      </w:r>
-      <w:r>
-        <w:t xml:space="preserve"> </w:t>
-      </w:r>
-      <w:r>
-        <w:rPr>
-          <w:b/>
-        </w:rPr>
-        <w:t xml:space="preserve">K. Sato</w:t>
-      </w:r>
-      <w:r>
-        <w:t xml:space="preserve">,</w:t>
-      </w:r>
-      <w:r>
-        <w:t xml:space="preserve"> </w:t>
-      </w:r>
-      <w:r>
-        <w:rPr>
-          <w:b/>
-        </w:rPr>
-        <w:t xml:space="preserve">W. Fujibuchi</w:t>
-      </w:r>
-      <w:r>
-        <w:t xml:space="preserve">,</w:t>
-      </w:r>
-      <w:r>
-        <w:t xml:space="preserve"> </w:t>
-      </w:r>
-      <w:r>
-        <w:rPr>
-          <w:b/>
-        </w:rPr>
-        <w:t xml:space="preserve">H. Bono</w:t>
+        <w:t xml:space="preserve">Langmead, B.</w:t>
+      </w:r>
+      <w:r>
+        <w:t xml:space="preserve">,</w:t>
+      </w:r>
+      <w:r>
+        <w:t xml:space="preserve"> </w:t>
+      </w:r>
+      <w:r>
+        <w:rPr>
+          <w:b/>
+        </w:rPr>
+        <w:t xml:space="preserve">C. Trapnell</w:t>
+      </w:r>
+      <w:r>
+        <w:t xml:space="preserve">,</w:t>
+      </w:r>
+      <w:r>
+        <w:t xml:space="preserve"> </w:t>
+      </w:r>
+      <w:r>
+        <w:rPr>
+          <w:b/>
+        </w:rPr>
+        <w:t xml:space="preserve">M. Pop</w:t>
       </w:r>
       <w:r>
         <w:t xml:space="preserve">, and</w:t>
@@ -10159,22 +10132,10 @@
         <w:rPr>
           <w:b/>
         </w:rPr>
-        <w:t xml:space="preserve">M. Kanehisa</w:t>
-      </w:r>
-      <w:r>
-        <w:t xml:space="preserve">. 1999. KEGG: Kyoto encyclopedia of genes and genomes. Nucleic Acids Research</w:t>
-      </w:r>
-      <w:r>
-        <w:t xml:space="preserve"> </w:t>
-      </w:r>
-      <w:r>
-        <w:rPr>
-          <w:b/>
-        </w:rPr>
-        <w:t xml:space="preserve">27</w:t>
-      </w:r>
-      <w:r>
-        <w:t xml:space="preserve">:29–34.</w:t>
+        <w:t xml:space="preserve">S. L. Salzberg</w:t>
+      </w:r>
+      <w:r>
+        <w:t xml:space="preserve">. 2009. Ultrafast and memory-efficient alignment of short DNA sequences to the human genome. Genome Biol 1–10.</w:t>
       </w:r>
     </w:p>
     <w:p>
@@ -10191,91 +10152,55 @@
         <w:rPr>
           <w:b/>
         </w:rPr>
-        <w:t xml:space="preserve">Li, H.</w:t>
-      </w:r>
-      <w:r>
-        <w:t xml:space="preserve">,</w:t>
-      </w:r>
-      <w:r>
-        <w:t xml:space="preserve"> </w:t>
-      </w:r>
-      <w:r>
-        <w:rPr>
-          <w:b/>
-        </w:rPr>
-        <w:t xml:space="preserve">B. Handsaker</w:t>
-      </w:r>
-      <w:r>
-        <w:t xml:space="preserve">,</w:t>
-      </w:r>
-      <w:r>
-        <w:t xml:space="preserve"> </w:t>
-      </w:r>
-      <w:r>
-        <w:rPr>
-          <w:b/>
-        </w:rPr>
-        <w:t xml:space="preserve">A. Wysoker</w:t>
-      </w:r>
-      <w:r>
-        <w:t xml:space="preserve">,</w:t>
-      </w:r>
-      <w:r>
-        <w:t xml:space="preserve"> </w:t>
-      </w:r>
-      <w:r>
-        <w:rPr>
-          <w:b/>
-        </w:rPr>
-        <w:t xml:space="preserve">T. Fennell</w:t>
-      </w:r>
-      <w:r>
-        <w:t xml:space="preserve">,</w:t>
-      </w:r>
-      <w:r>
-        <w:t xml:space="preserve"> </w:t>
-      </w:r>
-      <w:r>
-        <w:rPr>
-          <w:b/>
-        </w:rPr>
-        <w:t xml:space="preserve">J. Ruan</w:t>
-      </w:r>
-      <w:r>
-        <w:t xml:space="preserve">,</w:t>
-      </w:r>
-      <w:r>
-        <w:t xml:space="preserve"> </w:t>
-      </w:r>
-      <w:r>
-        <w:rPr>
-          <w:b/>
-        </w:rPr>
-        <w:t xml:space="preserve">N. Homer</w:t>
-      </w:r>
-      <w:r>
-        <w:t xml:space="preserve">,</w:t>
-      </w:r>
-      <w:r>
-        <w:t xml:space="preserve"> </w:t>
-      </w:r>
-      <w:r>
-        <w:rPr>
-          <w:b/>
-        </w:rPr>
-        <w:t xml:space="preserve">G. Marth</w:t>
-      </w:r>
-      <w:r>
-        <w:t xml:space="preserve">,</w:t>
-      </w:r>
-      <w:r>
-        <w:t xml:space="preserve"> </w:t>
-      </w:r>
-      <w:r>
-        <w:rPr>
-          <w:b/>
-        </w:rPr>
-        <w:t xml:space="preserve">G. Abecasis</w:t>
+        <w:t xml:space="preserve">Ogata, H.</w:t>
+      </w:r>
+      <w:r>
+        <w:t xml:space="preserve">,</w:t>
+      </w:r>
+      <w:r>
+        <w:t xml:space="preserve"> </w:t>
+      </w:r>
+      <w:r>
+        <w:rPr>
+          <w:b/>
+        </w:rPr>
+        <w:t xml:space="preserve">S. Goto</w:t>
+      </w:r>
+      <w:r>
+        <w:t xml:space="preserve">,</w:t>
+      </w:r>
+      <w:r>
+        <w:t xml:space="preserve"> </w:t>
+      </w:r>
+      <w:r>
+        <w:rPr>
+          <w:b/>
+        </w:rPr>
+        <w:t xml:space="preserve">K. Sato</w:t>
+      </w:r>
+      <w:r>
+        <w:t xml:space="preserve">,</w:t>
+      </w:r>
+      <w:r>
+        <w:t xml:space="preserve"> </w:t>
+      </w:r>
+      <w:r>
+        <w:rPr>
+          <w:b/>
+        </w:rPr>
+        <w:t xml:space="preserve">W. Fujibuchi</w:t>
+      </w:r>
+      <w:r>
+        <w:t xml:space="preserve">,</w:t>
+      </w:r>
+      <w:r>
+        <w:t xml:space="preserve"> </w:t>
+      </w:r>
+      <w:r>
+        <w:rPr>
+          <w:b/>
+        </w:rPr>
+        <w:t xml:space="preserve">H. Bono</w:t>
       </w:r>
       <w:r>
         <w:t xml:space="preserve">, and</w:t>
@@ -10287,22 +10212,22 @@
         <w:rPr>
           <w:b/>
         </w:rPr>
-        <w:t xml:space="preserve">R. Durbin</w:t>
-      </w:r>
-      <w:r>
-        <w:t xml:space="preserve">. 2009. The Sequence Alignment/Map format and SAMtools. Bioinformatics</w:t>
-      </w:r>
-      <w:r>
-        <w:t xml:space="preserve"> </w:t>
-      </w:r>
-      <w:r>
-        <w:rPr>
-          <w:b/>
-        </w:rPr>
-        <w:t xml:space="preserve">25</w:t>
-      </w:r>
-      <w:r>
-        <w:t xml:space="preserve">:2078–2079.</w:t>
+        <w:t xml:space="preserve">M. Kanehisa</w:t>
+      </w:r>
+      <w:r>
+        <w:t xml:space="preserve">. 1999. KEGG: Kyoto encyclopedia of genes and genomes. Nucleic Acids Research</w:t>
+      </w:r>
+      <w:r>
+        <w:t xml:space="preserve"> </w:t>
+      </w:r>
+      <w:r>
+        <w:rPr>
+          <w:b/>
+        </w:rPr>
+        <w:t xml:space="preserve">27</w:t>
+      </w:r>
+      <w:r>
+        <w:t xml:space="preserve">:29–34.</w:t>
       </w:r>
     </w:p>
     <w:p>
@@ -10319,31 +10244,91 @@
         <w:rPr>
           <w:b/>
         </w:rPr>
-        <w:t xml:space="preserve">Basler, G.</w:t>
-      </w:r>
-      <w:r>
-        <w:t xml:space="preserve">,</w:t>
-      </w:r>
-      <w:r>
-        <w:t xml:space="preserve"> </w:t>
-      </w:r>
-      <w:r>
-        <w:rPr>
-          <w:b/>
-        </w:rPr>
-        <w:t xml:space="preserve">O. Ebenhöh</w:t>
-      </w:r>
-      <w:r>
-        <w:t xml:space="preserve">,</w:t>
-      </w:r>
-      <w:r>
-        <w:t xml:space="preserve"> </w:t>
-      </w:r>
-      <w:r>
-        <w:rPr>
-          <w:b/>
-        </w:rPr>
-        <w:t xml:space="preserve">J. Selbig</w:t>
+        <w:t xml:space="preserve">Li, H.</w:t>
+      </w:r>
+      <w:r>
+        <w:t xml:space="preserve">,</w:t>
+      </w:r>
+      <w:r>
+        <w:t xml:space="preserve"> </w:t>
+      </w:r>
+      <w:r>
+        <w:rPr>
+          <w:b/>
+        </w:rPr>
+        <w:t xml:space="preserve">B. Handsaker</w:t>
+      </w:r>
+      <w:r>
+        <w:t xml:space="preserve">,</w:t>
+      </w:r>
+      <w:r>
+        <w:t xml:space="preserve"> </w:t>
+      </w:r>
+      <w:r>
+        <w:rPr>
+          <w:b/>
+        </w:rPr>
+        <w:t xml:space="preserve">A. Wysoker</w:t>
+      </w:r>
+      <w:r>
+        <w:t xml:space="preserve">,</w:t>
+      </w:r>
+      <w:r>
+        <w:t xml:space="preserve"> </w:t>
+      </w:r>
+      <w:r>
+        <w:rPr>
+          <w:b/>
+        </w:rPr>
+        <w:t xml:space="preserve">T. Fennell</w:t>
+      </w:r>
+      <w:r>
+        <w:t xml:space="preserve">,</w:t>
+      </w:r>
+      <w:r>
+        <w:t xml:space="preserve"> </w:t>
+      </w:r>
+      <w:r>
+        <w:rPr>
+          <w:b/>
+        </w:rPr>
+        <w:t xml:space="preserve">J. Ruan</w:t>
+      </w:r>
+      <w:r>
+        <w:t xml:space="preserve">,</w:t>
+      </w:r>
+      <w:r>
+        <w:t xml:space="preserve"> </w:t>
+      </w:r>
+      <w:r>
+        <w:rPr>
+          <w:b/>
+        </w:rPr>
+        <w:t xml:space="preserve">N. Homer</w:t>
+      </w:r>
+      <w:r>
+        <w:t xml:space="preserve">,</w:t>
+      </w:r>
+      <w:r>
+        <w:t xml:space="preserve"> </w:t>
+      </w:r>
+      <w:r>
+        <w:rPr>
+          <w:b/>
+        </w:rPr>
+        <w:t xml:space="preserve">G. Marth</w:t>
+      </w:r>
+      <w:r>
+        <w:t xml:space="preserve">,</w:t>
+      </w:r>
+      <w:r>
+        <w:t xml:space="preserve"> </w:t>
+      </w:r>
+      <w:r>
+        <w:rPr>
+          <w:b/>
+        </w:rPr>
+        <w:t xml:space="preserve">G. Abecasis</w:t>
       </w:r>
       <w:r>
         <w:t xml:space="preserve">, and</w:t>
@@ -10355,22 +10340,22 @@
         <w:rPr>
           <w:b/>
         </w:rPr>
-        <w:t xml:space="preserve">Z. Nikoloski</w:t>
-      </w:r>
-      <w:r>
-        <w:t xml:space="preserve">. 2011. Mass-balanced randomization of metabolic networks. Bioinformatics</w:t>
-      </w:r>
-      <w:r>
-        <w:t xml:space="preserve"> </w:t>
-      </w:r>
-      <w:r>
-        <w:rPr>
-          <w:b/>
-        </w:rPr>
-        <w:t xml:space="preserve">27</w:t>
-      </w:r>
-      <w:r>
-        <w:t xml:space="preserve">:1397–1403.</w:t>
+        <w:t xml:space="preserve">R. Durbin</w:t>
+      </w:r>
+      <w:r>
+        <w:t xml:space="preserve">. 2009. The Sequence Alignment/Map format and SAMtools. Bioinformatics</w:t>
+      </w:r>
+      <w:r>
+        <w:t xml:space="preserve"> </w:t>
+      </w:r>
+      <w:r>
+        <w:rPr>
+          <w:b/>
+        </w:rPr>
+        <w:t xml:space="preserve">25</w:t>
+      </w:r>
+      <w:r>
+        <w:t xml:space="preserve">:2078–2079.</w:t>
       </w:r>
     </w:p>
     <w:p>
@@ -10379,6 +10364,74 @@
       </w:pPr>
       <w:r>
         <w:t xml:space="preserve">51.</w:t>
+      </w:r>
+      <w:r>
+        <w:t xml:space="preserve"> </w:t>
+      </w:r>
+      <w:r>
+        <w:rPr>
+          <w:b/>
+        </w:rPr>
+        <w:t xml:space="preserve">Basler, G.</w:t>
+      </w:r>
+      <w:r>
+        <w:t xml:space="preserve">,</w:t>
+      </w:r>
+      <w:r>
+        <w:t xml:space="preserve"> </w:t>
+      </w:r>
+      <w:r>
+        <w:rPr>
+          <w:b/>
+        </w:rPr>
+        <w:t xml:space="preserve">O. Ebenhöh</w:t>
+      </w:r>
+      <w:r>
+        <w:t xml:space="preserve">,</w:t>
+      </w:r>
+      <w:r>
+        <w:t xml:space="preserve"> </w:t>
+      </w:r>
+      <w:r>
+        <w:rPr>
+          <w:b/>
+        </w:rPr>
+        <w:t xml:space="preserve">J. Selbig</w:t>
+      </w:r>
+      <w:r>
+        <w:t xml:space="preserve">, and</w:t>
+      </w:r>
+      <w:r>
+        <w:t xml:space="preserve"> </w:t>
+      </w:r>
+      <w:r>
+        <w:rPr>
+          <w:b/>
+        </w:rPr>
+        <w:t xml:space="preserve">Z. Nikoloski</w:t>
+      </w:r>
+      <w:r>
+        <w:t xml:space="preserve">. 2011. Mass-balanced randomization of metabolic networks. Bioinformatics</w:t>
+      </w:r>
+      <w:r>
+        <w:t xml:space="preserve"> </w:t>
+      </w:r>
+      <w:r>
+        <w:rPr>
+          <w:b/>
+        </w:rPr>
+        <w:t xml:space="preserve">27</w:t>
+      </w:r>
+      <w:r>
+        <w:t xml:space="preserve">:1397–1403.</w:t>
+      </w:r>
+    </w:p>
+    <w:p>
+      <w:pPr>
+        <w:pStyle w:val="Bibliography"/>
+      </w:pPr>
+      <w:r>
+        <w:t xml:space="preserve">52.</w:t>
       </w:r>
       <w:r>
         <w:t xml:space="preserve"> </w:t>
@@ -10814,7 +10867,7 @@
     </w:lvl>
   </w:abstractNum>
   <w:abstractNum w:abstractNumId="990">
-    <w:nsid w:val="39ca5458"/>
+    <w:nsid w:val="854367af"/>
     <w:multiLevelType w:val="multilevel"/>
     <w:lvl w:ilvl="0">
       <w:numFmt w:val="bullet"/>

</xml_diff>

<commit_message>
added code for table 1 to Rmd and re-knit
</commit_message>
<xml_diff>
--- a/Jenior_Modeling_mSystems_2017.docx
+++ b/Jenior_Modeling_mSystems_2017.docx
@@ -545,79 +545,55 @@
         <w:t>Results</w:t>
       </w:r>
     </w:p>
-    <w:p>
-      <w:pPr>
-        <w:sectPr>
-          <w:footerReference w:type="default" r:id="rId2"/>
-          <w:type w:val="nextPage"/>
-          <w:pgSz w:w="12240" w:h="15840"/>
-          <w:pgMar w:left="1440" w:right="1440" w:header="0" w:top="1440" w:footer="720" w:bottom="1440" w:gutter="0"/>
-          <w:lnNumType w:countBy="1" w:restart="continuous"/>
-          <w:pgNumType w:fmt="decimal"/>
-          <w:formProt w:val="false"/>
-          <w:textDirection w:val="lrTb"/>
-          <w:docGrid w:type="default" w:linePitch="240" w:charSpace="4294961151"/>
-        </w:sectPr>
-        <w:pStyle w:val="Normal"/>
-        <w:rPr/>
-      </w:pPr>
-      <w:r>
-        <w:rPr/>
-      </w:r>
-    </w:p>
     <w:tbl>
       <w:tblPr>
-        <w:tblW w:w="9440" w:type="dxa"/>
+        <w:tblStyle w:val="TableNormal"/>
+        <w:tblW w:w="9367" w:type="dxa"/>
         <w:jc w:val="left"/>
-        <w:tblInd w:w="65" w:type="dxa"/>
+        <w:tblInd w:w="0" w:type="dxa"/>
         <w:tblBorders>
-          <w:top w:val="single" w:sz="2" w:space="0" w:color="000001"/>
-          <w:left w:val="single" w:sz="2" w:space="0" w:color="000001"/>
-          <w:bottom w:val="single" w:sz="2" w:space="0" w:color="000001"/>
-          <w:right w:val="single" w:sz="2" w:space="0" w:color="000001"/>
-          <w:insideH w:val="single" w:sz="2" w:space="0" w:color="000001"/>
-          <w:insideV w:val="single" w:sz="2" w:space="0" w:color="000001"/>
+          <w:bottom w:val="single" w:sz="6" w:space="0" w:color="000001"/>
+          <w:insideH w:val="single" w:sz="6" w:space="0" w:color="000001"/>
         </w:tblBorders>
         <w:tblCellMar>
-          <w:top w:w="80" w:type="dxa"/>
-          <w:left w:w="71" w:type="dxa"/>
-          <w:bottom w:w="80" w:type="dxa"/>
-          <w:right w:w="80" w:type="dxa"/>
+          <w:top w:w="0" w:type="dxa"/>
+          <w:left w:w="108" w:type="dxa"/>
+          <w:bottom w:w="0" w:type="dxa"/>
+          <w:right w:w="108" w:type="dxa"/>
         </w:tblCellMar>
-        <w:tblLook w:val="04a0" w:noVBand="1" w:noHBand="0" w:lastColumn="0" w:firstColumn="1" w:lastRow="0" w:firstRow="1"/>
+        <w:tblLook w:firstRow="1"/>
       </w:tblPr>
       <w:tblGrid>
-        <w:gridCol w:w="1190"/>
-        <w:gridCol w:w="1608"/>
-        <w:gridCol w:w="1603"/>
-        <w:gridCol w:w="1608"/>
-        <w:gridCol w:w="1762"/>
-        <w:gridCol w:w="1669"/>
+        <w:gridCol w:w="1267"/>
+        <w:gridCol w:w="1433"/>
+        <w:gridCol w:w="1883"/>
+        <w:gridCol w:w="2084"/>
+        <w:gridCol w:w="1700"/>
+        <w:gridCol w:w="1000"/>
       </w:tblGrid>
       <w:tr>
         <w:trPr>
-          <w:trHeight w:val="272" w:hRule="atLeast"/>
+          <w:cnfStyle w:firstRow="1"/>
         </w:trPr>
         <w:tc>
           <w:tcPr>
-            <w:tcW w:w="1190" w:type="dxa"/>
+            <w:tcW w:w="1267" w:type="dxa"/>
             <w:tcBorders>
-              <w:top w:val="single" w:sz="2" w:space="0" w:color="000001"/>
-              <w:left w:val="single" w:sz="2" w:space="0" w:color="000001"/>
-              <w:bottom w:val="single" w:sz="2" w:space="0" w:color="000001"/>
-              <w:right w:val="single" w:sz="2" w:space="0" w:color="000001"/>
-              <w:insideH w:val="single" w:sz="2" w:space="0" w:color="000001"/>
-              <w:insideV w:val="single" w:sz="2" w:space="0" w:color="000001"/>
+              <w:bottom w:val="single" w:sz="6" w:space="0" w:color="000001"/>
+              <w:insideH w:val="single" w:sz="6" w:space="0" w:color="000001"/>
             </w:tcBorders>
-            <w:shd w:color="auto" w:fill="auto" w:val="clear"/>
-            <w:tcMar>
-              <w:left w:w="71" w:type="dxa"/>
-            </w:tcMar>
+            <w:shd w:fill="auto" w:val="clear"/>
+            <w:vAlign w:val="bottom"/>
           </w:tcPr>
           <w:p>
             <w:pPr>
-              <w:pStyle w:val="BodyA"/>
-              <w:rPr/>
+              <w:pStyle w:val="Compact"/>
+              <w:spacing w:before="36" w:after="36"/>
+              <w:jc w:val="left"/>
+              <w:rPr>
+                <w:sz w:val="16"/>
+                <w:szCs w:val="16"/>
+              </w:rPr>
             </w:pPr>
             <w:r>
               <w:rPr>
@@ -630,24 +606,23 @@
         </w:tc>
         <w:tc>
           <w:tcPr>
-            <w:tcW w:w="1608" w:type="dxa"/>
+            <w:tcW w:w="1433" w:type="dxa"/>
             <w:tcBorders>
-              <w:top w:val="single" w:sz="2" w:space="0" w:color="000001"/>
-              <w:left w:val="single" w:sz="2" w:space="0" w:color="000001"/>
-              <w:bottom w:val="single" w:sz="2" w:space="0" w:color="000001"/>
-              <w:right w:val="single" w:sz="2" w:space="0" w:color="000001"/>
-              <w:insideH w:val="single" w:sz="2" w:space="0" w:color="000001"/>
-              <w:insideV w:val="single" w:sz="2" w:space="0" w:color="000001"/>
+              <w:bottom w:val="single" w:sz="6" w:space="0" w:color="000001"/>
+              <w:insideH w:val="single" w:sz="6" w:space="0" w:color="000001"/>
             </w:tcBorders>
-            <w:shd w:color="auto" w:fill="auto" w:val="clear"/>
-            <w:tcMar>
-              <w:left w:w="71" w:type="dxa"/>
-            </w:tcMar>
+            <w:shd w:fill="auto" w:val="clear"/>
+            <w:vAlign w:val="bottom"/>
           </w:tcPr>
           <w:p>
             <w:pPr>
-              <w:pStyle w:val="BodyA"/>
-              <w:rPr/>
+              <w:pStyle w:val="Compact"/>
+              <w:spacing w:before="36" w:after="36"/>
+              <w:jc w:val="left"/>
+              <w:rPr>
+                <w:sz w:val="16"/>
+                <w:szCs w:val="16"/>
+              </w:rPr>
             </w:pPr>
             <w:r>
               <w:rPr>
@@ -660,24 +635,23 @@
         </w:tc>
         <w:tc>
           <w:tcPr>
-            <w:tcW w:w="1603" w:type="dxa"/>
+            <w:tcW w:w="1883" w:type="dxa"/>
             <w:tcBorders>
-              <w:top w:val="single" w:sz="2" w:space="0" w:color="000001"/>
-              <w:left w:val="single" w:sz="2" w:space="0" w:color="000001"/>
-              <w:bottom w:val="single" w:sz="2" w:space="0" w:color="000001"/>
-              <w:right w:val="single" w:sz="2" w:space="0" w:color="000001"/>
-              <w:insideH w:val="single" w:sz="2" w:space="0" w:color="000001"/>
-              <w:insideV w:val="single" w:sz="2" w:space="0" w:color="000001"/>
+              <w:bottom w:val="single" w:sz="6" w:space="0" w:color="000001"/>
+              <w:insideH w:val="single" w:sz="6" w:space="0" w:color="000001"/>
             </w:tcBorders>
-            <w:shd w:color="auto" w:fill="auto" w:val="clear"/>
-            <w:tcMar>
-              <w:left w:w="71" w:type="dxa"/>
-            </w:tcMar>
+            <w:shd w:fill="auto" w:val="clear"/>
+            <w:vAlign w:val="bottom"/>
           </w:tcPr>
           <w:p>
             <w:pPr>
-              <w:pStyle w:val="BodyA"/>
-              <w:rPr/>
+              <w:pStyle w:val="Compact"/>
+              <w:spacing w:before="36" w:after="36"/>
+              <w:jc w:val="left"/>
+              <w:rPr>
+                <w:sz w:val="16"/>
+                <w:szCs w:val="16"/>
+              </w:rPr>
             </w:pPr>
             <w:r>
               <w:rPr>
@@ -690,24 +664,23 @@
         </w:tc>
         <w:tc>
           <w:tcPr>
-            <w:tcW w:w="1608" w:type="dxa"/>
+            <w:tcW w:w="2084" w:type="dxa"/>
             <w:tcBorders>
-              <w:top w:val="single" w:sz="2" w:space="0" w:color="000001"/>
-              <w:left w:val="single" w:sz="2" w:space="0" w:color="000001"/>
-              <w:bottom w:val="single" w:sz="2" w:space="0" w:color="000001"/>
-              <w:right w:val="single" w:sz="2" w:space="0" w:color="000001"/>
-              <w:insideH w:val="single" w:sz="2" w:space="0" w:color="000001"/>
-              <w:insideV w:val="single" w:sz="2" w:space="0" w:color="000001"/>
+              <w:bottom w:val="single" w:sz="6" w:space="0" w:color="000001"/>
+              <w:insideH w:val="single" w:sz="6" w:space="0" w:color="000001"/>
             </w:tcBorders>
-            <w:shd w:color="auto" w:fill="auto" w:val="clear"/>
-            <w:tcMar>
-              <w:left w:w="71" w:type="dxa"/>
-            </w:tcMar>
+            <w:shd w:fill="auto" w:val="clear"/>
+            <w:vAlign w:val="bottom"/>
           </w:tcPr>
           <w:p>
             <w:pPr>
-              <w:pStyle w:val="BodyA"/>
-              <w:rPr/>
+              <w:pStyle w:val="Compact"/>
+              <w:spacing w:before="36" w:after="36"/>
+              <w:jc w:val="left"/>
+              <w:rPr>
+                <w:sz w:val="16"/>
+                <w:szCs w:val="16"/>
+              </w:rPr>
             </w:pPr>
             <w:r>
               <w:rPr>
@@ -720,24 +693,23 @@
         </w:tc>
         <w:tc>
           <w:tcPr>
-            <w:tcW w:w="1762" w:type="dxa"/>
+            <w:tcW w:w="1700" w:type="dxa"/>
             <w:tcBorders>
-              <w:top w:val="single" w:sz="2" w:space="0" w:color="000001"/>
-              <w:left w:val="single" w:sz="2" w:space="0" w:color="000001"/>
-              <w:bottom w:val="single" w:sz="2" w:space="0" w:color="000001"/>
-              <w:right w:val="single" w:sz="2" w:space="0" w:color="000001"/>
-              <w:insideH w:val="single" w:sz="2" w:space="0" w:color="000001"/>
-              <w:insideV w:val="single" w:sz="2" w:space="0" w:color="000001"/>
+              <w:bottom w:val="single" w:sz="6" w:space="0" w:color="000001"/>
+              <w:insideH w:val="single" w:sz="6" w:space="0" w:color="000001"/>
             </w:tcBorders>
-            <w:shd w:color="auto" w:fill="auto" w:val="clear"/>
-            <w:tcMar>
-              <w:left w:w="71" w:type="dxa"/>
-            </w:tcMar>
+            <w:shd w:fill="auto" w:val="clear"/>
+            <w:vAlign w:val="bottom"/>
           </w:tcPr>
           <w:p>
             <w:pPr>
-              <w:pStyle w:val="BodyA"/>
-              <w:rPr/>
+              <w:pStyle w:val="Compact"/>
+              <w:spacing w:before="36" w:after="36"/>
+              <w:jc w:val="left"/>
+              <w:rPr>
+                <w:sz w:val="16"/>
+                <w:szCs w:val="16"/>
+              </w:rPr>
             </w:pPr>
             <w:r>
               <w:rPr>
@@ -750,24 +722,23 @@
         </w:tc>
         <w:tc>
           <w:tcPr>
-            <w:tcW w:w="1669" w:type="dxa"/>
+            <w:tcW w:w="1000" w:type="dxa"/>
             <w:tcBorders>
-              <w:top w:val="single" w:sz="2" w:space="0" w:color="000001"/>
-              <w:left w:val="single" w:sz="2" w:space="0" w:color="000001"/>
-              <w:bottom w:val="single" w:sz="2" w:space="0" w:color="000001"/>
-              <w:right w:val="single" w:sz="2" w:space="0" w:color="000001"/>
-              <w:insideH w:val="single" w:sz="2" w:space="0" w:color="000001"/>
-              <w:insideV w:val="single" w:sz="2" w:space="0" w:color="000001"/>
+              <w:bottom w:val="single" w:sz="6" w:space="0" w:color="000001"/>
+              <w:insideH w:val="single" w:sz="6" w:space="0" w:color="000001"/>
             </w:tcBorders>
-            <w:shd w:color="auto" w:fill="auto" w:val="clear"/>
-            <w:tcMar>
-              <w:left w:w="71" w:type="dxa"/>
-            </w:tcMar>
+            <w:shd w:fill="auto" w:val="clear"/>
+            <w:vAlign w:val="bottom"/>
           </w:tcPr>
           <w:p>
             <w:pPr>
-              <w:pStyle w:val="BodyA"/>
-              <w:rPr/>
+              <w:pStyle w:val="Compact"/>
+              <w:spacing w:before="36" w:after="36"/>
+              <w:jc w:val="left"/>
+              <w:rPr>
+                <w:sz w:val="16"/>
+                <w:szCs w:val="16"/>
+              </w:rPr>
             </w:pPr>
             <w:r>
               <w:rPr>
@@ -780,29 +751,22 @@
         </w:tc>
       </w:tr>
       <w:tr>
-        <w:trPr>
-          <w:trHeight w:val="1247" w:hRule="atLeast"/>
-        </w:trPr>
+        <w:trPr/>
         <w:tc>
           <w:tcPr>
-            <w:tcW w:w="1190" w:type="dxa"/>
-            <w:tcBorders>
-              <w:top w:val="single" w:sz="2" w:space="0" w:color="000001"/>
-              <w:left w:val="single" w:sz="2" w:space="0" w:color="000001"/>
-              <w:bottom w:val="single" w:sz="2" w:space="0" w:color="000001"/>
-              <w:right w:val="single" w:sz="2" w:space="0" w:color="000001"/>
-              <w:insideH w:val="single" w:sz="2" w:space="0" w:color="000001"/>
-              <w:insideV w:val="single" w:sz="2" w:space="0" w:color="000001"/>
-            </w:tcBorders>
-            <w:shd w:color="auto" w:fill="auto" w:val="clear"/>
-            <w:tcMar>
-              <w:left w:w="71" w:type="dxa"/>
-            </w:tcMar>
+            <w:tcW w:w="1267" w:type="dxa"/>
+            <w:tcBorders/>
+            <w:shd w:fill="auto" w:val="clear"/>
           </w:tcPr>
           <w:p>
             <w:pPr>
-              <w:pStyle w:val="BodyA"/>
-              <w:rPr/>
+              <w:pStyle w:val="Compact"/>
+              <w:spacing w:before="36" w:after="36"/>
+              <w:jc w:val="left"/>
+              <w:rPr>
+                <w:sz w:val="16"/>
+                <w:szCs w:val="16"/>
+              </w:rPr>
             </w:pPr>
             <w:r>
               <w:rPr>
@@ -815,24 +779,19 @@
         </w:tc>
         <w:tc>
           <w:tcPr>
-            <w:tcW w:w="1608" w:type="dxa"/>
-            <w:tcBorders>
-              <w:top w:val="single" w:sz="2" w:space="0" w:color="000001"/>
-              <w:left w:val="single" w:sz="2" w:space="0" w:color="000001"/>
-              <w:bottom w:val="single" w:sz="2" w:space="0" w:color="000001"/>
-              <w:right w:val="single" w:sz="2" w:space="0" w:color="000001"/>
-              <w:insideH w:val="single" w:sz="2" w:space="0" w:color="000001"/>
-              <w:insideV w:val="single" w:sz="2" w:space="0" w:color="000001"/>
-            </w:tcBorders>
-            <w:shd w:color="auto" w:fill="auto" w:val="clear"/>
-            <w:tcMar>
-              <w:left w:w="71" w:type="dxa"/>
-            </w:tcMar>
+            <w:tcW w:w="1433" w:type="dxa"/>
+            <w:tcBorders/>
+            <w:shd w:fill="auto" w:val="clear"/>
           </w:tcPr>
           <w:p>
             <w:pPr>
-              <w:pStyle w:val="BodyA"/>
-              <w:rPr/>
+              <w:pStyle w:val="Compact"/>
+              <w:spacing w:before="36" w:after="36"/>
+              <w:jc w:val="left"/>
+              <w:rPr>
+                <w:sz w:val="16"/>
+                <w:szCs w:val="16"/>
+              </w:rPr>
             </w:pPr>
             <w:r>
               <w:rPr>
@@ -845,24 +804,19 @@
         </w:tc>
         <w:tc>
           <w:tcPr>
-            <w:tcW w:w="1603" w:type="dxa"/>
-            <w:tcBorders>
-              <w:top w:val="single" w:sz="2" w:space="0" w:color="000001"/>
-              <w:left w:val="single" w:sz="2" w:space="0" w:color="000001"/>
-              <w:bottom w:val="single" w:sz="2" w:space="0" w:color="000001"/>
-              <w:right w:val="single" w:sz="2" w:space="0" w:color="000001"/>
-              <w:insideH w:val="single" w:sz="2" w:space="0" w:color="000001"/>
-              <w:insideV w:val="single" w:sz="2" w:space="0" w:color="000001"/>
-            </w:tcBorders>
-            <w:shd w:color="auto" w:fill="auto" w:val="clear"/>
-            <w:tcMar>
-              <w:left w:w="71" w:type="dxa"/>
-            </w:tcMar>
+            <w:tcW w:w="1883" w:type="dxa"/>
+            <w:tcBorders/>
+            <w:shd w:fill="auto" w:val="clear"/>
           </w:tcPr>
           <w:p>
             <w:pPr>
-              <w:pStyle w:val="BodyA"/>
-              <w:rPr/>
+              <w:pStyle w:val="Compact"/>
+              <w:spacing w:before="36" w:after="36"/>
+              <w:jc w:val="left"/>
+              <w:rPr>
+                <w:sz w:val="16"/>
+                <w:szCs w:val="16"/>
+              </w:rPr>
             </w:pPr>
             <w:r>
               <w:rPr>
@@ -875,24 +829,19 @@
         </w:tc>
         <w:tc>
           <w:tcPr>
-            <w:tcW w:w="1608" w:type="dxa"/>
-            <w:tcBorders>
-              <w:top w:val="single" w:sz="2" w:space="0" w:color="000001"/>
-              <w:left w:val="single" w:sz="2" w:space="0" w:color="000001"/>
-              <w:bottom w:val="single" w:sz="2" w:space="0" w:color="000001"/>
-              <w:right w:val="single" w:sz="2" w:space="0" w:color="000001"/>
-              <w:insideH w:val="single" w:sz="2" w:space="0" w:color="000001"/>
-              <w:insideV w:val="single" w:sz="2" w:space="0" w:color="000001"/>
-            </w:tcBorders>
-            <w:shd w:color="auto" w:fill="auto" w:val="clear"/>
-            <w:tcMar>
-              <w:left w:w="71" w:type="dxa"/>
-            </w:tcMar>
+            <w:tcW w:w="2084" w:type="dxa"/>
+            <w:tcBorders/>
+            <w:shd w:fill="auto" w:val="clear"/>
           </w:tcPr>
           <w:p>
             <w:pPr>
-              <w:pStyle w:val="BodyA"/>
-              <w:rPr/>
+              <w:pStyle w:val="Compact"/>
+              <w:spacing w:before="36" w:after="36"/>
+              <w:jc w:val="left"/>
+              <w:rPr>
+                <w:sz w:val="16"/>
+                <w:szCs w:val="16"/>
+              </w:rPr>
             </w:pPr>
             <w:r>
               <w:rPr>
@@ -905,127 +854,72 @@
         </w:tc>
         <w:tc>
           <w:tcPr>
-            <w:tcW w:w="1762" w:type="dxa"/>
-            <w:tcBorders>
-              <w:top w:val="single" w:sz="2" w:space="0" w:color="000001"/>
-              <w:left w:val="single" w:sz="2" w:space="0" w:color="000001"/>
-              <w:bottom w:val="single" w:sz="2" w:space="0" w:color="000001"/>
-              <w:right w:val="single" w:sz="2" w:space="0" w:color="000001"/>
-              <w:insideH w:val="single" w:sz="2" w:space="0" w:color="000001"/>
-              <w:insideV w:val="single" w:sz="2" w:space="0" w:color="000001"/>
-            </w:tcBorders>
-            <w:shd w:color="auto" w:fill="auto" w:val="clear"/>
-            <w:tcMar>
-              <w:left w:w="71" w:type="dxa"/>
-            </w:tcMar>
+            <w:tcW w:w="1700" w:type="dxa"/>
+            <w:tcBorders/>
+            <w:shd w:fill="auto" w:val="clear"/>
           </w:tcPr>
           <w:p>
             <w:pPr>
-              <w:pStyle w:val="BodyA"/>
-              <w:rPr/>
+              <w:pStyle w:val="Compact"/>
+              <w:spacing w:before="36" w:after="36"/>
+              <w:jc w:val="left"/>
+              <w:rPr>
+                <w:sz w:val="16"/>
+                <w:szCs w:val="16"/>
+              </w:rPr>
             </w:pPr>
             <w:r>
               <w:rPr>
                 <w:sz w:val="16"/>
                 <w:szCs w:val="16"/>
               </w:rPr>
-              <w:t>Drinking water Ad libitum</w:t>
+              <w:t>Drinking water Ad libitum for 5 days, 2 days untreated drinking water prior to infection</w:t>
             </w:r>
-            <w:bookmarkStart w:id="4" w:name="__DdeLink__170_365352237"/>
-            <w:r>
+          </w:p>
+        </w:tc>
+        <w:tc>
+          <w:tcPr>
+            <w:tcW w:w="1000" w:type="dxa"/>
+            <w:tcBorders/>
+            <w:shd w:fill="auto" w:val="clear"/>
+          </w:tcPr>
+          <w:p>
+            <w:pPr>
+              <w:pStyle w:val="Compact"/>
+              <w:spacing w:before="36" w:after="36"/>
+              <w:jc w:val="left"/>
               <w:rPr>
                 <w:sz w:val="16"/>
                 <w:szCs w:val="16"/>
               </w:rPr>
-              <w:t xml:space="preserve"> for 5 days,</w:t>
-            </w:r>
-          </w:p>
-          <w:p>
-            <w:pPr>
-              <w:pStyle w:val="BodyA"/>
-              <w:rPr/>
             </w:pPr>
             <w:r>
               <w:rPr>
                 <w:sz w:val="16"/>
                 <w:szCs w:val="16"/>
               </w:rPr>
-              <w:t xml:space="preserve">2 </w:t>
-            </w:r>
-            <w:bookmarkEnd w:id="4"/>
-            <w:r>
-              <w:rPr>
-                <w:sz w:val="16"/>
-                <w:szCs w:val="16"/>
-              </w:rPr>
-              <w:t>days untreated drinking water prior to infection</w:t>
-            </w:r>
-          </w:p>
-        </w:tc>
-        <w:tc>
-          <w:tcPr>
-            <w:tcW w:w="1669" w:type="dxa"/>
-            <w:tcBorders>
-              <w:top w:val="single" w:sz="2" w:space="0" w:color="000001"/>
-              <w:left w:val="single" w:sz="2" w:space="0" w:color="000001"/>
-              <w:bottom w:val="single" w:sz="2" w:space="0" w:color="000001"/>
-              <w:right w:val="single" w:sz="2" w:space="0" w:color="000001"/>
-              <w:insideH w:val="single" w:sz="2" w:space="0" w:color="000001"/>
-              <w:insideV w:val="single" w:sz="2" w:space="0" w:color="000001"/>
-            </w:tcBorders>
-            <w:shd w:color="auto" w:fill="auto" w:val="clear"/>
-            <w:tcMar>
-              <w:left w:w="71" w:type="dxa"/>
-            </w:tcMar>
-          </w:tcPr>
-          <w:p>
-            <w:pPr>
-              <w:pStyle w:val="BodyA"/>
-              <w:rPr/>
-            </w:pPr>
-            <w:r>
-              <w:rPr>
-                <w:sz w:val="16"/>
-                <w:szCs w:val="16"/>
-              </w:rPr>
-              <w:t xml:space="preserve">0.5 mg/ml </w:t>
-            </w:r>
-            <w:bookmarkStart w:id="5" w:name="__DdeLink__89_1188768114"/>
-            <w:bookmarkEnd w:id="5"/>
-            <w:r>
-              <w:rPr>
-                <w:sz w:val="16"/>
-                <w:szCs w:val="16"/>
-              </w:rPr>
-              <w:t>drinking water</w:t>
+              <w:t>0.5 mg/ml drinking water</w:t>
             </w:r>
           </w:p>
         </w:tc>
       </w:tr>
       <w:tr>
-        <w:trPr>
-          <w:trHeight w:val="1094" w:hRule="atLeast"/>
-        </w:trPr>
+        <w:trPr/>
         <w:tc>
           <w:tcPr>
-            <w:tcW w:w="1190" w:type="dxa"/>
-            <w:tcBorders>
-              <w:top w:val="single" w:sz="2" w:space="0" w:color="000001"/>
-              <w:left w:val="single" w:sz="2" w:space="0" w:color="000001"/>
-              <w:bottom w:val="single" w:sz="2" w:space="0" w:color="000001"/>
-              <w:right w:val="single" w:sz="2" w:space="0" w:color="000001"/>
-              <w:insideH w:val="single" w:sz="2" w:space="0" w:color="000001"/>
-              <w:insideV w:val="single" w:sz="2" w:space="0" w:color="000001"/>
-            </w:tcBorders>
-            <w:shd w:color="auto" w:fill="auto" w:val="clear"/>
-            <w:tcMar>
-              <w:left w:w="71" w:type="dxa"/>
-            </w:tcMar>
+            <w:tcW w:w="1267" w:type="dxa"/>
+            <w:tcBorders/>
+            <w:shd w:fill="auto" w:val="clear"/>
           </w:tcPr>
           <w:p>
             <w:pPr>
-              <w:pStyle w:val="BodyA"/>
-              <w:rPr/>
+              <w:pStyle w:val="Compact"/>
+              <w:spacing w:before="36" w:after="36"/>
+              <w:jc w:val="left"/>
+              <w:rPr>
+                <w:sz w:val="16"/>
+                <w:szCs w:val="16"/>
+              </w:rPr>
             </w:pPr>
             <w:r>
               <w:rPr>
@@ -1038,24 +932,19 @@
         </w:tc>
         <w:tc>
           <w:tcPr>
-            <w:tcW w:w="1608" w:type="dxa"/>
-            <w:tcBorders>
-              <w:top w:val="single" w:sz="2" w:space="0" w:color="000001"/>
-              <w:left w:val="single" w:sz="2" w:space="0" w:color="000001"/>
-              <w:bottom w:val="single" w:sz="2" w:space="0" w:color="000001"/>
-              <w:right w:val="single" w:sz="2" w:space="0" w:color="000001"/>
-              <w:insideH w:val="single" w:sz="2" w:space="0" w:color="000001"/>
-              <w:insideV w:val="single" w:sz="2" w:space="0" w:color="000001"/>
-            </w:tcBorders>
-            <w:shd w:color="auto" w:fill="auto" w:val="clear"/>
-            <w:tcMar>
-              <w:left w:w="71" w:type="dxa"/>
-            </w:tcMar>
+            <w:tcW w:w="1433" w:type="dxa"/>
+            <w:tcBorders/>
+            <w:shd w:fill="auto" w:val="clear"/>
           </w:tcPr>
           <w:p>
             <w:pPr>
-              <w:pStyle w:val="BodyA"/>
-              <w:rPr/>
+              <w:pStyle w:val="Compact"/>
+              <w:spacing w:before="36" w:after="36"/>
+              <w:jc w:val="left"/>
+              <w:rPr>
+                <w:sz w:val="16"/>
+                <w:szCs w:val="16"/>
+              </w:rPr>
             </w:pPr>
             <w:r>
               <w:rPr>
@@ -1068,24 +957,19 @@
         </w:tc>
         <w:tc>
           <w:tcPr>
-            <w:tcW w:w="1603" w:type="dxa"/>
-            <w:tcBorders>
-              <w:top w:val="single" w:sz="2" w:space="0" w:color="000001"/>
-              <w:left w:val="single" w:sz="2" w:space="0" w:color="000001"/>
-              <w:bottom w:val="single" w:sz="2" w:space="0" w:color="000001"/>
-              <w:right w:val="single" w:sz="2" w:space="0" w:color="000001"/>
-              <w:insideH w:val="single" w:sz="2" w:space="0" w:color="000001"/>
-              <w:insideV w:val="single" w:sz="2" w:space="0" w:color="000001"/>
-            </w:tcBorders>
-            <w:shd w:color="auto" w:fill="auto" w:val="clear"/>
-            <w:tcMar>
-              <w:left w:w="71" w:type="dxa"/>
-            </w:tcMar>
+            <w:tcW w:w="1883" w:type="dxa"/>
+            <w:tcBorders/>
+            <w:shd w:fill="auto" w:val="clear"/>
           </w:tcPr>
           <w:p>
             <w:pPr>
-              <w:pStyle w:val="BodyA"/>
-              <w:rPr/>
+              <w:pStyle w:val="Compact"/>
+              <w:spacing w:before="36" w:after="36"/>
+              <w:jc w:val="left"/>
+              <w:rPr>
+                <w:sz w:val="16"/>
+                <w:szCs w:val="16"/>
+              </w:rPr>
             </w:pPr>
             <w:r>
               <w:rPr>
@@ -1098,24 +982,19 @@
         </w:tc>
         <w:tc>
           <w:tcPr>
-            <w:tcW w:w="1608" w:type="dxa"/>
-            <w:tcBorders>
-              <w:top w:val="single" w:sz="2" w:space="0" w:color="000001"/>
-              <w:left w:val="single" w:sz="2" w:space="0" w:color="000001"/>
-              <w:bottom w:val="single" w:sz="2" w:space="0" w:color="000001"/>
-              <w:right w:val="single" w:sz="2" w:space="0" w:color="000001"/>
-              <w:insideH w:val="single" w:sz="2" w:space="0" w:color="000001"/>
-              <w:insideV w:val="single" w:sz="2" w:space="0" w:color="000001"/>
-            </w:tcBorders>
-            <w:shd w:color="auto" w:fill="auto" w:val="clear"/>
-            <w:tcMar>
-              <w:left w:w="71" w:type="dxa"/>
-            </w:tcMar>
+            <w:tcW w:w="2084" w:type="dxa"/>
+            <w:tcBorders/>
+            <w:shd w:fill="auto" w:val="clear"/>
           </w:tcPr>
           <w:p>
             <w:pPr>
-              <w:pStyle w:val="BodyA"/>
-              <w:rPr/>
+              <w:pStyle w:val="Compact"/>
+              <w:spacing w:before="36" w:after="36"/>
+              <w:jc w:val="left"/>
+              <w:rPr>
+                <w:sz w:val="16"/>
+                <w:szCs w:val="16"/>
+              </w:rPr>
             </w:pPr>
             <w:r>
               <w:rPr>
@@ -1128,56 +1007,44 @@
         </w:tc>
         <w:tc>
           <w:tcPr>
-            <w:tcW w:w="1762" w:type="dxa"/>
-            <w:tcBorders>
-              <w:top w:val="single" w:sz="2" w:space="0" w:color="000001"/>
-              <w:left w:val="single" w:sz="2" w:space="0" w:color="000001"/>
-              <w:bottom w:val="single" w:sz="2" w:space="0" w:color="000001"/>
-              <w:right w:val="single" w:sz="2" w:space="0" w:color="000001"/>
-              <w:insideH w:val="single" w:sz="2" w:space="0" w:color="000001"/>
-              <w:insideV w:val="single" w:sz="2" w:space="0" w:color="000001"/>
-            </w:tcBorders>
-            <w:shd w:color="auto" w:fill="auto" w:val="clear"/>
-            <w:tcMar>
-              <w:left w:w="71" w:type="dxa"/>
-            </w:tcMar>
+            <w:tcW w:w="1700" w:type="dxa"/>
+            <w:tcBorders/>
+            <w:shd w:fill="auto" w:val="clear"/>
           </w:tcPr>
           <w:p>
             <w:pPr>
-              <w:pStyle w:val="BodyA"/>
-              <w:rPr/>
+              <w:pStyle w:val="Compact"/>
+              <w:spacing w:before="36" w:after="36"/>
+              <w:jc w:val="left"/>
+              <w:rPr>
+                <w:sz w:val="16"/>
+                <w:szCs w:val="16"/>
+              </w:rPr>
             </w:pPr>
             <w:r>
               <w:rPr>
                 <w:sz w:val="16"/>
                 <w:szCs w:val="16"/>
               </w:rPr>
-              <w:t xml:space="preserve">Drinking water Ad libitum for 5 days, </w:t>
-              <w:br/>
-              <w:t>2 days untreated drinking water prior to infection</w:t>
+              <w:t>Drinking water Ad libitum for 5 days, 2 days untreated drinking water prior to infection</w:t>
             </w:r>
           </w:p>
         </w:tc>
         <w:tc>
           <w:tcPr>
-            <w:tcW w:w="1669" w:type="dxa"/>
-            <w:tcBorders>
-              <w:top w:val="single" w:sz="2" w:space="0" w:color="000001"/>
-              <w:left w:val="single" w:sz="2" w:space="0" w:color="000001"/>
-              <w:bottom w:val="single" w:sz="2" w:space="0" w:color="000001"/>
-              <w:right w:val="single" w:sz="2" w:space="0" w:color="000001"/>
-              <w:insideH w:val="single" w:sz="2" w:space="0" w:color="000001"/>
-              <w:insideV w:val="single" w:sz="2" w:space="0" w:color="000001"/>
-            </w:tcBorders>
-            <w:shd w:color="auto" w:fill="auto" w:val="clear"/>
-            <w:tcMar>
-              <w:left w:w="71" w:type="dxa"/>
-            </w:tcMar>
+            <w:tcW w:w="1000" w:type="dxa"/>
+            <w:tcBorders/>
+            <w:shd w:fill="auto" w:val="clear"/>
           </w:tcPr>
           <w:p>
             <w:pPr>
-              <w:pStyle w:val="BodyA"/>
-              <w:rPr/>
+              <w:pStyle w:val="Compact"/>
+              <w:spacing w:before="36" w:after="36"/>
+              <w:jc w:val="left"/>
+              <w:rPr>
+                <w:sz w:val="16"/>
+                <w:szCs w:val="16"/>
+              </w:rPr>
             </w:pPr>
             <w:r>
               <w:rPr>
@@ -1190,29 +1057,22 @@
         </w:tc>
       </w:tr>
       <w:tr>
-        <w:trPr>
-          <w:trHeight w:val="1355" w:hRule="atLeast"/>
-        </w:trPr>
+        <w:trPr/>
         <w:tc>
           <w:tcPr>
-            <w:tcW w:w="1190" w:type="dxa"/>
-            <w:tcBorders>
-              <w:top w:val="single" w:sz="2" w:space="0" w:color="000001"/>
-              <w:left w:val="single" w:sz="2" w:space="0" w:color="000001"/>
-              <w:bottom w:val="single" w:sz="2" w:space="0" w:color="000001"/>
-              <w:right w:val="single" w:sz="2" w:space="0" w:color="000001"/>
-              <w:insideH w:val="single" w:sz="2" w:space="0" w:color="000001"/>
-              <w:insideV w:val="single" w:sz="2" w:space="0" w:color="000001"/>
-            </w:tcBorders>
-            <w:shd w:color="auto" w:fill="auto" w:val="clear"/>
-            <w:tcMar>
-              <w:left w:w="71" w:type="dxa"/>
-            </w:tcMar>
+            <w:tcW w:w="1267" w:type="dxa"/>
+            <w:tcBorders/>
+            <w:shd w:fill="auto" w:val="clear"/>
           </w:tcPr>
           <w:p>
             <w:pPr>
-              <w:pStyle w:val="BodyA"/>
-              <w:rPr/>
+              <w:pStyle w:val="Compact"/>
+              <w:spacing w:before="36" w:after="36"/>
+              <w:jc w:val="left"/>
+              <w:rPr>
+                <w:sz w:val="16"/>
+                <w:szCs w:val="16"/>
+              </w:rPr>
             </w:pPr>
             <w:r>
               <w:rPr>
@@ -1225,24 +1085,19 @@
         </w:tc>
         <w:tc>
           <w:tcPr>
-            <w:tcW w:w="1608" w:type="dxa"/>
-            <w:tcBorders>
-              <w:top w:val="single" w:sz="2" w:space="0" w:color="000001"/>
-              <w:left w:val="single" w:sz="2" w:space="0" w:color="000001"/>
-              <w:bottom w:val="single" w:sz="2" w:space="0" w:color="000001"/>
-              <w:right w:val="single" w:sz="2" w:space="0" w:color="000001"/>
-              <w:insideH w:val="single" w:sz="2" w:space="0" w:color="000001"/>
-              <w:insideV w:val="single" w:sz="2" w:space="0" w:color="000001"/>
-            </w:tcBorders>
-            <w:shd w:color="auto" w:fill="auto" w:val="clear"/>
-            <w:tcMar>
-              <w:left w:w="71" w:type="dxa"/>
-            </w:tcMar>
+            <w:tcW w:w="1433" w:type="dxa"/>
+            <w:tcBorders/>
+            <w:shd w:fill="auto" w:val="clear"/>
           </w:tcPr>
           <w:p>
             <w:pPr>
-              <w:pStyle w:val="BodyA"/>
-              <w:rPr/>
+              <w:pStyle w:val="Compact"/>
+              <w:spacing w:before="36" w:after="36"/>
+              <w:jc w:val="left"/>
+              <w:rPr>
+                <w:sz w:val="16"/>
+                <w:szCs w:val="16"/>
+              </w:rPr>
             </w:pPr>
             <w:r>
               <w:rPr>
@@ -1255,24 +1110,19 @@
         </w:tc>
         <w:tc>
           <w:tcPr>
-            <w:tcW w:w="1603" w:type="dxa"/>
-            <w:tcBorders>
-              <w:top w:val="single" w:sz="2" w:space="0" w:color="000001"/>
-              <w:left w:val="single" w:sz="2" w:space="0" w:color="000001"/>
-              <w:bottom w:val="single" w:sz="2" w:space="0" w:color="000001"/>
-              <w:right w:val="single" w:sz="2" w:space="0" w:color="000001"/>
-              <w:insideH w:val="single" w:sz="2" w:space="0" w:color="000001"/>
-              <w:insideV w:val="single" w:sz="2" w:space="0" w:color="000001"/>
-            </w:tcBorders>
-            <w:shd w:color="auto" w:fill="auto" w:val="clear"/>
-            <w:tcMar>
-              <w:left w:w="71" w:type="dxa"/>
-            </w:tcMar>
+            <w:tcW w:w="1883" w:type="dxa"/>
+            <w:tcBorders/>
+            <w:shd w:fill="auto" w:val="clear"/>
           </w:tcPr>
           <w:p>
             <w:pPr>
-              <w:pStyle w:val="BodyA"/>
-              <w:rPr/>
+              <w:pStyle w:val="Compact"/>
+              <w:spacing w:before="36" w:after="36"/>
+              <w:jc w:val="left"/>
+              <w:rPr>
+                <w:sz w:val="16"/>
+                <w:szCs w:val="16"/>
+              </w:rPr>
             </w:pPr>
             <w:r>
               <w:rPr>
@@ -1285,24 +1135,19 @@
         </w:tc>
         <w:tc>
           <w:tcPr>
-            <w:tcW w:w="1608" w:type="dxa"/>
-            <w:tcBorders>
-              <w:top w:val="single" w:sz="2" w:space="0" w:color="000001"/>
-              <w:left w:val="single" w:sz="2" w:space="0" w:color="000001"/>
-              <w:bottom w:val="single" w:sz="2" w:space="0" w:color="000001"/>
-              <w:right w:val="single" w:sz="2" w:space="0" w:color="000001"/>
-              <w:insideH w:val="single" w:sz="2" w:space="0" w:color="000001"/>
-              <w:insideV w:val="single" w:sz="2" w:space="0" w:color="000001"/>
-            </w:tcBorders>
-            <w:shd w:color="auto" w:fill="auto" w:val="clear"/>
-            <w:tcMar>
-              <w:left w:w="71" w:type="dxa"/>
-            </w:tcMar>
+            <w:tcW w:w="2084" w:type="dxa"/>
+            <w:tcBorders/>
+            <w:shd w:fill="auto" w:val="clear"/>
           </w:tcPr>
           <w:p>
             <w:pPr>
-              <w:pStyle w:val="BodyA"/>
-              <w:rPr/>
+              <w:pStyle w:val="Compact"/>
+              <w:spacing w:before="36" w:after="36"/>
+              <w:jc w:val="left"/>
+              <w:rPr>
+                <w:sz w:val="16"/>
+                <w:szCs w:val="16"/>
+              </w:rPr>
             </w:pPr>
             <w:r>
               <w:rPr>
@@ -1315,24 +1160,19 @@
         </w:tc>
         <w:tc>
           <w:tcPr>
-            <w:tcW w:w="1762" w:type="dxa"/>
-            <w:tcBorders>
-              <w:top w:val="single" w:sz="2" w:space="0" w:color="000001"/>
-              <w:left w:val="single" w:sz="2" w:space="0" w:color="000001"/>
-              <w:bottom w:val="single" w:sz="2" w:space="0" w:color="000001"/>
-              <w:right w:val="single" w:sz="2" w:space="0" w:color="000001"/>
-              <w:insideH w:val="single" w:sz="2" w:space="0" w:color="000001"/>
-              <w:insideV w:val="single" w:sz="2" w:space="0" w:color="000001"/>
-            </w:tcBorders>
-            <w:shd w:color="auto" w:fill="auto" w:val="clear"/>
-            <w:tcMar>
-              <w:left w:w="71" w:type="dxa"/>
-            </w:tcMar>
+            <w:tcW w:w="1700" w:type="dxa"/>
+            <w:tcBorders/>
+            <w:shd w:fill="auto" w:val="clear"/>
           </w:tcPr>
           <w:p>
             <w:pPr>
-              <w:pStyle w:val="BodyA"/>
-              <w:rPr/>
+              <w:pStyle w:val="Compact"/>
+              <w:spacing w:before="36" w:after="36"/>
+              <w:jc w:val="left"/>
+              <w:rPr>
+                <w:sz w:val="16"/>
+                <w:szCs w:val="16"/>
+              </w:rPr>
             </w:pPr>
             <w:r>
               <w:rPr>
@@ -1345,24 +1185,19 @@
         </w:tc>
         <w:tc>
           <w:tcPr>
-            <w:tcW w:w="1669" w:type="dxa"/>
-            <w:tcBorders>
-              <w:top w:val="single" w:sz="2" w:space="0" w:color="000001"/>
-              <w:left w:val="single" w:sz="2" w:space="0" w:color="000001"/>
-              <w:bottom w:val="single" w:sz="2" w:space="0" w:color="000001"/>
-              <w:right w:val="single" w:sz="2" w:space="0" w:color="000001"/>
-              <w:insideH w:val="single" w:sz="2" w:space="0" w:color="000001"/>
-              <w:insideV w:val="single" w:sz="2" w:space="0" w:color="000001"/>
-            </w:tcBorders>
-            <w:shd w:color="auto" w:fill="auto" w:val="clear"/>
-            <w:tcMar>
-              <w:left w:w="71" w:type="dxa"/>
-            </w:tcMar>
+            <w:tcW w:w="1000" w:type="dxa"/>
+            <w:tcBorders/>
+            <w:shd w:fill="auto" w:val="clear"/>
           </w:tcPr>
           <w:p>
             <w:pPr>
-              <w:pStyle w:val="BodyA"/>
-              <w:rPr/>
+              <w:pStyle w:val="Compact"/>
+              <w:spacing w:before="36" w:after="36"/>
+              <w:jc w:val="left"/>
+              <w:rPr>
+                <w:sz w:val="16"/>
+                <w:szCs w:val="16"/>
+              </w:rPr>
             </w:pPr>
             <w:r>
               <w:rPr>
@@ -1377,39 +1212,1263 @@
     </w:tbl>
     <w:p>
       <w:pPr>
+        <w:pStyle w:val="TextBody"/>
+        <w:rPr/>
+      </w:pPr>
+      <w:r>
+        <w:rPr>
+          <w:b/>
+        </w:rPr>
+        <w:t xml:space="preserve">Table 1 | Antibiotics used during </w:t>
+      </w:r>
+      <w:r>
+        <w:rPr>
+          <w:b/>
+          <w:i/>
+        </w:rPr>
+        <w:t>C. difficile</w:t>
+      </w:r>
+      <w:r>
+        <w:rPr>
+          <w:b/>
+        </w:rPr>
+        <w:t xml:space="preserve"> murine infection models.</w:t>
+      </w:r>
+    </w:p>
+    <w:p>
+      <w:pPr>
+        <w:pStyle w:val="TextBody"/>
+        <w:rPr/>
+      </w:pPr>
+      <w:r>
+        <w:rPr>
+          <w:b/>
+        </w:rPr>
+        <w:t xml:space="preserve">Levels of </w:t>
+      </w:r>
+      <w:r>
+        <w:rPr>
+          <w:b/>
+          <w:i/>
+        </w:rPr>
+        <w:t>C. difficile</w:t>
+      </w:r>
+      <w:r>
+        <w:rPr>
+          <w:b/>
+        </w:rPr>
+        <w:t xml:space="preserve"> sporulation and toxin activity vary among different microbiomes.</w:t>
+      </w:r>
+      <w:r>
+        <w:rPr/>
+        <w:t xml:space="preserve"> Conventionally-reared SPF mice were treated with either streptomycin, cefoperazone, or clindamycin (Table 1 and Fig. S1). These antibiotics were selected because they each have distinct and significant impacts on the structure of the cecal microbiome (Fig. S2A and S2B). We challenged the antibiotic treated mice and germfree (ex-GF) mice with </w:t>
+      </w:r>
+      <w:r>
+        <w:rPr>
+          <w:i/>
+        </w:rPr>
+        <w:t>C. difficile</w:t>
+      </w:r>
+      <w:r>
+        <w:rPr/>
+        <w:t xml:space="preserve"> stain 630 to understand the pathogen's physiology with and without other microbiota. This toxigenic strain of </w:t>
+      </w:r>
+      <w:r>
+        <w:rPr>
+          <w:i/>
+        </w:rPr>
+        <w:t>C. difficile</w:t>
+      </w:r>
+      <w:r>
+        <w:rPr/>
+        <w:t xml:space="preserve"> was chosen for its moderate clinical severity in mouse models (24) and well-annotated genome (25). After infection, we measured sporulation and toxin production at 18 hours post inoculation. That time point corresponded with when another laboratory strain of </w:t>
+      </w:r>
+      <w:r>
+        <w:rPr>
+          <w:i/>
+        </w:rPr>
+        <w:t>C. difficile</w:t>
+      </w:r>
+      <w:r>
+        <w:rPr/>
+        <w:t xml:space="preserve"> reached its maximum vegetative cell density in the cecum with limited sporulation (26). There was not a significant difference in the number of vegetative </w:t>
+      </w:r>
+      <w:r>
+        <w:rPr>
+          <w:i/>
+        </w:rPr>
+        <w:t>C. difficile</w:t>
+      </w:r>
+      <w:r>
+        <w:rPr/>
+        <w:t xml:space="preserve"> cells in the ceca of mice pretreated with any of the three antibiotics (Fig. 1A). All antibiotic treated and ex-GF mice were colonized to ~1×10</w:t>
+      </w:r>
+      <w:r>
+        <w:rPr>
+          <w:vertAlign w:val="superscript"/>
+        </w:rPr>
+        <w:t>8</w:t>
+      </w:r>
+      <w:r>
+        <w:rPr/>
+        <w:t xml:space="preserve"> colony forming units (cfu) per gram of cecal content, while untreated mice maintained colonization resistance to </w:t>
+      </w:r>
+      <w:r>
+        <w:rPr>
+          <w:i/>
+        </w:rPr>
+        <w:t>C. difficile</w:t>
+      </w:r>
+      <w:r>
+        <w:rPr/>
+        <w:t xml:space="preserve"> (Fig. 1A). Despite having the same number of vegetative </w:t>
+      </w:r>
+      <w:r>
+        <w:rPr>
+          <w:i/>
+        </w:rPr>
+        <w:t>C. difficile</w:t>
+      </w:r>
+      <w:r>
+        <w:rPr/>
+        <w:t xml:space="preserve"> cells, more spores were detected in ex-GF mice than in the antibiotic pretreated mice (</w:t>
+      </w:r>
+      <w:r>
+        <w:rPr>
+          <w:i/>
+        </w:rPr>
+        <w:t>P</w:t>
+      </w:r>
+      <w:r>
+        <w:rPr/>
+        <w:t xml:space="preserve"> = 0.003, 0.004, and 0.003; Fig. 1B). There was also a significantly higher toxin titer in ex-GF animals than any other colonized group (all </w:t>
+      </w:r>
+      <w:r>
+        <w:rPr>
+          <w:i/>
+        </w:rPr>
+        <w:t>P</w:t>
+      </w:r>
+      <w:r>
+        <w:rPr/>
+        <w:t xml:space="preserve"> &lt; 0.001), with slight variation between antibiotic pretreatment groups (Fig. 1C). These results showed that </w:t>
+      </w:r>
+      <w:r>
+        <w:rPr>
+          <w:i/>
+        </w:rPr>
+        <w:t>C. difficile</w:t>
+      </w:r>
+      <w:r>
+        <w:rPr/>
+        <w:t xml:space="preserve"> colonized different communities to consistently high levels. In addition, colonization in the context of different microbiomes resulted in moderate differences in the expression of </w:t>
+      </w:r>
+      <w:r>
+        <w:rPr>
+          <w:i/>
+        </w:rPr>
+        <w:t>C. difficile</w:t>
+      </w:r>
+      <w:r>
+        <w:rPr/>
+        <w:t xml:space="preserve"> pathogenicity. To investigate the physiology of </w:t>
+      </w:r>
+      <w:r>
+        <w:rPr>
+          <w:i/>
+        </w:rPr>
+        <w:t>C. difficile</w:t>
+      </w:r>
+      <w:r>
+        <w:rPr/>
+        <w:t xml:space="preserve"> when colonizing distinct susceptible gut environments, we performed whole transcriptome analysis of </w:t>
+      </w:r>
+      <w:r>
+        <w:rPr>
+          <w:i/>
+        </w:rPr>
+        <w:t>C. difficile</w:t>
+      </w:r>
+      <w:r>
+        <w:rPr/>
+        <w:t xml:space="preserve"> from the same cecal content of the same mice.</w:t>
+      </w:r>
+    </w:p>
+    <w:p>
+      <w:pPr>
+        <w:pStyle w:val="TextBody"/>
+        <w:rPr/>
+      </w:pPr>
+      <w:r>
+        <w:rPr>
+          <w:b/>
+          <w:i/>
+        </w:rPr>
+        <w:t>C. difficile</w:t>
+      </w:r>
+      <w:r>
+        <w:rPr>
+          <w:b/>
+        </w:rPr>
+        <w:t xml:space="preserve"> alters its gene expression pathways when colonizing distinct antibiotic-pretreated environments.</w:t>
+      </w:r>
+      <w:r>
+        <w:rPr/>
+        <w:t xml:space="preserve"> Utilizing aliquots from the same mice in the previous assays, we attempted to measure differential expression of specific genes associated with </w:t>
+      </w:r>
+      <w:r>
+        <w:rPr>
+          <w:i/>
+        </w:rPr>
+        <w:t>in vivo</w:t>
+      </w:r>
+      <w:r>
+        <w:rPr/>
+        <w:t xml:space="preserve"> phenotype changes reported in previous studies. Microarray-based gene expression measurement was not a viable alternative to sequencing as the amount of background orthologous transcription from other bacterial species would contribute greatly to non-specific binding and bias the true </w:t>
+      </w:r>
+      <w:r>
+        <w:rPr>
+          <w:i/>
+        </w:rPr>
+        <w:t>C. difficile</w:t>
+      </w:r>
+      <w:r>
+        <w:rPr/>
+        <w:t xml:space="preserve"> signal, therefore we employed an RNA-Seq based approach to quantify transcription. As </w:t>
+      </w:r>
+      <w:r>
+        <w:rPr>
+          <w:i/>
+        </w:rPr>
+        <w:t>C. difficile</w:t>
+      </w:r>
+      <w:r>
+        <w:rPr/>
+        <w:t xml:space="preserve"> represented a small percentage of the community in each colonized environment (Fig. S2C), making it impossible to sequence the transcriptome of individual mice due to the depth required to sufficiently sample the transcripts of </w:t>
+      </w:r>
+      <w:r>
+        <w:rPr>
+          <w:i/>
+        </w:rPr>
+        <w:t>C. difficile</w:t>
+      </w:r>
+      <w:r>
+        <w:rPr/>
+        <w:t xml:space="preserve">. This required the generation of a single transcriptome per condition using pooled mRNA from all mice within each pretreatment group. Following sequencing, read curation, and stringent mapping to </w:t>
+      </w:r>
+      <w:r>
+        <w:rPr>
+          <w:i/>
+        </w:rPr>
+        <w:t>C. difficile</w:t>
+      </w:r>
+      <w:r>
+        <w:rPr/>
+        <w:t xml:space="preserve"> str. 630 genes (Materials &amp; Methods) we implemented two steps of abundance normalization to compare expression between groups. Transcript abundances for each target gene were first corrected to both read length and target gene length, which resulted in an average per-base expression level for each. Adjusted values were then down-sampled to the same total read abundance for each mapping effort, allowing for even comparison between the conditions. Additionally, before proceeding with the analysis we did and assessed variation in expression of select bacterial housekeeping genes across treatment groups (Fig. S5A). Due to the heterogeneity of </w:t>
+      </w:r>
+      <w:r>
+        <w:rPr>
+          <w:i/>
+        </w:rPr>
+        <w:t>C. difficile</w:t>
+      </w:r>
+      <w:r>
+        <w:rPr/>
+        <w:t xml:space="preserve"> reference genes across strains (27), DNA gyrase subunit A (GyrA), threonyl-tRNA synthetase (ThrS), and ATP-dependent Clp protease (ClpP) were chosen because of their conservation across bacterial phyla and have been commonly utilized as standards of comparison for numerous transcriptional studies (14, 28, 29). Consistent expression for each of the housekeeping genes was observed across treatments, which supported that our results were more likely to be a true reflection of </w:t>
+      </w:r>
+      <w:r>
+        <w:rPr>
+          <w:i/>
+        </w:rPr>
+        <w:t>C. difficile</w:t>
+      </w:r>
+      <w:r>
+        <w:rPr/>
+        <w:t xml:space="preserve"> expression </w:t>
+      </w:r>
+      <w:r>
+        <w:rPr>
+          <w:i/>
+        </w:rPr>
+        <w:t>in vivo</w:t>
+      </w:r>
+      <w:r>
+        <w:rPr/>
+        <w:t>.</w:t>
+      </w:r>
+    </w:p>
+    <w:p>
+      <w:pPr>
+        <w:pStyle w:val="TextBody"/>
+        <w:rPr/>
+      </w:pPr>
+      <w:r>
+        <w:rPr/>
+        <w:t xml:space="preserve">Our initial transcriptomic analysis focused on genes involved in sporulation, toxin production, quorum sensing, and metabolite-regulated sigma factors (Fig. S3). Despite large-scale differences between pretreatment groups, no clear trends were evident between gene expression and colonization, sporulation, or toxin production. This further indicated that </w:t>
+      </w:r>
+      <w:r>
+        <w:rPr>
+          <w:i/>
+        </w:rPr>
+        <w:t>C. difficile</w:t>
+      </w:r>
+      <w:r>
+        <w:rPr/>
+        <w:t xml:space="preserve"> adapted its metabolism to the environment that it colonized. As such, we next focused on specific groups of genes known to contribute to </w:t>
+      </w:r>
+      <w:r>
+        <w:rPr>
+          <w:i/>
+        </w:rPr>
+        <w:t>C. difficile</w:t>
+      </w:r>
+      <w:r>
+        <w:rPr/>
+        <w:t xml:space="preserve"> metabolism (Fig. 2A &amp; Table S1). Genes involved in amino acid catabolism, including those that encoded enzymes involved in Stickland fermentation and general peptidases, had the highest level of expression. Stickland fermentation refers to the coupled fermentation of amino acid pairs in which one is deaminated and the other is reduced to ultimately generate ATP (30). This suggested that </w:t>
+      </w:r>
+      <w:r>
+        <w:rPr>
+          <w:i/>
+        </w:rPr>
+        <w:t>C. difficile</w:t>
+      </w:r>
+      <w:r>
+        <w:rPr/>
+        <w:t xml:space="preserve"> catabolized environmental amino acids during infection, regardless of the structure of the surrounding community. Although there were gene categories that were equally expressed across conditions in spite of the community differences, there were patterns of expression for certain gene families and specific genes that were distinct to each antibiotic pretreatment. In mice pretreated with cefoperazone, </w:t>
+      </w:r>
+      <w:r>
+        <w:rPr>
+          <w:i/>
+        </w:rPr>
+        <w:t>C. difficile</w:t>
+      </w:r>
+      <w:r>
+        <w:rPr/>
+        <w:t xml:space="preserve"> tended to have more expression of genes in the ABC sugar transporter and sugar alcohol catabolism (e.g. mannitol) families and fewer genes in the PTS transporter family than the other pretreatment groups. In mice pretreated with clindamycin, </w:t>
+      </w:r>
+      <w:r>
+        <w:rPr>
+          <w:i/>
+        </w:rPr>
+        <w:t>C. difficile</w:t>
+      </w:r>
+      <w:r>
+        <w:rPr/>
+        <w:t xml:space="preserve"> tended to have higher expression of genes from disaccharide catabolism (e.g. beta-galactosidases and trehalose/maltose/cellibiose hydrolases), fermentation product metabolism (including consumption or production of acetate, lactate, butyrate, succinate, ethanol, and butanol), and PTS transporter families. Genes from the sugar alcohol catabolism and ABC sugar transporter families were not highly expressed in the clindamycin-pretreated mice. Finally, in mice pretreated with streptomycin, </w:t>
+      </w:r>
+      <w:r>
+        <w:rPr>
+          <w:i/>
+        </w:rPr>
+        <w:t>C. difficile</w:t>
+      </w:r>
+      <w:r>
+        <w:rPr/>
+        <w:t xml:space="preserve"> had higher levels of expression of genes from the sugar alcohol catabolism (e.g. sorbitol) and PTS transporter families. Combined, these results suggested that while catabolism of amino acids and specific carbohydrates are core components of the </w:t>
+      </w:r>
+      <w:r>
+        <w:rPr>
+          <w:i/>
+        </w:rPr>
+        <w:t>C. difficile</w:t>
+      </w:r>
+      <w:r>
+        <w:rPr/>
+        <w:t xml:space="preserve"> nutritional strategy during infection, </w:t>
+      </w:r>
+      <w:r>
+        <w:rPr>
+          <w:i/>
+        </w:rPr>
+        <w:t>C. difficile</w:t>
+      </w:r>
+      <w:r>
+        <w:rPr/>
+        <w:t xml:space="preserve"> adapted its metabolism across different susceptible environments.</w:t>
+      </w:r>
+    </w:p>
+    <w:p>
+      <w:pPr>
+        <w:pStyle w:val="TextBody"/>
+        <w:rPr/>
+      </w:pPr>
+      <w:r>
+        <w:rPr>
+          <w:b/>
+        </w:rPr>
+        <w:t xml:space="preserve">Genome-scale metabolic model structure underscores known </w:t>
+      </w:r>
+      <w:r>
+        <w:rPr>
+          <w:b/>
+          <w:i/>
+        </w:rPr>
+        <w:t>C. difficile</w:t>
+      </w:r>
+      <w:r>
+        <w:rPr>
+          <w:b/>
+        </w:rPr>
+        <w:t xml:space="preserve"> physiology.</w:t>
+      </w:r>
+      <w:r>
+        <w:rPr/>
+        <w:t xml:space="preserve"> To further investigate which metabolites were differentially utilized between conditions, we created a generalizeable tool to </w:t>
+      </w:r>
+      <w:r>
+        <w:rPr>
+          <w:i/>
+        </w:rPr>
+        <w:t>de novo</w:t>
+      </w:r>
+      <w:r>
+        <w:rPr/>
+        <w:t xml:space="preserve"> generate genome-enabled directed, bipartite metabolic models of bacterial species using KEGG gene and biochemical reaction annotations. We implemented this for </w:t>
+      </w:r>
+      <w:r>
+        <w:rPr>
+          <w:i/>
+        </w:rPr>
+        <w:t>C. difficile</w:t>
+      </w:r>
+      <w:r>
+        <w:rPr/>
+        <w:t xml:space="preserve"> str. 630 shown in Fig. 3A, with enzymes and metabolites were represented by nodes, and their interactions by directed connecting edges. The </w:t>
+      </w:r>
+      <w:r>
+        <w:rPr>
+          <w:i/>
+        </w:rPr>
+        <w:t>C. difficile</w:t>
+      </w:r>
+      <w:r>
+        <w:rPr/>
+        <w:t xml:space="preserve"> str. 630 network we created contained a total of 447 enzymes and 758 metabolites, with 2135 directed edges. To validate our metabolic network, we analyzed network topology by calculating two metrics of centrality, betweenness centrality (BC) and closeness centrality (CC), to determine which nodes are critical to the structure of the metabolic network and if these patterns reflect known biology (Table S2). Both metrics utilize shortest paths, which refer to fewest possible number of network connections that lie between two given nodes. The BC of each node is the fraction of shortest paths that pass through that node and connect all other potential pairs of nodes. In biological terms, this refers to the amount of influence a given hub has on the overall flow of metabolism (31). Similarly, CC is the reciprocal sum of the lengths of shortest paths included in each node's BC. This value demonstrates how essential a given node is to the overall structure of the metabolic network (32). Metabolic network structural studies of </w:t>
+      </w:r>
+      <w:r>
+        <w:rPr>
+          <w:i/>
+        </w:rPr>
+        <w:t>Escherichia coli</w:t>
+      </w:r>
+      <w:r>
+        <w:rPr/>
+        <w:t xml:space="preserve"> have found that metabolites with the highest centrality calculations are involved in fundamental processes in metabolism, namely glycolysis and the citrate acid cycle pathway (33). As such, these metrics allow for assessment of the degree to which a metabolic network accurately depicts established principles of bacterial metabolism.</w:t>
+      </w:r>
+    </w:p>
+    <w:p>
+      <w:pPr>
+        <w:pStyle w:val="TextBody"/>
+        <w:rPr/>
+      </w:pPr>
+      <w:r>
+        <w:rPr/>
+        <w:t xml:space="preserve">Following application of both methods, we found 5 enzymes that were shared between the top 10 enzymes from BC and CC calculations (2-dehydro-3-deoxyphosphogluconate aldolase, aspartate aminotransferase, pyruvate-flavodoxin oxidoreductase, formate C-acetyltransferase, and 1-deoxy-D-xylulose-5-phosphate synthase). These enzymes primarily participate in core processes including glycolysis, the pentose phosphate pathway, or the citric acid cycle. Upon analysis of the other 15 high-scoring enzymes combined from BC and CC analyses, the majority were also components of the previously mentioned pathways, as well as several for the metabolism of amino acids (Table S2). Similarly, the intersection of those substrates with high both BC and CC values revealed 6 metabolites as central nodes to the metabolism of </w:t>
+      </w:r>
+      <w:r>
+        <w:rPr>
+          <w:i/>
+        </w:rPr>
+        <w:t>C. difficile</w:t>
+      </w:r>
+      <w:r>
+        <w:rPr/>
+        <w:t xml:space="preserve"> (pyruvate, acetyl-CoA, 2-oxoglutarate, D-4-hydroxy-2-oxoglutarate, D-glyceraldehyde 3-phosphate, and L-glutamate). Not only are these members of glycolysis and the citric acid cycle, but pyruvate, acetyl-CoA, and L-glutamate contribute to numerous intracellular pathways as forms of biological "currency" (33). Notably absent from the most well-connected metabolites were molecules like ATP or NADH. Their exclusion is likely a byproduct of the KEGG LIGAND reference used for network construction, which excludes cofactors from most biochemical reactions. While this may be a limitation of certain analyses, our study was not affected as the primary interest was in those substrates acquired from the environment. These results reflected the defined biological patterns of </w:t>
+      </w:r>
+      <w:r>
+        <w:rPr>
+          <w:i/>
+        </w:rPr>
+        <w:t>C. difficile</w:t>
+      </w:r>
+      <w:r>
+        <w:rPr/>
+        <w:t xml:space="preserve"> and was therefore a viable platform to study metabolism of the pathogen.</w:t>
+      </w:r>
+    </w:p>
+    <w:p>
+      <w:pPr>
+        <w:pStyle w:val="TextBody"/>
+        <w:rPr/>
+      </w:pPr>
+      <w:r>
+        <w:rPr>
+          <w:b/>
+        </w:rPr>
+        <w:t xml:space="preserve">Metabolite importance algorithm reveals adaptive nutritional strategies of </w:t>
+      </w:r>
+      <w:r>
+        <w:rPr>
+          <w:b/>
+          <w:i/>
+        </w:rPr>
+        <w:t>C. difficile</w:t>
+      </w:r>
+      <w:r>
+        <w:rPr>
+          <w:b/>
+        </w:rPr>
+        <w:t xml:space="preserve"> during infection of distinct environments.</w:t>
+      </w:r>
+      <w:r>
+        <w:rPr/>
+        <w:t xml:space="preserve"> We next sought to include the transcriptomic results into the metabolic model to infer which metabolites </w:t>
+      </w:r>
+      <w:r>
+        <w:rPr>
+          <w:i/>
+        </w:rPr>
+        <w:t>C. difficile</w:t>
+      </w:r>
+      <w:r>
+        <w:rPr/>
+        <w:t xml:space="preserve"> most likely utilized from a given environment. To accomplish this we mapped normalized transcript abundances to the enzyme nodes in the network. Similar approaches have been previously successful in demonstrating that transcript abundance data can be utilized through the lense of genome-scale metabolic networks to accurately predict microbial metabolic responses to environmental pertubation and identify reporter metabolites of changes (34). In our system, the importance of each metabolite was measured as the log</w:t>
+      </w:r>
+      <w:r>
+        <w:rPr>
+          <w:vertAlign w:val="subscript"/>
+        </w:rPr>
+        <w:t>2</w:t>
+      </w:r>
+      <w:r>
+        <w:rPr/>
+        <w:t>-transformed difference in average transcript levels of enzymes that use the metabolite as a substrate and those that generate the metabolite as a product (Fig. 3B). A metabolite with a high importance score was more likely obtained from the environment because the expression of genes for enzymes that produce the metabolite were low. It is important to note here that molecules that are more likely produced in our model are not necessarily likely to be released to the environment. Our models do not include the synthesis of large macromolecules (ie. long polypeptides or cytoskeleton) and should therefore only be utilized to consider input metabolites to a network. Due to the previously mentioned limited technical replication of sequencing efforts, we adopted a Monte Carlo-style simulation for iterative random transcriptome comparison to provide statistical validation of our network-based findings. This process generated random score distributions for each metabolite node in the network, which made it possible to calculate a confidence interval that represented random noise for each metabolite. This ultimately allowed for assessment of the probability that a given metabolite was excluded from the associated null distribution (Fig. 3C).</w:t>
+      </w:r>
+    </w:p>
+    <w:p>
+      <w:pPr>
+        <w:pStyle w:val="TextBody"/>
+        <w:rPr/>
+      </w:pPr>
+      <w:r>
+        <w:rPr/>
+        <w:t xml:space="preserve">To identify the core metabolites that were most essential for </w:t>
+      </w:r>
+      <w:r>
+        <w:rPr>
+          <w:i/>
+        </w:rPr>
+        <w:t>C. difficile</w:t>
+      </w:r>
+      <w:r>
+        <w:rPr/>
+        <w:t xml:space="preserve"> growth, regardless of the environment, we cross-referenced the 40 highest scoring metabolites from each treatment group (Fig. 4A). Aminoglycan N-acetylglucosamine (GlcNAc) was found to the have the highest median importance of all shared metabolites, which has been shown to be a readily available source of carbon and nitrogen which can be limiting in the gut (21). We went on to confirm that our strain of </w:t>
+      </w:r>
+      <w:r>
+        <w:rPr>
+          <w:i/>
+        </w:rPr>
+        <w:t>C. difficile</w:t>
+      </w:r>
+      <w:r>
+        <w:rPr/>
+        <w:t xml:space="preserve"> could metabolize GlcNAc for growth (Fig. 4B) in </w:t>
+      </w:r>
+      <w:r>
+        <w:rPr>
+          <w:i/>
+        </w:rPr>
+        <w:t>C. difficile</w:t>
+      </w:r>
+      <w:r>
+        <w:rPr/>
+        <w:t xml:space="preserve"> minimal media (35). The Stickland fermentation acceptor proline was also found to be important in all conditions tested (36). </w:t>
+      </w:r>
+      <w:r>
+        <w:rPr>
+          <w:i/>
+        </w:rPr>
+        <w:t>C. difficile</w:t>
+      </w:r>
+      <w:r>
+        <w:rPr/>
+        <w:t xml:space="preserve"> is auxotrophic for not only proline, but also cysteine, leucine, isoleucine, tryptophan, and valine, which prevented testing for </w:t>
+      </w:r>
+      <w:r>
+        <w:rPr>
+          <w:i/>
+        </w:rPr>
+        <w:t>in vitro</w:t>
+      </w:r>
+      <w:r>
+        <w:rPr/>
+        <w:t xml:space="preserve"> growth changes on proline despite providing for modest growth in the no carbohydrate control. Previous analysis of </w:t>
+      </w:r>
+      <w:r>
+        <w:rPr>
+          <w:i/>
+        </w:rPr>
+        <w:t>C. difficile</w:t>
+      </w:r>
+      <w:r>
+        <w:rPr/>
+        <w:t xml:space="preserve"> colonizing GF mice under mono-associated conditions indicated that </w:t>
+      </w:r>
+      <w:r>
+        <w:rPr>
+          <w:i/>
+        </w:rPr>
+        <w:t>C. difficile</w:t>
+      </w:r>
+      <w:r>
+        <w:rPr/>
+        <w:t xml:space="preserve"> uses both sets of metabolites (21); however, use of these metabolites in the context of a complex community of potential competitors has not been observed previously. This analysis indicated that these metabolites might be an integral component of the nutrient niche for </w:t>
+      </w:r>
+      <w:r>
+        <w:rPr>
+          <w:i/>
+        </w:rPr>
+        <w:t>C. difficile</w:t>
+      </w:r>
+      <w:r>
+        <w:rPr/>
+        <w:t>.</w:t>
+      </w:r>
+    </w:p>
+    <w:p>
+      <w:pPr>
+        <w:pStyle w:val="TextBody"/>
+        <w:rPr/>
+      </w:pPr>
+      <w:r>
+        <w:rPr>
+          <w:b/>
+          <w:i/>
+        </w:rPr>
+        <w:t>In vivo</w:t>
+      </w:r>
+      <w:r>
+        <w:rPr>
+          <w:b/>
+        </w:rPr>
+        <w:t xml:space="preserve"> metabolomic analysis supports that </w:t>
+      </w:r>
+      <w:r>
+        <w:rPr>
+          <w:b/>
+          <w:i/>
+        </w:rPr>
+        <w:t>C. difficile</w:t>
+      </w:r>
+      <w:r>
+        <w:rPr>
+          <w:b/>
+        </w:rPr>
+        <w:t xml:space="preserve"> consumes metabolites indicated by metabolic modeling.</w:t>
+      </w:r>
+      <w:r>
+        <w:rPr/>
+        <w:t xml:space="preserve"> To further validate the results of our metabolic model, we tested the effect of </w:t>
+      </w:r>
+      <w:r>
+        <w:rPr>
+          <w:i/>
+        </w:rPr>
+        <w:t>C. difficile</w:t>
+      </w:r>
+      <w:r>
+        <w:rPr/>
+        <w:t xml:space="preserve"> on the metabolite pool in additional aliquots of cecal content from the antibiotic-treated and GF mice used in all previous analyses. We employed non-targeted ultra-performance liquid chromatography and mass spectrometry (UPLC-MS) to measure the relative </w:t>
+      </w:r>
+      <w:r>
+        <w:rPr>
+          <w:i/>
+        </w:rPr>
+        <w:t>in vivo</w:t>
+      </w:r>
+      <w:r>
+        <w:rPr/>
+        <w:t xml:space="preserve"> concentrations of metabolites in the conditions investigated, with special attention to those highlighted by large importance scores. We tested whether the susceptible communities had significantly different concentrations of each metabolite relative to untreated SPF mice and whether the presence of </w:t>
+      </w:r>
+      <w:r>
+        <w:rPr>
+          <w:i/>
+        </w:rPr>
+        <w:t>C. difficile</w:t>
+      </w:r>
+      <w:r>
+        <w:rPr/>
+        <w:t xml:space="preserve"> affected the metabolite composition.</w:t>
+      </w:r>
+    </w:p>
+    <w:p>
+      <w:pPr>
+        <w:pStyle w:val="TextBody"/>
+        <w:rPr/>
+      </w:pPr>
+      <w:r>
+        <w:rPr/>
+        <w:t xml:space="preserve">First, we compared the relative concentration of important metabolites in untreated SPF mice and antibiotic pretreated mice in the absence of CDI (Fig. 5). We found that the relative concentration of GlcNAc was actually significantly lower in all susceptible conditions (Fig. 5A; all </w:t>
+      </w:r>
+      <w:r>
+        <w:rPr>
+          <w:i/>
+        </w:rPr>
+        <w:t>P</w:t>
+      </w:r>
+      <w:r>
+        <w:rPr/>
+        <w:t xml:space="preserve"> &lt; 0.001). The Stickland fermentation acceptors proline (all </w:t>
+      </w:r>
+      <w:r>
+        <w:rPr>
+          <w:i/>
+        </w:rPr>
+        <w:t>P</w:t>
+      </w:r>
+      <w:r>
+        <w:rPr/>
+        <w:t xml:space="preserve"> &lt; 0.05) and hydroxyproline (all </w:t>
+      </w:r>
+      <w:r>
+        <w:rPr>
+          <w:i/>
+        </w:rPr>
+        <w:t>P</w:t>
+      </w:r>
+      <w:r>
+        <w:rPr/>
+        <w:t xml:space="preserve"> &lt; 0.05) were significantly higher in all susceptible environments tested (Fig. 5B and S7B). Conversely, the Stickland donor alanine was significantly lower across all susceptible conditions (Fig. 5D; all </w:t>
+      </w:r>
+      <w:r>
+        <w:rPr>
+          <w:i/>
+        </w:rPr>
+        <w:t>P</w:t>
+      </w:r>
+      <w:r>
+        <w:rPr/>
+        <w:t xml:space="preserve"> &lt; 0.05). Succinate was significantly higher in both streptomycin and clindamycin pretreated mice (Fig. 5E; all </w:t>
+      </w:r>
+      <w:r>
+        <w:rPr>
+          <w:i/>
+        </w:rPr>
+        <w:t>P</w:t>
+      </w:r>
+      <w:r>
+        <w:rPr/>
+        <w:t xml:space="preserve"> &lt; 0.05). Among the cefoperazone-pretreated SPF and GF mice, we also found that mannitol/sorbitol (Fig. 5C), N-acetylneuraminate (Fig. 5F), and glycine (Fig. S6A) were significantly higher in cefoperazone-treated SPF and GF mice (all </w:t>
+      </w:r>
+      <w:r>
+        <w:rPr>
+          <w:i/>
+        </w:rPr>
+        <w:t>P</w:t>
+      </w:r>
+      <w:r>
+        <w:rPr/>
+        <w:t xml:space="preserve"> &lt; 0.05). These results supported the assertion that antibiotic treatment opened potential nutrient niches that </w:t>
+      </w:r>
+      <w:r>
+        <w:rPr>
+          <w:i/>
+        </w:rPr>
+        <w:t>C. difficile</w:t>
+      </w:r>
+      <w:r>
+        <w:rPr/>
+        <w:t xml:space="preserve"> was able to exploit for its growth.</w:t>
+      </w:r>
+    </w:p>
+    <w:p>
+      <w:pPr>
+        <w:pStyle w:val="TextBody"/>
+        <w:rPr/>
+      </w:pPr>
+      <w:r>
+        <w:rPr/>
+        <w:t xml:space="preserve">Second, we compared relative concentrations of important metabolites during CDI and mock-infection within each pretreatment group (Fig. 5). Both groups of host-derived aminoglycans, GlcNAc/GalNAc (Fig. 5A) and Neu5Ac (Fig. 5F), were significantly lower when in the presence of </w:t>
+      </w:r>
+      <w:r>
+        <w:rPr>
+          <w:i/>
+        </w:rPr>
+        <w:t>C. difficile</w:t>
+      </w:r>
+      <w:r>
+        <w:rPr/>
+        <w:t xml:space="preserve"> in ex-GF mice (</w:t>
+      </w:r>
+      <w:r>
+        <w:rPr>
+          <w:i/>
+        </w:rPr>
+        <w:t>P</w:t>
+      </w:r>
+      <w:r>
+        <w:rPr/>
+        <w:t xml:space="preserve"> &lt; 0.05 and 0.01). In agreement with the previous results, we found that the Stickland acceptors proline (Fig. 5B) and hydroxyproline (Fig. S6C) were significantly lower in every </w:t>
+      </w:r>
+      <w:r>
+        <w:rPr>
+          <w:i/>
+        </w:rPr>
+        <w:t>C. difficile</w:t>
+      </w:r>
+      <w:r>
+        <w:rPr/>
+        <w:t xml:space="preserve"> colonized environment (all </w:t>
+      </w:r>
+      <w:r>
+        <w:rPr>
+          <w:i/>
+        </w:rPr>
+        <w:t>P</w:t>
+      </w:r>
+      <w:r>
+        <w:rPr/>
+        <w:t xml:space="preserve"> &lt; 0.05). Glycine, another preferred Stickland acceptor, was lower in each condition following infection with significant change in cefoperazone-pretreated mice (Fig. S6D; </w:t>
+      </w:r>
+      <w:r>
+        <w:rPr>
+          <w:i/>
+        </w:rPr>
+        <w:t>P</w:t>
+      </w:r>
+      <w:r>
+        <w:rPr/>
+        <w:t xml:space="preserve"> &lt; 0.05). The Stickland donors leucine and isoleucine were significantly lower in all infected conditions except streptomycin-pretreated mice (Fig. S6A and S6B; all </w:t>
+      </w:r>
+      <w:r>
+        <w:rPr>
+          <w:i/>
+        </w:rPr>
+        <w:t>P</w:t>
+      </w:r>
+      <w:r>
+        <w:rPr/>
+        <w:t xml:space="preserve"> &lt; 0.05). Concentrations of alanine were also lower in all infected conditions compared to mock infection, however none of the changes met our threshold for significance (Fig. 5D). These results strongly supported the hypothesis that amino acids are a primary energy source of </w:t>
+      </w:r>
+      <w:r>
+        <w:rPr>
+          <w:i/>
+        </w:rPr>
+        <w:t>C. difficile</w:t>
+      </w:r>
+      <w:r>
+        <w:rPr/>
+        <w:t xml:space="preserve"> during infection. A significant difference was seen for mannitol/sorbitol in ex-GF mice (</w:t>
+      </w:r>
+      <w:r>
+        <w:rPr>
+          <w:i/>
+        </w:rPr>
+        <w:t>P</w:t>
+      </w:r>
+      <w:r>
+        <w:rPr/>
+        <w:t xml:space="preserve"> &lt; 0.01), but not in cefoperazone-pretreated mice (Fig. 5C). Although a lower the concentration of succinate in both streptomycin and clindamycin pretreated mice was observed, neither was found to be significant. Overall, metabolomic analysis supported our metabolite importance algorithm for predicting the metabolites utilized by </w:t>
+      </w:r>
+      <w:r>
+        <w:rPr>
+          <w:i/>
+        </w:rPr>
+        <w:t>C. difficile</w:t>
+      </w:r>
+      <w:r>
+        <w:rPr/>
+        <w:t xml:space="preserve"> during different infection conditions. Results from metabolic modeling combined with untargeted metabolomic analysis also suggested a possible hierarchy of preferred growth substrates.</w:t>
+      </w:r>
+    </w:p>
+    <w:p>
+      <w:pPr>
+        <w:pStyle w:val="Heading3"/>
+        <w:rPr/>
+      </w:pPr>
+      <w:bookmarkStart w:id="4" w:name="discussion"/>
+      <w:bookmarkEnd w:id="4"/>
+      <w:r>
+        <w:rPr/>
+        <w:t>Discussion</w:t>
+      </w:r>
+    </w:p>
+    <w:p>
+      <w:pPr>
         <w:pStyle w:val="Normal"/>
         <w:rPr/>
       </w:pPr>
       <w:r>
-        <w:rPr>
-          <w:b/>
-        </w:rPr>
-        <w:t xml:space="preserve">Table 1 | Antibiotics used during </w:t>
-      </w:r>
-      <w:r>
-        <w:rPr>
-          <w:b/>
-          <w:i/>
-        </w:rPr>
-        <w:t>C. difficile</w:t>
-      </w:r>
-      <w:r>
-        <w:rPr>
-          <w:b/>
-        </w:rPr>
-        <w:t xml:space="preserve"> murine infection models.</w:t>
+        <w:rPr/>
+        <w:t xml:space="preserve">Our results expand upon previous understanding of </w:t>
+      </w:r>
+      <w:r>
+        <w:rPr>
+          <w:i/>
+        </w:rPr>
+        <w:t>C. difficile</w:t>
+      </w:r>
+      <w:r>
+        <w:rPr/>
+        <w:t xml:space="preserve"> metabolism during infection by showing that not only does the pathogen adapt its metabolism to life inside of a host (14, 21), but also to the context of the specific gut environment in which it finds itself. Previous transcriptomic efforts to measure the response of </w:t>
+      </w:r>
+      <w:r>
+        <w:rPr>
+          <w:i/>
+        </w:rPr>
+        <w:t>C. difficile</w:t>
+      </w:r>
+      <w:r>
+        <w:rPr/>
+        <w:t xml:space="preserve"> have demonstrated </w:t>
+      </w:r>
+      <w:r>
+        <w:rPr>
+          <w:i/>
+        </w:rPr>
+        <w:t>in vivo</w:t>
+      </w:r>
+      <w:r>
+        <w:rPr/>
+        <w:t xml:space="preserve"> changes in metabolism following colonization of GF mice. In this study, we utilized a conventionally-reared mouse model of infection to compare the response of </w:t>
+      </w:r>
+      <w:r>
+        <w:rPr>
+          <w:i/>
+        </w:rPr>
+        <w:t>C. difficile</w:t>
+      </w:r>
+      <w:r>
+        <w:rPr/>
+        <w:t xml:space="preserve"> to colonization in the context of varied gut communities generated by pretreatment with representatives from distinct classes of antibiotics. With these models, we identified subtle differences in sporulation and toxin activity between each antibiotic-pretreated condition. Transcriptomic sequencing of </w:t>
+      </w:r>
+      <w:r>
+        <w:rPr>
+          <w:i/>
+        </w:rPr>
+        <w:t>C. difficile</w:t>
+      </w:r>
+      <w:r>
+        <w:rPr/>
+        <w:t xml:space="preserve"> across colonized environments indicated complex expression patterns of genes in catabolic pathways for a variety of carbon sources. Through integration of transcriptomic data with genome-scale metabolic modeling, we were able to deconvolute these signals. This allowed us to observe that </w:t>
+      </w:r>
+      <w:r>
+        <w:rPr>
+          <w:i/>
+        </w:rPr>
+        <w:t>C. difficile</w:t>
+      </w:r>
+      <w:r>
+        <w:rPr/>
+        <w:t xml:space="preserve"> likely genenrated energy by metabolizing specific alternative carbohydrates, carboxylic acids, and aminoglycans across colonized conditions. We also found that Stickland fermentation substrates and products, as well another host-derived amino glycan N-acetylglucosamine, were consistently among the highest scoring shared metabolites which indicated that these metabolites were central to the </w:t>
+      </w:r>
+      <w:r>
+        <w:rPr>
+          <w:i/>
+        </w:rPr>
+        <w:t>in vivo</w:t>
+      </w:r>
+      <w:r>
+        <w:rPr/>
+        <w:t xml:space="preserve"> nutritional strategy of </w:t>
+      </w:r>
+      <w:r>
+        <w:rPr>
+          <w:i/>
+        </w:rPr>
+        <w:t>C. difficile</w:t>
+      </w:r>
+      <w:r>
+        <w:rPr/>
+        <w:t>. To confirm our modeling-based results we employed untargeted mass spectrometry that demonstrated greater availability of many metabolites highlighted by our algorithm in susceptible gut environs. Metabolomic analysis further revealed differential reduction of important metabolites during CDI, which suggested a hierarchy for the utilization of certain growth nutrients.</w:t>
+      </w:r>
+    </w:p>
+    <w:p>
+      <w:pPr>
+        <w:pStyle w:val="TextBody"/>
+        <w:rPr/>
+      </w:pPr>
+      <w:r>
+        <w:rPr/>
+        <w:t xml:space="preserve">An explanation for the differences seen in metabolite importance and substrate availability could be the concomitant lower population density of one or more competitors for certain resources. Ex-GF mice, where no other microbial competitors are present, provided a partially controlled system of resource competition. In this condition, Neu5Ac was found to be the most important substrate and concentrations Neu5Ac were significantly higher in susceptible mice. The concentrations of Neu5Ac were concordantly lower in infected mice relative to mock-infected mice. The same trend was also present in cefoperazone-pretreatment, which suggested that </w:t>
+      </w:r>
+      <w:r>
+        <w:rPr>
+          <w:i/>
+        </w:rPr>
+        <w:t>C. difficile</w:t>
+      </w:r>
+      <w:r>
+        <w:rPr/>
+        <w:t xml:space="preserve"> may be less competitive for this host-derived aminoglycan and may only have access when certain competitors are no longer present. In the presence of a microbiota, </w:t>
+      </w:r>
+      <w:r>
+        <w:rPr>
+          <w:i/>
+        </w:rPr>
+        <w:t>C. difficile</w:t>
+      </w:r>
+      <w:r>
+        <w:rPr/>
+        <w:t xml:space="preserve"> population-level nutrient utilization patterns differed across each environment tested. For example, past studies have concluded that specific PTS and ABC transport systems are upregulated </w:t>
+      </w:r>
+      <w:r>
+        <w:rPr>
+          <w:i/>
+        </w:rPr>
+        <w:t>in vivo</w:t>
+      </w:r>
+      <w:r>
+        <w:rPr/>
+        <w:t xml:space="preserve"> (14, 21), but our results indicate more complex regulation with inverse expression of the respective systems between antibiotic pretreatments (Fig. 2). In agreement with earlier research we found that </w:t>
+      </w:r>
+      <w:r>
+        <w:rPr>
+          <w:i/>
+        </w:rPr>
+        <w:t>C. difficile</w:t>
+      </w:r>
+      <w:r>
+        <w:rPr/>
+        <w:t xml:space="preserve"> likely fermented amino acids for energy during infection of GF mice in addition to aminoglycan catabolism. Our results go on to support that this metabolic strategy was conserved across all infection conditions tested. Several Stickland substrates had consistently higher importance scores including alanine, leucine, and proline indeed dropped concentration during infection (Table S3, Fig. 5A, and S6A). Fermentation of amino acids provides not only carbon and energy, but are also a source of nitrogen which is a limited resource in the mammalian lower gastrointestinal tract (37). This makes Stickland fermentation a valuable metabolic strategy, and it stands to reason that </w:t>
+      </w:r>
+      <w:r>
+        <w:rPr>
+          <w:i/>
+        </w:rPr>
+        <w:t>C. difficile</w:t>
+      </w:r>
+      <w:r>
+        <w:rPr/>
+        <w:t xml:space="preserve"> would use this strategy across all environments it colonizes. This same principle may also extend to host mucus layer derived aminoglycans as they are another source of carbon and nitrogen which, despite augmented release by members of the microbiota (38), would be present at some basal concentration regardless of other species' intercession. Finally, we did find disagreement in some metabolite importance scores and the difference in </w:t>
+      </w:r>
+      <w:r>
+        <w:rPr>
+          <w:i/>
+        </w:rPr>
+        <w:t>in vivo</w:t>
+      </w:r>
+      <w:r>
+        <w:rPr/>
+        <w:t xml:space="preserve"> concentration of previously suggested </w:t>
+      </w:r>
+      <w:r>
+        <w:rPr>
+          <w:i/>
+        </w:rPr>
+        <w:t>C. difficile</w:t>
+      </w:r>
+      <w:r>
+        <w:rPr/>
+        <w:t xml:space="preserve"> growth substrates between mock infected and infected mice. This may indicate a nutrient preference hierarchy during infection. Based on our results, we propose that amino acids are prized above all other substrates, followed by aminoglycans, then carbohydrates, sugar alcohols, or carboxylic acids depending on their availability in the environment. Since the latter provide carbon and energy, but not nitrogen, it appears that </w:t>
+      </w:r>
+      <w:r>
+        <w:rPr>
+          <w:i/>
+        </w:rPr>
+        <w:t>C. difficile</w:t>
+      </w:r>
+      <w:r>
+        <w:rPr/>
+        <w:t xml:space="preserve"> metabolism strongly values nitrogen-containing carbon sources that fulfill a larger proportion of its biological requirements but this requires additional investigation to confirm.</w:t>
+      </w:r>
+    </w:p>
+    <w:p>
+      <w:pPr>
+        <w:pStyle w:val="TextBody"/>
+        <w:rPr/>
+      </w:pPr>
+      <w:r>
+        <w:rPr/>
+        <w:t xml:space="preserve">Our systems approach to studying </w:t>
+      </w:r>
+      <w:r>
+        <w:rPr>
+          <w:i/>
+        </w:rPr>
+        <w:t>C. difficile</w:t>
+      </w:r>
+      <w:r>
+        <w:rPr/>
+        <w:t xml:space="preserve"> metabolism during the infection of susceptible communities is novel because it combines multiple levels of biological data to identify metabolic trends that would not be apparent by a single method. Only through integrative multi-omic analysis of </w:t>
+      </w:r>
+      <w:r>
+        <w:rPr>
+          <w:i/>
+        </w:rPr>
+        <w:t>C. difficile</w:t>
+      </w:r>
+      <w:r>
+        <w:rPr/>
+        <w:t xml:space="preserve"> infection employing genomics, transcriptomics, and metabolomics were we able to uncover a much clearer image of </w:t>
+      </w:r>
+      <w:r>
+        <w:rPr>
+          <w:i/>
+        </w:rPr>
+        <w:t>C. difficile</w:t>
+      </w:r>
+      <w:r>
+        <w:rPr/>
+        <w:t xml:space="preserve">'s nutrient niche space during infection in the context of complex microbial communities. By virtue of our importance algorithm's reliance on network topology, the signal contributed by those metabolites on the periphery of the network, which are more likely to be imported from the environment, was amplified. This approach could be especially useful for identifying edges of competition for nutrients between colonizing pathogens and indigenous communties of bacteria, as is the case with </w:t>
+      </w:r>
+      <w:r>
+        <w:rPr>
+          <w:i/>
+        </w:rPr>
+        <w:t>C. difficile</w:t>
+      </w:r>
+      <w:r>
+        <w:rPr/>
+        <w:t xml:space="preserve">. Our modeling platform may also allow for the identification of emergent properties for the metabolism of </w:t>
+      </w:r>
+      <w:r>
+        <w:rPr>
+          <w:i/>
+        </w:rPr>
+        <w:t>C. difficile</w:t>
+      </w:r>
+      <w:r>
+        <w:rPr/>
+        <w:t xml:space="preserve"> during infection. One example could be the appearance of CO</w:t>
+      </w:r>
+      <w:r>
+        <w:rPr>
+          <w:vertAlign w:val="subscript"/>
+        </w:rPr>
+        <w:t>2</w:t>
+      </w:r>
+      <w:r>
+        <w:rPr/>
+        <w:t xml:space="preserve">, an apparent metabolic end product, in the list of shared important metabolites. Although this may be a shortcoming of the genome annotation, one group has posited that </w:t>
+      </w:r>
+      <w:r>
+        <w:rPr>
+          <w:i/>
+        </w:rPr>
+        <w:t>C. difficile</w:t>
+      </w:r>
+      <w:r>
+        <w:rPr/>
+        <w:t xml:space="preserve"> may actually be autotrophic under certain conditions (39). These findings highlight that our method not only identifies growth substrates, but reports all metabolites that are being utilized for other processes.</w:t>
+      </w:r>
+    </w:p>
+    <w:p>
+      <w:pPr>
+        <w:pStyle w:val="TextBody"/>
+        <w:rPr/>
+      </w:pPr>
+      <w:r>
+        <w:rPr/>
+        <w:t xml:space="preserve">Several factors limited our ability to generate and interpret transcriptomic and metabolomic data. Most prominently, we were forced to pool the cecal contents of multiple animals to generate a sufficient quantity of high quality RNA that would permit us to sample the transcriptome of a rare member of the microbiome. Due to possible biological variation between samples that could be masked by this approach, we quantified within-group sample variation for vegetative CFU, 16S rRNA gene abundance, and untargeted mass-spectrometry (Fig. S5B-D). This revealed extremely low variablity in each treatment group at multiple levels of biology, and since these data were collected using matched cecal samples, we were more confident that our transcriptomic results reflected reality. Metabolomic comparisons were also complicated by the fact that multiple organisms contribute to the metabolite pool. The metabolic patterns of the other species in each system (host and microbe) could instead be altered by pathogen colonization. As the concentrations of metabolites in our untargeted assay were reported in relative terms, it was difficult to discern whether the available biomass of </w:t>
+      </w:r>
+      <w:r>
+        <w:rPr>
+          <w:i/>
+        </w:rPr>
+        <w:t>C. difficile</w:t>
+      </w:r>
+      <w:r>
+        <w:rPr/>
+        <w:t xml:space="preserve"> reaches a level to create these differences on its own. Possible limitations of our modeling approach also existed, despite much of our results being consistent with previously published work and our own untargeted metabolomic analysis. Ultimately, the metabolite importance calculation is dependent on correct and existing gene annotation. In this regard it has been shown that the pathway annotations in KEGG are robust to missing elements (40), however this does not completely eliminate the possibility for this type of error. Due to the topology of the metabolic network, we were also unable to integrate stoichiometry for each reaction which may effect rates of consumption or production. Reaction reversibility also varies depending on versions of enzymes possessed by each species. Incorrect directionality annotations may lead to mislabeling reactants or products and potentially lead to incorrect importance calculations. With additional manual curation of the </w:t>
+      </w:r>
+      <w:r>
+        <w:rPr>
+          <w:i/>
+        </w:rPr>
+        <w:t>C. difficile</w:t>
+      </w:r>
+      <w:r>
+        <w:rPr/>
+        <w:t xml:space="preserve"> metabolic network, more species specific discoveries can eventually be made. Ultimately, the application of multiple methods to study the altered physiology of </w:t>
+      </w:r>
+      <w:r>
+        <w:rPr>
+          <w:i/>
+        </w:rPr>
+        <w:t>C. difficile</w:t>
+      </w:r>
+      <w:r>
+        <w:rPr/>
+        <w:t xml:space="preserve"> in mock-infected and infected communities allowed us to validate our results based on known elements of </w:t>
+      </w:r>
+      <w:r>
+        <w:rPr>
+          <w:i/>
+        </w:rPr>
+        <w:t>C. difficile</w:t>
+      </w:r>
+      <w:r>
+        <w:rPr/>
+        <w:t xml:space="preserve"> biology and to internally cross validate the novel results from our experiments. Ultimately, these results combine to underscore predictions of nutrient niche plasticity.</w:t>
+      </w:r>
+    </w:p>
+    <w:p>
+      <w:pPr>
+        <w:pStyle w:val="TextBody"/>
+        <w:rPr/>
+      </w:pPr>
+      <w:r>
+        <w:rPr/>
+        <w:t xml:space="preserve">Our combined genomic, transcriptomic, and metabolomic analysis showed that when infecting diverse host-associated gut environments, </w:t>
+      </w:r>
+      <w:r>
+        <w:rPr>
+          <w:i/>
+        </w:rPr>
+        <w:t>C. difficile</w:t>
+      </w:r>
+      <w:r>
+        <w:rPr/>
+        <w:t xml:space="preserve"> optimized its nutrient utilization profile to each gut environment and effectively colonize the host. Focusing on previously established metabolic capabilities of the pathogen, we identify that these forms of metabolism are differentially important to </w:t>
+      </w:r>
+      <w:r>
+        <w:rPr>
+          <w:i/>
+        </w:rPr>
+        <w:t>C. difficile</w:t>
+      </w:r>
+      <w:r>
+        <w:rPr/>
+        <w:t xml:space="preserve"> when colonizing distinct environments. These results have implications for the development of targeted measures to prevent </w:t>
+      </w:r>
+      <w:r>
+        <w:rPr>
+          <w:i/>
+        </w:rPr>
+        <w:t>C. difficile</w:t>
+      </w:r>
+      <w:r>
+        <w:rPr/>
+        <w:t xml:space="preserve"> colonization through pre- or probiotic therapy. In the future, this systems-level approach could be easily expanded to study the niche landscape of entire communities of bacteria in response to antibiotic perturbation or pathogen colonization.</w:t>
+      </w:r>
+    </w:p>
+    <w:p>
+      <w:pPr>
+        <w:pStyle w:val="Heading3"/>
+        <w:rPr/>
+      </w:pPr>
+      <w:bookmarkStart w:id="5" w:name="materials-and-methods"/>
+      <w:bookmarkEnd w:id="5"/>
+      <w:r>
+        <w:rPr/>
+        <w:t>Materials and Methods</w:t>
       </w:r>
     </w:p>
     <w:p>
       <w:pPr>
         <w:pStyle w:val="Normal"/>
-        <w:rPr>
-          <w:b/>
-          <w:b/>
-        </w:rPr>
-      </w:pPr>
-      <w:r>
-        <w:rPr/>
+        <w:rPr/>
+      </w:pPr>
+      <w:r>
+        <w:rPr>
+          <w:b/>
+        </w:rPr>
+        <w:t>Animal care and antibiotic administration.</w:t>
+      </w:r>
+      <w:r>
+        <w:rPr/>
+        <w:t xml:space="preserve"> Six-to-eight week-old GF C57BL/6 mice were obtained from a single breeding colony maintained at the University of Michigan and fed Laboratory Rodent Diet 5001 from LabDiet for all experiments. All animal protocols were approved by the University Committee on Use and Care of Animals at the University of Michigan and carried out in accordance with the approved guidelines. Specified SPF animals were administered one of three antibiotics; cefoperazone, streptomycin, or clindamycin (Table 1). Cefoperazone (0.5 mg/ml) and streptomycin (5.0 mg/ml) were administered in distilled drinking water </w:t>
+      </w:r>
+      <w:r>
+        <w:rPr>
+          <w:i/>
+        </w:rPr>
+        <w:t>ad libitum</w:t>
+      </w:r>
+      <w:r>
+        <w:rPr/>
+        <w:t xml:space="preserve"> for 5 days with 2 days recovery with untreated distilled drinking water prior to infection. Clindamycin (10 mg/kg) was given via intraperitoneal injection 24 hours before time of infection. Adapted from a previously described model (24).</w:t>
       </w:r>
     </w:p>
     <w:p>
@@ -1420,155 +2479,69 @@
       <w:r>
         <w:rPr>
           <w:b/>
-        </w:rPr>
-        <w:t xml:space="preserve">Levels of </w:t>
-      </w:r>
-      <w:r>
-        <w:rPr>
-          <w:b/>
-          <w:i/>
-        </w:rPr>
-        <w:t>C. difficile</w:t>
-      </w:r>
-      <w:r>
-        <w:rPr>
-          <w:b/>
-        </w:rPr>
-        <w:t xml:space="preserve"> sporulation and toxin activity vary among different microbiomes.</w:t>
-      </w:r>
-      <w:r>
-        <w:rPr/>
-        <w:t xml:space="preserve"> Conventionally-reared SPF mice were treated with either streptomycin, cefoperazone, or clindamycin (Table 1 and Fig. S1). These antibiotics were selected because they each have distinct and significant impacts on the structure of the cecal microbiome (Fig. S2A and S2B). We challenged the antibiotic treated mice and germfree (ex-GF) mice with </w:t>
-      </w:r>
-      <w:r>
-        <w:rPr>
-          <w:i/>
-        </w:rPr>
-        <w:t>C. difficile</w:t>
-      </w:r>
-      <w:r>
-        <w:rPr/>
-        <w:t xml:space="preserve"> stain 630 to understand the pathogen's physiology with and without other microbiota. This toxigenic strain of </w:t>
-      </w:r>
-      <w:r>
-        <w:rPr>
-          <w:i/>
-        </w:rPr>
-        <w:t>C. difficile</w:t>
-      </w:r>
-      <w:r>
-        <w:rPr/>
-        <w:t xml:space="preserve"> was chosen for its moderate clinical severity in mouse models (24) and well-annotated genome (25). After infection, we measured sporulation and toxin production at 18 hours post inoculation. That time point corresponded with when another laboratory strain of </w:t>
-      </w:r>
-      <w:r>
-        <w:rPr>
-          <w:i/>
-        </w:rPr>
-        <w:t>C. difficile</w:t>
-      </w:r>
-      <w:r>
-        <w:rPr/>
-        <w:t xml:space="preserve"> reached its maximum vegetative cell density in the cecum with limited sporulation (26). There was not a significant difference in the number of vegetative </w:t>
-      </w:r>
-      <w:r>
-        <w:rPr>
-          <w:i/>
-        </w:rPr>
-        <w:t>C. difficile</w:t>
-      </w:r>
-      <w:r>
-        <w:rPr/>
-        <w:t xml:space="preserve"> cells in the ceca of mice pretreated with any of the three antibiotics (Fig. 1A). All antibiotic treated and ex-GF mice were colonized to ~1×10</w:t>
+          <w:i/>
+        </w:rPr>
+        <w:t>C. difficile</w:t>
+      </w:r>
+      <w:r>
+        <w:rPr>
+          <w:b/>
+        </w:rPr>
+        <w:t xml:space="preserve"> infection and necropsy.</w:t>
+      </w:r>
+      <w:r>
+        <w:rPr/>
+        <w:t xml:space="preserve"> All </w:t>
+      </w:r>
+      <w:r>
+        <w:rPr>
+          <w:i/>
+        </w:rPr>
+        <w:t>C. difficile</w:t>
+      </w:r>
+      <w:r>
+        <w:rPr/>
+        <w:t xml:space="preserve"> strain 630 spores were prepared from a single large batch whose concentration was determined a week prior to challenge. On the day of challenge, 1×10</w:t>
       </w:r>
       <w:r>
         <w:rPr>
           <w:vertAlign w:val="superscript"/>
         </w:rPr>
-        <w:t>8</w:t>
-      </w:r>
-      <w:r>
-        <w:rPr/>
-        <w:t xml:space="preserve"> colony forming units (cfu) per gram of cecal content, while untreated mice maintained colonization resistance to </w:t>
-      </w:r>
-      <w:r>
-        <w:rPr>
-          <w:i/>
-        </w:rPr>
-        <w:t>C. difficile</w:t>
-      </w:r>
-      <w:r>
-        <w:rPr/>
-        <w:t xml:space="preserve"> (Fig. 1A). Despite having the same number of vegetative </w:t>
-      </w:r>
-      <w:r>
-        <w:rPr>
-          <w:i/>
-        </w:rPr>
-        <w:t>C. difficile</w:t>
-      </w:r>
-      <w:r>
-        <w:rPr/>
-        <w:t xml:space="preserve"> cells, more spores were detected in ex-GF mice than in the antibiotic pretreated mice (</w:t>
-      </w:r>
-      <w:r>
-        <w:rPr>
-          <w:i/>
-        </w:rPr>
-        <w:t>P</w:t>
-      </w:r>
-      <w:r>
-        <w:rPr/>
-        <w:t xml:space="preserve"> = 0.003, 0.004, and 0.003; Fig. 1B). There was also a significantly higher toxin titer in ex-GF animals than any other colonized group (all </w:t>
-      </w:r>
-      <w:r>
-        <w:rPr>
-          <w:i/>
-        </w:rPr>
-        <w:t>P</w:t>
-      </w:r>
-      <w:r>
-        <w:rPr/>
-        <w:t xml:space="preserve"> &lt; 0.001), with slight variation between antibiotic pretreatment groups (Fig. 1C). These results showed that </w:t>
-      </w:r>
-      <w:r>
-        <w:rPr>
-          <w:i/>
-        </w:rPr>
-        <w:t>C. difficile</w:t>
-      </w:r>
-      <w:r>
-        <w:rPr/>
-        <w:t xml:space="preserve"> colonized different communities to consistently high levels. In addition, colonization in the context of different microbiomes resulted in moderate differences in the expression of </w:t>
-      </w:r>
-      <w:r>
-        <w:rPr>
-          <w:i/>
-        </w:rPr>
-        <w:t>C. difficile</w:t>
-      </w:r>
-      <w:r>
-        <w:rPr/>
-        <w:t xml:space="preserve"> pathogenicity. To investigate the physiology of </w:t>
-      </w:r>
-      <w:r>
-        <w:rPr>
-          <w:i/>
-        </w:rPr>
-        <w:t>C. difficile</w:t>
-      </w:r>
-      <w:r>
-        <w:rPr/>
-        <w:t xml:space="preserve"> when colonizing distinct susceptible gut environments, we performed whole transcriptome analysis of </w:t>
-      </w:r>
-      <w:r>
-        <w:rPr>
-          <w:i/>
-        </w:rPr>
-        <w:t>C. difficile</w:t>
-      </w:r>
-      <w:r>
-        <w:rPr/>
-        <w:t xml:space="preserve"> from the same cecal content of the same mice.</w:t>
+        <w:t>3</w:t>
+      </w:r>
+      <w:r>
+        <w:rPr/>
+        <w:t xml:space="preserve"> </w:t>
+      </w:r>
+      <w:r>
+        <w:rPr>
+          <w:i/>
+        </w:rPr>
+        <w:t>C. difficile</w:t>
+      </w:r>
+      <w:r>
+        <w:rPr/>
+        <w:t xml:space="preserve"> spores were administered to mice via oral gavage in phosphate-buffered saline (PBS) vehicle. Subsequent quantitative plating to enumerate the spores was performed to ensure correct dosage. Mock-infected animals were given an oral gavage of 100 μl PBS at the same time as those mice administered </w:t>
+      </w:r>
+      <w:r>
+        <w:rPr>
+          <w:i/>
+        </w:rPr>
+        <w:t>C. difficile</w:t>
+      </w:r>
+      <w:r>
+        <w:rPr/>
+        <w:t xml:space="preserve"> spores. 18 hours following infection, mice were euthanized by carbon dioxide asphyxiation and necropsied to obtain the cecal contents. Two 100 μl aliquots were immediately flash frozen for later DNA extraction and toxin titer analysis, respectively. A third 100 μl aliquot was quickly transferred to an anaerobic chamber for quantification of </w:t>
+      </w:r>
+      <w:r>
+        <w:rPr>
+          <w:i/>
+        </w:rPr>
+        <w:t>C. difficile</w:t>
+      </w:r>
+      <w:r>
+        <w:rPr/>
+        <w:t xml:space="preserve"> abundance. The remaining content in the ceca (approximately 1 mL) was mixed with 1 mL of sterile PBS in a stainless steel mortar housed in a dry ice and ethanol bath. The cecal contents of 9 mice from 3 cages was pooled into the mortar. Pooling cecal contents was necessary so that there would be a sufficient quantity of high quality rRNA-free RNA for deep sequencing. The pooled content was then finely ground and stored at -80° C for subsequent RNA extraction.</w:t>
       </w:r>
     </w:p>
     <w:p>
@@ -1587,91 +2560,41 @@
         <w:rPr>
           <w:b/>
         </w:rPr>
-        <w:t xml:space="preserve"> alters its gene expression pathways when colonizing distinct antibiotic-pretreated environments.</w:t>
-      </w:r>
-      <w:r>
-        <w:rPr/>
-        <w:t xml:space="preserve"> Utilizing aliquots from the same mice in the previous assays, we attempted to measure differential expression of specific genes associated with </w:t>
-      </w:r>
-      <w:r>
-        <w:rPr>
-          <w:i/>
-        </w:rPr>
-        <w:t>in vivo</w:t>
-      </w:r>
-      <w:r>
-        <w:rPr/>
-        <w:t xml:space="preserve"> phenotype changes reported in previous studies. Microarray-based gene expression measurement was not a viable alternative to sequencing as the amount of background orthologous transcription from other bacterial species would contribute greatly to non-specific binding and bias the true </w:t>
-      </w:r>
-      <w:r>
-        <w:rPr>
-          <w:i/>
-        </w:rPr>
-        <w:t>C. difficile</w:t>
-      </w:r>
-      <w:r>
-        <w:rPr/>
-        <w:t xml:space="preserve"> signal, therefore we employed an RNA-Seq based approach to quantify transcription. As </w:t>
-      </w:r>
-      <w:r>
-        <w:rPr>
-          <w:i/>
-        </w:rPr>
-        <w:t>C. difficile</w:t>
-      </w:r>
-      <w:r>
-        <w:rPr/>
-        <w:t xml:space="preserve"> represented a small percentage of the community in each colonized environment (Fig. S2C), making it impossible to sequence the transcriptome of individual mice due to the depth required to sufficiently sample the transcripts of </w:t>
-      </w:r>
-      <w:r>
-        <w:rPr>
-          <w:i/>
-        </w:rPr>
-        <w:t>C. difficile</w:t>
-      </w:r>
-      <w:r>
-        <w:rPr/>
-        <w:t xml:space="preserve">. This required the generation of a single transcriptome per condition using pooled mRNA from all mice within each pretreatment group. Following sequencing, read curation, and stringent mapping to </w:t>
-      </w:r>
-      <w:r>
-        <w:rPr>
-          <w:i/>
-        </w:rPr>
-        <w:t>C. difficile</w:t>
-      </w:r>
-      <w:r>
-        <w:rPr/>
-        <w:t xml:space="preserve"> str. 630 genes (Materials &amp; Methods) we implemented two steps of abundance normalization to compare expression between groups. Transcript abundances for each target gene were first corrected to both read length and target gene length, which resulted in an average per-base expression level for each. Adjusted values were then down-sampled to the same total read abundance for each mapping effort, allowing for even comparison between the conditions. Additionally, before proceeding with the analysis we did and assessed variation in expression of select bacterial housekeeping genes across treatment groups (Fig. S5A). Due to the heterogeneity of </w:t>
-      </w:r>
-      <w:r>
-        <w:rPr>
-          <w:i/>
-        </w:rPr>
-        <w:t>C. difficile</w:t>
-      </w:r>
-      <w:r>
-        <w:rPr/>
-        <w:t xml:space="preserve"> reference genes across strains (27), DNA gyrase subunit A (GyrA), threonyl-tRNA synthetase (ThrS), and ATP-dependent Clp protease (ClpP) were chosen because of their conservation across bacterial phyla and have been commonly utilized as standards of comparison for numerous transcriptional studies (14, 28, 29). Consistent expression for each of the housekeeping genes was observed across treatments, which supported that our results were more likely to be a true reflection of </w:t>
-      </w:r>
-      <w:r>
-        <w:rPr>
-          <w:i/>
-        </w:rPr>
-        <w:t>C. difficile</w:t>
-      </w:r>
-      <w:r>
-        <w:rPr/>
-        <w:t xml:space="preserve"> expression </w:t>
-      </w:r>
-      <w:r>
-        <w:rPr>
-          <w:i/>
-        </w:rPr>
-        <w:t>in vivo</w:t>
-      </w:r>
-      <w:r>
-        <w:rPr/>
-        <w:t>.</w:t>
+        <w:t xml:space="preserve"> cultivation and quantification.</w:t>
+      </w:r>
+      <w:r>
+        <w:rPr/>
+        <w:t xml:space="preserve"> Cecal samples were weighed and serially diluted under anaerobic conditions (6% H, 20% CO</w:t>
+      </w:r>
+      <w:r>
+        <w:rPr>
+          <w:vertAlign w:val="subscript"/>
+        </w:rPr>
+        <w:t>2</w:t>
+      </w:r>
+      <w:r>
+        <w:rPr/>
+        <w:t>, 74% N</w:t>
+      </w:r>
+      <w:r>
+        <w:rPr>
+          <w:vertAlign w:val="subscript"/>
+        </w:rPr>
+        <w:t>2</w:t>
+      </w:r>
+      <w:r>
+        <w:rPr/>
+        <w:t xml:space="preserve">) with anaerobic PBS. Differential plating was performed to quantify both </w:t>
+      </w:r>
+      <w:r>
+        <w:rPr>
+          <w:i/>
+        </w:rPr>
+        <w:t>C. difficile</w:t>
+      </w:r>
+      <w:r>
+        <w:rPr/>
+        <w:t xml:space="preserve"> spores and vegetative cells by plating diluted samples on CCFAE plates (fructose agar plus cycloserine (0.5%), cefoxitin (0.5%), and erythromycin (0.2%)) at 37° C for 24 hours under anaerobic conditions (41). It is important to note that the germination agent taurocholate was omitted from these plates to quantify only vegetative cells. In parallel, undiluted samples were heated at 60° C for 30 minutes to eliminate vegetative cells and leave only spores (42). These samples were serially diluted under anaerobic conditions in anaerobic PBS and plated on CCFAE with taurocholate (10%) at 37° C for 24 hours. Plating was simultaneously done for heated samples on CCFAE to ensure all vegetative cells had been eliminated.</w:t>
       </w:r>
     </w:p>
     <w:p>
@@ -1680,1106 +2603,6 @@
         <w:rPr/>
       </w:pPr>
       <w:r>
-        <w:rPr/>
-        <w:t xml:space="preserve">Our initial transcriptomic analysis focused on genes involved in sporulation, toxin production, quorum sensing, and metabolite-regulated sigma factors (Fig. S3). Despite large-scale differences between pretreatment groups, no clear trends were evident between gene expression and colonization, sporulation, or toxin production. This further indicated that </w:t>
-      </w:r>
-      <w:r>
-        <w:rPr>
-          <w:i/>
-        </w:rPr>
-        <w:t>C. difficile</w:t>
-      </w:r>
-      <w:r>
-        <w:rPr/>
-        <w:t xml:space="preserve"> adapted its metabolism to the environment that it colonized. As such, we next focused on specific groups of genes known to contribute to </w:t>
-      </w:r>
-      <w:r>
-        <w:rPr>
-          <w:i/>
-        </w:rPr>
-        <w:t>C. difficile</w:t>
-      </w:r>
-      <w:r>
-        <w:rPr/>
-        <w:t xml:space="preserve"> metabolism (Fig. 2A &amp; Table S1). Genes involved in amino acid catabolism, including those that encoded enzymes involved in Stickland fermentation and general peptidases, had the highest level of expression. Stickland fermentation refers to the coupled fermentation of amino acid pairs in which one is deaminated and the other is reduced to ultimately generate ATP (30). This suggested that </w:t>
-      </w:r>
-      <w:r>
-        <w:rPr>
-          <w:i/>
-        </w:rPr>
-        <w:t>C. difficile</w:t>
-      </w:r>
-      <w:r>
-        <w:rPr/>
-        <w:t xml:space="preserve"> catabolized environmental amino acids during infection, regardless of the structure of the surrounding community. Although there were gene categories that were equally expressed across conditions in spite of the community differences, there were patterns of expression for certain gene families and specific genes that were distinct to each antibiotic pretreatment. In mice pretreated with cefoperazone, </w:t>
-      </w:r>
-      <w:r>
-        <w:rPr>
-          <w:i/>
-        </w:rPr>
-        <w:t>C. difficile</w:t>
-      </w:r>
-      <w:r>
-        <w:rPr/>
-        <w:t xml:space="preserve"> tended to have more expression of genes in the ABC sugar transporter and sugar alcohol catabolism (e.g. mannitol) families and fewer genes in the PTS transporter family than the other pretreatment groups. In mice pretreated with clindamycin, </w:t>
-      </w:r>
-      <w:r>
-        <w:rPr>
-          <w:i/>
-        </w:rPr>
-        <w:t>C. difficile</w:t>
-      </w:r>
-      <w:r>
-        <w:rPr/>
-        <w:t xml:space="preserve"> tended to have higher expression of genes from disaccharide catabolism (e.g. beta-galactosidases and trehalose/maltose/cellibiose hydrolases), fermentation product metabolism (including consumption or production of acetate, lactate, butyrate, succinate, ethanol, and butanol), and PTS transporter families. Genes from the sugar alcohol catabolism and ABC sugar transporter families were not highly expressed in the clindamycin-pretreated mice. Finally, in mice pretreated with streptomycin, </w:t>
-      </w:r>
-      <w:r>
-        <w:rPr>
-          <w:i/>
-        </w:rPr>
-        <w:t>C. difficile</w:t>
-      </w:r>
-      <w:r>
-        <w:rPr/>
-        <w:t xml:space="preserve"> had higher levels of expression of genes from the sugar alcohol catabolism (e.g. sorbitol) and PTS transporter families. Combined, these results suggested that while catabolism of amino acids and specific carbohydrates are core components of the </w:t>
-      </w:r>
-      <w:r>
-        <w:rPr>
-          <w:i/>
-        </w:rPr>
-        <w:t>C. difficile</w:t>
-      </w:r>
-      <w:r>
-        <w:rPr/>
-        <w:t xml:space="preserve"> nutritional strategy during infection, </w:t>
-      </w:r>
-      <w:r>
-        <w:rPr>
-          <w:i/>
-        </w:rPr>
-        <w:t>C. difficile</w:t>
-      </w:r>
-      <w:r>
-        <w:rPr/>
-        <w:t xml:space="preserve"> adapted its metabolism across different susceptible environments.</w:t>
-      </w:r>
-    </w:p>
-    <w:p>
-      <w:pPr>
-        <w:pStyle w:val="TextBody"/>
-        <w:rPr/>
-      </w:pPr>
-      <w:r>
-        <w:rPr>
-          <w:b/>
-        </w:rPr>
-        <w:t xml:space="preserve">Genome-scale metabolic model structure underscores known </w:t>
-      </w:r>
-      <w:r>
-        <w:rPr>
-          <w:b/>
-          <w:i/>
-        </w:rPr>
-        <w:t>C. difficile</w:t>
-      </w:r>
-      <w:r>
-        <w:rPr>
-          <w:b/>
-        </w:rPr>
-        <w:t xml:space="preserve"> physiology.</w:t>
-      </w:r>
-      <w:r>
-        <w:rPr/>
-        <w:t xml:space="preserve"> To further investigate which metabolites were differentially utilized between conditions, we created a generalizeable tool to </w:t>
-      </w:r>
-      <w:r>
-        <w:rPr>
-          <w:i/>
-        </w:rPr>
-        <w:t>de novo</w:t>
-      </w:r>
-      <w:r>
-        <w:rPr/>
-        <w:t xml:space="preserve"> generate genome-enabled directed, bipartite metabolic models of bacterial species using KEGG gene and biochemical reaction annotations. We implemented this for </w:t>
-      </w:r>
-      <w:r>
-        <w:rPr>
-          <w:i/>
-        </w:rPr>
-        <w:t>C. difficile</w:t>
-      </w:r>
-      <w:r>
-        <w:rPr/>
-        <w:t xml:space="preserve"> str. 630 shown in Fig. 3A, with enzymes and metabolites were represented by nodes, and their interactions by directed connecting edges. The </w:t>
-      </w:r>
-      <w:r>
-        <w:rPr>
-          <w:i/>
-        </w:rPr>
-        <w:t>C. difficile</w:t>
-      </w:r>
-      <w:r>
-        <w:rPr/>
-        <w:t xml:space="preserve"> str. 630 network we created contained a total of 447 enzymes and 758 metabolites, with 2135 directed edges. To validate our metabolic network, we analyzed network topology by calculating two metrics of centrality, betweenness centrality (BC) and closeness centrality (CC), to determine which nodes are critical to the structure of the metabolic network and if these patterns reflect known biology (Table S2). Both metrics utilize shortest paths, which refer to fewest possible number of network connections that lie between two given nodes. The BC of each node is the fraction of shortest paths that pass through that node and connect all other potential pairs of nodes. In biological terms, this refers to the amount of influence a given hub has on the overall flow of metabolism (31). Similarly, CC is the reciprocal sum of the lengths of shortest paths included in each node's BC. This value demonstrates how essential a given node is to the overall structure of the metabolic network (32). Metabolic network structural studies of </w:t>
-      </w:r>
-      <w:r>
-        <w:rPr>
-          <w:i/>
-        </w:rPr>
-        <w:t>Escherichia coli</w:t>
-      </w:r>
-      <w:r>
-        <w:rPr/>
-        <w:t xml:space="preserve"> have found that metabolites with the highest centrality calculations are involved in fundamental processes in metabolism, namely glycolysis and the citrate acid cycle pathway (33). As such, these metrics allow for assessment of the degree to which a metabolic network accurately depicts established principles of bacterial metabolism.</w:t>
-      </w:r>
-    </w:p>
-    <w:p>
-      <w:pPr>
-        <w:pStyle w:val="TextBody"/>
-        <w:rPr/>
-      </w:pPr>
-      <w:r>
-        <w:rPr/>
-        <w:t xml:space="preserve">Following application of both methods, we found 5 enzymes that were shared between the top 10 enzymes from BC and CC calculations (2-dehydro-3-deoxyphosphogluconate aldolase, aspartate aminotransferase, pyruvate-flavodoxin oxidoreductase, formate C-acetyltransferase, and 1-deoxy-D-xylulose-5-phosphate synthase). These enzymes primarily participate in core processes including glycolysis, the pentose phosphate pathway, or the citric acid cycle. Upon analysis of the other 15 high-scoring enzymes combined from BC and CC analyses, the majority were also components of the previously mentioned pathways, as well as several for the metabolism of amino acids (Table S2). Similarly, the intersection of those substrates with high both BC and CC values revealed 6 metabolites as central nodes to the metabolism of </w:t>
-      </w:r>
-      <w:r>
-        <w:rPr>
-          <w:i/>
-        </w:rPr>
-        <w:t>C. difficile</w:t>
-      </w:r>
-      <w:r>
-        <w:rPr/>
-        <w:t xml:space="preserve"> (pyruvate, acetyl-CoA, 2-oxoglutarate, D-4-hydroxy-2-oxoglutarate, D-glyceraldehyde 3-phosphate, and L-glutamate). Not only are these members of glycolysis and the citric acid cycle, but pyruvate, acetyl-CoA, and L-glutamate contribute to numerous intracellular pathways as forms of biological "currency" (33). Notably absent from the most well-connected metabolites were molecules like ATP or NADH. Their exclusion is likely a byproduct of the KEGG LIGAND reference used for network construction, which excludes cofactors from most biochemical reactions. While this may be a limitation of certain analyses, our study was not affected as the primary interest was in those substrates acquired from the environment. These results reflected the defined biological patterns of </w:t>
-      </w:r>
-      <w:r>
-        <w:rPr>
-          <w:i/>
-        </w:rPr>
-        <w:t>C. difficile</w:t>
-      </w:r>
-      <w:r>
-        <w:rPr/>
-        <w:t xml:space="preserve"> and was therefore a viable platform to study metabolism of the pathogen.</w:t>
-      </w:r>
-    </w:p>
-    <w:p>
-      <w:pPr>
-        <w:pStyle w:val="TextBody"/>
-        <w:rPr/>
-      </w:pPr>
-      <w:r>
-        <w:rPr>
-          <w:b/>
-        </w:rPr>
-        <w:t xml:space="preserve">Metabolite importance algorithm reveals adaptive nutritional strategies of </w:t>
-      </w:r>
-      <w:r>
-        <w:rPr>
-          <w:b/>
-          <w:i/>
-        </w:rPr>
-        <w:t>C. difficile</w:t>
-      </w:r>
-      <w:r>
-        <w:rPr>
-          <w:b/>
-        </w:rPr>
-        <w:t xml:space="preserve"> during infection of distinct environments.</w:t>
-      </w:r>
-      <w:r>
-        <w:rPr/>
-        <w:t xml:space="preserve"> We next sought to include the transcriptomic results into the metabolic model to infer which metabolites </w:t>
-      </w:r>
-      <w:r>
-        <w:rPr>
-          <w:i/>
-        </w:rPr>
-        <w:t>C. difficile</w:t>
-      </w:r>
-      <w:r>
-        <w:rPr/>
-        <w:t xml:space="preserve"> most likely utilized from a given environment. To accomplish this we mapped normalized transcript abundances to the enzyme nodes in the network. Similar approaches have been previously successful in demonstrating that transcript abundance data can be utilized through the lense of genome-scale metabolic networks to accurately predict microbial metabolic responses to environmental pertubation and identify reporter metabolites of changes (34). In our system, the importance of each metabolite was measured as the log</w:t>
-      </w:r>
-      <w:r>
-        <w:rPr>
-          <w:vertAlign w:val="subscript"/>
-        </w:rPr>
-        <w:t>2</w:t>
-      </w:r>
-      <w:r>
-        <w:rPr/>
-        <w:t>-transformed difference in average transcript levels of enzymes that use the metabolite as a substrate and those that generate the metabolite as a product (Fig. 3B). A metabolite with a high importance score was more likely obtained from the environment because the expression of genes for enzymes that produce the metabolite were low. It is important to note here that molecules that are more likely produced in our model are not necessarily likely to be released to the environment. Our models do not include the synthesis of large macromolecules (ie. long polypeptides or cytoskeleton) and should therefore only be utilized to consider input metabolites to a network. Due to the previously mentioned limited technical replication of sequencing efforts, we adopted a Monte Carlo-style simulation for iterative random transcriptome comparison to provide statistical validation of our network-based findings. This process generated random score distributions for each metabolite node in the network, which made it possible to calculate a confidence interval that represented random noise for each metabolite. This ultimately allowed for assessment of the probability that a given metabolite was excluded from the associated null distribution (Fig. 3C).</w:t>
-      </w:r>
-    </w:p>
-    <w:p>
-      <w:pPr>
-        <w:pStyle w:val="TextBody"/>
-        <w:rPr/>
-      </w:pPr>
-      <w:r>
-        <w:rPr/>
-        <w:t xml:space="preserve">To identify the core metabolites that were most essential for </w:t>
-      </w:r>
-      <w:r>
-        <w:rPr>
-          <w:i/>
-        </w:rPr>
-        <w:t>C. difficile</w:t>
-      </w:r>
-      <w:r>
-        <w:rPr/>
-        <w:t xml:space="preserve"> growth, regardless of the environment, we cross-referenced the 40 highest scoring metabolites from each treatment group (Fig. 4A). Aminoglycan N-acetylglucosamine (GlcNAc) was found to the have the highest median importance of all shared metabolites, which has been shown to be a readily available source of carbon and nitrogen which can be limiting in the gut (21). We went on to confirm that our strain of </w:t>
-      </w:r>
-      <w:r>
-        <w:rPr>
-          <w:i/>
-        </w:rPr>
-        <w:t>C. difficile</w:t>
-      </w:r>
-      <w:r>
-        <w:rPr/>
-        <w:t xml:space="preserve"> could metabolize GlcNAc for growth (Fig. 4B) in </w:t>
-      </w:r>
-      <w:r>
-        <w:rPr>
-          <w:i/>
-        </w:rPr>
-        <w:t>C. difficile</w:t>
-      </w:r>
-      <w:r>
-        <w:rPr/>
-        <w:t xml:space="preserve"> minimal media (35). The Stickland fermentation acceptor proline was also found to be important in all conditions tested (36). </w:t>
-      </w:r>
-      <w:r>
-        <w:rPr>
-          <w:i/>
-        </w:rPr>
-        <w:t>C. difficile</w:t>
-      </w:r>
-      <w:r>
-        <w:rPr/>
-        <w:t xml:space="preserve"> is auxotrophic for not only proline, but also cysteine, leucine, isoleucine, tryptophan, and valine, which prevented testing for </w:t>
-      </w:r>
-      <w:r>
-        <w:rPr>
-          <w:i/>
-        </w:rPr>
-        <w:t>in vitro</w:t>
-      </w:r>
-      <w:r>
-        <w:rPr/>
-        <w:t xml:space="preserve"> growth changes on proline despite providing for modest growth in the no carbohydrate control. Previous analysis of </w:t>
-      </w:r>
-      <w:r>
-        <w:rPr>
-          <w:i/>
-        </w:rPr>
-        <w:t>C. difficile</w:t>
-      </w:r>
-      <w:r>
-        <w:rPr/>
-        <w:t xml:space="preserve"> colonizing GF mice under mono-associated conditions indicated that </w:t>
-      </w:r>
-      <w:r>
-        <w:rPr>
-          <w:i/>
-        </w:rPr>
-        <w:t>C. difficile</w:t>
-      </w:r>
-      <w:r>
-        <w:rPr/>
-        <w:t xml:space="preserve"> uses both sets of metabolites (21); however, use of these metabolites in the context of a complex community of potential competitors has not been observed previously. This analysis indicated that these metabolites might be an integral component of the nutrient niche for </w:t>
-      </w:r>
-      <w:r>
-        <w:rPr>
-          <w:i/>
-        </w:rPr>
-        <w:t>C. difficile</w:t>
-      </w:r>
-      <w:r>
-        <w:rPr/>
-        <w:t>.</w:t>
-      </w:r>
-    </w:p>
-    <w:p>
-      <w:pPr>
-        <w:pStyle w:val="TextBody"/>
-        <w:rPr/>
-      </w:pPr>
-      <w:r>
-        <w:rPr>
-          <w:b/>
-          <w:i/>
-        </w:rPr>
-        <w:t>In vivo</w:t>
-      </w:r>
-      <w:r>
-        <w:rPr>
-          <w:b/>
-        </w:rPr>
-        <w:t xml:space="preserve"> metabolomic analysis supports that </w:t>
-      </w:r>
-      <w:r>
-        <w:rPr>
-          <w:b/>
-          <w:i/>
-        </w:rPr>
-        <w:t>C. difficile</w:t>
-      </w:r>
-      <w:r>
-        <w:rPr>
-          <w:b/>
-        </w:rPr>
-        <w:t xml:space="preserve"> consumes metabolites indicated by metabolic modeling.</w:t>
-      </w:r>
-      <w:r>
-        <w:rPr/>
-        <w:t xml:space="preserve"> To further validate the results of our metabolic model, we tested the effect of </w:t>
-      </w:r>
-      <w:r>
-        <w:rPr>
-          <w:i/>
-        </w:rPr>
-        <w:t>C. difficile</w:t>
-      </w:r>
-      <w:r>
-        <w:rPr/>
-        <w:t xml:space="preserve"> on the metabolite pool in additional aliquots of cecal content from the antibiotic-treated and GF mice used in all previous analyses. We employed non-targeted ultra-performance liquid chromatography and mass spectrometry (UPLC-MS) to measure the relative </w:t>
-      </w:r>
-      <w:r>
-        <w:rPr>
-          <w:i/>
-        </w:rPr>
-        <w:t>in vivo</w:t>
-      </w:r>
-      <w:r>
-        <w:rPr/>
-        <w:t xml:space="preserve"> concentrations of metabolites in the conditions investigated, with special attention to those highlighted by large importance scores. We tested whether the susceptible communities had significantly different concentrations of each metabolite relative to untreated SPF mice and whether the presence of </w:t>
-      </w:r>
-      <w:r>
-        <w:rPr>
-          <w:i/>
-        </w:rPr>
-        <w:t>C. difficile</w:t>
-      </w:r>
-      <w:r>
-        <w:rPr/>
-        <w:t xml:space="preserve"> affected the metabolite composition.</w:t>
-      </w:r>
-    </w:p>
-    <w:p>
-      <w:pPr>
-        <w:pStyle w:val="TextBody"/>
-        <w:rPr/>
-      </w:pPr>
-      <w:r>
-        <w:rPr/>
-        <w:t xml:space="preserve">First, we compared the relative concentration of important metabolites in untreated SPF mice and antibiotic pretreated mice in the absence of CDI (Fig. 5). We found that the relative concentration of GlcNAc was actually significantly lower in all susceptible conditions (Fig. 5A; all </w:t>
-      </w:r>
-      <w:r>
-        <w:rPr>
-          <w:i/>
-        </w:rPr>
-        <w:t>P</w:t>
-      </w:r>
-      <w:r>
-        <w:rPr/>
-        <w:t xml:space="preserve"> &lt; 0.001). The Stickland fermentation acceptors proline (all </w:t>
-      </w:r>
-      <w:r>
-        <w:rPr>
-          <w:i/>
-        </w:rPr>
-        <w:t>P</w:t>
-      </w:r>
-      <w:r>
-        <w:rPr/>
-        <w:t xml:space="preserve"> &lt; 0.05) and hydroxyproline (all </w:t>
-      </w:r>
-      <w:r>
-        <w:rPr>
-          <w:i/>
-        </w:rPr>
-        <w:t>P</w:t>
-      </w:r>
-      <w:r>
-        <w:rPr/>
-        <w:t xml:space="preserve"> &lt; 0.05) were significantly higher in all susceptible environments tested (Fig. 5B and S7B). Conversely, the Stickland donor alanine was significantly lower across all susceptible conditions (Fig. 5D; all </w:t>
-      </w:r>
-      <w:r>
-        <w:rPr>
-          <w:i/>
-        </w:rPr>
-        <w:t>P</w:t>
-      </w:r>
-      <w:r>
-        <w:rPr/>
-        <w:t xml:space="preserve"> &lt; 0.05). Succinate was significantly higher in both streptomycin and clindamycin pretreated mice (Fig. 5E; all </w:t>
-      </w:r>
-      <w:r>
-        <w:rPr>
-          <w:i/>
-        </w:rPr>
-        <w:t>P</w:t>
-      </w:r>
-      <w:r>
-        <w:rPr/>
-        <w:t xml:space="preserve"> &lt; 0.05). Among the cefoperazone-pretreated SPF and GF mice, we also found that mannitol/sorbitol (Fig. 5C), N-acetylneuraminate (Fig. 5F), and glycine (Fig. S6A) were significantly higher in cefoperazone-treated SPF and GF mice (all </w:t>
-      </w:r>
-      <w:r>
-        <w:rPr>
-          <w:i/>
-        </w:rPr>
-        <w:t>P</w:t>
-      </w:r>
-      <w:r>
-        <w:rPr/>
-        <w:t xml:space="preserve"> &lt; 0.05). These results supported the assertion that antibiotic treatment opened potential nutrient niches that </w:t>
-      </w:r>
-      <w:r>
-        <w:rPr>
-          <w:i/>
-        </w:rPr>
-        <w:t>C. difficile</w:t>
-      </w:r>
-      <w:r>
-        <w:rPr/>
-        <w:t xml:space="preserve"> was able to exploit for its growth.</w:t>
-      </w:r>
-    </w:p>
-    <w:p>
-      <w:pPr>
-        <w:pStyle w:val="TextBody"/>
-        <w:rPr/>
-      </w:pPr>
-      <w:r>
-        <w:rPr/>
-        <w:t xml:space="preserve">Second, we compared relative concentrations of important metabolites during CDI and mock-infection within each pretreatment group (Fig. 5). Both groups of host-derived aminoglycans, GlcNAc/GalNAc (Fig. 5A) and Neu5Ac (Fig. 5F), were significantly lower when in the presence of </w:t>
-      </w:r>
-      <w:r>
-        <w:rPr>
-          <w:i/>
-        </w:rPr>
-        <w:t>C. difficile</w:t>
-      </w:r>
-      <w:r>
-        <w:rPr/>
-        <w:t xml:space="preserve"> in ex-GF mice (</w:t>
-      </w:r>
-      <w:r>
-        <w:rPr>
-          <w:i/>
-        </w:rPr>
-        <w:t>P</w:t>
-      </w:r>
-      <w:r>
-        <w:rPr/>
-        <w:t xml:space="preserve"> &lt; 0.05 and 0.01). In agreement with the previous results, we found that the Stickland acceptors proline (Fig. 5B) and hydroxyproline (Fig. S6C) were significantly lower in every </w:t>
-      </w:r>
-      <w:r>
-        <w:rPr>
-          <w:i/>
-        </w:rPr>
-        <w:t>C. difficile</w:t>
-      </w:r>
-      <w:r>
-        <w:rPr/>
-        <w:t xml:space="preserve"> colonized environment (all </w:t>
-      </w:r>
-      <w:r>
-        <w:rPr>
-          <w:i/>
-        </w:rPr>
-        <w:t>P</w:t>
-      </w:r>
-      <w:r>
-        <w:rPr/>
-        <w:t xml:space="preserve"> &lt; 0.05). Glycine, another preferred Stickland acceptor, was lower in each condition following infection with significant change in cefoperazone-pretreated mice (Fig. S6D; </w:t>
-      </w:r>
-      <w:r>
-        <w:rPr>
-          <w:i/>
-        </w:rPr>
-        <w:t>P</w:t>
-      </w:r>
-      <w:r>
-        <w:rPr/>
-        <w:t xml:space="preserve"> &lt; 0.05). The Stickland donors leucine and isoleucine were significantly lower in all infected conditions except streptomycin-pretreated mice (Fig. S6A and S6B; all </w:t>
-      </w:r>
-      <w:r>
-        <w:rPr>
-          <w:i/>
-        </w:rPr>
-        <w:t>P</w:t>
-      </w:r>
-      <w:r>
-        <w:rPr/>
-        <w:t xml:space="preserve"> &lt; 0.05). Concentrations of alanine were also lower in all infected conditions compared to mock infection, however none of the changes met our threshold for significance (Fig. 5D). These results strongly supported the hypothesis that amino acids are a primary energy source of </w:t>
-      </w:r>
-      <w:r>
-        <w:rPr>
-          <w:i/>
-        </w:rPr>
-        <w:t>C. difficile</w:t>
-      </w:r>
-      <w:r>
-        <w:rPr/>
-        <w:t xml:space="preserve"> during infection. A significant difference was seen for mannitol/sorbitol in ex-GF mice (</w:t>
-      </w:r>
-      <w:r>
-        <w:rPr>
-          <w:i/>
-        </w:rPr>
-        <w:t>P</w:t>
-      </w:r>
-      <w:r>
-        <w:rPr/>
-        <w:t xml:space="preserve"> &lt; 0.01), but not in cefoperazone-pretreated mice (Fig. 5C). Although a lower the concentration of succinate in both streptomycin and clindamycin pretreated mice was observed, neither was found to be significant. Overall, metabolomic analysis supported our metabolite importance algorithm for predicting the metabolites utilized by </w:t>
-      </w:r>
-      <w:r>
-        <w:rPr>
-          <w:i/>
-        </w:rPr>
-        <w:t>C. difficile</w:t>
-      </w:r>
-      <w:r>
-        <w:rPr/>
-        <w:t xml:space="preserve"> during different infection conditions. Results from metabolic modeling combined with untargeted metabolomic analysis also suggested a possible hierarchy of preferred growth substrates.</w:t>
-      </w:r>
-    </w:p>
-    <w:p>
-      <w:pPr>
-        <w:pStyle w:val="Heading3"/>
-        <w:rPr/>
-      </w:pPr>
-      <w:bookmarkStart w:id="6" w:name="discussion"/>
-      <w:bookmarkEnd w:id="6"/>
-      <w:r>
-        <w:rPr/>
-        <w:t>Discussion</w:t>
-      </w:r>
-    </w:p>
-    <w:p>
-      <w:pPr>
-        <w:pStyle w:val="Normal"/>
-        <w:rPr/>
-      </w:pPr>
-      <w:r>
-        <w:rPr/>
-        <w:t xml:space="preserve">Our results expand upon previous understanding of </w:t>
-      </w:r>
-      <w:r>
-        <w:rPr>
-          <w:i/>
-        </w:rPr>
-        <w:t>C. difficile</w:t>
-      </w:r>
-      <w:r>
-        <w:rPr/>
-        <w:t xml:space="preserve"> metabolism during infection by showing that not only does the pathogen adapt its metabolism to life inside of a host (14, 21), but also to the context of the specific gut environment in which it finds itself. Previous transcriptomic efforts to measure the response of </w:t>
-      </w:r>
-      <w:r>
-        <w:rPr>
-          <w:i/>
-        </w:rPr>
-        <w:t>C. difficile</w:t>
-      </w:r>
-      <w:r>
-        <w:rPr/>
-        <w:t xml:space="preserve"> have demonstrated </w:t>
-      </w:r>
-      <w:r>
-        <w:rPr>
-          <w:i/>
-        </w:rPr>
-        <w:t>in vivo</w:t>
-      </w:r>
-      <w:r>
-        <w:rPr/>
-        <w:t xml:space="preserve"> changes in metabolism following colonization of GF mice. In this study, we utilized a conventionally-reared mouse model of infection to compare the response of </w:t>
-      </w:r>
-      <w:r>
-        <w:rPr>
-          <w:i/>
-        </w:rPr>
-        <w:t>C. difficile</w:t>
-      </w:r>
-      <w:r>
-        <w:rPr/>
-        <w:t xml:space="preserve"> to colonization in the context of varied gut communities generated by pretreatment with representatives from distinct classes of antibiotics. With these models, we identified subtle differences in sporulation and toxin activity between each antibiotic-pretreated condition. Transcriptomic sequencing of </w:t>
-      </w:r>
-      <w:r>
-        <w:rPr>
-          <w:i/>
-        </w:rPr>
-        <w:t>C. difficile</w:t>
-      </w:r>
-      <w:r>
-        <w:rPr/>
-        <w:t xml:space="preserve"> across colonized environments indicated complex expression patterns of genes in catabolic pathways for a variety of carbon sources. Through integration of transcriptomic data with genome-scale metabolic modeling, we were able to deconvolute these signals. This allowed us to observe that </w:t>
-      </w:r>
-      <w:r>
-        <w:rPr>
-          <w:i/>
-        </w:rPr>
-        <w:t>C. difficile</w:t>
-      </w:r>
-      <w:r>
-        <w:rPr/>
-        <w:t xml:space="preserve"> likely genenrated energy by metabolizing specific alternative carbohydrates, carboxylic acids, and aminoglycans across colonized conditions. We also found that Stickland fermentation substrates and products, as well another host-derived amino glycan N-acetylglucosamine, were consistently among the highest scoring shared metabolites which indicated that these metabolites were central to the </w:t>
-      </w:r>
-      <w:r>
-        <w:rPr>
-          <w:i/>
-        </w:rPr>
-        <w:t>in vivo</w:t>
-      </w:r>
-      <w:r>
-        <w:rPr/>
-        <w:t xml:space="preserve"> nutritional strategy of </w:t>
-      </w:r>
-      <w:r>
-        <w:rPr>
-          <w:i/>
-        </w:rPr>
-        <w:t>C. difficile</w:t>
-      </w:r>
-      <w:r>
-        <w:rPr/>
-        <w:t>. To confirm our modeling-based results we employed untargeted mass spectrometry that demonstrated greater availability of many metabolites highlighted by our algorithm in susceptible gut environs. Metabolomic analysis further revealed differential reduction of important metabolites during CDI, which suggested a hierarchy for the utilization of certain growth nutrients.</w:t>
-      </w:r>
-    </w:p>
-    <w:p>
-      <w:pPr>
-        <w:pStyle w:val="TextBody"/>
-        <w:rPr/>
-      </w:pPr>
-      <w:r>
-        <w:rPr/>
-        <w:t xml:space="preserve">An explanation for the differences seen in metabolite importance and substrate availability could be the concomitant lower population density of one or more competitors for certain resources. Ex-GF mice, where no other microbial competitors are present, provided a partially controlled system of resource competition. In this condition, Neu5Ac was found to be the most important substrate and concentrations Neu5Ac were significantly higher in susceptible mice. The concentrations of Neu5Ac were concordantly lower in infected mice relative to mock-infected mice. The same trend was also present in cefoperazone-pretreatment, which suggested that </w:t>
-      </w:r>
-      <w:r>
-        <w:rPr>
-          <w:i/>
-        </w:rPr>
-        <w:t>C. difficile</w:t>
-      </w:r>
-      <w:r>
-        <w:rPr/>
-        <w:t xml:space="preserve"> may be less competitive for this host-derived aminoglycan and may only have access when certain competitors are no longer present. In the presence of a microbiota, </w:t>
-      </w:r>
-      <w:r>
-        <w:rPr>
-          <w:i/>
-        </w:rPr>
-        <w:t>C. difficile</w:t>
-      </w:r>
-      <w:r>
-        <w:rPr/>
-        <w:t xml:space="preserve"> population-level nutrient utilization patterns differed across each environment tested. For example, past studies have concluded that specific PTS and ABC transport systems are upregulated </w:t>
-      </w:r>
-      <w:r>
-        <w:rPr>
-          <w:i/>
-        </w:rPr>
-        <w:t>in vivo</w:t>
-      </w:r>
-      <w:r>
-        <w:rPr/>
-        <w:t xml:space="preserve"> (14, 21), but our results indicate more complex regulation with inverse expression of the respective systems between antibiotic pretreatments (Fig. 2). In agreement with earlier research we found that </w:t>
-      </w:r>
-      <w:r>
-        <w:rPr>
-          <w:i/>
-        </w:rPr>
-        <w:t>C. difficile</w:t>
-      </w:r>
-      <w:r>
-        <w:rPr/>
-        <w:t xml:space="preserve"> likely fermented amino acids for energy during infection of GF mice in addition to aminoglycan catabolism. Our results go on to support that this metabolic strategy was conserved across all infection conditions tested. Several Stickland substrates had consistently higher importance scores including alanine, leucine, and proline indeed dropped concentration during infection (Table S3, Fig. 5A, and S6A). Fermentation of amino acids provides not only carbon and energy, but are also a source of nitrogen which is a limited resource in the mammalian lower gastrointestinal tract (37). This makes Stickland fermentation a valuable metabolic strategy, and it stands to reason that </w:t>
-      </w:r>
-      <w:r>
-        <w:rPr>
-          <w:i/>
-        </w:rPr>
-        <w:t>C. difficile</w:t>
-      </w:r>
-      <w:r>
-        <w:rPr/>
-        <w:t xml:space="preserve"> would use this strategy across all environments it colonizes. This same principle may also extend to host mucus layer derived aminoglycans as they are another source of carbon and nitrogen which, despite augmented release by members of the microbiota (38), would be present at some basal concentration regardless of other species' intercession. Finally, we did find disagreement in some metabolite importance scores and the difference in </w:t>
-      </w:r>
-      <w:r>
-        <w:rPr>
-          <w:i/>
-        </w:rPr>
-        <w:t>in vivo</w:t>
-      </w:r>
-      <w:r>
-        <w:rPr/>
-        <w:t xml:space="preserve"> concentration of previously suggested </w:t>
-      </w:r>
-      <w:r>
-        <w:rPr>
-          <w:i/>
-        </w:rPr>
-        <w:t>C. difficile</w:t>
-      </w:r>
-      <w:r>
-        <w:rPr/>
-        <w:t xml:space="preserve"> growth substrates between mock infected and infected mice. This may indicate a nutrient preference hierarchy during infection. Based on our results, we propose that amino acids are prized above all other substrates, followed by aminoglycans, then carbohydrates, sugar alcohols, or carboxylic acids depending on their availability in the environment. Since the latter provide carbon and energy, but not nitrogen, it appears that </w:t>
-      </w:r>
-      <w:r>
-        <w:rPr>
-          <w:i/>
-        </w:rPr>
-        <w:t>C. difficile</w:t>
-      </w:r>
-      <w:r>
-        <w:rPr/>
-        <w:t xml:space="preserve"> metabolism strongly values nitrogen-containing carbon sources that fulfill a larger proportion of its biological requirements but this requires additional investigation to confirm.</w:t>
-      </w:r>
-    </w:p>
-    <w:p>
-      <w:pPr>
-        <w:pStyle w:val="TextBody"/>
-        <w:rPr/>
-      </w:pPr>
-      <w:r>
-        <w:rPr/>
-        <w:t xml:space="preserve">Our systems approach to studying </w:t>
-      </w:r>
-      <w:r>
-        <w:rPr>
-          <w:i/>
-        </w:rPr>
-        <w:t>C. difficile</w:t>
-      </w:r>
-      <w:r>
-        <w:rPr/>
-        <w:t xml:space="preserve"> metabolism during the infection of susceptible communities is novel because it combines multiple levels of biological data to identify metabolic trends that would not be apparent by a single method. Only through integrative multi-omic analysis of </w:t>
-      </w:r>
-      <w:r>
-        <w:rPr>
-          <w:i/>
-        </w:rPr>
-        <w:t>C. difficile</w:t>
-      </w:r>
-      <w:r>
-        <w:rPr/>
-        <w:t xml:space="preserve"> infection employing genomics, transcriptomics, and metabolomics were we able to uncover a much clearer image of </w:t>
-      </w:r>
-      <w:r>
-        <w:rPr>
-          <w:i/>
-        </w:rPr>
-        <w:t>C. difficile</w:t>
-      </w:r>
-      <w:r>
-        <w:rPr/>
-        <w:t xml:space="preserve">'s nutrient niche space during infection in the context of complex microbial communities. By virtue of our importance algorithm's reliance on network topology, the signal contributed by those metabolites on the periphery of the network, which are more likely to be imported from the environment, was amplified. This approach could be especially useful for identifying edges of competition for nutrients between colonizing pathogens and indigenous communties of bacteria, as is the case with </w:t>
-      </w:r>
-      <w:r>
-        <w:rPr>
-          <w:i/>
-        </w:rPr>
-        <w:t>C. difficile</w:t>
-      </w:r>
-      <w:r>
-        <w:rPr/>
-        <w:t xml:space="preserve">. Our modeling platform may also allow for the identification of emergent properties for the metabolism of </w:t>
-      </w:r>
-      <w:r>
-        <w:rPr>
-          <w:i/>
-        </w:rPr>
-        <w:t>C. difficile</w:t>
-      </w:r>
-      <w:r>
-        <w:rPr/>
-        <w:t xml:space="preserve"> during infection. One example could be the appearance of CO</w:t>
-      </w:r>
-      <w:r>
-        <w:rPr>
-          <w:vertAlign w:val="subscript"/>
-        </w:rPr>
-        <w:t>2</w:t>
-      </w:r>
-      <w:r>
-        <w:rPr/>
-        <w:t xml:space="preserve">, an apparent metabolic end product, in the list of shared important metabolites. Although this may be a shortcoming of the genome annotation, one group has posited that </w:t>
-      </w:r>
-      <w:r>
-        <w:rPr>
-          <w:i/>
-        </w:rPr>
-        <w:t>C. difficile</w:t>
-      </w:r>
-      <w:r>
-        <w:rPr/>
-        <w:t xml:space="preserve"> may actually be autotrophic under certain conditions (39). These findings highlight that our method not only identifies growth substrates, but reports all metabolites that are being utilized for other processes.</w:t>
-      </w:r>
-    </w:p>
-    <w:p>
-      <w:pPr>
-        <w:pStyle w:val="TextBody"/>
-        <w:rPr/>
-      </w:pPr>
-      <w:r>
-        <w:rPr/>
-        <w:t xml:space="preserve">Several factors limited our ability to generate and interpret transcriptomic and metabolomic data. Most prominently, we were forced to pool the cecal contents of multiple animals to generate a sufficient quantity of high quality RNA that would permit us to sample the transcriptome of a rare member of the microbiome. Due to possible biological variation between samples that could be masked by this approach, we quantified within-group sample variation for vegetative CFU, 16S rRNA gene abundance, and untargeted mass-spectrometry (Fig. S5B-D). This revealed extremely low variablity in each treatment group at multiple levels of biology, and since these data were collected using matched cecal samples, we were more confident that our transcriptomic results reflected reality. Metabolomic comparisons were also complicated by the fact that multiple organisms contribute to the metabolite pool. The metabolic patterns of the other species in each system (host and microbe) could instead be altered by pathogen colonization. As the concentrations of metabolites in our untargeted assay were reported in relative terms, it was difficult to discern whether the available biomass of </w:t>
-      </w:r>
-      <w:r>
-        <w:rPr>
-          <w:i/>
-        </w:rPr>
-        <w:t>C. difficile</w:t>
-      </w:r>
-      <w:r>
-        <w:rPr/>
-        <w:t xml:space="preserve"> reaches a level to create these differences on its own. Possible limitations of our modeling approach also existed, despite much of our results being consistent with previously published work and our own untargeted metabolomic analysis. Ultimately, the metabolite importance calculation is dependent on correct and existing gene annotation. In this regard it has been shown that the pathway annotations in KEGG are robust to missing elements (40), however this does not completely eliminate the possibility for this type of error. Due to the topology of the metabolic network, we were also unable to integrate stoichiometry for each reaction which may effect rates of consumption or production. Reaction reversibility also varies depending on versions of enzymes possessed by each species. Incorrect directionality annotations may lead to mislabeling reactants or products and potentially lead to incorrect importance calculations. With additional manual curation of the </w:t>
-      </w:r>
-      <w:r>
-        <w:rPr>
-          <w:i/>
-        </w:rPr>
-        <w:t>C. difficile</w:t>
-      </w:r>
-      <w:r>
-        <w:rPr/>
-        <w:t xml:space="preserve"> metabolic network, more species specific discoveries can eventually be made. Ultimately, the application of multiple methods to study the altered physiology of </w:t>
-      </w:r>
-      <w:r>
-        <w:rPr>
-          <w:i/>
-        </w:rPr>
-        <w:t>C. difficile</w:t>
-      </w:r>
-      <w:r>
-        <w:rPr/>
-        <w:t xml:space="preserve"> in mock-infected and infected communities allowed us to validate our results based on known elements of </w:t>
-      </w:r>
-      <w:r>
-        <w:rPr>
-          <w:i/>
-        </w:rPr>
-        <w:t>C. difficile</w:t>
-      </w:r>
-      <w:r>
-        <w:rPr/>
-        <w:t xml:space="preserve"> biology and to internally cross validate the novel results from our experiments. Ultimately, these results combine to underscore predictions of nutrient niche plasticity.</w:t>
-      </w:r>
-    </w:p>
-    <w:p>
-      <w:pPr>
-        <w:pStyle w:val="TextBody"/>
-        <w:rPr/>
-      </w:pPr>
-      <w:r>
-        <w:rPr/>
-        <w:t xml:space="preserve">Our combined genomic, transcriptomic, and metabolomic analysis showed that when infecting diverse host-associated gut environments, </w:t>
-      </w:r>
-      <w:r>
-        <w:rPr>
-          <w:i/>
-        </w:rPr>
-        <w:t>C. difficile</w:t>
-      </w:r>
-      <w:r>
-        <w:rPr/>
-        <w:t xml:space="preserve"> optimized its nutrient utilization profile to each gut environment and effectively colonize the host. Focusing on previously established metabolic capabilities of the pathogen, we identify that these forms of metabolism are differentially important to </w:t>
-      </w:r>
-      <w:r>
-        <w:rPr>
-          <w:i/>
-        </w:rPr>
-        <w:t>C. difficile</w:t>
-      </w:r>
-      <w:r>
-        <w:rPr/>
-        <w:t xml:space="preserve"> when colonizing distinct environments. These results have implications for the development of targeted measures to prevent </w:t>
-      </w:r>
-      <w:r>
-        <w:rPr>
-          <w:i/>
-        </w:rPr>
-        <w:t>C. difficile</w:t>
-      </w:r>
-      <w:r>
-        <w:rPr/>
-        <w:t xml:space="preserve"> colonization through pre- or probiotic therapy. In the future, this systems-level approach could be easily expanded to study the niche landscape of entire communities of bacteria in response to antibiotic perturbation or pathogen colonization.</w:t>
-      </w:r>
-    </w:p>
-    <w:p>
-      <w:pPr>
-        <w:pStyle w:val="Heading3"/>
-        <w:rPr/>
-      </w:pPr>
-      <w:bookmarkStart w:id="7" w:name="materials-and-methods"/>
-      <w:bookmarkEnd w:id="7"/>
-      <w:r>
-        <w:rPr/>
-        <w:t>Materials and Methods</w:t>
-      </w:r>
-    </w:p>
-    <w:p>
-      <w:pPr>
-        <w:pStyle w:val="Normal"/>
-        <w:rPr/>
-      </w:pPr>
-      <w:r>
-        <w:rPr>
-          <w:b/>
-        </w:rPr>
-        <w:t>Animal care and antibiotic administration.</w:t>
-      </w:r>
-      <w:r>
-        <w:rPr/>
-        <w:t xml:space="preserve"> Six-to-eight week-old GF C57BL/6 mice were obtained from a single breeding colony maintained at the University of Michigan and fed Laboratory Rodent Diet 5001 from LabDiet for all experiments. All animal protocols were approved by the University Committee on Use and Care of Animals at the University of Michigan and carried out in accordance with the approved guidelines. Specified SPF animals were administered one of three antibiotics; cefoperazone, streptomycin, or clindamycin (Table 1). Cefoperazone (0.5 mg/ml) and streptomycin (5.0 mg/ml) were administered in distilled drinking water </w:t>
-      </w:r>
-      <w:r>
-        <w:rPr>
-          <w:i/>
-        </w:rPr>
-        <w:t>ad libitum</w:t>
-      </w:r>
-      <w:r>
-        <w:rPr/>
-        <w:t xml:space="preserve"> for 5 days with 2 days recovery with untreated distilled drinking water prior to infection. Clindamycin (10 mg/kg) was given via intraperitoneal injection 24 hours before time of infection. Adapted from a previously described model (24).</w:t>
-      </w:r>
-    </w:p>
-    <w:p>
-      <w:pPr>
-        <w:pStyle w:val="TextBody"/>
-        <w:rPr/>
-      </w:pPr>
-      <w:r>
-        <w:rPr>
-          <w:b/>
-          <w:i/>
-        </w:rPr>
-        <w:t>C. difficile</w:t>
-      </w:r>
-      <w:r>
-        <w:rPr>
-          <w:b/>
-        </w:rPr>
-        <w:t xml:space="preserve"> infection and necropsy.</w:t>
-      </w:r>
-      <w:r>
-        <w:rPr/>
-        <w:t xml:space="preserve"> All </w:t>
-      </w:r>
-      <w:r>
-        <w:rPr>
-          <w:i/>
-        </w:rPr>
-        <w:t>C. difficile</w:t>
-      </w:r>
-      <w:r>
-        <w:rPr/>
-        <w:t xml:space="preserve"> strain 630 spores were prepared from a single large batch whose concentration was determined a week prior to challenge. On the day of challenge, 1×10</w:t>
-      </w:r>
-      <w:r>
-        <w:rPr>
-          <w:vertAlign w:val="superscript"/>
-        </w:rPr>
-        <w:t>3</w:t>
-      </w:r>
-      <w:r>
-        <w:rPr/>
-        <w:t xml:space="preserve"> </w:t>
-      </w:r>
-      <w:r>
-        <w:rPr>
-          <w:i/>
-        </w:rPr>
-        <w:t>C. difficile</w:t>
-      </w:r>
-      <w:r>
-        <w:rPr/>
-        <w:t xml:space="preserve"> spores were administered to mice via oral gavage in phosphate-buffered saline (PBS) vehicle. Subsequent quantitative plating to enumerate the spores was performed to ensure correct dosage. Mock-infected animals were given an oral gavage of 100 μl PBS at the same time as those mice administered </w:t>
-      </w:r>
-      <w:r>
-        <w:rPr>
-          <w:i/>
-        </w:rPr>
-        <w:t>C. difficile</w:t>
-      </w:r>
-      <w:r>
-        <w:rPr/>
-        <w:t xml:space="preserve"> spores. 18 hours following infection, mice were euthanized by carbon dioxide asphyxiation and necropsied to obtain the cecal contents. Two 100 μl aliquots were immediately flash frozen for later DNA extraction and toxin titer analysis, respectively. A third 100 μl aliquot was quickly transferred to an anaerobic chamber for quantification of </w:t>
-      </w:r>
-      <w:r>
-        <w:rPr>
-          <w:i/>
-        </w:rPr>
-        <w:t>C. difficile</w:t>
-      </w:r>
-      <w:r>
-        <w:rPr/>
-        <w:t xml:space="preserve"> abundance. The remaining content in the ceca (approximately 1 mL) was mixed with 1 mL of sterile PBS in a stainless steel mortar housed in a dry ice and ethanol bath. The cecal contents of 9 mice from 3 cages was pooled into the mortar. Pooling cecal contents was necessary so that there would be a sufficient quantity of high quality rRNA-free RNA for deep sequencing. The pooled content was then finely ground and stored at -80° C for subsequent RNA extraction.</w:t>
-      </w:r>
-    </w:p>
-    <w:p>
-      <w:pPr>
-        <w:pStyle w:val="TextBody"/>
-        <w:rPr/>
-      </w:pPr>
-      <w:r>
-        <w:rPr>
-          <w:b/>
-          <w:i/>
-        </w:rPr>
-        <w:t>C. difficile</w:t>
-      </w:r>
-      <w:r>
-        <w:rPr>
-          <w:b/>
-        </w:rPr>
-        <w:t xml:space="preserve"> cultivation and quantification.</w:t>
-      </w:r>
-      <w:r>
-        <w:rPr/>
-        <w:t xml:space="preserve"> Cecal samples were weighed and serially diluted under anaerobic conditions (6% H, 20% CO</w:t>
-      </w:r>
-      <w:r>
-        <w:rPr>
-          <w:vertAlign w:val="subscript"/>
-        </w:rPr>
-        <w:t>2</w:t>
-      </w:r>
-      <w:r>
-        <w:rPr/>
-        <w:t>, 74% N</w:t>
-      </w:r>
-      <w:r>
-        <w:rPr>
-          <w:vertAlign w:val="subscript"/>
-        </w:rPr>
-        <w:t>2</w:t>
-      </w:r>
-      <w:r>
-        <w:rPr/>
-        <w:t xml:space="preserve">) with anaerobic PBS. Differential plating was performed to quantify both </w:t>
-      </w:r>
-      <w:r>
-        <w:rPr>
-          <w:i/>
-        </w:rPr>
-        <w:t>C. difficile</w:t>
-      </w:r>
-      <w:r>
-        <w:rPr/>
-        <w:t xml:space="preserve"> spores and vegetative cells by plating diluted samples on CCFAE plates (fructose agar plus cycloserine (0.5%), cefoxitin (0.5%), and erythromycin (0.2%)) at 37° C for 24 hours under anaerobic conditions (41). It is important to note that the germination agent taurocholate was omitted from these plates to quantify only vegetative cells. In parallel, undiluted samples were heated at 60° C for 30 minutes to eliminate vegetative cells and leave only spores (42). These samples were serially diluted under anaerobic conditions in anaerobic PBS and plated on CCFAE with taurocholate (10%) at 37° C for 24 hours. Plating was simultaneously done for heated samples on CCFAE to ensure all vegetative cells had been eliminated.</w:t>
-      </w:r>
-    </w:p>
-    <w:p>
-      <w:pPr>
-        <w:pStyle w:val="TextBody"/>
-        <w:rPr/>
-      </w:pPr>
-      <w:r>
         <w:rPr>
           <w:b/>
           <w:i/>
@@ -2796,7 +2619,7 @@
         <w:rPr/>
         <w:t xml:space="preserve"> To quantify the titer of toxin in the cecum a Vero cell rounding assay was performed as in (43). Briefly, filtered-sterilized cecal content was serially diluted in PBS and added to Vero cells in a 96-well plate. Plates were blinded and viewed after 24 hour incubation for cell rounding. A more detailed protocol with product information can be found at: </w:t>
       </w:r>
-      <w:hyperlink r:id="rId3">
+      <w:hyperlink r:id="rId2">
         <w:r>
           <w:rPr>
             <w:rStyle w:val="InternetLink"/>
@@ -2862,7 +2685,7 @@
         <w:rPr/>
         <w:t xml:space="preserve"> 630 from the KEGG: Kyoto Encyclopedia of Genes and Genomes (49). Optical and PCR duplicates were then removed using Picard MarkDuplicates (</w:t>
       </w:r>
-      <w:hyperlink r:id="rId4">
+      <w:hyperlink r:id="rId3">
         <w:r>
           <w:rPr>
             <w:rStyle w:val="InternetLink"/>
@@ -2900,7 +2723,7 @@
         <w:rPr/>
         <w:t xml:space="preserve"> stain 630 was represented as a directed bipartite graph with both enzymes and metabolites as nodes. Briefly, models were semi-automatically constructed using KEGG (2016 edition) ortholog (KO) gene annotations to which transcripts had been mapped. Reactions that each KEGG ortholog mediate were extracted from ko_reaction.list located in /kegg/genes/ko/. KOs that do not mediate simple biochemical reactions (e.g. mediate interactions of macromolecules) were omitted. Metabolites linked to each reaction were retrieved from reaction_mapformula.lst file located in /kegg/ligand/reaction/ from the KEGG release. Those reactions that did not have annotations for the chemical compounds the interact with are discarded. Metabolites were then associated with each enzyme and the directionality and reversibility of each biochemical conversion was also saved. This process was repeated for all enzymes in the given bacterial genome, with each enzyme and metabolite node only appearing once. The resulting data structure was an associative array of enzymes associated with lists of both categories of substrates (input and output), which could then be represented as a bipartite network. The final metabolic network of C. difficile strain 630 contained a total of 1205 individual nodes (447 enzymes and 758 substrates) with 2135 directed edges. Transcriptomic mapping data was then re-associated with the respective enzyme nodes prior to substrate importance calculations. Betweenness-centrality and overall closeness centralization indices were calculated using the igraph R package found at </w:t>
       </w:r>
-      <w:hyperlink r:id="rId5">
+      <w:hyperlink r:id="rId4">
         <w:r>
           <w:rPr>
             <w:rStyle w:val="InternetLink"/>
@@ -2978,7 +2801,7 @@
         <w:rPr/>
         <w:t xml:space="preserve"> transformed for comparability between scores of individual metabolites. This resulted in a final value that reflected the likelihood a metabolite was acquired from the environment. Untransformed scores that already equaled to 0 were ignored and negative values were accounted for by transformation of the absolute value then multiplied by -1. These methods have been written into a single python workflow, along with supporting reference files, and is presented as bigSMALL v1.0 (BacterIal Genome-Scale Metabolic models for AppLied reverse ecoLogy) available in a public Github repository at </w:t>
       </w:r>
-      <w:hyperlink r:id="rId6">
+      <w:hyperlink r:id="rId5">
         <w:r>
           <w:rPr>
             <w:rStyle w:val="InternetLink"/>
@@ -3169,8 +2992,8 @@
         <w:pStyle w:val="Heading3"/>
         <w:rPr/>
       </w:pPr>
-      <w:bookmarkStart w:id="8" w:name="funding-information"/>
-      <w:bookmarkEnd w:id="8"/>
+      <w:bookmarkStart w:id="6" w:name="funding-information"/>
+      <w:bookmarkEnd w:id="6"/>
       <w:r>
         <w:rPr/>
         <w:t>Funding Information</w:t>
@@ -3191,8 +3014,8 @@
         <w:pStyle w:val="Heading3"/>
         <w:rPr/>
       </w:pPr>
-      <w:bookmarkStart w:id="9" w:name="acknowledgements"/>
-      <w:bookmarkEnd w:id="9"/>
+      <w:bookmarkStart w:id="7" w:name="acknowledgements"/>
+      <w:bookmarkEnd w:id="7"/>
       <w:r>
         <w:rPr/>
         <w:t>Acknowledgements</w:t>
@@ -3207,7 +3030,7 @@
         <w:rPr/>
         <w:t xml:space="preserve">The authors would like to acknowledge Charles Koumpouras for assistance with DNA extractions and metabolomic sample preparation. We would also like to acknowledge members of the University of Michigan Germfree Mouse Center, University of Michigan Sequencing Core, and Metabolon for their assistance in experimental design, execution, and data collection. Pooled and quality trimmed transcriptomic read data and experiment metadata are available through the NCBI Sequence Read Archive (SRA; PRJNA354635). Data processing steps for beginning from raw sequence data to the final manuscript are hosted at </w:t>
       </w:r>
-      <w:hyperlink r:id="rId7">
+      <w:hyperlink r:id="rId6">
         <w:r>
           <w:rPr>
             <w:rStyle w:val="InternetLink"/>
@@ -3303,7 +3126,7 @@
         <w:rPr/>
         <w:t xml:space="preserve"> Correspondence to </w:t>
       </w:r>
-      <w:hyperlink r:id="rId8">
+      <w:hyperlink r:id="rId7">
         <w:r>
           <w:rPr>
             <w:rStyle w:val="InternetLink"/>
@@ -3317,8 +3140,8 @@
         <w:pStyle w:val="Heading3"/>
         <w:rPr/>
       </w:pPr>
-      <w:bookmarkStart w:id="10" w:name="figure-legends"/>
-      <w:bookmarkEnd w:id="10"/>
+      <w:bookmarkStart w:id="8" w:name="figure-legends"/>
+      <w:bookmarkEnd w:id="8"/>
       <w:r>
         <w:rPr/>
         <w:t>Figure Legends</w:t>
@@ -4444,8 +4267,8 @@
         <w:pStyle w:val="Heading3"/>
         <w:rPr/>
       </w:pPr>
-      <w:bookmarkStart w:id="11" w:name="references"/>
-      <w:bookmarkEnd w:id="11"/>
+      <w:bookmarkStart w:id="9" w:name="references"/>
+      <w:bookmarkEnd w:id="9"/>
       <w:r>
         <w:rPr/>
         <w:t>References</w:t>
@@ -8814,7 +8637,7 @@
       </w:r>
     </w:p>
     <w:sectPr>
-      <w:footerReference w:type="default" r:id="rId9"/>
+      <w:footerReference w:type="default" r:id="rId8"/>
       <w:type w:val="nextPage"/>
       <w:pgSz w:w="12240" w:h="15840"/>
       <w:pgMar w:left="1440" w:right="1440" w:header="0" w:top="1440" w:footer="720" w:bottom="1440" w:gutter="0"/>
@@ -8850,7 +8673,7 @@
               <wp:positionV relativeFrom="paragraph">
                 <wp:posOffset>635</wp:posOffset>
               </wp:positionV>
-              <wp:extent cx="85725" cy="175260"/>
+              <wp:extent cx="170180" cy="175260"/>
               <wp:effectExtent l="0" t="0" r="0" b="0"/>
               <wp:wrapSquare wrapText="largest"/>
               <wp:docPr id="1" name="Frame1"/>
@@ -8861,7 +8684,7 @@
                     <wps:spPr>
                       <a:xfrm>
                         <a:off x="0" y="0"/>
-                        <a:ext cx="85725" cy="175260"/>
+                        <a:ext cx="170180" cy="175260"/>
                       </a:xfrm>
                       <a:prstGeom prst="rect"/>
                       <a:solidFill>
@@ -8910,130 +8733,7 @@
         </mc:Choice>
         <mc:Fallback>
           <w:pict>
-            <v:rect fillcolor="#FFFFFF" style="position:absolute;rotation:0;width:6.75pt;height:13.8pt;mso-wrap-distance-left:0pt;mso-wrap-distance-right:0pt;mso-wrap-distance-top:0pt;mso-wrap-distance-bottom:0pt;margin-top:0.05pt;mso-position-vertical-relative:text;margin-left:227.3pt;mso-position-horizontal:center;mso-position-horizontal-relative:margin">
-              <v:fill opacity="0f"/>
-              <v:textbox inset="0in,0in,0in,0in">
-                <w:txbxContent>
-                  <w:p>
-                    <w:pPr>
-                      <w:pStyle w:val="Footer"/>
-                      <w:pBdr/>
-                      <w:rPr/>
-                    </w:pPr>
-                    <w:r>
-                      <w:rPr>
-                        <w:rStyle w:val="Pagenumber"/>
-                      </w:rPr>
-                      <w:fldChar w:fldCharType="begin"/>
-                    </w:r>
-                    <w:r>
-                      <w:instrText> PAGE </w:instrText>
-                    </w:r>
-                    <w:r>
-                      <w:fldChar w:fldCharType="separate"/>
-                    </w:r>
-                    <w:r>
-                      <w:t>46</w:t>
-                    </w:r>
-                    <w:r>
-                      <w:fldChar w:fldCharType="end"/>
-                    </w:r>
-                  </w:p>
-                </w:txbxContent>
-              </v:textbox>
-              <w10:wrap type="square" side="largest"/>
-            </v:rect>
-          </w:pict>
-        </mc:Fallback>
-      </mc:AlternateContent>
-    </w:r>
-  </w:p>
-</w:ftr>
-</file>
-
-<file path=word/footer2.xml><?xml version="1.0" encoding="utf-8"?>
-<w:ftr xmlns:o="urn:schemas-microsoft-com:office:office" xmlns:r="http://schemas.openxmlformats.org/officeDocument/2006/relationships" xmlns:v="urn:schemas-microsoft-com:vml" xmlns:w="http://schemas.openxmlformats.org/wordprocessingml/2006/main" xmlns:w10="urn:schemas-microsoft-com:office:word" xmlns:wp="http://schemas.openxmlformats.org/drawingml/2006/wordprocessingDrawing" xmlns:wps="http://schemas.microsoft.com/office/word/2010/wordprocessingShape" xmlns:wpg="http://schemas.microsoft.com/office/word/2010/wordprocessingGroup" xmlns:mc="http://schemas.openxmlformats.org/markup-compatibility/2006" xmlns:wp14="http://schemas.microsoft.com/office/word/2010/wordprocessingDrawing" xmlns:w14="http://schemas.microsoft.com/office/word/2010/wordml" mc:Ignorable="w14 wp14">
-  <w:p>
-    <w:pPr>
-      <w:pStyle w:val="Footer"/>
-      <w:rPr/>
-    </w:pPr>
-    <w:r>
-      <w:rPr/>
-    </w:r>
-    <w:r>
-      <mc:AlternateContent>
-        <mc:Choice Requires="wps">
-          <w:drawing>
-            <wp:anchor behindDoc="0" distT="0" distB="0" distL="0" distR="0" simplePos="0" locked="0" layoutInCell="1" allowOverlap="1" relativeHeight="47">
-              <wp:simplePos x="0" y="0"/>
-              <wp:positionH relativeFrom="margin">
-                <wp:align>center</wp:align>
-              </wp:positionH>
-              <wp:positionV relativeFrom="paragraph">
-                <wp:posOffset>635</wp:posOffset>
-              </wp:positionV>
-              <wp:extent cx="85725" cy="175260"/>
-              <wp:effectExtent l="0" t="0" r="0" b="0"/>
-              <wp:wrapSquare wrapText="largest"/>
-              <wp:docPr id="2" name="Frame1"/>
-              <a:graphic xmlns:a="http://schemas.openxmlformats.org/drawingml/2006/main">
-                <a:graphicData uri="http://schemas.microsoft.com/office/word/2010/wordprocessingShape">
-                  <wps:wsp>
-                    <wps:cNvSpPr txBox="1"/>
-                    <wps:spPr>
-                      <a:xfrm>
-                        <a:off x="0" y="0"/>
-                        <a:ext cx="85725" cy="175260"/>
-                      </a:xfrm>
-                      <a:prstGeom prst="rect"/>
-                      <a:solidFill>
-                        <a:srgbClr val="FFFFFF">
-                          <a:alpha val="0"/>
-                        </a:srgbClr>
-                      </a:solidFill>
-                    </wps:spPr>
-                    <wps:txbx>
-                      <w:txbxContent>
-                        <w:p>
-                          <w:pPr>
-                            <w:pStyle w:val="Footer"/>
-                            <w:pBdr/>
-                            <w:rPr/>
-                          </w:pPr>
-                          <w:r>
-                            <w:rPr>
-                              <w:rStyle w:val="Pagenumber"/>
-                            </w:rPr>
-                            <w:fldChar w:fldCharType="begin"/>
-                          </w:r>
-                          <w:r>
-                            <w:instrText> PAGE </w:instrText>
-                          </w:r>
-                          <w:r>
-                            <w:fldChar w:fldCharType="separate"/>
-                          </w:r>
-                          <w:r>
-                            <w:t>46</w:t>
-                          </w:r>
-                          <w:r>
-                            <w:fldChar w:fldCharType="end"/>
-                          </w:r>
-                        </w:p>
-                      </w:txbxContent>
-                    </wps:txbx>
-                    <wps:bodyPr anchor="t" lIns="0" tIns="0" rIns="0" bIns="0">
-                      <a:spAutoFit/>
-                    </wps:bodyPr>
-                  </wps:wsp>
-                </a:graphicData>
-              </a:graphic>
-            </wp:anchor>
-          </w:drawing>
-        </mc:Choice>
-        <mc:Fallback>
-          <w:pict>
-            <v:rect fillcolor="#FFFFFF" style="position:absolute;rotation:0;width:6.75pt;height:13.8pt;mso-wrap-distance-left:0pt;mso-wrap-distance-right:0pt;mso-wrap-distance-top:0pt;mso-wrap-distance-bottom:0pt;margin-top:0.05pt;mso-position-vertical-relative:text;margin-left:227.3pt;mso-position-horizontal:center;mso-position-horizontal-relative:margin">
+            <v:rect fillcolor="#FFFFFF" style="position:absolute;rotation:0;width:13.4pt;height:13.8pt;mso-wrap-distance-left:0pt;mso-wrap-distance-right:0pt;mso-wrap-distance-top:0pt;mso-wrap-distance-bottom:0pt;margin-top:0.05pt;mso-position-vertical-relative:text;margin-left:227.3pt;mso-position-horizontal:center;mso-position-horizontal-relative:margin">
               <v:fill opacity="0f"/>
               <v:textbox inset="0in,0in,0in,0in">
                 <w:txbxContent>
@@ -9790,23 +9490,6 @@
     <w:pPr/>
     <w:rPr/>
   </w:style>
-  <w:style w:type="paragraph" w:styleId="BodyA">
-    <w:name w:val="Body A"/>
-    <w:qFormat/>
-    <w:pPr>
-      <w:widowControl/>
-      <w:bidi w:val="0"/>
-      <w:jc w:val="left"/>
-    </w:pPr>
-    <w:rPr>
-      <w:rFonts w:ascii="Helvetica" w:hAnsi="Helvetica" w:eastAsia="Arial Unicode MS" w:cs="Arial Unicode MS"/>
-      <w:color w:val="000000"/>
-      <w:sz w:val="22"/>
-      <w:szCs w:val="22"/>
-      <w:u w:val="none" w:color="000000"/>
-      <w:lang w:val="en-US" w:eastAsia="en-US" w:bidi="ar-SA"/>
-    </w:rPr>
-  </w:style>
   <w:style w:type="numbering" w:styleId="NoList" w:default="1">
     <w:name w:val="No List"/>
     <w:uiPriority w:val="99"/>

</xml_diff>

<commit_message>
fixed duplicate supp tables
</commit_message>
<xml_diff>
--- a/Jenior_Modeling_mSystems_2017.docx
+++ b/Jenior_Modeling_mSystems_2017.docx
@@ -566,10 +566,10 @@
       <w:tblGrid>
         <w:gridCol w:w="1267"/>
         <w:gridCol w:w="1433"/>
-        <w:gridCol w:w="1883"/>
-        <w:gridCol w:w="2084"/>
-        <w:gridCol w:w="1700"/>
-        <w:gridCol w:w="1000"/>
+        <w:gridCol w:w="1983"/>
+        <w:gridCol w:w="1800"/>
+        <w:gridCol w:w="1617"/>
+        <w:gridCol w:w="1267"/>
       </w:tblGrid>
       <w:tr>
         <w:trPr>
@@ -635,7 +635,7 @@
         </w:tc>
         <w:tc>
           <w:tcPr>
-            <w:tcW w:w="1883" w:type="dxa"/>
+            <w:tcW w:w="1983" w:type="dxa"/>
             <w:tcBorders>
               <w:bottom w:val="single" w:sz="6" w:space="0" w:color="000001"/>
               <w:insideH w:val="single" w:sz="6" w:space="0" w:color="000001"/>
@@ -664,7 +664,7 @@
         </w:tc>
         <w:tc>
           <w:tcPr>
-            <w:tcW w:w="2084" w:type="dxa"/>
+            <w:tcW w:w="1800" w:type="dxa"/>
             <w:tcBorders>
               <w:bottom w:val="single" w:sz="6" w:space="0" w:color="000001"/>
               <w:insideH w:val="single" w:sz="6" w:space="0" w:color="000001"/>
@@ -693,7 +693,7 @@
         </w:tc>
         <w:tc>
           <w:tcPr>
-            <w:tcW w:w="1700" w:type="dxa"/>
+            <w:tcW w:w="1617" w:type="dxa"/>
             <w:tcBorders>
               <w:bottom w:val="single" w:sz="6" w:space="0" w:color="000001"/>
               <w:insideH w:val="single" w:sz="6" w:space="0" w:color="000001"/>
@@ -722,7 +722,7 @@
         </w:tc>
         <w:tc>
           <w:tcPr>
-            <w:tcW w:w="1000" w:type="dxa"/>
+            <w:tcW w:w="1267" w:type="dxa"/>
             <w:tcBorders>
               <w:bottom w:val="single" w:sz="6" w:space="0" w:color="000001"/>
               <w:insideH w:val="single" w:sz="6" w:space="0" w:color="000001"/>
@@ -804,7 +804,7 @@
         </w:tc>
         <w:tc>
           <w:tcPr>
-            <w:tcW w:w="1883" w:type="dxa"/>
+            <w:tcW w:w="1983" w:type="dxa"/>
             <w:tcBorders/>
             <w:shd w:fill="auto" w:val="clear"/>
           </w:tcPr>
@@ -829,7 +829,7 @@
         </w:tc>
         <w:tc>
           <w:tcPr>
-            <w:tcW w:w="2084" w:type="dxa"/>
+            <w:tcW w:w="1800" w:type="dxa"/>
             <w:tcBorders/>
             <w:shd w:fill="auto" w:val="clear"/>
           </w:tcPr>
@@ -854,7 +854,7 @@
         </w:tc>
         <w:tc>
           <w:tcPr>
-            <w:tcW w:w="1700" w:type="dxa"/>
+            <w:tcW w:w="1617" w:type="dxa"/>
             <w:tcBorders/>
             <w:shd w:fill="auto" w:val="clear"/>
           </w:tcPr>
@@ -879,7 +879,7 @@
         </w:tc>
         <w:tc>
           <w:tcPr>
-            <w:tcW w:w="1000" w:type="dxa"/>
+            <w:tcW w:w="1267" w:type="dxa"/>
             <w:tcBorders/>
             <w:shd w:fill="auto" w:val="clear"/>
           </w:tcPr>
@@ -957,7 +957,7 @@
         </w:tc>
         <w:tc>
           <w:tcPr>
-            <w:tcW w:w="1883" w:type="dxa"/>
+            <w:tcW w:w="1983" w:type="dxa"/>
             <w:tcBorders/>
             <w:shd w:fill="auto" w:val="clear"/>
           </w:tcPr>
@@ -982,7 +982,7 @@
         </w:tc>
         <w:tc>
           <w:tcPr>
-            <w:tcW w:w="2084" w:type="dxa"/>
+            <w:tcW w:w="1800" w:type="dxa"/>
             <w:tcBorders/>
             <w:shd w:fill="auto" w:val="clear"/>
           </w:tcPr>
@@ -1007,7 +1007,7 @@
         </w:tc>
         <w:tc>
           <w:tcPr>
-            <w:tcW w:w="1700" w:type="dxa"/>
+            <w:tcW w:w="1617" w:type="dxa"/>
             <w:tcBorders/>
             <w:shd w:fill="auto" w:val="clear"/>
           </w:tcPr>
@@ -1032,7 +1032,7 @@
         </w:tc>
         <w:tc>
           <w:tcPr>
-            <w:tcW w:w="1000" w:type="dxa"/>
+            <w:tcW w:w="1267" w:type="dxa"/>
             <w:tcBorders/>
             <w:shd w:fill="auto" w:val="clear"/>
           </w:tcPr>
@@ -1110,7 +1110,7 @@
         </w:tc>
         <w:tc>
           <w:tcPr>
-            <w:tcW w:w="1883" w:type="dxa"/>
+            <w:tcW w:w="1983" w:type="dxa"/>
             <w:tcBorders/>
             <w:shd w:fill="auto" w:val="clear"/>
           </w:tcPr>
@@ -1135,7 +1135,7 @@
         </w:tc>
         <w:tc>
           <w:tcPr>
-            <w:tcW w:w="2084" w:type="dxa"/>
+            <w:tcW w:w="1800" w:type="dxa"/>
             <w:tcBorders/>
             <w:shd w:fill="auto" w:val="clear"/>
           </w:tcPr>
@@ -1160,7 +1160,7 @@
         </w:tc>
         <w:tc>
           <w:tcPr>
-            <w:tcW w:w="1700" w:type="dxa"/>
+            <w:tcW w:w="1617" w:type="dxa"/>
             <w:tcBorders/>
             <w:shd w:fill="auto" w:val="clear"/>
           </w:tcPr>
@@ -1185,7 +1185,7 @@
         </w:tc>
         <w:tc>
           <w:tcPr>
-            <w:tcW w:w="1000" w:type="dxa"/>
+            <w:tcW w:w="1267" w:type="dxa"/>
             <w:tcBorders/>
             <w:shd w:fill="auto" w:val="clear"/>
           </w:tcPr>
@@ -1643,7 +1643,7 @@
       </w:r>
       <w:r>
         <w:rPr/>
-        <w:t xml:space="preserve"> str. 630 network we created contained a total of 447 enzymes and 758 metabolites, with 2135 directed edges. To validate our metabolic network, we analyzed network topology by calculating two metrics of centrality, betweenness centrality (BC) and closeness centrality (CC), to determine which nodes are critical to the structure of the metabolic network and if these patterns reflect known biology (Table S2). Both metrics utilize shortest paths, which refer to fewest possible number of network connections that lie between two given nodes. The BC of each node is the fraction of shortest paths that pass through that node and connect all other potential pairs of nodes. In biological terms, this refers to the amount of influence a given hub has on the overall flow of metabolism (31). Similarly, CC is the reciprocal sum of the lengths of shortest paths included in each node's BC. This value demonstrates how essential a given node is to the overall structure of the metabolic network (32). Metabolic network structural studies of </w:t>
+        <w:t xml:space="preserve"> str. 630 network we created contained a total of 447 enzymes and 758 metabolites, with 2135 directed edges. To validate our metabolic network, we analyzed network topology by calculating two metrics of centrality, betweenness centrality (BC) and closeness centrality (CC), to determine which nodes are critical to the structure of the metabolic network and if these patterns reflect known biology (Table S3). Both metrics utilize shortest paths, which refer to fewest possible number of network connections that lie between two given nodes. The BC of each node is the fraction of shortest paths that pass through that node and connect all other potential pairs of nodes. In biological terms, this refers to the amount of influence a given hub has on the overall flow of metabolism (31). Similarly, CC is the reciprocal sum of the lengths of shortest paths included in each node's BC. This value demonstrates how essential a given node is to the overall structure of the metabolic network (32). Metabolic network structural studies of </w:t>
       </w:r>
       <w:r>
         <w:rPr>
@@ -1663,7 +1663,7 @@
       </w:pPr>
       <w:r>
         <w:rPr/>
-        <w:t xml:space="preserve">Following application of both methods, we found 5 enzymes that were shared between the top 10 enzymes from BC and CC calculations (2-dehydro-3-deoxyphosphogluconate aldolase, aspartate aminotransferase, pyruvate-flavodoxin oxidoreductase, formate C-acetyltransferase, and 1-deoxy-D-xylulose-5-phosphate synthase). These enzymes primarily participate in core processes including glycolysis, the pentose phosphate pathway, or the citric acid cycle. Upon analysis of the other 15 high-scoring enzymes combined from BC and CC analyses, the majority were also components of the previously mentioned pathways, as well as several for the metabolism of amino acids (Table S2). Similarly, the intersection of those substrates with high both BC and CC values revealed 6 metabolites as central nodes to the metabolism of </w:t>
+        <w:t xml:space="preserve">Following application of both methods, we found 5 enzymes that were shared between the top 10 enzymes from BC and CC calculations (2-dehydro-3-deoxyphosphogluconate aldolase, aspartate aminotransferase, pyruvate-flavodoxin oxidoreductase, formate C-acetyltransferase, and 1-deoxy-D-xylulose-5-phosphate synthase). These enzymes primarily participate in core processes including glycolysis, the pentose phosphate pathway, or the citric acid cycle. Upon analysis of the other 15 high-scoring enzymes combined from BC and CC analyses, the majority were also components of the previously mentioned pathways, as well as several for the metabolism of amino acids (Table S3). Similarly, the intersection of those substrates with high both BC and CC values revealed 6 metabolites as central nodes to the metabolism of </w:t>
       </w:r>
       <w:r>
         <w:rPr>
@@ -1762,7 +1762,7 @@
       </w:r>
       <w:r>
         <w:rPr/>
-        <w:t xml:space="preserve"> could metabolize GlcNAc for growth (Fig. 4B) in </w:t>
+        <w:t xml:space="preserve"> could metabolize GlcNAc for growth (Fig. 4B; Table S5) in </w:t>
       </w:r>
       <w:r>
         <w:rPr>
@@ -2220,7 +2220,7 @@
       </w:r>
       <w:r>
         <w:rPr/>
-        <w:t xml:space="preserve"> likely fermented amino acids for energy during infection of GF mice in addition to aminoglycan catabolism. Our results go on to support that this metabolic strategy was conserved across all infection conditions tested. Several Stickland substrates had consistently higher importance scores including alanine, leucine, and proline indeed dropped concentration during infection (Table S3, Fig. 5A, and S6A). Fermentation of amino acids provides not only carbon and energy, but are also a source of nitrogen which is a limited resource in the mammalian lower gastrointestinal tract (37). This makes Stickland fermentation a valuable metabolic strategy, and it stands to reason that </w:t>
+        <w:t xml:space="preserve"> likely fermented amino acids for energy during infection of GF mice in addition to aminoglycan catabolism. Our results go on to support that this metabolic strategy was conserved across all infection conditions tested. Several Stickland substrates had consistently higher importance scores including alanine, leucine, and proline indeed dropped concentration during infection (Table S4, Fig. 5A, and S6A). Fermentation of amino acids provides not only carbon and energy, but are also a source of nitrogen which is a limited resource in the mammalian lower gastrointestinal tract (37). This makes Stickland fermentation a valuable metabolic strategy, and it stands to reason that </w:t>
       </w:r>
       <w:r>
         <w:rPr>
@@ -2280,7 +2280,7 @@
       </w:r>
       <w:r>
         <w:rPr/>
-        <w:t xml:space="preserve"> metabolism during the infection of susceptible communities is novel because it combines multiple levels of biological data to identify metabolic trends that would not be apparent by a single method. Only through integrative multi-omic analysis of </w:t>
+        <w:t xml:space="preserve"> metabolism during the infection of susceptible communities combines multiple levels of biological data to identify metabolic trends that would not be apparent by a single method. Only through integrative multi-omic analysis of </w:t>
       </w:r>
       <w:r>
         <w:rPr>
@@ -2695,7 +2695,7 @@
       </w:hyperlink>
       <w:r>
         <w:rPr/>
-        <w:t>), leaving an average of ~167,000 reads per sample for final analysis (Table S5). The remaining mappings were converted to idxstats format using Samtools (50) and the read counts per gene were tabulated. Discordant pair mappings were discarded and counts were then normalized to read length and gene length to give a per base report of gene coverage. Each collection of reads was then subsampled to 90% of the lowest sequence total across the libraries resulting in even quantities of normalized read abundances in each group to be utilized in downstream analysis. This method was chosen as normalization to housekeeping genes would artificially remove their contributions to metabolic flux and reduce the information provided by our metabolite importance calculations within our metabolic modeling approach.</w:t>
+        <w:t>), leaving an average of ~167,000 reads per sample for final analysis (Table S2). The remaining mappings were converted to idxstats format using Samtools (50) and the read counts per gene were tabulated. Discordant pair mappings were discarded and counts were then normalized to read length and gene length to give a per base report of gene coverage. Each collection of reads was then subsampled to 90% of the lowest sequence total across the libraries resulting in even quantities of normalized read abundances in each group to be utilized in downstream analysis. This method was chosen as normalization to housekeeping genes would artificially remove their contributions to metabolic flux and reduce the information provided by our metabolite importance calculations within our metabolic modeling approach.</w:t>
       </w:r>
     </w:p>
     <w:p>

</xml_diff>

<commit_message>
added title page, removed excess supp figure
</commit_message>
<xml_diff>
--- a/Jenior_Modeling_mSystems_2017.docx
+++ b/Jenior_Modeling_mSystems_2017.docx
@@ -6,6 +6,241 @@
       <w:pPr>
         <w:pStyle w:val="Title"/>
         <w:spacing w:before="480" w:after="240"/>
+        <w:rPr/>
+      </w:pPr>
+      <w:r>
+        <w:rPr>
+          <w:i w:val="false"/>
+          <w:iCs w:val="false"/>
+          <w:sz w:val="24"/>
+          <w:szCs w:val="24"/>
+        </w:rPr>
+        <w:t xml:space="preserve">Working Title: </w:t>
+      </w:r>
+      <w:r>
+        <w:rPr>
+          <w:b w:val="false"/>
+          <w:bCs w:val="false"/>
+          <w:i/>
+          <w:sz w:val="24"/>
+          <w:szCs w:val="24"/>
+        </w:rPr>
+        <w:t>Clostridium difficile</w:t>
+      </w:r>
+      <w:r>
+        <w:rPr>
+          <w:b w:val="false"/>
+          <w:bCs w:val="false"/>
+          <w:sz w:val="24"/>
+          <w:szCs w:val="24"/>
+        </w:rPr>
+        <w:t xml:space="preserve"> colonizes alternative nutrient niches during infection across distinct murine gut microbiomes</w:t>
+      </w:r>
+    </w:p>
+    <w:p>
+      <w:pPr>
+        <w:pStyle w:val="Normal"/>
+        <w:rPr/>
+      </w:pPr>
+      <w:r>
+        <w:rPr>
+          <w:b/>
+          <w:i w:val="false"/>
+          <w:iCs w:val="false"/>
+        </w:rPr>
+        <w:t>Authors:</w:t>
+      </w:r>
+      <w:r>
+        <w:rPr>
+          <w:i w:val="false"/>
+          <w:iCs w:val="false"/>
+        </w:rPr>
+        <w:t xml:space="preserve"> Matthew L. Jenior</w:t>
+      </w:r>
+      <w:r>
+        <w:rPr>
+          <w:i w:val="false"/>
+          <w:iCs w:val="false"/>
+          <w:vertAlign w:val="superscript"/>
+        </w:rPr>
+        <w:t>1</w:t>
+      </w:r>
+      <w:r>
+        <w:rPr>
+          <w:i w:val="false"/>
+          <w:iCs w:val="false"/>
+        </w:rPr>
+        <w:t>, Jhansi L. Leslie</w:t>
+      </w:r>
+      <w:r>
+        <w:rPr>
+          <w:i w:val="false"/>
+          <w:iCs w:val="false"/>
+          <w:vertAlign w:val="superscript"/>
+        </w:rPr>
+        <w:t>1</w:t>
+      </w:r>
+      <w:r>
+        <w:rPr>
+          <w:i w:val="false"/>
+          <w:iCs w:val="false"/>
+        </w:rPr>
+        <w:t>, Vincent B. Young</w:t>
+      </w:r>
+      <w:r>
+        <w:rPr>
+          <w:i w:val="false"/>
+          <w:iCs w:val="false"/>
+          <w:vertAlign w:val="superscript"/>
+        </w:rPr>
+        <w:t>1,2</w:t>
+      </w:r>
+      <w:r>
+        <w:rPr>
+          <w:i w:val="false"/>
+          <w:iCs w:val="false"/>
+        </w:rPr>
+        <w:t>, and Patrick D. Schloss</w:t>
+      </w:r>
+      <w:r>
+        <w:rPr>
+          <w:i w:val="false"/>
+          <w:iCs w:val="false"/>
+          <w:vertAlign w:val="superscript"/>
+        </w:rPr>
+        <w:t>1</w:t>
+      </w:r>
+    </w:p>
+    <w:p>
+      <w:pPr>
+        <w:pStyle w:val="Normal"/>
+        <w:rPr/>
+      </w:pPr>
+      <w:r>
+        <w:rPr>
+          <w:b/>
+          <w:bCs/>
+          <w:i w:val="false"/>
+          <w:iCs w:val="false"/>
+          <w:position w:val="0"/>
+          <w:sz w:val="24"/>
+          <w:vertAlign w:val="baseline"/>
+        </w:rPr>
+        <w:t xml:space="preserve">Affiliations: </w:t>
+      </w:r>
+      <w:r>
+        <w:rPr>
+          <w:b w:val="false"/>
+          <w:bCs w:val="false"/>
+          <w:i w:val="false"/>
+          <w:iCs w:val="false"/>
+          <w:position w:val="0"/>
+          <w:sz w:val="24"/>
+          <w:vertAlign w:val="baseline"/>
+        </w:rPr>
+        <w:t>1.) Department of Microbiology &amp; Immunology; University of Michigan, Ann Arbor MI, 2.) Department of Internal Medicine, Division of Infectious Diseases; University of Michigan, Ann Arbor MI</w:t>
+      </w:r>
+    </w:p>
+    <w:p>
+      <w:pPr>
+        <w:pStyle w:val="Normal"/>
+        <w:rPr/>
+      </w:pPr>
+      <w:r>
+        <w:rPr>
+          <w:b/>
+          <w:bCs/>
+          <w:i w:val="false"/>
+          <w:iCs w:val="false"/>
+        </w:rPr>
+        <w:t>Contact Information:</w:t>
+      </w:r>
+      <w:r>
+        <w:rPr>
+          <w:i/>
+        </w:rPr>
+        <w:t xml:space="preserve"> </w:t>
+      </w:r>
+    </w:p>
+    <w:p>
+      <w:pPr>
+        <w:pStyle w:val="Normal"/>
+        <w:rPr/>
+      </w:pPr>
+      <w:r>
+        <w:rPr>
+          <w:i w:val="false"/>
+          <w:iCs w:val="false"/>
+        </w:rPr>
+        <w:t>Matthew L. Jenior – mljenior@umich.edu</w:t>
+      </w:r>
+    </w:p>
+    <w:p>
+      <w:pPr>
+        <w:pStyle w:val="Normal"/>
+        <w:rPr/>
+      </w:pPr>
+      <w:r>
+        <w:rPr>
+          <w:i w:val="false"/>
+          <w:iCs w:val="false"/>
+        </w:rPr>
+        <w:t>Jhansi L. Leslie – jlleslie@umich.edu</w:t>
+      </w:r>
+    </w:p>
+    <w:p>
+      <w:pPr>
+        <w:pStyle w:val="Normal"/>
+        <w:rPr/>
+      </w:pPr>
+      <w:r>
+        <w:rPr>
+          <w:i w:val="false"/>
+          <w:iCs w:val="false"/>
+        </w:rPr>
+        <w:t>Vincent B. Young – youngvi@med.umich.edu</w:t>
+      </w:r>
+    </w:p>
+    <w:p>
+      <w:pPr>
+        <w:pStyle w:val="Normal"/>
+        <w:rPr/>
+      </w:pPr>
+      <w:r>
+        <w:rPr>
+          <w:i w:val="false"/>
+          <w:iCs w:val="false"/>
+        </w:rPr>
+        <w:t>Patrick D. Schloss – pschloss@umich.edu</w:t>
+      </w:r>
+    </w:p>
+    <w:p>
+      <w:pPr>
+        <w:pStyle w:val="Normal"/>
+        <w:rPr>
+          <w:i/>
+          <w:i/>
+        </w:rPr>
+      </w:pPr>
+      <w:r>
+        <w:rPr/>
+      </w:r>
+    </w:p>
+    <w:p>
+      <w:pPr>
+        <w:pStyle w:val="Normal"/>
+        <w:rPr>
+          <w:i/>
+          <w:i/>
+        </w:rPr>
+      </w:pPr>
+      <w:r>
+        <w:rPr/>
+      </w:r>
+    </w:p>
+    <w:p>
+      <w:pPr>
+        <w:pStyle w:val="Title"/>
         <w:rPr/>
       </w:pPr>
       <w:r>
@@ -565,11 +800,11 @@
       </w:tblPr>
       <w:tblGrid>
         <w:gridCol w:w="1267"/>
-        <w:gridCol w:w="1433"/>
-        <w:gridCol w:w="1983"/>
+        <w:gridCol w:w="1516"/>
+        <w:gridCol w:w="1900"/>
+        <w:gridCol w:w="1884"/>
         <w:gridCol w:w="1800"/>
-        <w:gridCol w:w="1617"/>
-        <w:gridCol w:w="1267"/>
+        <w:gridCol w:w="1000"/>
       </w:tblGrid>
       <w:tr>
         <w:trPr>
@@ -606,7 +841,7 @@
         </w:tc>
         <w:tc>
           <w:tcPr>
-            <w:tcW w:w="1433" w:type="dxa"/>
+            <w:tcW w:w="1516" w:type="dxa"/>
             <w:tcBorders>
               <w:bottom w:val="single" w:sz="6" w:space="0" w:color="000001"/>
               <w:insideH w:val="single" w:sz="6" w:space="0" w:color="000001"/>
@@ -635,7 +870,7 @@
         </w:tc>
         <w:tc>
           <w:tcPr>
-            <w:tcW w:w="1983" w:type="dxa"/>
+            <w:tcW w:w="1900" w:type="dxa"/>
             <w:tcBorders>
               <w:bottom w:val="single" w:sz="6" w:space="0" w:color="000001"/>
               <w:insideH w:val="single" w:sz="6" w:space="0" w:color="000001"/>
@@ -664,7 +899,7 @@
         </w:tc>
         <w:tc>
           <w:tcPr>
-            <w:tcW w:w="1800" w:type="dxa"/>
+            <w:tcW w:w="1884" w:type="dxa"/>
             <w:tcBorders>
               <w:bottom w:val="single" w:sz="6" w:space="0" w:color="000001"/>
               <w:insideH w:val="single" w:sz="6" w:space="0" w:color="000001"/>
@@ -693,7 +928,7 @@
         </w:tc>
         <w:tc>
           <w:tcPr>
-            <w:tcW w:w="1617" w:type="dxa"/>
+            <w:tcW w:w="1800" w:type="dxa"/>
             <w:tcBorders>
               <w:bottom w:val="single" w:sz="6" w:space="0" w:color="000001"/>
               <w:insideH w:val="single" w:sz="6" w:space="0" w:color="000001"/>
@@ -722,7 +957,7 @@
         </w:tc>
         <w:tc>
           <w:tcPr>
-            <w:tcW w:w="1267" w:type="dxa"/>
+            <w:tcW w:w="1000" w:type="dxa"/>
             <w:tcBorders>
               <w:bottom w:val="single" w:sz="6" w:space="0" w:color="000001"/>
               <w:insideH w:val="single" w:sz="6" w:space="0" w:color="000001"/>
@@ -779,7 +1014,7 @@
         </w:tc>
         <w:tc>
           <w:tcPr>
-            <w:tcW w:w="1433" w:type="dxa"/>
+            <w:tcW w:w="1516" w:type="dxa"/>
             <w:tcBorders/>
             <w:shd w:fill="auto" w:val="clear"/>
           </w:tcPr>
@@ -804,7 +1039,7 @@
         </w:tc>
         <w:tc>
           <w:tcPr>
-            <w:tcW w:w="1983" w:type="dxa"/>
+            <w:tcW w:w="1900" w:type="dxa"/>
             <w:tcBorders/>
             <w:shd w:fill="auto" w:val="clear"/>
           </w:tcPr>
@@ -829,7 +1064,7 @@
         </w:tc>
         <w:tc>
           <w:tcPr>
-            <w:tcW w:w="1800" w:type="dxa"/>
+            <w:tcW w:w="1884" w:type="dxa"/>
             <w:tcBorders/>
             <w:shd w:fill="auto" w:val="clear"/>
           </w:tcPr>
@@ -854,7 +1089,7 @@
         </w:tc>
         <w:tc>
           <w:tcPr>
-            <w:tcW w:w="1617" w:type="dxa"/>
+            <w:tcW w:w="1800" w:type="dxa"/>
             <w:tcBorders/>
             <w:shd w:fill="auto" w:val="clear"/>
           </w:tcPr>
@@ -879,7 +1114,7 @@
         </w:tc>
         <w:tc>
           <w:tcPr>
-            <w:tcW w:w="1267" w:type="dxa"/>
+            <w:tcW w:w="1000" w:type="dxa"/>
             <w:tcBorders/>
             <w:shd w:fill="auto" w:val="clear"/>
           </w:tcPr>
@@ -932,7 +1167,7 @@
         </w:tc>
         <w:tc>
           <w:tcPr>
-            <w:tcW w:w="1433" w:type="dxa"/>
+            <w:tcW w:w="1516" w:type="dxa"/>
             <w:tcBorders/>
             <w:shd w:fill="auto" w:val="clear"/>
           </w:tcPr>
@@ -957,7 +1192,7 @@
         </w:tc>
         <w:tc>
           <w:tcPr>
-            <w:tcW w:w="1983" w:type="dxa"/>
+            <w:tcW w:w="1900" w:type="dxa"/>
             <w:tcBorders/>
             <w:shd w:fill="auto" w:val="clear"/>
           </w:tcPr>
@@ -982,7 +1217,7 @@
         </w:tc>
         <w:tc>
           <w:tcPr>
-            <w:tcW w:w="1800" w:type="dxa"/>
+            <w:tcW w:w="1884" w:type="dxa"/>
             <w:tcBorders/>
             <w:shd w:fill="auto" w:val="clear"/>
           </w:tcPr>
@@ -1007,7 +1242,7 @@
         </w:tc>
         <w:tc>
           <w:tcPr>
-            <w:tcW w:w="1617" w:type="dxa"/>
+            <w:tcW w:w="1800" w:type="dxa"/>
             <w:tcBorders/>
             <w:shd w:fill="auto" w:val="clear"/>
           </w:tcPr>
@@ -1032,7 +1267,7 @@
         </w:tc>
         <w:tc>
           <w:tcPr>
-            <w:tcW w:w="1267" w:type="dxa"/>
+            <w:tcW w:w="1000" w:type="dxa"/>
             <w:tcBorders/>
             <w:shd w:fill="auto" w:val="clear"/>
           </w:tcPr>
@@ -1085,7 +1320,7 @@
         </w:tc>
         <w:tc>
           <w:tcPr>
-            <w:tcW w:w="1433" w:type="dxa"/>
+            <w:tcW w:w="1516" w:type="dxa"/>
             <w:tcBorders/>
             <w:shd w:fill="auto" w:val="clear"/>
           </w:tcPr>
@@ -1110,7 +1345,7 @@
         </w:tc>
         <w:tc>
           <w:tcPr>
-            <w:tcW w:w="1983" w:type="dxa"/>
+            <w:tcW w:w="1900" w:type="dxa"/>
             <w:tcBorders/>
             <w:shd w:fill="auto" w:val="clear"/>
           </w:tcPr>
@@ -1135,7 +1370,7 @@
         </w:tc>
         <w:tc>
           <w:tcPr>
-            <w:tcW w:w="1800" w:type="dxa"/>
+            <w:tcW w:w="1884" w:type="dxa"/>
             <w:tcBorders/>
             <w:shd w:fill="auto" w:val="clear"/>
           </w:tcPr>
@@ -1160,7 +1395,7 @@
         </w:tc>
         <w:tc>
           <w:tcPr>
-            <w:tcW w:w="1617" w:type="dxa"/>
+            <w:tcW w:w="1800" w:type="dxa"/>
             <w:tcBorders/>
             <w:shd w:fill="auto" w:val="clear"/>
           </w:tcPr>
@@ -1185,7 +1420,7 @@
         </w:tc>
         <w:tc>
           <w:tcPr>
-            <w:tcW w:w="1267" w:type="dxa"/>
+            <w:tcW w:w="1000" w:type="dxa"/>
             <w:tcBorders/>
             <w:shd w:fill="auto" w:val="clear"/>
           </w:tcPr>
@@ -1464,7 +1699,7 @@
       </w:r>
       <w:r>
         <w:rPr/>
-        <w:t xml:space="preserve"> str. 630 genes (Materials &amp; Methods) we implemented two steps of abundance normalization to compare expression between groups. Transcript abundances for each target gene were first corrected to both read length and target gene length, which resulted in an average per-base expression level for each. Adjusted values were then down-sampled to the same total read abundance for each mapping effort, allowing for even comparison between the conditions. Additionally, before proceeding with the analysis we did and assessed variation in expression of select bacterial housekeeping genes across treatment groups (Fig. S5A). Due to the heterogeneity of </w:t>
+        <w:t xml:space="preserve"> str. 630 genes (Materials &amp; Methods) we implemented two steps of abundance normalization to compare expression between groups. Transcript abundances for each target gene were first corrected to both read length and target gene length, which resulted in an average per-base expression level for each. Adjusted values were then down-sampled to the same total read abundance for each mapping effort, allowing for even comparison between the conditions. Additionally, before proceeding with the analysis we did and assessed variation in expression of select bacterial housekeeping genes across treatment groups (Fig. S4A). Due to the heterogeneity of </w:t>
       </w:r>
       <w:r>
         <w:rPr>
@@ -1948,7 +2183,7 @@
       </w:r>
       <w:r>
         <w:rPr/>
-        <w:t xml:space="preserve"> &lt; 0.05). Among the cefoperazone-pretreated SPF and GF mice, we also found that mannitol/sorbitol (Fig. 5C), N-acetylneuraminate (Fig. 5F), and glycine (Fig. S6A) were significantly higher in cefoperazone-treated SPF and GF mice (all </w:t>
+        <w:t xml:space="preserve"> &lt; 0.05). Among the cefoperazone-pretreated SPF and GF mice, we also found that mannitol/sorbitol (Fig. 5C), N-acetylneuraminate (Fig. 5F), and glycine (Fig. S5A) were significantly higher in cefoperazone-treated SPF and GF mice (all </w:t>
       </w:r>
       <w:r>
         <w:rPr>
@@ -1998,7 +2233,7 @@
       </w:r>
       <w:r>
         <w:rPr/>
-        <w:t xml:space="preserve"> &lt; 0.05 and 0.01). In agreement with the previous results, we found that the Stickland acceptors proline (Fig. 5B) and hydroxyproline (Fig. S6C) were significantly lower in every </w:t>
+        <w:t xml:space="preserve"> &lt; 0.05 and 0.01). In agreement with the previous results, we found that the Stickland acceptors proline (Fig. 5B) and hydroxyproline (Fig. S5C) were significantly lower in every </w:t>
       </w:r>
       <w:r>
         <w:rPr>
@@ -2018,7 +2253,7 @@
       </w:r>
       <w:r>
         <w:rPr/>
-        <w:t xml:space="preserve"> &lt; 0.05). Glycine, another preferred Stickland acceptor, was lower in each condition following infection with significant change in cefoperazone-pretreated mice (Fig. S6D; </w:t>
+        <w:t xml:space="preserve"> &lt; 0.05). Glycine, another preferred Stickland acceptor, was lower in each condition following infection with significant change in cefoperazone-pretreated mice (Fig. S5D; </w:t>
       </w:r>
       <w:r>
         <w:rPr>
@@ -2028,7 +2263,7 @@
       </w:r>
       <w:r>
         <w:rPr/>
-        <w:t xml:space="preserve"> &lt; 0.05). The Stickland donors leucine and isoleucine were significantly lower in all infected conditions except streptomycin-pretreated mice (Fig. S6A and S6B; all </w:t>
+        <w:t xml:space="preserve"> &lt; 0.05). The Stickland donors leucine and isoleucine were significantly lower in all infected conditions except streptomycin-pretreated mice (Fig. S5A and S6B; all </w:t>
       </w:r>
       <w:r>
         <w:rPr>
@@ -2350,7 +2585,7 @@
       </w:pPr>
       <w:r>
         <w:rPr/>
-        <w:t xml:space="preserve">Several factors limited our ability to generate and interpret transcriptomic and metabolomic data. Most prominently, we were forced to pool the cecal contents of multiple animals to generate a sufficient quantity of high quality RNA that would permit us to sample the transcriptome of a rare member of the microbiome. Due to possible biological variation between samples that could be masked by this approach, we quantified within-group sample variation for vegetative CFU, 16S rRNA gene abundance, and untargeted mass-spectrometry (Fig. S5B-D). This revealed extremely low variablity in each treatment group at multiple levels of biology, and since these data were collected using matched cecal samples, we were more confident that our transcriptomic results reflected reality. Metabolomic comparisons were also complicated by the fact that multiple organisms contribute to the metabolite pool. The metabolic patterns of the other species in each system (host and microbe) could instead be altered by pathogen colonization. As the concentrations of metabolites in our untargeted assay were reported in relative terms, it was difficult to discern whether the available biomass of </w:t>
+        <w:t xml:space="preserve">Several factors limited our ability to generate and interpret transcriptomic and metabolomic data. Most prominently, we were forced to pool the cecal contents of multiple animals to generate a sufficient quantity of high quality RNA that would permit us to sample the transcriptome of a rare member of the microbiome. Due to possible biological variation between samples that could be masked by this approach, we quantified within-group sample variation for vegetative CFU, 16S rRNA gene abundance, and untargeted mass-spectrometry (Fig. S4B-D). This revealed extremely low variablity in each treatment group at multiple levels of biology, and since these data were collected using matched cecal samples, we were more confident that our transcriptomic results reflected reality. Metabolomic comparisons were also complicated by the fact that multiple organisms contribute to the metabolite pool. The metabolic patterns of the other species in each system (host and microbe) could instead be altered by pathogen colonization. As the concentrations of metabolites in our untargeted assay were reported in relative terms, it was difficult to discern whether the available biomass of </w:t>
       </w:r>
       <w:r>
         <w:rPr>
@@ -3302,7 +3537,7 @@
       </w:r>
       <w:r>
         <w:rPr/>
-        <w:t>. Genes, annotations, and normalized transcript abundances can be found in Table S1. Refer to Fig. S4 for additional figure interpretation.</w:t>
+        <w:t>. Genes, annotations, and normalized transcript abundances can be found in Table S1.</w:t>
       </w:r>
     </w:p>
     <w:p>
@@ -8665,7 +8900,7 @@
       <mc:AlternateContent>
         <mc:Choice Requires="wps">
           <w:drawing>
-            <wp:anchor behindDoc="0" distT="0" distB="0" distL="0" distR="0" simplePos="0" locked="0" layoutInCell="1" allowOverlap="1" relativeHeight="47">
+            <wp:anchor behindDoc="0" distT="0" distB="0" distL="0" distR="0" simplePos="0" locked="0" layoutInCell="1" allowOverlap="1" relativeHeight="48">
               <wp:simplePos x="0" y="0"/>
               <wp:positionH relativeFrom="margin">
                 <wp:align>center</wp:align>
@@ -8714,7 +8949,7 @@
                             <w:fldChar w:fldCharType="separate"/>
                           </w:r>
                           <w:r>
-                            <w:t>46</w:t>
+                            <w:t>47</w:t>
                           </w:r>
                           <w:r>
                             <w:fldChar w:fldCharType="end"/>
@@ -8756,7 +8991,7 @@
                       <w:fldChar w:fldCharType="separate"/>
                     </w:r>
                     <w:r>
-                      <w:t>46</w:t>
+                      <w:t>47</w:t>
                     </w:r>
                     <w:r>
                       <w:fldChar w:fldCharType="end"/>

</xml_diff>

<commit_message>
tweaks score clarity, scores to fig 4, talked about succinate + formate
</commit_message>
<xml_diff>
--- a/Jenior_Modeling_mSystems_2017.docx
+++ b/Jenior_Modeling_mSystems_2017.docx
@@ -35,22 +35,6 @@
           <w:szCs w:val="24"/>
         </w:rPr>
         <w:t xml:space="preserve"> colonizes alternative nutrient niches during infection across distinct murine gut microbiomes</w:t>
-      </w:r>
-    </w:p>
-    <w:p>
-      <w:pPr>
-        <w:pStyle w:val="Normal"/>
-        <w:spacing w:before="480" w:after="240"/>
-        <w:rPr>
-          <w:b w:val="false"/>
-          <w:b w:val="false"/>
-          <w:bCs w:val="false"/>
-          <w:sz w:val="24"/>
-          <w:szCs w:val="24"/>
-        </w:rPr>
-      </w:pPr>
-      <w:r>
-        <w:rPr/>
       </w:r>
     </w:p>
     <w:p>
@@ -319,13 +303,20 @@
       <w:pPr>
         <w:pStyle w:val="Normal"/>
         <w:rPr>
-          <w:i/>
-          <w:i/>
-        </w:rPr>
-      </w:pPr>
-      <w:r>
-        <w:rPr>
-          <w:i/>
+          <w:b w:val="false"/>
+          <w:b w:val="false"/>
+          <w:bCs w:val="false"/>
+          <w:i w:val="false"/>
+          <w:i w:val="false"/>
+          <w:iCs w:val="false"/>
+        </w:rPr>
+      </w:pPr>
+      <w:r>
+        <w:rPr>
+          <w:b w:val="false"/>
+          <w:bCs w:val="false"/>
+          <w:i w:val="false"/>
+          <w:iCs w:val="false"/>
         </w:rPr>
       </w:r>
     </w:p>
@@ -564,7 +555,7 @@
       </w:r>
       <w:r>
         <w:rPr/>
-        <w:t xml:space="preserve"> altered pathogenesis between hosts pretreated with antibiotics from separate classes, as well as exploited different nutrient sources across these environments. Our metabolite importance calculation also provides a platform to study nutrient requirements of pathogens during the context of infection. Our results suggest that </w:t>
+        <w:t xml:space="preserve"> altered pathogenesis between hosts pretreated with antibiotics from separate classes, as well as exploited different nutrient sources across these environments. Our metabolite score calculation also provides a platform to study nutrient requirements of pathogens during the context of infection. Our results suggest that </w:t>
       </w:r>
       <w:r>
         <w:rPr>
@@ -1331,7 +1322,7 @@
         <w:rPr>
           <w:b/>
         </w:rPr>
-        <w:t xml:space="preserve">Metabolite importance algorithm reveals adaptive nutritional strategies of </w:t>
+        <w:t xml:space="preserve">Metabolite score algorithm reveals adaptive nutritional strategies of </w:t>
       </w:r>
       <w:r>
         <w:rPr>
@@ -1358,7 +1349,7 @@
       </w:r>
       <w:r>
         <w:rPr/>
-        <w:t xml:space="preserve"> most likely utilized from a given environment. To accomplish this we mapped normalized transcript abundances to the enzyme nodes in the network. Similar approaches have been previously successful in demonstrating that transcript abundance data can be utilized through the lense of genome-scale metabolic networks to accurately predict microbial metabolic responses to environmental pertubation and identify reporter metabolites of changes (34). In our system, the importance of each metabolite was measured as the log</w:t>
+        <w:t xml:space="preserve"> most likely utilized from a given environment. To accomplish this we mapped normalized transcript abundances to the enzyme nodes in the network. Similar approaches have been previously successful in demonstrating that transcript abundance data can be utilized through the lense of genome-scale metabolic networks to accurately predict microbial metabolic responses to environmental pertubation and identify reporter metabolites of changes (34). In our system, the score of each metabolite was measured as the log</w:t>
       </w:r>
       <w:r>
         <w:rPr>
@@ -1368,7 +1359,7 @@
       </w:r>
       <w:r>
         <w:rPr/>
-        <w:t>-transformed difference in average transcript levels of enzymes that use the metabolite as a substrate and those that generate the metabolite as a product (Fig. 3B). A metabolite with a high importance score was more likely obtained from the environment because the expression of genes for enzymes that produce the metabolite were low. It is important to note here that molecules that are more likely produced in our model are not necessarily likely to be released to the environment. Our models do not include the synthesis of large macromolecules (ie. long polypeptides or cytoskeleton) and should therefore only be utilized to consider input metabolites to a network. Due to the previously mentioned limited technical replication of sequencing efforts, we adopted a Monte Carlo-style simulation for iterative random transcriptome comparison to provide statistical validation of our network-based findings. This process generated random score distributions for each metabolite node in the network, which made it possible to calculate a confidence interval that represented random noise for each metabolite. This ultimately allowed for assessment of the probability that a given metabolite was excluded from the associated null distribution (Fig. 3C).</w:t>
+        <w:t>-transformed difference in average transcript levels of enzymes that use the metabolite as a substrate and those that generate the metabolite as a product (Fig. 3B). A metabolite with a high score was more likely obtained from the environment because the expression of genes for enzymes that produce the metabolite were low. It is important to note here that molecules that are more likely produced in our model are not necessarily likely to be released to the environment. Our models do not include the synthesis of large macromolecules (ie. long polypeptides or cytoskeleton) and should therefore only be utilized to consider input metabolites to a network. Due to the previously mentioned limited technical replication of sequencing efforts, we adopted a Monte Carlo-style simulation for iterative random transcriptome comparison to provide statistical validation of our network-based findings. This process generated random score distributions for each metabolite node in the network, which made it possible to calculate a confidence interval that represented random noise for each metabolite. This ultimately allowed for assessment of the probability that a given metabolite was excluded from the associated null distribution (Fig. 3C).</w:t>
       </w:r>
     </w:p>
     <w:p>
@@ -1388,7 +1379,7 @@
       </w:r>
       <w:r>
         <w:rPr/>
-        <w:t xml:space="preserve"> growth, regardless of the environment, we cross-referenced the 40 highest scoring metabolites from each treatment group (Fig. 4A). Aminoglycan N-acetylglucosamine (GlcNAc) was found to the have the highest median importance of all shared metabolites, which has been shown to be a readily available source of carbon and nitrogen which can be limiting in the gut (21). We went on to confirm that our strain of </w:t>
+        <w:t xml:space="preserve"> growth, regardless of the environment, we cross-referenced the 40 highest scoring metabolites from each treatment group (Fig. 4A). Aminoglycan N-acetylglucosamine (GlcNAc) was found to the have the highest median score of all shared metabolites, which has been shown to be a readily available source of carbon and nitrogen which can be limiting in the gut (21). We went on to confirm that our strain of </w:t>
       </w:r>
       <w:r>
         <w:rPr>
@@ -1408,7 +1399,7 @@
       </w:r>
       <w:r>
         <w:rPr/>
-        <w:t xml:space="preserve"> minimal media (35). The Stickland fermentation acceptor proline was also found to be important in all conditions tested (36). </w:t>
+        <w:t xml:space="preserve"> minimal media (35). The Stickland fermentation acceptor proline was also found to be scored highly in all conditions tested (36). </w:t>
       </w:r>
       <w:r>
         <w:rPr>
@@ -1514,7 +1505,7 @@
       </w:r>
       <w:r>
         <w:rPr/>
-        <w:t xml:space="preserve"> concentrations of metabolites in the conditions investigated, with special attention to those highlighted by large importance scores. We tested whether the susceptible communities had significantly different concentrations of each metabolite relative to untreated SPF mice and whether the presence of </w:t>
+        <w:t xml:space="preserve"> concentrations of metabolites in the conditions investigated, with special attention to those highlighted by large metabolite scores. We tested whether the susceptible communities had significantly different concentrations of each metabolite relative to untreated SPF mice and whether the presence of </w:t>
       </w:r>
       <w:r>
         <w:rPr>
@@ -1534,7 +1525,7 @@
       </w:pPr>
       <w:r>
         <w:rPr/>
-        <w:t xml:space="preserve">First, we compared the relative concentration of important metabolites in untreated SPF mice and antibiotic pretreated mice in the absence of CDI (Fig. 5). We found that the relative concentration of GlcNAc was actually significantly lower in all susceptible conditions (Fig. 5A; all </w:t>
+        <w:t xml:space="preserve">First, we compared the relative concentration of highly scored metabolites in untreated SPF mice and antibiotic pretreated mice in the absence of CDI (Fig. 5). We found that the relative concentration of GlcNAc was actually significantly lower in all susceptible conditions (Fig. 5A; all </w:t>
       </w:r>
       <w:r>
         <w:rPr>
@@ -1574,7 +1565,27 @@
       </w:r>
       <w:r>
         <w:rPr/>
-        <w:t xml:space="preserve"> &lt; 0.05). Succinate was significantly higher in both streptomycin and clindamycin pretreated mice (Fig. 5E; all </w:t>
+        <w:t xml:space="preserve"> &lt; 0.05). Succinyl-CoA was score most highly in clindamycin pretreatment, which is the direct precursor to succinate by succinyl-CoA transferases (37). Succinate has been shown to support </w:t>
+      </w:r>
+      <w:r>
+        <w:rPr>
+          <w:i/>
+        </w:rPr>
+        <w:t>C. difficile</w:t>
+      </w:r>
+      <w:r>
+        <w:rPr/>
+        <w:t xml:space="preserve"> growth </w:t>
+      </w:r>
+      <w:r>
+        <w:rPr>
+          <w:i/>
+        </w:rPr>
+        <w:t>in vivo</w:t>
+      </w:r>
+      <w:r>
+        <w:rPr/>
+        <w:t xml:space="preserve"> through a synergistic relationship with at least one other bacterial species (9). As succinyl-CoA was not measured in our metabolimic assay, we instead found that succinate was indeed significantly higher in clindamycin pretreated mice (Fig. 5E; all </w:t>
       </w:r>
       <w:r>
         <w:rPr>
@@ -1614,7 +1625,7 @@
       </w:pPr>
       <w:r>
         <w:rPr/>
-        <w:t xml:space="preserve">Second, we compared relative concentrations of important metabolites during CDI and mock-infection within each pretreatment group (Fig. 5). Both groups of host-derived aminoglycans, GlcNAc/GalNAc (Fig. 5A) and Neu5Ac (Fig. 5F), were significantly lower when in the presence of </w:t>
+        <w:t xml:space="preserve">Second, we compared relative concentrations of high scoring metabolites during CDI and mock-infection within each pretreatment group (Fig. 5). Both groups of host-derived aminoglycans, GlcNAc/GalNAc (Fig. 5A) and Neu5Ac (Fig. 5F), were significantly lower when in the presence of </w:t>
       </w:r>
       <w:r>
         <w:rPr>
@@ -1694,7 +1705,7 @@
       </w:r>
       <w:r>
         <w:rPr/>
-        <w:t xml:space="preserve"> &lt; 0.01), but not in cefoperazone-pretreated mice (Fig. 5C). Although a lower the concentration of succinate in both streptomycin and clindamycin pretreated mice was observed, neither was found to be significant. Overall, metabolomic analysis supported our metabolite importance algorithm for predicting the metabolites utilized by </w:t>
+        <w:t xml:space="preserve"> &lt; 0.01), but not in cefoperazone-pretreated mice (Fig. 5C). Although a lower the concentration of succinate in both streptomycin and clindamycin pretreated mice was observed, neither was found to be significant. Overall, metabolomic analysis supported our metabolite score algorithm for predicting the metabolites utilized by </w:t>
       </w:r>
       <w:r>
         <w:rPr>
@@ -1806,7 +1817,7 @@
       </w:r>
       <w:r>
         <w:rPr/>
-        <w:t>. To confirm our modeling-based results we employed untargeted mass spectrometry that demonstrated greater availability of many metabolites highlighted by our algorithm in susceptible gut environs. Metabolomic analysis further revealed differential reduction of important metabolites during CDI, which suggested a hierarchy for the utilization of certain growth nutrients.</w:t>
+        <w:t>. To confirm our modeling-based results we employed untargeted mass spectrometry that demonstrated greater availability of many metabolites highlighted by our algorithm in susceptible gut environs. Metabolomic analysis further revealed differential reduction of highly scored metabolites during CDI, which suggested a hierarchy for the utilization of certain growth nutrients.</w:t>
       </w:r>
     </w:p>
     <w:p>
@@ -1816,7 +1827,7 @@
       </w:pPr>
       <w:r>
         <w:rPr/>
-        <w:t xml:space="preserve">An explanation for the differences seen in metabolite importance and substrate availability could be the concomitant lower population density of one or more competitors for certain resources. Ex-GF mice, where no other microbial competitors are present, provided a partially controlled system of resource competition. In this condition, Neu5Ac was found to be the most important substrate and concentrations Neu5Ac were significantly higher in susceptible mice. The concentrations of Neu5Ac were concordantly lower in infected mice relative to mock-infected mice. The same trend was also present in cefoperazone-pretreatment, which suggested that </w:t>
+        <w:t xml:space="preserve">An explanation for the differences seen in metabolite score and substrate availability could be the concomitant lower population density of one or more competitors for certain resources. Ex-GF mice, where no other microbial competitors are present, provided a partially controlled system of resource competition. In this condition, Neu5Ac was found to be the highest scored substrate and concentrations Neu5Ac were significantly higher in susceptible mice. The concentrations of Neu5Ac were concordantly lower in infected mice relative to mock-infected mice. The same trend was also present in cefoperazone-pretreatment, which suggested that </w:t>
       </w:r>
       <w:r>
         <w:rPr>
@@ -1856,17 +1867,17 @@
       </w:r>
       <w:r>
         <w:rPr/>
-        <w:t xml:space="preserve"> likely fermented amino acids for energy during infection of GF mice in addition to aminoglycan catabolism. Our results go on to support that this metabolic strategy was conserved across all infection conditions tested. Several Stickland substrates had consistently higher importance scores including alanine, leucine, and proline indeed dropped concentration during infection (Table S4, Fig. 5A, and S5). Fermentation of amino acids provides not only carbon and energy, but are also a source of nitrogen which is a limited resource in the mammalian lower gastrointestinal tract (37). This makes Stickland fermentation a valuable metabolic strategy, and it stands to reason that </w:t>
-      </w:r>
-      <w:r>
-        <w:rPr>
-          <w:i/>
-        </w:rPr>
-        <w:t>C. difficile</w:t>
-      </w:r>
-      <w:r>
-        <w:rPr/>
-        <w:t xml:space="preserve"> would use this strategy across all environments it colonizes. This same principle may also extend to host mucus layer derived aminoglycans as they are another source of carbon and nitrogen which, despite augmented release by members of the microbiota (38), would be present at some basal concentration regardless of other species' intercession. Finally, we did find disagreement in some metabolite importance scores and the difference in </w:t>
+        <w:t xml:space="preserve"> likely fermented amino acids for energy during infection of GF mice in addition to aminoglycan catabolism. Our results go on to support that this metabolic strategy was conserved across all infection conditions tested. Several Stickland substrates had consistently higher metabolite scores including alanine, leucine, and proline indeed dropped concentration during infection (Table S4, Fig. 5A, and S5). Fermentation of amino acids provides not only carbon and energy, but are also a source of nitrogen which is a limited resource in the mammalian lower gastrointestinal tract (38). This makes Stickland fermentation a valuable metabolic strategy, and it stands to reason that </w:t>
+      </w:r>
+      <w:r>
+        <w:rPr>
+          <w:i/>
+        </w:rPr>
+        <w:t>C. difficile</w:t>
+      </w:r>
+      <w:r>
+        <w:rPr/>
+        <w:t xml:space="preserve"> would use this strategy across all environments it colonizes. This same principle may also extend to host mucus layer derived aminoglycans as they are another source of carbon and nitrogen which, despite augmented release by members of the microbiota (39), would be present at some basal concentration regardless of other species' intercession. Finally, we did find disagreement in some metabolite scores and the difference in </w:t>
       </w:r>
       <w:r>
         <w:rPr>
@@ -1936,7 +1947,7 @@
       </w:r>
       <w:r>
         <w:rPr/>
-        <w:t xml:space="preserve">'s nutrient niche space during infection in the context of complex microbial communities. By virtue of our importance algorithm's reliance on network topology, the signal contributed by those metabolites on the periphery of the network, which are more likely to be imported from the environment, was amplified. This approach could be especially useful for identifying edges of competition for nutrients between colonizing pathogens and indigenous communties of bacteria, as is the case with </w:t>
+        <w:t xml:space="preserve">'s nutrient niche space during infection in the context of complex microbial communities. By the nature of our algorithm's reliance on network topology, the signal contributed by those metabolites on the periphery of the network, which are more likely to be imported from the environment, was amplified. This approach could be especially useful for identifying edges of competition for nutrients between colonizing pathogens and indigenous communties of bacteria, as is the case with </w:t>
       </w:r>
       <w:r>
         <w:rPr>
@@ -1966,17 +1977,17 @@
       </w:r>
       <w:r>
         <w:rPr/>
-        <w:t xml:space="preserve">, an apparent metabolic end product, in the list of shared important metabolites. Although this may be a shortcoming of the genome annotation, one group has posited that </w:t>
-      </w:r>
-      <w:r>
-        <w:rPr>
-          <w:i/>
-        </w:rPr>
-        <w:t>C. difficile</w:t>
-      </w:r>
-      <w:r>
-        <w:rPr/>
-        <w:t xml:space="preserve"> may actually be autotrophic under certain conditions (39). These findings highlight that our method not only identifies growth substrates, but reports all metabolites that are being utilized for other processes.</w:t>
+        <w:t xml:space="preserve"> and formate, apparent metabolic end products, in the list of shared metabolites which scored highly across conditions. Although this may be a shortcoming of the genome or database annotation, one group has posited that </w:t>
+      </w:r>
+      <w:r>
+        <w:rPr>
+          <w:i/>
+        </w:rPr>
+        <w:t>C. difficile</w:t>
+      </w:r>
+      <w:r>
+        <w:rPr/>
+        <w:t xml:space="preserve"> may actually be autotrophic under certain conditions and require both of these substrates to undergo this process (40). These findings highlight that our method not only identifies growth substrates, but reports all metabolites that are being utilized for other processes.</w:t>
       </w:r>
     </w:p>
     <w:p>
@@ -1996,7 +2007,7 @@
       </w:r>
       <w:r>
         <w:rPr/>
-        <w:t xml:space="preserve"> reaches a level to create these differences on its own. Possible limitations of our modeling approach also existed, despite much of our results being consistent with previously published work and our own untargeted metabolomic analysis. Ultimately, the metabolite importance calculation is dependent on correct and existing gene annotation. In this regard it has been shown that the pathway annotations in KEGG are robust to missing elements (40), however this does not completely eliminate the possibility for this type of error. Due to the topology of the metabolic network, we were also unable to integrate stoichiometry for each reaction which may effect rates of consumption or production. Reaction reversibility also varies depending on versions of enzymes possessed by each species. Incorrect directionality annotations may lead to mislabeling reactants or products and potentially lead to incorrect importance calculations. With additional manual curation of the </w:t>
+        <w:t xml:space="preserve"> reaches a level to create these differences on its own. Possible limitations of our modeling approach also existed, despite much of our results being consistent with previously published work and our own untargeted metabolomic analysis. Ultimately, the metabolite score calculation is dependent on correct and existing gene annotation. In this regard it has been shown that the pathway annotations in KEGG are robust to missing elements (41), however this does not completely eliminate the possibility for this type of error. Due to the topology of the metabolic network, we were also unable to integrate stoichiometry for each reaction which may effect rates of consumption or production. Reaction reversibility also varies depending on versions of enzymes possessed by each species. Incorrect directionality annotations may lead to mislabeling reactants or products and potentially lead to incorrect melabolite score calculations. With additional manual curation of the </w:t>
       </w:r>
       <w:r>
         <w:rPr>
@@ -2230,7 +2241,7 @@
       </w:r>
       <w:r>
         <w:rPr/>
-        <w:t xml:space="preserve"> spores and vegetative cells by plating diluted samples on CCFAE plates (fructose agar plus cycloserine (0.5%), cefoxitin (0.5%), and erythromycin (0.2%)) at 37° C for 24 hours under anaerobic conditions (41). It is important to note that the germination agent taurocholate was omitted from these plates to quantify only vegetative cells. In parallel, undiluted samples were heated at 60° C for 30 minutes to eliminate vegetative cells and leave only spores (42). These samples were serially diluted under anaerobic conditions in anaerobic PBS and plated on CCFAE with taurocholate (10%) at 37° C for 24 hours. Plating was simultaneously done for heated samples on CCFAE to ensure all vegetative cells had been eliminated.</w:t>
+        <w:t xml:space="preserve"> spores and vegetative cells by plating diluted samples on CCFAE plates (fructose agar plus cycloserine (0.5%), cefoxitin (0.5%), and erythromycin (0.2%)) at 37° C for 24 hours under anaerobic conditions (42). It is important to note that the germination agent taurocholate was omitted from these plates to quantify only vegetative cells. In parallel, undiluted samples were heated at 60° C for 30 minutes to eliminate vegetative cells and leave only spores (43). These samples were serially diluted under anaerobic conditions in anaerobic PBS and plated on CCFAE with taurocholate (10%) at 37° C for 24 hours. Plating was simultaneously done for heated samples on CCFAE to ensure all vegetative cells had been eliminated.</w:t>
       </w:r>
     </w:p>
     <w:p>
@@ -2253,7 +2264,7 @@
       </w:r>
       <w:r>
         <w:rPr/>
-        <w:t xml:space="preserve"> To quantify the titer of toxin in the cecum a Vero cell rounding assay was performed as in (43). Briefly, filtered-sterilized cecal content was serially diluted in PBS and added to Vero cells in a 96-well plate. Plates were blinded and viewed after 24 hour incubation for cell rounding. A more detailed protocol with product information can be found at: </w:t>
+        <w:t xml:space="preserve"> To quantify the titer of toxin in the cecum a Vero cell rounding assay was performed as in (44). Briefly, filtered-sterilized cecal content was serially diluted in PBS and added to Vero cells in a 96-well plate. Plates were blinded and viewed after 24 hour incubation for cell rounding. A more detailed protocol with product information can be found at: </w:t>
       </w:r>
       <w:hyperlink r:id="rId2">
         <w:r>
@@ -2277,7 +2288,7 @@
       </w:r>
       <w:r>
         <w:rPr/>
-        <w:t xml:space="preserve"> DNA was extracted from approximately 50 mg of cecal content from each mouse using the PowerSoil-htp 96 Well Soil DNA isolation kit (MO BIO Laboratories) and an epMotion 5075 automated pipetting system (Eppendorf). The V4 region of the bacterial 16S rRNA gene was amplified using custom barcoded primers and sequenced as described previously using an Illumina MiSeq sequencer (44). All 63 samples were sequenced on a single sequencing run. The 16S rRNA gene sequences were curated using the mothur software package (v1.36), as described previously (44). In short, paired-end reads were merged into contigs, screened for quality, aligned to SILVA 16S rRNA sequence database, and screened for chimeras. Sequences were classified using a naive Bayesian classifier trained against a 16S rRNA gene training set provided by the Ribosomal Database Project (RDP) (45). Curated sequences were clustered into operational taxonomic units (OTUs) using a 97% similarity cutoff with the average neighbor clustering algorithm. The number of sequences in each sample was rarefied to 2,500 per sample to minimize the effects of uneven sampling.</w:t>
+        <w:t xml:space="preserve"> DNA was extracted from approximately 50 mg of cecal content from each mouse using the PowerSoil-htp 96 Well Soil DNA isolation kit (MO BIO Laboratories) and an epMotion 5075 automated pipetting system (Eppendorf). The V4 region of the bacterial 16S rRNA gene was amplified using custom barcoded primers and sequenced as described previously using an Illumina MiSeq sequencer (45). All 63 samples were sequenced on a single sequencing run. The 16S rRNA gene sequences were curated using the mothur software package (v1.36), as described previously (45). In short, paired-end reads were merged into contigs, screened for quality, aligned to SILVA 16S rRNA sequence database, and screened for chimeras. Sequences were classified using a naive Bayesian classifier trained against a 16S rRNA gene training set provided by the Ribosomal Database Project (RDP) (46). Curated sequences were clustered into operational taxonomic units (OTUs) using a 97% similarity cutoff with the average neighbor clustering algorithm. The number of sequences in each sample was rarefied to 2,500 per sample to minimize the effects of uneven sampling.</w:t>
       </w:r>
     </w:p>
     <w:p>
@@ -2293,7 +2304,7 @@
       </w:r>
       <w:r>
         <w:rPr/>
-        <w:t xml:space="preserve"> Pooled, flash-frozen samples were ground with a sterile pestle to a fine powder and scraped into a sterile 50 ml polypropylene conical tube. Samples were stored at -80° C until the time of extraction. Immediately before RNA extraction, 3 ml of lysis buffer (2% SDS, 16 mM EDTA and 200 mM NaCl) contained in a 50 ml polypropylene conical tube was first heated for 5 minutes in a boiling water bath (46). The hot lysis buffer was added to the frozen and ground cecal content. The mixture was boiled with periodic vortexing for another 5 minutes. After boiling, an equal volume of 37° C acid phenol/chloroform was added to the cecal content lysate and incubated at 37° C for 10 minutes with periodic vortexing. The mixture was the centrifuged at 2,500 x g at 4° C for 15 minutes. The aqueous phase was then transferred to a sterile tube and an equal volume of acid phenol/chloroform was added. This mixture was vortexed and centrifuged at 2,500 x g at 4° for 5 minutes. The process was repeated until aqueous phase was clear. The last extraction was performed with chloroform/isoamyl alcohol to remove the acid phenol. An equal volume of isopropanol was added and the extracted nucleic acid was incubated overnight at -20° C. The following day the sample was centrifuged at 12000 x g at 4° C for 45 minutes. The pellet was washed with 0° C 100% ethanol and resuspended in 200 μl of RNase-free water. Samples were then treated with 2 μl of Turbo DNase for 30 minutes at 37° C. RNA samples were retrieved using the Zymo Quick-RNA MiniPrep. Completion of the DNase reaction was assessed using PCR for the V4 region of the 16S rRNA gene for 30 cycles (Kozich, 2013). Quality and integrity of RNA was measured using the Agilent RNA 6000 Nano kit for total prokaryotic RNA. The Ribo-Zero Gold rRNA Removal Kit Epidemiology was then used to deplete 16S and 18S rRNA from the samples. Prior to library construction, quality and integrity as measured again using the Agilent RNA 6000 Pico Kit. Stranded RNA-Seq libraries were made constructed with the TruSeq Total RNA Library Preparation Kit v2. The Agilent DNA High Sensitivity Kit was used to measure concentration and fragment size distribution before sequencing. High-throughput sequencing was performed by the University of Michigan Sequencing Core in Ann Arbor, MI. For all groups, sequencing was repeated across 4 lanes of an Illumina HiSeq 2500 using the 2x50 bp chemistry.</w:t>
+        <w:t xml:space="preserve"> Pooled, flash-frozen samples were ground with a sterile pestle to a fine powder and scraped into a sterile 50 ml polypropylene conical tube. Samples were stored at -80° C until the time of extraction. Immediately before RNA extraction, 3 ml of lysis buffer (2% SDS, 16 mM EDTA and 200 mM NaCl) contained in a 50 ml polypropylene conical tube was first heated for 5 minutes in a boiling water bath (47). The hot lysis buffer was added to the frozen and ground cecal content. The mixture was boiled with periodic vortexing for another 5 minutes. After boiling, an equal volume of 37° C acid phenol/chloroform was added to the cecal content lysate and incubated at 37° C for 10 minutes with periodic vortexing. The mixture was the centrifuged at 2,500 x g at 4° C for 15 minutes. The aqueous phase was then transferred to a sterile tube and an equal volume of acid phenol/chloroform was added. This mixture was vortexed and centrifuged at 2,500 x g at 4° for 5 minutes. The process was repeated until aqueous phase was clear. The last extraction was performed with chloroform/isoamyl alcohol to remove the acid phenol. An equal volume of isopropanol was added and the extracted nucleic acid was incubated overnight at -20° C. The following day the sample was centrifuged at 12000 x g at 4° C for 45 minutes. The pellet was washed with 0° C 100% ethanol and resuspended in 200 μl of RNase-free water. Samples were then treated with 2 μl of Turbo DNase for 30 minutes at 37° C. RNA samples were retrieved using the Zymo Quick-RNA MiniPrep. Completion of the DNase reaction was assessed using PCR for the V4 region of the 16S rRNA gene for 30 cycles (Kozich, 2013). Quality and integrity of RNA was measured using the Agilent RNA 6000 Nano kit for total prokaryotic RNA. The Ribo-Zero Gold rRNA Removal Kit Epidemiology was then used to deplete 16S and 18S rRNA from the samples. Prior to library construction, quality and integrity as measured again using the Agilent RNA 6000 Pico Kit. Stranded RNA-Seq libraries were made constructed with the TruSeq Total RNA Library Preparation Kit v2. The Agilent DNA High Sensitivity Kit was used to measure concentration and fragment size distribution before sequencing. High-throughput sequencing was performed by the University of Michigan Sequencing Core in Ann Arbor, MI. For all groups, sequencing was repeated across 4 lanes of an Illumina HiSeq 2500 using the 2x50 bp chemistry.</w:t>
       </w:r>
     </w:p>
     <w:p>
@@ -2309,7 +2320,7 @@
       </w:r>
       <w:r>
         <w:rPr/>
-        <w:t xml:space="preserve"> Raw read curation was performed in a two step process. First, residual 5’ and 3’ Illumina adapter sequences were removed using CutAdapt (47) on a per library basis. Reads were then quality trimmed using Sickle (Joshi, 2011) on the default settings. An average of ~261,000,000 total reads (both paired and orphaned) remained after quality trimming. Mapping was accomplished using Bowtie2 (48) and the default stringent settings allowing for 0 mismatches again target reference genes. An average of ~6,880,000 reads in sample each mapped to the annotated nucleotide gene sequences of </w:t>
+        <w:t xml:space="preserve"> Raw read curation was performed in a two step process. First, residual 5’ and 3’ Illumina adapter sequences were removed using CutAdapt (48) on a per library basis. Reads were then quality trimmed using Sickle (Joshi, 2011) on the default settings. An average of ~261,000,000 total reads (both paired and orphaned) remained after quality trimming. Mapping was accomplished using Bowtie2 (49) and the default stringent settings allowing for 0 mismatches again target reference genes. An average of ~6,880,000 reads in sample each mapped to the annotated nucleotide gene sequences of </w:t>
       </w:r>
       <w:r>
         <w:rPr>
@@ -2319,7 +2330,7 @@
       </w:r>
       <w:r>
         <w:rPr/>
-        <w:t xml:space="preserve"> 630 from the KEGG: Kyoto Encyclopedia of Genes and Genomes (49). Optical and PCR duplicates were then removed using Picard MarkDuplicates (</w:t>
+        <w:t xml:space="preserve"> 630 from the KEGG: Kyoto Encyclopedia of Genes and Genomes (50). Optical and PCR duplicates were then removed using Picard MarkDuplicates (</w:t>
       </w:r>
       <w:hyperlink r:id="rId3">
         <w:r>
@@ -2331,7 +2342,7 @@
       </w:hyperlink>
       <w:r>
         <w:rPr/>
-        <w:t>), leaving an average of ~167,000 reads per sample for final analysis (Table S2). The remaining mappings were converted to idxstats format using Samtools (50) and the read counts per gene were tabulated. Discordant pair mappings were discarded and counts were then normalized to read length and gene length to give a per base report of gene coverage. Each collection of reads was then subsampled to 90% of the lowest sequence total across the libraries resulting in even quantities of normalized read abundances in each group to be utilized in downstream analysis. This method was chosen as normalization to housekeeping genes would artificially remove their contributions to metabolic flux and reduce the information provided by our metabolite importance calculations within our metabolic modeling approach.</w:t>
+        <w:t>), leaving an average of ~167,000 reads per sample for final analysis (Table S2). The remaining mappings were converted to idxstats format using Samtools (51) and the read counts per gene were tabulated. Discordant pair mappings were discarded and counts were then normalized to read length and gene length to give a per base report of gene coverage. Each collection of reads was then subsampled to 90% of the lowest sequence total across the libraries resulting in even quantities of normalized read abundances in each group to be utilized in downstream analysis. This method was chosen as normalization to housekeeping genes would artificially remove their contributions to metabolic flux and reduce the information provided by our metabolite score calculations within our metabolic modeling approach.</w:t>
       </w:r>
     </w:p>
     <w:p>
@@ -2357,7 +2368,7 @@
       </w:r>
       <w:r>
         <w:rPr/>
-        <w:t xml:space="preserve"> stain 630 was represented as a directed bipartite graph with both enzymes and metabolites as nodes. Briefly, models were semi-automatically constructed using KEGG (2016 edition) ortholog (KO) gene annotations to which transcripts had been mapped. Reactions that each KEGG ortholog mediate were extracted from ko_reaction.list located in /kegg/genes/ko/. KOs that do not mediate simple biochemical reactions (e.g. mediate interactions of macromolecules) were omitted. Metabolites linked to each reaction were retrieved from reaction_mapformula.lst file located in /kegg/ligand/reaction/ from the KEGG release. Those reactions that did not have annotations for the chemical compounds the interact with are discarded. Metabolites were then associated with each enzyme and the directionality and reversibility of each biochemical conversion was also saved. This process was repeated for all enzymes in the given bacterial genome, with each enzyme and metabolite node only appearing once. The resulting data structure was an associative array of enzymes associated with lists of both categories of substrates (input and output), which could then be represented as a bipartite network. The final metabolic network of C. difficile strain 630 contained a total of 1205 individual nodes (447 enzymes and 758 substrates) with 2135 directed edges. Transcriptomic mapping data was then re-associated with the respective enzyme nodes prior to substrate importance calculations. Betweenness-centrality and overall closeness centralization indices were calculated using the igraph R package found at </w:t>
+        <w:t xml:space="preserve"> stain 630 was represented as a directed bipartite graph with both enzymes and metabolites as nodes. Briefly, models were semi-automatically constructed using KEGG (2016 edition) ortholog (KO) gene annotations to which transcripts had been mapped. Reactions that each KEGG ortholog mediate were extracted from ko_reaction.list located in /kegg/genes/ko/. KOs that do not mediate simple biochemical reactions (e.g. mediate interactions of macromolecules) were omitted. Metabolites linked to each reaction were retrieved from reaction_mapformula.lst file located in /kegg/ligand/reaction/ from the KEGG release. Those reactions that did not have annotations for the chemical compounds the interact with are discarded. Metabolites were then associated with each enzyme and the directionality and reversibility of each biochemical conversion was also saved. This process was repeated for all enzymes in the given bacterial genome, with each enzyme and metabolite node only appearing once. The resulting data structure was an associative array of enzymes associated with lists of both categories of substrates (input and output), which could then be represented as a bipartite network. The final metabolic network of C. difficile strain 630 contained a total of 1205 individual nodes (447 enzymes and 758 substrates) with 2135 directed edges. Transcriptomic mapping data was then re-associated with the respective enzyme nodes prior to scoring calculations. Betweenness-centrality and overall closeness centralization indices were calculated using the igraph R package found at </w:t>
       </w:r>
       <w:hyperlink r:id="rId4">
         <w:r>
@@ -2381,11 +2392,11 @@
         <w:rPr>
           <w:b/>
         </w:rPr>
-        <w:t>Metabolite Importance Calculation.</w:t>
-      </w:r>
-      <w:r>
-        <w:rPr/>
-        <w:t xml:space="preserve"> The substrate importance algorithm (Fig. 3a) favors metabolites that are more likely acquired from the environment (not produced within the network), and will award them a higher score (Fig. 4b &amp; 6c). The presumption of our approach was that enzymes that were more highly transcribed were more likely to utilize the substrates they act on due to coupled bacterial transcription and translation. If a compound was more likely to be produced, the more negative the resulting score would be. To calculate the importance of a given metabolite (m), we used rarefied transcript abundances mapped to respective enzyme nodes. This was represented by t</w:t>
+        <w:t>Metabolite Score Calculation.</w:t>
+      </w:r>
+      <w:r>
+        <w:rPr/>
+        <w:t xml:space="preserve"> The substrate scoring algorithm (Fig. 3a) favors metabolites that are more likely acquired from the environment (not produced within the network), and will award them a higher score (Fig. 4b &amp; 6c). The presumption of our approach was that enzymes that were more highly transcribed were more likely to utilize the substrates they act on due to coupled bacterial transcription and translation. If a compound was more likely to be produced, the more negative the resulting score would be. To calculate the score of a given metabolite (m), we used rarefied transcript abundances mapped to respective enzyme nodes. This was represented by t</w:t>
       </w:r>
       <w:r>
         <w:rPr>
@@ -2425,7 +2436,7 @@
       </w:r>
       <w:r>
         <w:rPr/>
-        <w:t>) to normalize for highly connected metabolite nodes. Next the raw metabolite importance score was calculated by subtracting the creation value from the consumption value to weight for metabolites that are likely acquired exogenously. The difference was log</w:t>
+        <w:t>) to normalize for highly connected metabolite nodes. Next the raw metabolite score was calculated by subtracting the creation value from the consumption value to weight for metabolites that are likely acquired exogenously. The difference was log</w:t>
       </w:r>
       <w:r>
         <w:rPr>
@@ -2473,7 +2484,7 @@
       </w:r>
       <w:r>
         <w:rPr/>
-        <w:t xml:space="preserve"> transcriptomes was not feasible, we applied a Monte Carlo style simulation to distinguish calculated metabolite importances due to distinct transcriptional patterns for the environment measured from those metabolites that were constitutively important. We employed a 10,000-fold bootstrapping approach of randomly reassigning transcript abundance for enzyme nodes and recalculating metabolite importances. This approach was chosen over fitting a simulated transcriptome to a negative binomial distribution because it created a more relevant standard of comparison for lower coverage sequencing efforts. Using this method, each substrate node accumulated a random probability distribution of importance scores which were then used to calculate the median and confidence interval to generate a probability for each metabolite importance score to be the result of more than chance. This was a superior approach to switch randomization since the connections of the network itself was created through natural selection and any large-scale alterations would yield biologically uninformative comparisons (51).</w:t>
+        <w:t xml:space="preserve"> transcriptomes was not feasible, we applied a Monte Carlo style simulation to distinguish calculated metabolite scores due to distinct transcriptional patterns for the environment measured from those metabolites that were constitutively scored at the extremes of the scale. We employed a 10,000-fold bootstrapping approach of randomly reassigning transcript abundance for enzyme nodes and recalculating metabolite scores. This approach was chosen over fitting a simulated transcriptome to a negative binomial distribution because it created a more relevant standard of comparison for lower coverage sequencing efforts. Using this method, each substrate node accumulated a random probability distribution of metabolite scores which were then used to calculate the median and confidence interval to generate a probability for each metabolite score to be the result of more than chance. This was a superior approach to switch randomization since the connections of the network itself was created through natural selection and any large-scale alterations would yield biologically uninformative comparisons (52).</w:t>
       </w:r>
     </w:p>
     <w:p>
@@ -2963,7 +2974,7 @@
         <w:rPr>
           <w:b/>
         </w:rPr>
-        <w:t xml:space="preserve"> str. 630 genome-enabled bipartite metabolic network architecture and transcriptomic-enabled metabolite importance calculation.</w:t>
+        <w:t xml:space="preserve"> str. 630 genome-enabled bipartite metabolic network architecture and transcriptomic-enabled metabolite score calculation.</w:t>
       </w:r>
       <w:r>
         <w:rPr/>
@@ -2987,7 +2998,7 @@
       </w:r>
       <w:r>
         <w:rPr/>
-        <w:t xml:space="preserve"> str. 630. Enzyme node sizes reflect the levels of detectable transcript from each gene. Importance algorithm components: (I) average transcription of reactions consuming a metabolite, (II) average transcription of reactions producing a metabolite, and (III) difference of consumption and production. </w:t>
+        <w:t xml:space="preserve"> str. 630. Enzyme node sizes reflect the levels of detectable transcript from each gene. Metabolite score algorithm components: (I) average transcription of reactions consuming a metabolite, (II) average transcription of reactions producing a metabolite, and (III) difference of consumption and production. </w:t>
       </w:r>
       <w:r>
         <w:rPr>
@@ -2997,7 +3008,7 @@
       </w:r>
       <w:r>
         <w:rPr/>
-        <w:t xml:space="preserve"> The expanded window displays a partial example of D-fructose importance calculation. Values in the red nodes represent normalized transcript reads mapping to enzymes. </w:t>
+        <w:t xml:space="preserve"> The expanded window displays a partial example of D-fructose score calculation. Values in the red nodes represent normalized transcript reads mapping to enzymes. </w:t>
       </w:r>
       <w:r>
         <w:rPr>
@@ -3007,7 +3018,7 @@
       </w:r>
       <w:r>
         <w:rPr/>
-        <w:t xml:space="preserve"> Example 10000-fold Mont-Carlo simulation results corresponding to a significant importance score for </w:t>
+        <w:t xml:space="preserve"> Example 10000-fold Mont-Carlo simulation results corresponding to a significant metabolite score for </w:t>
       </w:r>
       <w:r>
         <w:rPr>
@@ -3046,7 +3057,7 @@
       </w:r>
       <w:r>
         <w:rPr/>
-        <w:t xml:space="preserve"> Reported metabolites were calculated to have &lt;2.5% probability to be included in the associated random score distribution. Analysis was performed using the 40 highest scoring metabolites from each condition. </w:t>
+        <w:t xml:space="preserve"> Reported metabolite scores were calculated to have &lt;2.5% probability to be included in the associated random score distribution. Analysis was performed using the 40 highest scoring metabolites from each condition. </w:t>
       </w:r>
       <w:r>
         <w:rPr>
@@ -3056,7 +3067,7 @@
       </w:r>
       <w:r>
         <w:rPr/>
-        <w:t xml:space="preserve"> Shared importance represents the median score of metabolites that were consistently important among all infected conditions. Below the conserved patterns, are shown the distinct important metabolites for each group. </w:t>
+        <w:t xml:space="preserve"> Shared metabolite score represents the median score of metabolites that were consistently scored highly among all infected conditions. Below the conserved patterns, are shown the distinct metabolites for each group's subset. </w:t>
       </w:r>
       <w:r>
         <w:rPr>
@@ -3121,11 +3132,31 @@
         <w:rPr>
           <w:b/>
         </w:rPr>
-        <w:t xml:space="preserve"> metabolomics support network-based metabolite importance scores and suggest nutrient preference hierarchy.</w:t>
-      </w:r>
-      <w:r>
-        <w:rPr/>
-        <w:t xml:space="preserve"> Paired metabolites were quantified simultaneously as the only differ by chirality making differentiation impossible. Black asterisks inside the panels represent significant differences between mock and </w:t>
+        <w:t xml:space="preserve"> metabolomics support network-based metabolite scores and suggest nutrient preference hierarchy.</w:t>
+      </w:r>
+      <w:r>
+        <w:rPr/>
+        <w:t xml:space="preserve"> Paired metabolites were quantified simultaneously as the only differ by chirality making differentiation impossible. CDI status and </w:t>
+      </w:r>
+      <w:r>
+        <w:rPr>
+          <w:i/>
+        </w:rPr>
+        <w:t>C. difficile</w:t>
+      </w:r>
+      <w:r>
+        <w:rPr/>
+        <w:t xml:space="preserve"> metabolite scores during infection are indicated below each panel. NAs denote metabolites that were not included in our metabolic model of </w:t>
+      </w:r>
+      <w:r>
+        <w:rPr>
+          <w:i/>
+        </w:rPr>
+        <w:t>C. difficile</w:t>
+      </w:r>
+      <w:r>
+        <w:rPr/>
+        <w:t xml:space="preserve"> str. 630. Black asterisks inside the panels represent significant differences between mock and </w:t>
       </w:r>
       <w:r>
         <w:rPr>
@@ -3515,7 +3546,7 @@
       </w:r>
       <w:r>
         <w:rPr/>
-        <w:t xml:space="preserve"> Normalized transcript abundance of select housekeeping and central metabolism genes. (I) Housekeeping genes; DNA gyrase subunit A (GyrA), threonyl-tRNA synthetase (ThrS), and ATP-dependent Clp protease (ClpP).(II) Genes in separate metabolic pathways that contribute to input substrate importance; enolase, glycine reductase (GrdA), and D-proline reductase (PrdA). </w:t>
+        <w:t xml:space="preserve"> Normalized transcript abundance of select housekeeping and central metabolism genes. (I) Housekeeping genes; DNA gyrase subunit A (GyrA), threonyl-tRNA synthetase (ThrS), and ATP-dependent Clp protease (ClpP).(II) Genes in separate metabolic pathways that contribute to input substrate score; enolase, glycine reductase (GrdA), and D-proline reductase (PrdA). </w:t>
       </w:r>
       <w:r>
         <w:rPr>
@@ -3740,7 +3771,7 @@
         <w:rPr>
           <w:b/>
         </w:rPr>
-        <w:t xml:space="preserve">Supplementary Table 4 | Metabolites with significant importance scores for </w:t>
+        <w:t xml:space="preserve">Supplementary Table 4 | Metabolites with significant metabolite scores for </w:t>
       </w:r>
       <w:r>
         <w:rPr>
@@ -3787,7 +3818,7 @@
       </w:r>
       <w:r>
         <w:rPr/>
-        <w:t xml:space="preserve"> &lt; 0.01 corresponds to those outside the 99% confidence interval. Confidence interval calculations for non-normal distributions were performed as defined by (52).</w:t>
+        <w:t xml:space="preserve"> &lt; 0.01 corresponds to those outside the 99% confidence interval. Confidence interval calculations for non-normal distributions were performed as defined by (53).</w:t>
       </w:r>
     </w:p>
     <w:p>
@@ -3829,13 +3860,13 @@
       </w:r>
       <w:r>
         <w:rPr/>
-        <w:t xml:space="preserve"> Analysis of growth on important carbon sources to identify possible differences in utilization efficiency.</w:t>
+        <w:t xml:space="preserve"> Analysis of growth on highly scored carbon sources to identify possible differences in utilization efficiency.</w:t>
       </w:r>
     </w:p>
     <w:tbl>
       <w:tblPr>
         <w:tblStyle w:val="TableNormal"/>
-        <w:tblW w:w="9367" w:type="dxa"/>
+        <w:tblW w:w="5000" w:type="pct"/>
         <w:jc w:val="left"/>
         <w:tblInd w:w="0" w:type="dxa"/>
         <w:tblBorders>
@@ -3851,12 +3882,12 @@
         <w:tblLook w:firstRow="1"/>
       </w:tblPr>
       <w:tblGrid>
-        <w:gridCol w:w="1267"/>
-        <w:gridCol w:w="1433"/>
-        <w:gridCol w:w="2067"/>
-        <w:gridCol w:w="1983"/>
-        <w:gridCol w:w="1617"/>
-        <w:gridCol w:w="999"/>
+        <w:gridCol w:w="364"/>
+        <w:gridCol w:w="836"/>
+        <w:gridCol w:w="2485"/>
+        <w:gridCol w:w="2615"/>
+        <w:gridCol w:w="2380"/>
+        <w:gridCol w:w="679"/>
       </w:tblGrid>
       <w:tr>
         <w:trPr>
@@ -3864,7 +3895,7 @@
         </w:trPr>
         <w:tc>
           <w:tcPr>
-            <w:tcW w:w="1267" w:type="dxa"/>
+            <w:tcW w:w="364" w:type="dxa"/>
             <w:tcBorders>
               <w:bottom w:val="single" w:sz="6" w:space="0" w:color="000001"/>
               <w:insideH w:val="single" w:sz="6" w:space="0" w:color="000001"/>
@@ -3877,23 +3908,17 @@
               <w:pStyle w:val="Compact"/>
               <w:spacing w:before="36" w:after="36"/>
               <w:jc w:val="left"/>
-              <w:rPr>
-                <w:sz w:val="16"/>
-                <w:szCs w:val="16"/>
-              </w:rPr>
+              <w:rPr/>
             </w:pPr>
             <w:r>
-              <w:rPr>
-                <w:sz w:val="16"/>
-                <w:szCs w:val="16"/>
-              </w:rPr>
+              <w:rPr/>
               <w:t>Antibiotic</w:t>
             </w:r>
           </w:p>
         </w:tc>
         <w:tc>
           <w:tcPr>
-            <w:tcW w:w="1433" w:type="dxa"/>
+            <w:tcW w:w="836" w:type="dxa"/>
             <w:tcBorders>
               <w:bottom w:val="single" w:sz="6" w:space="0" w:color="000001"/>
               <w:insideH w:val="single" w:sz="6" w:space="0" w:color="000001"/>
@@ -3906,23 +3931,17 @@
               <w:pStyle w:val="Compact"/>
               <w:spacing w:before="36" w:after="36"/>
               <w:jc w:val="left"/>
-              <w:rPr>
-                <w:sz w:val="16"/>
-                <w:szCs w:val="16"/>
-              </w:rPr>
+              <w:rPr/>
             </w:pPr>
             <w:r>
-              <w:rPr>
-                <w:sz w:val="16"/>
-                <w:szCs w:val="16"/>
-              </w:rPr>
+              <w:rPr/>
               <w:t>Class</w:t>
             </w:r>
           </w:p>
         </w:tc>
         <w:tc>
           <w:tcPr>
-            <w:tcW w:w="2067" w:type="dxa"/>
+            <w:tcW w:w="2485" w:type="dxa"/>
             <w:tcBorders>
               <w:bottom w:val="single" w:sz="6" w:space="0" w:color="000001"/>
               <w:insideH w:val="single" w:sz="6" w:space="0" w:color="000001"/>
@@ -3935,23 +3954,17 @@
               <w:pStyle w:val="Compact"/>
               <w:spacing w:before="36" w:after="36"/>
               <w:jc w:val="left"/>
-              <w:rPr>
-                <w:sz w:val="16"/>
-                <w:szCs w:val="16"/>
-              </w:rPr>
+              <w:rPr/>
             </w:pPr>
             <w:r>
-              <w:rPr>
-                <w:sz w:val="16"/>
-                <w:szCs w:val="16"/>
-              </w:rPr>
+              <w:rPr/>
               <w:t>Target</w:t>
             </w:r>
           </w:p>
         </w:tc>
         <w:tc>
           <w:tcPr>
-            <w:tcW w:w="1983" w:type="dxa"/>
+            <w:tcW w:w="2615" w:type="dxa"/>
             <w:tcBorders>
               <w:bottom w:val="single" w:sz="6" w:space="0" w:color="000001"/>
               <w:insideH w:val="single" w:sz="6" w:space="0" w:color="000001"/>
@@ -3964,23 +3977,17 @@
               <w:pStyle w:val="Compact"/>
               <w:spacing w:before="36" w:after="36"/>
               <w:jc w:val="left"/>
-              <w:rPr>
-                <w:sz w:val="16"/>
-                <w:szCs w:val="16"/>
-              </w:rPr>
+              <w:rPr/>
             </w:pPr>
             <w:r>
-              <w:rPr>
-                <w:sz w:val="16"/>
-                <w:szCs w:val="16"/>
-              </w:rPr>
+              <w:rPr/>
               <w:t>Activity</w:t>
             </w:r>
           </w:p>
         </w:tc>
         <w:tc>
           <w:tcPr>
-            <w:tcW w:w="1617" w:type="dxa"/>
+            <w:tcW w:w="2380" w:type="dxa"/>
             <w:tcBorders>
               <w:bottom w:val="single" w:sz="6" w:space="0" w:color="000001"/>
               <w:insideH w:val="single" w:sz="6" w:space="0" w:color="000001"/>
@@ -3993,23 +4000,17 @@
               <w:pStyle w:val="Compact"/>
               <w:spacing w:before="36" w:after="36"/>
               <w:jc w:val="left"/>
-              <w:rPr>
-                <w:sz w:val="16"/>
-                <w:szCs w:val="16"/>
-              </w:rPr>
+              <w:rPr/>
             </w:pPr>
             <w:r>
-              <w:rPr>
-                <w:sz w:val="16"/>
-                <w:szCs w:val="16"/>
-              </w:rPr>
+              <w:rPr/>
               <w:t>Administration</w:t>
             </w:r>
           </w:p>
         </w:tc>
         <w:tc>
           <w:tcPr>
-            <w:tcW w:w="999" w:type="dxa"/>
+            <w:tcW w:w="679" w:type="dxa"/>
             <w:tcBorders>
               <w:bottom w:val="single" w:sz="6" w:space="0" w:color="000001"/>
               <w:insideH w:val="single" w:sz="6" w:space="0" w:color="000001"/>
@@ -4022,16 +4023,10 @@
               <w:pStyle w:val="Compact"/>
               <w:spacing w:before="36" w:after="36"/>
               <w:jc w:val="left"/>
-              <w:rPr>
-                <w:sz w:val="16"/>
-                <w:szCs w:val="16"/>
-              </w:rPr>
+              <w:rPr/>
             </w:pPr>
             <w:r>
-              <w:rPr>
-                <w:sz w:val="16"/>
-                <w:szCs w:val="16"/>
-              </w:rPr>
+              <w:rPr/>
               <w:t>Dosage</w:t>
             </w:r>
           </w:p>
@@ -4041,12 +4036,8 @@
         <w:trPr/>
         <w:tc>
           <w:tcPr>
-            <w:tcW w:w="1267" w:type="dxa"/>
-            <w:tcBorders>
-              <w:top w:val="single" w:sz="6" w:space="0" w:color="000001"/>
-              <w:bottom w:val="single" w:sz="6" w:space="0" w:color="000001"/>
-              <w:insideH w:val="single" w:sz="6" w:space="0" w:color="000001"/>
-            </w:tcBorders>
+            <w:tcW w:w="364" w:type="dxa"/>
+            <w:tcBorders/>
             <w:shd w:fill="auto" w:val="clear"/>
           </w:tcPr>
           <w:p>
@@ -4054,28 +4045,18 @@
               <w:pStyle w:val="Compact"/>
               <w:spacing w:before="36" w:after="36"/>
               <w:jc w:val="left"/>
-              <w:rPr>
-                <w:sz w:val="16"/>
-                <w:szCs w:val="16"/>
-              </w:rPr>
+              <w:rPr/>
             </w:pPr>
             <w:r>
-              <w:rPr>
-                <w:sz w:val="16"/>
-                <w:szCs w:val="16"/>
-              </w:rPr>
+              <w:rPr/>
               <w:t>Cefoperazone</w:t>
             </w:r>
           </w:p>
         </w:tc>
         <w:tc>
           <w:tcPr>
-            <w:tcW w:w="1433" w:type="dxa"/>
-            <w:tcBorders>
-              <w:top w:val="single" w:sz="6" w:space="0" w:color="000001"/>
-              <w:bottom w:val="single" w:sz="6" w:space="0" w:color="000001"/>
-              <w:insideH w:val="single" w:sz="6" w:space="0" w:color="000001"/>
-            </w:tcBorders>
+            <w:tcW w:w="836" w:type="dxa"/>
+            <w:tcBorders/>
             <w:shd w:fill="auto" w:val="clear"/>
           </w:tcPr>
           <w:p>
@@ -4083,28 +4064,18 @@
               <w:pStyle w:val="Compact"/>
               <w:spacing w:before="36" w:after="36"/>
               <w:jc w:val="left"/>
-              <w:rPr>
-                <w:sz w:val="16"/>
-                <w:szCs w:val="16"/>
-              </w:rPr>
+              <w:rPr/>
             </w:pPr>
             <w:r>
-              <w:rPr>
-                <w:sz w:val="16"/>
-                <w:szCs w:val="16"/>
-              </w:rPr>
+              <w:rPr/>
               <w:t>Cephalosporin (3rd generation)</w:t>
             </w:r>
           </w:p>
         </w:tc>
         <w:tc>
           <w:tcPr>
-            <w:tcW w:w="2067" w:type="dxa"/>
-            <w:tcBorders>
-              <w:top w:val="single" w:sz="6" w:space="0" w:color="000001"/>
-              <w:bottom w:val="single" w:sz="6" w:space="0" w:color="000001"/>
-              <w:insideH w:val="single" w:sz="6" w:space="0" w:color="000001"/>
-            </w:tcBorders>
+            <w:tcW w:w="2485" w:type="dxa"/>
+            <w:tcBorders/>
             <w:shd w:fill="auto" w:val="clear"/>
           </w:tcPr>
           <w:p>
@@ -4112,28 +4083,18 @@
               <w:pStyle w:val="Compact"/>
               <w:spacing w:before="36" w:after="36"/>
               <w:jc w:val="left"/>
-              <w:rPr>
-                <w:sz w:val="16"/>
-                <w:szCs w:val="16"/>
-              </w:rPr>
+              <w:rPr/>
             </w:pPr>
             <w:r>
-              <w:rPr>
-                <w:sz w:val="16"/>
-                <w:szCs w:val="16"/>
-              </w:rPr>
+              <w:rPr/>
               <w:t>Primarily Gram-positive bacteria, with increased activity against Gram-negative bacteria</w:t>
             </w:r>
           </w:p>
         </w:tc>
         <w:tc>
           <w:tcPr>
-            <w:tcW w:w="1983" w:type="dxa"/>
-            <w:tcBorders>
-              <w:top w:val="single" w:sz="6" w:space="0" w:color="000001"/>
-              <w:bottom w:val="single" w:sz="6" w:space="0" w:color="000001"/>
-              <w:insideH w:val="single" w:sz="6" w:space="0" w:color="000001"/>
-            </w:tcBorders>
+            <w:tcW w:w="2615" w:type="dxa"/>
+            <w:tcBorders/>
             <w:shd w:fill="auto" w:val="clear"/>
           </w:tcPr>
           <w:p>
@@ -4141,28 +4102,18 @@
               <w:pStyle w:val="Compact"/>
               <w:spacing w:before="36" w:after="36"/>
               <w:jc w:val="left"/>
-              <w:rPr>
-                <w:sz w:val="16"/>
-                <w:szCs w:val="16"/>
-              </w:rPr>
+              <w:rPr/>
             </w:pPr>
             <w:r>
-              <w:rPr>
-                <w:sz w:val="16"/>
-                <w:szCs w:val="16"/>
-              </w:rPr>
+              <w:rPr/>
               <w:t>Irreversibly crosslink bacterial transpeptidases to peptidoglycan and prevents cell wall synthesis</w:t>
             </w:r>
           </w:p>
         </w:tc>
         <w:tc>
           <w:tcPr>
-            <w:tcW w:w="1617" w:type="dxa"/>
-            <w:tcBorders>
-              <w:top w:val="single" w:sz="6" w:space="0" w:color="000001"/>
-              <w:bottom w:val="single" w:sz="6" w:space="0" w:color="000001"/>
-              <w:insideH w:val="single" w:sz="6" w:space="0" w:color="000001"/>
-            </w:tcBorders>
+            <w:tcW w:w="2380" w:type="dxa"/>
+            <w:tcBorders/>
             <w:shd w:fill="auto" w:val="clear"/>
           </w:tcPr>
           <w:p>
@@ -4170,28 +4121,18 @@
               <w:pStyle w:val="Compact"/>
               <w:spacing w:before="36" w:after="36"/>
               <w:jc w:val="left"/>
-              <w:rPr>
-                <w:sz w:val="16"/>
-                <w:szCs w:val="16"/>
-              </w:rPr>
+              <w:rPr/>
             </w:pPr>
             <w:r>
-              <w:rPr>
-                <w:sz w:val="16"/>
-                <w:szCs w:val="16"/>
-              </w:rPr>
+              <w:rPr/>
               <w:t>Drinking water Ad libitum for 5 days, 2 days untreated drinking water prior to infection</w:t>
             </w:r>
           </w:p>
         </w:tc>
         <w:tc>
           <w:tcPr>
-            <w:tcW w:w="999" w:type="dxa"/>
-            <w:tcBorders>
-              <w:top w:val="single" w:sz="6" w:space="0" w:color="000001"/>
-              <w:bottom w:val="single" w:sz="6" w:space="0" w:color="000001"/>
-              <w:insideH w:val="single" w:sz="6" w:space="0" w:color="000001"/>
-            </w:tcBorders>
+            <w:tcW w:w="679" w:type="dxa"/>
+            <w:tcBorders/>
             <w:shd w:fill="auto" w:val="clear"/>
           </w:tcPr>
           <w:p>
@@ -4199,16 +4140,10 @@
               <w:pStyle w:val="Compact"/>
               <w:spacing w:before="36" w:after="36"/>
               <w:jc w:val="left"/>
-              <w:rPr>
-                <w:sz w:val="16"/>
-                <w:szCs w:val="16"/>
-              </w:rPr>
+              <w:rPr/>
             </w:pPr>
             <w:r>
-              <w:rPr>
-                <w:sz w:val="16"/>
-                <w:szCs w:val="16"/>
-              </w:rPr>
+              <w:rPr/>
               <w:t>0.5 mg/ml drinking water</w:t>
             </w:r>
           </w:p>
@@ -4218,12 +4153,8 @@
         <w:trPr/>
         <w:tc>
           <w:tcPr>
-            <w:tcW w:w="1267" w:type="dxa"/>
-            <w:tcBorders>
-              <w:top w:val="single" w:sz="6" w:space="0" w:color="000001"/>
-              <w:bottom w:val="single" w:sz="6" w:space="0" w:color="000001"/>
-              <w:insideH w:val="single" w:sz="6" w:space="0" w:color="000001"/>
-            </w:tcBorders>
+            <w:tcW w:w="364" w:type="dxa"/>
+            <w:tcBorders/>
             <w:shd w:fill="auto" w:val="clear"/>
           </w:tcPr>
           <w:p>
@@ -4231,28 +4162,18 @@
               <w:pStyle w:val="Compact"/>
               <w:spacing w:before="36" w:after="36"/>
               <w:jc w:val="left"/>
-              <w:rPr>
-                <w:sz w:val="16"/>
-                <w:szCs w:val="16"/>
-              </w:rPr>
+              <w:rPr/>
             </w:pPr>
             <w:r>
-              <w:rPr>
-                <w:sz w:val="16"/>
-                <w:szCs w:val="16"/>
-              </w:rPr>
+              <w:rPr/>
               <w:t>Streptomycin</w:t>
             </w:r>
           </w:p>
         </w:tc>
         <w:tc>
           <w:tcPr>
-            <w:tcW w:w="1433" w:type="dxa"/>
-            <w:tcBorders>
-              <w:top w:val="single" w:sz="6" w:space="0" w:color="000001"/>
-              <w:bottom w:val="single" w:sz="6" w:space="0" w:color="000001"/>
-              <w:insideH w:val="single" w:sz="6" w:space="0" w:color="000001"/>
-            </w:tcBorders>
+            <w:tcW w:w="836" w:type="dxa"/>
+            <w:tcBorders/>
             <w:shd w:fill="auto" w:val="clear"/>
           </w:tcPr>
           <w:p>
@@ -4260,28 +4181,18 @@
               <w:pStyle w:val="Compact"/>
               <w:spacing w:before="36" w:after="36"/>
               <w:jc w:val="left"/>
-              <w:rPr>
-                <w:sz w:val="16"/>
-                <w:szCs w:val="16"/>
-              </w:rPr>
+              <w:rPr/>
             </w:pPr>
             <w:r>
-              <w:rPr>
-                <w:sz w:val="16"/>
-                <w:szCs w:val="16"/>
-              </w:rPr>
+              <w:rPr/>
               <w:t>Aminoglycoside</w:t>
             </w:r>
           </w:p>
         </w:tc>
         <w:tc>
           <w:tcPr>
-            <w:tcW w:w="2067" w:type="dxa"/>
-            <w:tcBorders>
-              <w:top w:val="single" w:sz="6" w:space="0" w:color="000001"/>
-              <w:bottom w:val="single" w:sz="6" w:space="0" w:color="000001"/>
-              <w:insideH w:val="single" w:sz="6" w:space="0" w:color="000001"/>
-            </w:tcBorders>
+            <w:tcW w:w="2485" w:type="dxa"/>
+            <w:tcBorders/>
             <w:shd w:fill="auto" w:val="clear"/>
           </w:tcPr>
           <w:p>
@@ -4289,28 +4200,18 @@
               <w:pStyle w:val="Compact"/>
               <w:spacing w:before="36" w:after="36"/>
               <w:jc w:val="left"/>
-              <w:rPr>
-                <w:sz w:val="16"/>
-                <w:szCs w:val="16"/>
-              </w:rPr>
+              <w:rPr/>
             </w:pPr>
             <w:r>
-              <w:rPr>
-                <w:sz w:val="16"/>
-                <w:szCs w:val="16"/>
-              </w:rPr>
+              <w:rPr/>
               <w:t>Active against most Gram-negative aerobic and facultative anaerobic bacilli</w:t>
             </w:r>
           </w:p>
         </w:tc>
         <w:tc>
           <w:tcPr>
-            <w:tcW w:w="1983" w:type="dxa"/>
-            <w:tcBorders>
-              <w:top w:val="single" w:sz="6" w:space="0" w:color="000001"/>
-              <w:bottom w:val="single" w:sz="6" w:space="0" w:color="000001"/>
-              <w:insideH w:val="single" w:sz="6" w:space="0" w:color="000001"/>
-            </w:tcBorders>
+            <w:tcW w:w="2615" w:type="dxa"/>
+            <w:tcBorders/>
             <w:shd w:fill="auto" w:val="clear"/>
           </w:tcPr>
           <w:p>
@@ -4318,28 +4219,18 @@
               <w:pStyle w:val="Compact"/>
               <w:spacing w:before="36" w:after="36"/>
               <w:jc w:val="left"/>
-              <w:rPr>
-                <w:sz w:val="16"/>
-                <w:szCs w:val="16"/>
-              </w:rPr>
+              <w:rPr/>
             </w:pPr>
             <w:r>
-              <w:rPr>
-                <w:sz w:val="16"/>
-                <w:szCs w:val="16"/>
-              </w:rPr>
+              <w:rPr/>
               <w:t>Protein synthesis inhibitor through binding the 30S portion of the 70S ribosomal subunit</w:t>
             </w:r>
           </w:p>
         </w:tc>
         <w:tc>
           <w:tcPr>
-            <w:tcW w:w="1617" w:type="dxa"/>
-            <w:tcBorders>
-              <w:top w:val="single" w:sz="6" w:space="0" w:color="000001"/>
-              <w:bottom w:val="single" w:sz="6" w:space="0" w:color="000001"/>
-              <w:insideH w:val="single" w:sz="6" w:space="0" w:color="000001"/>
-            </w:tcBorders>
+            <w:tcW w:w="2380" w:type="dxa"/>
+            <w:tcBorders/>
             <w:shd w:fill="auto" w:val="clear"/>
           </w:tcPr>
           <w:p>
@@ -4347,28 +4238,18 @@
               <w:pStyle w:val="Compact"/>
               <w:spacing w:before="36" w:after="36"/>
               <w:jc w:val="left"/>
-              <w:rPr>
-                <w:sz w:val="16"/>
-                <w:szCs w:val="16"/>
-              </w:rPr>
+              <w:rPr/>
             </w:pPr>
             <w:r>
-              <w:rPr>
-                <w:sz w:val="16"/>
-                <w:szCs w:val="16"/>
-              </w:rPr>
+              <w:rPr/>
               <w:t>Drinking water Ad libitum for 5 days, 2 days untreated drinking water prior to infection</w:t>
             </w:r>
           </w:p>
         </w:tc>
         <w:tc>
           <w:tcPr>
-            <w:tcW w:w="999" w:type="dxa"/>
-            <w:tcBorders>
-              <w:top w:val="single" w:sz="6" w:space="0" w:color="000001"/>
-              <w:bottom w:val="single" w:sz="6" w:space="0" w:color="000001"/>
-              <w:insideH w:val="single" w:sz="6" w:space="0" w:color="000001"/>
-            </w:tcBorders>
+            <w:tcW w:w="679" w:type="dxa"/>
+            <w:tcBorders/>
             <w:shd w:fill="auto" w:val="clear"/>
           </w:tcPr>
           <w:p>
@@ -4376,16 +4257,10 @@
               <w:pStyle w:val="Compact"/>
               <w:spacing w:before="36" w:after="36"/>
               <w:jc w:val="left"/>
-              <w:rPr>
-                <w:sz w:val="16"/>
-                <w:szCs w:val="16"/>
-              </w:rPr>
+              <w:rPr/>
             </w:pPr>
             <w:r>
-              <w:rPr>
-                <w:sz w:val="16"/>
-                <w:szCs w:val="16"/>
-              </w:rPr>
+              <w:rPr/>
               <w:t>5.0 mg/ml drinking water</w:t>
             </w:r>
           </w:p>
@@ -4395,12 +4270,8 @@
         <w:trPr/>
         <w:tc>
           <w:tcPr>
-            <w:tcW w:w="1267" w:type="dxa"/>
-            <w:tcBorders>
-              <w:top w:val="single" w:sz="6" w:space="0" w:color="000001"/>
-              <w:bottom w:val="single" w:sz="6" w:space="0" w:color="000001"/>
-              <w:insideH w:val="single" w:sz="6" w:space="0" w:color="000001"/>
-            </w:tcBorders>
+            <w:tcW w:w="364" w:type="dxa"/>
+            <w:tcBorders/>
             <w:shd w:fill="auto" w:val="clear"/>
           </w:tcPr>
           <w:p>
@@ -4408,28 +4279,18 @@
               <w:pStyle w:val="Compact"/>
               <w:spacing w:before="36" w:after="36"/>
               <w:jc w:val="left"/>
-              <w:rPr>
-                <w:sz w:val="16"/>
-                <w:szCs w:val="16"/>
-              </w:rPr>
+              <w:rPr/>
             </w:pPr>
             <w:r>
-              <w:rPr>
-                <w:sz w:val="16"/>
-                <w:szCs w:val="16"/>
-              </w:rPr>
+              <w:rPr/>
               <w:t>Clindamycin</w:t>
             </w:r>
           </w:p>
         </w:tc>
         <w:tc>
           <w:tcPr>
-            <w:tcW w:w="1433" w:type="dxa"/>
-            <w:tcBorders>
-              <w:top w:val="single" w:sz="6" w:space="0" w:color="000001"/>
-              <w:bottom w:val="single" w:sz="6" w:space="0" w:color="000001"/>
-              <w:insideH w:val="single" w:sz="6" w:space="0" w:color="000001"/>
-            </w:tcBorders>
+            <w:tcW w:w="836" w:type="dxa"/>
+            <w:tcBorders/>
             <w:shd w:fill="auto" w:val="clear"/>
           </w:tcPr>
           <w:p>
@@ -4437,28 +4298,18 @@
               <w:pStyle w:val="Compact"/>
               <w:spacing w:before="36" w:after="36"/>
               <w:jc w:val="left"/>
-              <w:rPr>
-                <w:sz w:val="16"/>
-                <w:szCs w:val="16"/>
-              </w:rPr>
+              <w:rPr/>
             </w:pPr>
             <w:r>
-              <w:rPr>
-                <w:sz w:val="16"/>
-                <w:szCs w:val="16"/>
-              </w:rPr>
+              <w:rPr/>
               <w:t>Lincosamide</w:t>
             </w:r>
           </w:p>
         </w:tc>
         <w:tc>
           <w:tcPr>
-            <w:tcW w:w="2067" w:type="dxa"/>
-            <w:tcBorders>
-              <w:top w:val="single" w:sz="6" w:space="0" w:color="000001"/>
-              <w:bottom w:val="single" w:sz="6" w:space="0" w:color="000001"/>
-              <w:insideH w:val="single" w:sz="6" w:space="0" w:color="000001"/>
-            </w:tcBorders>
+            <w:tcW w:w="2485" w:type="dxa"/>
+            <w:tcBorders/>
             <w:shd w:fill="auto" w:val="clear"/>
           </w:tcPr>
           <w:p>
@@ -4466,28 +4317,18 @@
               <w:pStyle w:val="Compact"/>
               <w:spacing w:before="36" w:after="36"/>
               <w:jc w:val="left"/>
-              <w:rPr>
-                <w:sz w:val="16"/>
-                <w:szCs w:val="16"/>
-              </w:rPr>
+              <w:rPr/>
             </w:pPr>
             <w:r>
-              <w:rPr>
-                <w:sz w:val="16"/>
-                <w:szCs w:val="16"/>
-              </w:rPr>
+              <w:rPr/>
               <w:t>Primarily active against Gram-positive bacteria, most anaerobic bacteria, and some mycoplasma</w:t>
             </w:r>
           </w:p>
         </w:tc>
         <w:tc>
           <w:tcPr>
-            <w:tcW w:w="1983" w:type="dxa"/>
-            <w:tcBorders>
-              <w:top w:val="single" w:sz="6" w:space="0" w:color="000001"/>
-              <w:bottom w:val="single" w:sz="6" w:space="0" w:color="000001"/>
-              <w:insideH w:val="single" w:sz="6" w:space="0" w:color="000001"/>
-            </w:tcBorders>
+            <w:tcW w:w="2615" w:type="dxa"/>
+            <w:tcBorders/>
             <w:shd w:fill="auto" w:val="clear"/>
           </w:tcPr>
           <w:p>
@@ -4495,28 +4336,18 @@
               <w:pStyle w:val="Compact"/>
               <w:spacing w:before="36" w:after="36"/>
               <w:jc w:val="left"/>
-              <w:rPr>
-                <w:sz w:val="16"/>
-                <w:szCs w:val="16"/>
-              </w:rPr>
+              <w:rPr/>
             </w:pPr>
             <w:r>
-              <w:rPr>
-                <w:sz w:val="16"/>
-                <w:szCs w:val="16"/>
-              </w:rPr>
+              <w:rPr/>
               <w:t>Protein synthesis inhibition through binding to the 23s portion of the 50S ribosomal subunit</w:t>
             </w:r>
           </w:p>
         </w:tc>
         <w:tc>
           <w:tcPr>
-            <w:tcW w:w="1617" w:type="dxa"/>
-            <w:tcBorders>
-              <w:top w:val="single" w:sz="6" w:space="0" w:color="000001"/>
-              <w:bottom w:val="single" w:sz="6" w:space="0" w:color="000001"/>
-              <w:insideH w:val="single" w:sz="6" w:space="0" w:color="000001"/>
-            </w:tcBorders>
+            <w:tcW w:w="2380" w:type="dxa"/>
+            <w:tcBorders/>
             <w:shd w:fill="auto" w:val="clear"/>
           </w:tcPr>
           <w:p>
@@ -4524,28 +4355,18 @@
               <w:pStyle w:val="Compact"/>
               <w:spacing w:before="36" w:after="36"/>
               <w:jc w:val="left"/>
-              <w:rPr>
-                <w:sz w:val="16"/>
-                <w:szCs w:val="16"/>
-              </w:rPr>
+              <w:rPr/>
             </w:pPr>
             <w:r>
-              <w:rPr>
-                <w:sz w:val="16"/>
-                <w:szCs w:val="16"/>
-              </w:rPr>
+              <w:rPr/>
               <w:t>Intraperitoneal injection 24 hours prior to infection</w:t>
             </w:r>
           </w:p>
         </w:tc>
         <w:tc>
           <w:tcPr>
-            <w:tcW w:w="999" w:type="dxa"/>
-            <w:tcBorders>
-              <w:top w:val="single" w:sz="6" w:space="0" w:color="000001"/>
-              <w:bottom w:val="single" w:sz="6" w:space="0" w:color="000001"/>
-              <w:insideH w:val="single" w:sz="6" w:space="0" w:color="000001"/>
-            </w:tcBorders>
+            <w:tcW w:w="679" w:type="dxa"/>
+            <w:tcBorders/>
             <w:shd w:fill="auto" w:val="clear"/>
           </w:tcPr>
           <w:p>
@@ -4553,16 +4374,10 @@
               <w:pStyle w:val="Compact"/>
               <w:spacing w:before="36" w:after="36"/>
               <w:jc w:val="left"/>
-              <w:rPr>
-                <w:sz w:val="16"/>
-                <w:szCs w:val="16"/>
-              </w:rPr>
+              <w:rPr/>
             </w:pPr>
             <w:r>
-              <w:rPr>
-                <w:sz w:val="16"/>
-                <w:szCs w:val="16"/>
-              </w:rPr>
+              <w:rPr/>
               <w:t>10 mg/kg body weight</w:t>
             </w:r>
           </w:p>
@@ -7899,6 +7714,116 @@
         <w:rPr>
           <w:b/>
         </w:rPr>
+        <w:t>Van Grinsven, K.</w:t>
+      </w:r>
+      <w:r>
+        <w:rPr/>
+        <w:t xml:space="preserve">, </w:t>
+      </w:r>
+      <w:r>
+        <w:rPr>
+          <w:b/>
+        </w:rPr>
+        <w:t>S. Rosnowsky</w:t>
+      </w:r>
+      <w:r>
+        <w:rPr/>
+        <w:t xml:space="preserve">, </w:t>
+      </w:r>
+      <w:r>
+        <w:rPr>
+          <w:b/>
+        </w:rPr>
+        <w:t>S. Van Weelden</w:t>
+      </w:r>
+      <w:r>
+        <w:rPr/>
+        <w:t xml:space="preserve">, </w:t>
+      </w:r>
+      <w:r>
+        <w:rPr>
+          <w:b/>
+        </w:rPr>
+        <w:t>S. Pütz</w:t>
+      </w:r>
+      <w:r>
+        <w:rPr/>
+        <w:t xml:space="preserve">, </w:t>
+      </w:r>
+      <w:r>
+        <w:rPr>
+          <w:b/>
+        </w:rPr>
+        <w:t>M. Van Der Giezen</w:t>
+      </w:r>
+      <w:r>
+        <w:rPr/>
+        <w:t xml:space="preserve">, </w:t>
+      </w:r>
+      <w:r>
+        <w:rPr>
+          <w:b/>
+        </w:rPr>
+        <w:t>W. Martin</w:t>
+      </w:r>
+      <w:r>
+        <w:rPr/>
+        <w:t xml:space="preserve">, </w:t>
+      </w:r>
+      <w:r>
+        <w:rPr>
+          <w:b/>
+        </w:rPr>
+        <w:t>J. Van Hellemond</w:t>
+      </w:r>
+      <w:r>
+        <w:rPr/>
+        <w:t xml:space="preserve">, </w:t>
+      </w:r>
+      <w:r>
+        <w:rPr>
+          <w:b/>
+        </w:rPr>
+        <w:t>A. Tielens</w:t>
+      </w:r>
+      <w:r>
+        <w:rPr/>
+        <w:t xml:space="preserve">, and </w:t>
+      </w:r>
+      <w:r>
+        <w:rPr>
+          <w:b/>
+        </w:rPr>
+        <w:t>K. Henze</w:t>
+      </w:r>
+      <w:r>
+        <w:rPr/>
+        <w:t xml:space="preserve">. 2008. Acetate:succinate CoA-transferase in the hydrogenosomes of Trichomonas vaginalis: Identification and characterization. Journal of Biological Chemistry </w:t>
+      </w:r>
+      <w:r>
+        <w:rPr>
+          <w:b/>
+        </w:rPr>
+        <w:t>283</w:t>
+      </w:r>
+      <w:r>
+        <w:rPr/>
+        <w:t>:1411–1418.</w:t>
+      </w:r>
+    </w:p>
+    <w:p>
+      <w:pPr>
+        <w:pStyle w:val="Bibliography"/>
+        <w:rPr/>
+      </w:pPr>
+      <w:r>
+        <w:rPr/>
+        <w:t xml:space="preserve">38. </w:t>
+      </w:r>
+      <w:r>
+        <w:rPr>
+          <w:b/>
+        </w:rPr>
         <w:t>Fuller, M. F.</w:t>
       </w:r>
       <w:r>
@@ -7933,7 +7858,7 @@
       </w:pPr>
       <w:r>
         <w:rPr/>
-        <w:t xml:space="preserve">38. </w:t>
+        <w:t xml:space="preserve">39. </w:t>
       </w:r>
       <w:r>
         <w:rPr>
@@ -7993,7 +7918,7 @@
       </w:pPr>
       <w:r>
         <w:rPr/>
-        <w:t xml:space="preserve">39. </w:t>
+        <w:t xml:space="preserve">40. </w:t>
       </w:r>
       <w:r>
         <w:rPr>
@@ -8053,7 +7978,7 @@
       </w:pPr>
       <w:r>
         <w:rPr/>
-        <w:t xml:space="preserve">40. </w:t>
+        <w:t xml:space="preserve">41. </w:t>
       </w:r>
       <w:r>
         <w:rPr>
@@ -8093,7 +8018,7 @@
       </w:pPr>
       <w:r>
         <w:rPr/>
-        <w:t xml:space="preserve">41. </w:t>
+        <w:t xml:space="preserve">42. </w:t>
       </w:r>
       <w:r>
         <w:rPr>
@@ -8153,7 +8078,7 @@
       </w:pPr>
       <w:r>
         <w:rPr/>
-        <w:t xml:space="preserve">42. </w:t>
+        <w:t xml:space="preserve">43. </w:t>
       </w:r>
       <w:r>
         <w:rPr>
@@ -8203,7 +8128,7 @@
       </w:pPr>
       <w:r>
         <w:rPr/>
-        <w:t xml:space="preserve">43. </w:t>
+        <w:t xml:space="preserve">44. </w:t>
       </w:r>
       <w:r>
         <w:rPr>
@@ -8303,7 +8228,7 @@
       </w:pPr>
       <w:r>
         <w:rPr/>
-        <w:t xml:space="preserve">44. </w:t>
+        <w:t xml:space="preserve">45. </w:t>
       </w:r>
       <w:r>
         <w:rPr>
@@ -8373,7 +8298,7 @@
       </w:pPr>
       <w:r>
         <w:rPr/>
-        <w:t xml:space="preserve">45. </w:t>
+        <w:t xml:space="preserve">46. </w:t>
       </w:r>
       <w:r>
         <w:rPr>
@@ -8433,7 +8358,7 @@
       </w:pPr>
       <w:r>
         <w:rPr/>
-        <w:t xml:space="preserve">46. </w:t>
+        <w:t xml:space="preserve">47. </w:t>
       </w:r>
       <w:r>
         <w:rPr>
@@ -8493,7 +8418,7 @@
       </w:pPr>
       <w:r>
         <w:rPr/>
-        <w:t xml:space="preserve">47. </w:t>
+        <w:t xml:space="preserve">48. </w:t>
       </w:r>
       <w:r>
         <w:rPr>
@@ -8633,7 +8558,7 @@
       </w:pPr>
       <w:r>
         <w:rPr/>
-        <w:t xml:space="preserve">48. </w:t>
+        <w:t xml:space="preserve">49. </w:t>
       </w:r>
       <w:r>
         <w:rPr>
@@ -8683,7 +8608,7 @@
       </w:pPr>
       <w:r>
         <w:rPr/>
-        <w:t xml:space="preserve">49. </w:t>
+        <w:t xml:space="preserve">50. </w:t>
       </w:r>
       <w:r>
         <w:rPr>
@@ -8763,7 +8688,7 @@
       </w:pPr>
       <w:r>
         <w:rPr/>
-        <w:t xml:space="preserve">50. </w:t>
+        <w:t xml:space="preserve">51. </w:t>
       </w:r>
       <w:r>
         <w:rPr>
@@ -8873,7 +8798,7 @@
       </w:pPr>
       <w:r>
         <w:rPr/>
-        <w:t xml:space="preserve">51. </w:t>
+        <w:t xml:space="preserve">52. </w:t>
       </w:r>
       <w:r>
         <w:rPr>
@@ -8929,12 +8854,13 @@
     <w:p>
       <w:pPr>
         <w:pStyle w:val="Bibliography"/>
+        <w:pBdr/>
         <w:spacing w:before="180" w:after="180"/>
         <w:rPr/>
       </w:pPr>
       <w:r>
         <w:rPr/>
-        <w:t xml:space="preserve">52. </w:t>
+        <w:t xml:space="preserve">53. </w:t>
       </w:r>
       <w:r>
         <w:rPr>
@@ -8991,10 +8917,12 @@
     </w:pPr>
     <w:r>
       <w:rPr/>
+    </w:r>
+    <w:r>
       <mc:AlternateContent>
         <mc:Choice Requires="wps">
           <w:drawing>
-            <wp:anchor behindDoc="1" distT="0" distB="0" distL="0" distR="0" simplePos="0" locked="0" layoutInCell="1" allowOverlap="1" relativeHeight="47">
+            <wp:anchor behindDoc="0" distT="0" distB="0" distL="0" distR="0" simplePos="0" locked="0" layoutInCell="1" allowOverlap="1" relativeHeight="49">
               <wp:simplePos x="0" y="0"/>
               <wp:positionH relativeFrom="margin">
                 <wp:align>center</wp:align>
@@ -9002,45 +8930,37 @@
               <wp:positionV relativeFrom="paragraph">
                 <wp:posOffset>635</wp:posOffset>
               </wp:positionV>
-              <wp:extent cx="170815" cy="174625"/>
+              <wp:extent cx="170180" cy="175260"/>
               <wp:effectExtent l="0" t="0" r="0" b="0"/>
               <wp:wrapSquare wrapText="largest"/>
               <wp:docPr id="1" name="Frame1"/>
               <a:graphic xmlns:a="http://schemas.openxmlformats.org/drawingml/2006/main">
                 <a:graphicData uri="http://schemas.microsoft.com/office/word/2010/wordprocessingShape">
                   <wps:wsp>
-                    <wps:cNvSpPr/>
+                    <wps:cNvSpPr txBox="1"/>
                     <wps:spPr>
                       <a:xfrm>
                         <a:off x="0" y="0"/>
-                        <a:ext cx="170280" cy="173880"/>
+                        <a:ext cx="170180" cy="175260"/>
                       </a:xfrm>
-                      <a:prstGeom prst="rect">
-                        <a:avLst/>
-                      </a:prstGeom>
-                      <a:noFill/>
-                      <a:ln>
-                        <a:noFill/>
-                      </a:ln>
+                      <a:prstGeom prst="rect"/>
+                      <a:solidFill>
+                        <a:srgbClr val="FFFFFF">
+                          <a:alpha val="0"/>
+                        </a:srgbClr>
+                      </a:solidFill>
                     </wps:spPr>
-                    <wps:style>
-                      <a:lnRef idx="0"/>
-                      <a:fillRef idx="0"/>
-                      <a:effectRef idx="0"/>
-                      <a:fontRef idx="minor"/>
-                    </wps:style>
                     <wps:txbx>
                       <w:txbxContent>
                         <w:p>
                           <w:pPr>
                             <w:pStyle w:val="Footer"/>
-                            <w:rPr>
-                              <w:color w:val="auto"/>
-                            </w:rPr>
+                            <w:pBdr/>
+                            <w:rPr/>
                           </w:pPr>
                           <w:r>
                             <w:rPr>
-                              <w:color w:val="auto"/>
+                              <w:rStyle w:val="Pagenumber"/>
                             </w:rPr>
                             <w:fldChar w:fldCharType="begin"/>
                           </w:r>
@@ -9051,7 +8971,7 @@
                             <w:fldChar w:fldCharType="separate"/>
                           </w:r>
                           <w:r>
-                            <w:t>46</w:t>
+                            <w:t>48</w:t>
                           </w:r>
                           <w:r>
                             <w:fldChar w:fldCharType="end"/>
@@ -9059,7 +8979,7 @@
                         </w:p>
                       </w:txbxContent>
                     </wps:txbx>
-                    <wps:bodyPr lIns="0" rIns="0" tIns="0" bIns="0">
+                    <wps:bodyPr anchor="t" lIns="0" tIns="0" rIns="0" bIns="0">
                       <a:spAutoFit/>
                     </wps:bodyPr>
                   </wps:wsp>
@@ -9070,22 +8990,19 @@
         </mc:Choice>
         <mc:Fallback>
           <w:pict>
-            <v:rect id="shape_0" ID="Frame1" fillcolor="white" stroked="f" style="position:absolute;margin-left:227.3pt;margin-top:0.05pt;width:13.35pt;height:13.65pt;mso-position-horizontal:center;mso-position-horizontal-relative:margin">
-              <w10:wrap type="square"/>
-              <v:fill o:detectmouseclick="t" type="solid" color2="black" opacity="0"/>
-              <v:stroke color="#3465a4" joinstyle="round" endcap="flat"/>
-              <v:textbox>
+            <v:rect fillcolor="#FFFFFF" style="position:absolute;rotation:0;width:13.4pt;height:13.8pt;mso-wrap-distance-left:0pt;mso-wrap-distance-right:0pt;mso-wrap-distance-top:0pt;mso-wrap-distance-bottom:0pt;margin-top:0.05pt;mso-position-vertical-relative:text;margin-left:227.3pt;mso-position-horizontal:center;mso-position-horizontal-relative:margin">
+              <v:fill opacity="0f"/>
+              <v:textbox inset="0in,0in,0in,0in">
                 <w:txbxContent>
                   <w:p>
                     <w:pPr>
                       <w:pStyle w:val="Footer"/>
-                      <w:rPr>
-                        <w:color w:val="auto"/>
-                      </w:rPr>
+                      <w:pBdr/>
+                      <w:rPr/>
                     </w:pPr>
                     <w:r>
                       <w:rPr>
-                        <w:color w:val="auto"/>
+                        <w:rStyle w:val="Pagenumber"/>
                       </w:rPr>
                       <w:fldChar w:fldCharType="begin"/>
                     </w:r>
@@ -9096,7 +9013,7 @@
                       <w:fldChar w:fldCharType="separate"/>
                     </w:r>
                     <w:r>
-                      <w:t>46</w:t>
+                      <w:t>48</w:t>
                     </w:r>
                     <w:r>
                       <w:fldChar w:fldCharType="end"/>
@@ -9104,6 +9021,7 @@
                   </w:p>
                 </w:txbxContent>
               </v:textbox>
+              <w10:wrap type="square" side="largest"/>
             </v:rect>
           </w:pict>
         </mc:Fallback>
@@ -9119,6 +9037,7 @@
     <w:rPrDefault>
       <w:rPr>
         <w:rFonts w:ascii="Cambria" w:hAnsi="Cambria" w:eastAsia="Cambria" w:cs="" w:asciiTheme="minorHAnsi" w:cstheme="minorBidi" w:eastAsiaTheme="minorHAnsi" w:hAnsiTheme="minorHAnsi"/>
+        <w:sz w:val="24"/>
         <w:szCs w:val="24"/>
         <w:lang w:val="en-US" w:eastAsia="en-US" w:bidi="ar-SA"/>
       </w:rPr>
@@ -9140,7 +9059,7 @@
     </w:pPr>
     <w:rPr>
       <w:rFonts w:ascii="Arial" w:hAnsi="Arial" w:eastAsia="Cambria" w:cs="" w:cstheme="minorBidi" w:eastAsiaTheme="minorHAnsi"/>
-      <w:color w:val="00000A"/>
+      <w:color w:val="auto"/>
       <w:sz w:val="24"/>
       <w:szCs w:val="24"/>
       <w:lang w:val="en-US" w:eastAsia="en-US" w:bidi="ar-SA"/>
@@ -9680,7 +9599,7 @@
     </w:pPr>
     <w:rPr>
       <w:rFonts w:ascii="Cambria" w:hAnsi="Cambria" w:eastAsia="Cambria" w:cs="" w:asciiTheme="minorHAnsi" w:cstheme="minorBidi" w:eastAsiaTheme="minorHAnsi" w:hAnsiTheme="minorHAnsi"/>
-      <w:color w:val="00000A"/>
+      <w:color w:val="auto"/>
       <w:sz w:val="24"/>
       <w:szCs w:val="24"/>
       <w:lang w:val="en-US" w:eastAsia="en-US" w:bidi="ar-SA"/>
@@ -9699,7 +9618,7 @@
     </w:pPr>
     <w:rPr>
       <w:rFonts w:ascii="Cambria" w:hAnsi="Cambria" w:eastAsia="Cambria" w:cs="" w:asciiTheme="minorHAnsi" w:cstheme="minorBidi" w:eastAsiaTheme="minorHAnsi" w:hAnsiTheme="minorHAnsi"/>
-      <w:color w:val="00000A"/>
+      <w:color w:val="auto"/>
       <w:sz w:val="24"/>
       <w:szCs w:val="24"/>
       <w:lang w:val="en-US" w:eastAsia="en-US" w:bidi="ar-SA"/>

</xml_diff>

<commit_message>
integrating reviewer suggestions to discussion
</commit_message>
<xml_diff>
--- a/Jenior_Modeling_mSystems_2017.docx
+++ b/Jenior_Modeling_mSystems_2017.docx
@@ -3331,7 +3331,7 @@
         <w:t xml:space="preserve"> </w:t>
       </w:r>
       <w:r>
-        <w:t xml:space="preserve">The substrate scoring algorithm (Fig. 3a) favors metabolites that are more likely acquired from the environment (not produced within the network), and will award them a higher score (Fig. 4b &amp; 6c). The presumption of our approach was that enzymes that were more highly transcribed were more likely to utilize the substrates they act on due to coupled bacterial transcription and translation. If a compound was more likely to be produced, the more negative the resulting score would be. To calculate the score of a given metabolite (m), we used rarefied transcript abundances mapped to respective enzyme nodes. This was represented by t</w:t>
+        <w:t xml:space="preserve">The substrate scoring algorithm (Fig. 3a) favors metabolites that are more likely acquired from the environment (not produced within the network), and will award them a higher score (Fig. 3b &amp; 4a). The presumption of our approach was that enzymes that were more highly transcribed were more likely to utilize the substrates they act on due to coupled bacterial transcription and translation. If a compound was more likely to be produced, the more negative the resulting score would be. To calculate the score of a given metabolite (m), we used rarefied transcript abundances mapped to respective enzyme nodes. This was represented by t</w:t>
       </w:r>
       <w:r>
         <w:rPr>
@@ -11310,7 +11310,7 @@
     </w:lvl>
   </w:abstractNum>
   <w:abstractNum w:abstractNumId="990">
-    <w:nsid w:val="a1e345f3"/>
+    <w:nsid w:val="a9dd76b8"/>
     <w:multiLevelType w:val="multilevel"/>
     <w:lvl w:ilvl="0">
       <w:numFmt w:val="bullet"/>

</xml_diff>

<commit_message>
fixed appearance of table
</commit_message>
<xml_diff>
--- a/Jenior_Modeling_mSystems_2017.docx
+++ b/Jenior_Modeling_mSystems_2017.docx
@@ -321,7 +321,9 @@
         </w:rPr>
       </w:pPr>
       <w:r>
-        <w:rPr/>
+        <w:rPr>
+          <w:vertAlign w:val="superscript"/>
+        </w:rPr>
       </w:r>
     </w:p>
     <w:p>
@@ -389,23 +391,7 @@
       </w:r>
       <w:r>
         <w:rPr/>
-        <w:t xml:space="preserve"> </w:t>
-      </w:r>
-      <w:r>
-        <w:rPr/>
-        <w:t>T</w:t>
-      </w:r>
-      <w:r>
-        <w:rPr/>
-        <w:t xml:space="preserve">herefore we hypothesized that the pathogen adapts its physiology to </w:t>
-      </w:r>
-      <w:r>
-        <w:rPr/>
-        <w:t xml:space="preserve">the </w:t>
-      </w:r>
-      <w:r>
-        <w:rPr/>
-        <w:t xml:space="preserve">nutrients within different gut environments. Utilizing an </w:t>
+        <w:t xml:space="preserve"> Therefore we hypothesized that the pathogen adapts its physiology to the nutrients within different gut environments. Utilizing an </w:t>
       </w:r>
       <w:r>
         <w:rPr>
@@ -435,15 +421,7 @@
       </w:r>
       <w:r>
         <w:rPr/>
-        <w:t xml:space="preserve"> spore formation and toxin activity varied between animals based on the antibiotic </w:t>
-      </w:r>
-      <w:r>
-        <w:rPr/>
-        <w:t>pretreatment</w:t>
-      </w:r>
-      <w:r>
-        <w:rPr/>
-        <w:t xml:space="preserve">. These physiologic processes in </w:t>
+        <w:t xml:space="preserve"> spore formation and toxin activity varied between animals based on the antibiotic pretreatment. These physiologic processes in </w:t>
       </w:r>
       <w:r>
         <w:rPr>
@@ -483,33 +461,17 @@
       </w:r>
       <w:r>
         <w:rPr/>
-        <w:t xml:space="preserve"> exploited, we developed a genome-scale metabolic model with a transcriptom</w:t>
-      </w:r>
-      <w:r>
-        <w:rPr/>
-        <w:t>e</w:t>
-      </w:r>
-      <w:r>
-        <w:rPr/>
-        <w:t xml:space="preserve">-enabled metabolite scoring algorithm integrating network architecture. This platform identified nutrients </w:t>
-      </w:r>
-      <w:r>
-        <w:rPr>
-          <w:i/>
-        </w:rPr>
-        <w:t>C. difficile</w:t>
-      </w:r>
-      <w:r>
-        <w:rPr/>
-        <w:t xml:space="preserve"> used preferentially between </w:t>
-      </w:r>
-      <w:r>
-        <w:rPr/>
-        <w:t>pretreatments</w:t>
-      </w:r>
-      <w:r>
-        <w:rPr/>
-        <w:t xml:space="preserve">, which were validated through untargeted mass spectrometry of each microbiome. Our results supported the hypothesis that </w:t>
+        <w:t xml:space="preserve"> exploited, we developed a genome-scale metabolic model with a transcriptome-enabled metabolite scoring algorithm integrating network architecture. This platform identified nutrients </w:t>
+      </w:r>
+      <w:r>
+        <w:rPr>
+          <w:i/>
+        </w:rPr>
+        <w:t>C. difficile</w:t>
+      </w:r>
+      <w:r>
+        <w:rPr/>
+        <w:t xml:space="preserve"> used preferentially between pretreatments, which were validated through untargeted mass spectrometry of each microbiome. Our results supported the hypothesis that </w:t>
       </w:r>
       <w:r>
         <w:rPr>
@@ -571,49 +533,17 @@
       </w:r>
       <w:r>
         <w:rPr/>
-        <w:t xml:space="preserve"> altered pathogenesis between hosts pretreated with antibiotics from separate classes, </w:t>
-      </w:r>
-      <w:r>
-        <w:rPr/>
-        <w:t>and</w:t>
-      </w:r>
-      <w:r>
-        <w:rPr/>
-        <w:t xml:space="preserve"> exploited different nutrient sources across these environments. Our metabolite score calculation also provides a platform to study nutrient requirements of pathogens during </w:t>
-      </w:r>
-      <w:r>
-        <w:rPr/>
-        <w:t>an</w:t>
-      </w:r>
-      <w:r>
-        <w:rPr/>
-        <w:t xml:space="preserve"> infection. Our results suggest that </w:t>
-      </w:r>
-      <w:r>
-        <w:rPr>
-          <w:i/>
-        </w:rPr>
-        <w:t>C. difficile</w:t>
-      </w:r>
-      <w:r>
-        <w:rPr/>
-        <w:t xml:space="preserve"> colonization resistance is mediated by multiple groups of bacteria competing for several subsets of nutrients and could explain why total reintroduction of competitors through fecal microbial transplant </w:t>
-      </w:r>
-      <w:r>
-        <w:rPr/>
-        <w:t>currently</w:t>
-      </w:r>
-      <w:r>
-        <w:rPr/>
-        <w:t xml:space="preserve"> is the most effective treatment </w:t>
-      </w:r>
-      <w:r>
-        <w:rPr/>
-        <w:t>for recurrent CDI</w:t>
-      </w:r>
-      <w:r>
-        <w:rPr/>
-        <w:t xml:space="preserve">. This work could ultimately contribute to the identification of targeted, context-dependent measures that prevent or reduce </w:t>
+        <w:t xml:space="preserve"> altered pathogenesis between hosts pretreated with antibiotics from separate classes, and exploited different nutrient sources across these environments. Our metabolite score calculation also provides a platform to study nutrient requirements of pathogens during an infection. Our results suggest that </w:t>
+      </w:r>
+      <w:r>
+        <w:rPr>
+          <w:i/>
+        </w:rPr>
+        <w:t>C. difficile</w:t>
+      </w:r>
+      <w:r>
+        <w:rPr/>
+        <w:t xml:space="preserve"> colonization resistance is mediated by multiple groups of bacteria competing for several subsets of nutrients and could explain why total reintroduction of competitors through fecal microbial transplant currently is the most effective treatment for recurrent CDI. This work could ultimately contribute to the identification of targeted, context-dependent measures that prevent or reduce </w:t>
       </w:r>
       <w:r>
         <w:rPr>
@@ -675,41 +605,17 @@
       </w:r>
       <w:r>
         <w:rPr/>
-        <w:t xml:space="preserve"> infection (CDI) causes an array of toxin-mediated symptoms ranging from abdominal pain and diarrhea to the more severe conditions pseudomembraneous colitis and toxic megacolon. Prior treatment with antibiotics is the most common risk factor associated with development of CDI (3). Antibiotics contribute to </w:t>
-      </w:r>
-      <w:r>
-        <w:rPr/>
-        <w:t xml:space="preserve">an individual’s </w:t>
-      </w:r>
-      <w:r>
-        <w:rPr/>
-        <w:t>susceptibility to CDI by disrupting the</w:t>
-      </w:r>
-      <w:r>
-        <w:rPr/>
-        <w:t>ir</w:t>
-      </w:r>
-      <w:r>
-        <w:rPr/>
-        <w:t xml:space="preserve"> gut microbiota (4). In mouse models, multiple antibiotics can induce susceptibility to </w:t>
-      </w:r>
-      <w:r>
-        <w:rPr>
-          <w:i/>
-        </w:rPr>
-        <w:t>C. difficile</w:t>
-      </w:r>
-      <w:r>
-        <w:rPr/>
-        <w:t xml:space="preserve"> colonization (5–7). Notably, each antibiotic resulted in unique gut bacterial communities that </w:t>
-      </w:r>
-      <w:r>
-        <w:rPr/>
-        <w:t>permitted</w:t>
-      </w:r>
-      <w:r>
-        <w:rPr/>
-        <w:t xml:space="preserve"> to high levels of </w:t>
+        <w:t xml:space="preserve"> infection (CDI) causes an array of toxin-mediated symptoms ranging from abdominal pain and diarrhea to the more severe conditions pseudomembraneous colitis and toxic megacolon. Prior treatment with antibiotics is the most common risk factor associated with development of CDI (3). Antibiotics contribute to an individual’s susceptibility to CDI by disrupting their gut microbiota (4). In mouse models, multiple antibiotics can induce susceptibility to </w:t>
+      </w:r>
+      <w:r>
+        <w:rPr>
+          <w:i/>
+        </w:rPr>
+        <w:t>C. difficile</w:t>
+      </w:r>
+      <w:r>
+        <w:rPr/>
+        <w:t xml:space="preserve"> colonization (5–7). Notably, each antibiotic resulted in unique gut bacterial communities that permitted to high levels of </w:t>
       </w:r>
       <w:r>
         <w:rPr>
@@ -839,15 +745,7 @@
       </w:r>
       <w:r>
         <w:rPr/>
-        <w:t xml:space="preserve"> must compete against for substrates. Metabolomic investigations have also been used to assay changes in bacterial metabolism as they relate to CDI and have characterized the levels of germinants and growth substrate</w:t>
-      </w:r>
-      <w:r>
-        <w:rPr/>
-        <w:t>s</w:t>
-      </w:r>
-      <w:r>
-        <w:rPr/>
-        <w:t xml:space="preserve"> (6, 10); however, metabolomic approaches are unable to attribute a metabolite to specific organisms in the gut community. Thus metabolomics more closely represents the echoes of total community metabolism, not the currently active processes of any one population. It has thus far not been possible to study </w:t>
+        <w:t xml:space="preserve"> must compete against for substrates. Metabolomic investigations have also been used to assay changes in bacterial metabolism as they relate to CDI and have characterized the levels of germinants and growth substrates (6, 10); however, metabolomic approaches are unable to attribute a metabolite to specific organisms in the gut community. Thus metabolomics more closely represents the echoes of total community metabolism, not the currently active processes of any one population. It has thus far not been possible to study </w:t>
       </w:r>
       <w:r>
         <w:rPr>
@@ -1038,23 +936,7 @@
       </w:r>
       <w:r>
         <w:rPr/>
-        <w:t xml:space="preserve"> = 0.003, 0.004, and 0.003; Fig. 1B). Toxin activity was relatively low across each group tested compared to previous studies (24, 27). </w:t>
-      </w:r>
-      <w:r>
-        <w:rPr/>
-        <w:t>The low activity</w:t>
-      </w:r>
-      <w:r>
-        <w:rPr/>
-        <w:t xml:space="preserve"> was likely the result of the early sampling time point during infection. In spite of this, the toxin activity in exGF animals </w:t>
-      </w:r>
-      <w:r>
-        <w:rPr/>
-        <w:t xml:space="preserve">was significantly higher </w:t>
-      </w:r>
-      <w:r>
-        <w:rPr/>
-        <w:t xml:space="preserve">than any other colonized group (all </w:t>
+        <w:t xml:space="preserve"> = 0.003, 0.004, and 0.003; Fig. 1B). Toxin activity was relatively low across each group tested compared to previous studies (24, 27). The low activity was likely the result of the early sampling time point during infection. In spite of this, the toxin activity in exGF animals was significantly higher than any other colonized group (all </w:t>
       </w:r>
       <w:r>
         <w:rPr>
@@ -1104,11 +986,7 @@
       </w:r>
       <w:r>
         <w:rPr/>
-        <w:t xml:space="preserve"> from the cecal content of the same mice used </w:t>
-      </w:r>
-      <w:r>
-        <w:rPr/>
-        <w:t xml:space="preserve">to measure </w:t>
+        <w:t xml:space="preserve"> from the cecal content of the same mice used to measure </w:t>
       </w:r>
       <w:r>
         <w:rPr>
@@ -1119,7 +997,445 @@
       </w:r>
       <w:r>
         <w:rPr/>
-        <w:t xml:space="preserve"> density and toxin activity</w:t>
+        <w:t xml:space="preserve"> density and toxin activity.</w:t>
+      </w:r>
+    </w:p>
+    <w:p>
+      <w:pPr>
+        <w:pStyle w:val="TextBody"/>
+        <w:rPr/>
+      </w:pPr>
+      <w:r>
+        <w:rPr>
+          <w:b/>
+          <w:i/>
+        </w:rPr>
+        <w:t>C. difficile</w:t>
+      </w:r>
+      <w:r>
+        <w:rPr>
+          <w:b/>
+        </w:rPr>
+        <w:t xml:space="preserve"> alters its gene expression pathways when colonizing distinct antibiotic-pretreated environments.</w:t>
+      </w:r>
+      <w:r>
+        <w:rPr/>
+        <w:t xml:space="preserve"> Utilizing aliquots of cecal content from the same mice that were in the previous assays, we measured differential expression of specific genes associated with </w:t>
+      </w:r>
+      <w:r>
+        <w:rPr>
+          <w:i/>
+        </w:rPr>
+        <w:t>in vivo</w:t>
+      </w:r>
+      <w:r>
+        <w:rPr/>
+        <w:t xml:space="preserve"> phenotype changes reported in previous studies with an RNA-Seq-based approach. Microarray-based gene expression measurement was not a viable alternative to sequencing as the amount of background orthologous transcription from other bacterial species would contribute to non-specific binding and bias the true </w:t>
+      </w:r>
+      <w:r>
+        <w:rPr>
+          <w:i/>
+        </w:rPr>
+        <w:t>C. difficile</w:t>
+      </w:r>
+      <w:r>
+        <w:rPr/>
+        <w:t xml:space="preserve"> signal. Therefore we employed RNA-Seq to quantify </w:t>
+      </w:r>
+      <w:r>
+        <w:rPr>
+          <w:i/>
+          <w:iCs/>
+        </w:rPr>
+        <w:t>C. difficile</w:t>
+      </w:r>
+      <w:r>
+        <w:rPr/>
+        <w:t xml:space="preserve">-specific transcription. </w:t>
+      </w:r>
+      <w:r>
+        <w:rPr>
+          <w:i/>
+        </w:rPr>
+        <w:t>C. difficile</w:t>
+      </w:r>
+      <w:r>
+        <w:rPr/>
+        <w:t xml:space="preserve"> represented a small percentage of the community in each colonized environment (Fig. S2C), which made it impossible to sequence the transcriptome of individual mice due to the depth required to sufficiently sample the transcripts of </w:t>
+      </w:r>
+      <w:r>
+        <w:rPr>
+          <w:i/>
+        </w:rPr>
+        <w:t>C. difficile</w:t>
+      </w:r>
+      <w:r>
+        <w:rPr/>
+        <w:t xml:space="preserve">. This required the generation of a single transcriptome per condition using pooled mRNA from all mice within each pretreatment group. Following sequencing, read curation, and stringent mapping to </w:t>
+      </w:r>
+      <w:r>
+        <w:rPr>
+          <w:i/>
+        </w:rPr>
+        <w:t>C. difficile</w:t>
+      </w:r>
+      <w:r>
+        <w:rPr/>
+        <w:t xml:space="preserve"> str. 630 genes (Materials &amp; Methods) we implemented two steps of abundance normalization to compare expression between groups. Transcript abundances for each target gene were first corrected to both read length and target gene length, which resulted in an average per-base expression level for each. Adjusted values were then down-sampled to the same total read abundance for each mapping effort, allowing for even comparison between the conditions. Additionally, before proceeding with the analysis we did and assessed variation in expression of select bacterial housekeeping genes across treatment groups (Fig. S3A). Due to the heterogeneity of </w:t>
+      </w:r>
+      <w:r>
+        <w:rPr>
+          <w:i/>
+        </w:rPr>
+        <w:t>C. difficile</w:t>
+      </w:r>
+      <w:r>
+        <w:rPr/>
+        <w:t xml:space="preserve"> reference genes across strains (30), we chose DNA gyrase subunit A (GyrA), threonyl-tRNA synthetase (ThrS), and ATP-dependent Clp protease (ClpP) because they are conserved across bacterial phyla and have been commonly utilized as standards for numerous transcriptional studies (14, 31, 32). We observed consistent expression for each of the housekeeping genes was observed across treatments, which indicated that our results were more likely to be a true reflection of </w:t>
+      </w:r>
+      <w:r>
+        <w:rPr>
+          <w:i/>
+        </w:rPr>
+        <w:t>C. difficile</w:t>
+      </w:r>
+      <w:r>
+        <w:rPr/>
+        <w:t xml:space="preserve"> expression </w:t>
+      </w:r>
+      <w:r>
+        <w:rPr>
+          <w:i/>
+        </w:rPr>
+        <w:t>in vivo</w:t>
+      </w:r>
+      <w:r>
+        <w:rPr/>
+        <w:t>. We then focused on select genes previously demonstrated to have altered transcription based on environmental cues including several key sigma factors (29) and downstream genes involved in sporulation (33), toxin production (34), and quorum sensing (35) (Fig. S4). Comparing these data to results from the previous section, toxin gene expression seemed to vary between conditions more than the activity data would suggest (Fig. S4B). However, the relative abundance of cDNA transcript abundance recruited within this mapping effort to the toxin genes was very low, which would agree with the generally low levels of toxin activity detectable across treatment groups (Fig. 1C). For the other gene categories, consistent trends across pretreatments were not apparent through this analysis so we decided to shift our focus toward differences in metabolic pathways that were more explicitly involved in the breakdown of environmentally acquired nutrients.</w:t>
+      </w:r>
+    </w:p>
+    <w:p>
+      <w:pPr>
+        <w:pStyle w:val="TextBody"/>
+        <w:rPr/>
+      </w:pPr>
+      <w:r>
+        <w:rPr/>
+        <w:t xml:space="preserve">We chose to assess transcriptional differences in several specific families of genes known to contribute to different aspects of </w:t>
+      </w:r>
+      <w:r>
+        <w:rPr>
+          <w:i/>
+        </w:rPr>
+        <w:t>C. difficile</w:t>
+      </w:r>
+      <w:r>
+        <w:rPr/>
+        <w:t xml:space="preserve"> metabolism (Fig. 2A &amp; Table S1). Genes involved in amino acid catabolism, including those that encoded enzymes involved in Stickland fermentation and general peptidases, had the highest level of expression across all pretreatments. Stickland fermentation refers to the coupled fermentation of amino acid pairs in which one is deaminated and the other is reduced to ultimately generate ATP (36). This suggested that </w:t>
+      </w:r>
+      <w:r>
+        <w:rPr>
+          <w:i/>
+        </w:rPr>
+        <w:t>C. difficile</w:t>
+      </w:r>
+      <w:r>
+        <w:rPr/>
+        <w:t xml:space="preserve"> catabolized environmental amino acids during infection, regardless of the structure of the surrounding community. Although there were gene categories that were equally expressed across conditions in spite of the community differences, there were patterns of expression for certain gene families and specific genes that were distinct to each antibiotic pretreatment. In mice pretreated with cefoperazone, </w:t>
+      </w:r>
+      <w:r>
+        <w:rPr>
+          <w:i/>
+        </w:rPr>
+        <w:t>C. difficile</w:t>
+      </w:r>
+      <w:r>
+        <w:rPr/>
+        <w:t xml:space="preserve"> tended to have more expression of genes in the ABC sugar transporter and sugar alcohol catabolism (e.g. mannitol) families and fewer genes in the PTS transporter family than the other pretreatment groups. In mice pretreated with clindamycin, </w:t>
+      </w:r>
+      <w:r>
+        <w:rPr>
+          <w:i/>
+        </w:rPr>
+        <w:t>C. difficile</w:t>
+      </w:r>
+      <w:r>
+        <w:rPr/>
+        <w:t xml:space="preserve"> tended to have higher expression of genes from disaccharide catabolism (e.g. beta-galactosidases and trehalose/maltose/cellibiose hydrolases), fermentation product metabolism (including consumption or production of acetate, lactate, butyrate, succinate, ethanol, and butanol), and PTS transporter families. Genes from the sugar alcohol catabolism and ABC sugar transporter families were not highly expressed in the clindamycin-pretreated mice. Finally, in mice pretreated with streptomycin, </w:t>
+      </w:r>
+      <w:r>
+        <w:rPr>
+          <w:i/>
+        </w:rPr>
+        <w:t>C. difficile</w:t>
+      </w:r>
+      <w:r>
+        <w:rPr/>
+        <w:t xml:space="preserve"> had higher levels of expression of genes from the sugar alcohol catabolism (e.g. sorbitol) and PTS transporter families. Combined, these results suggested that while catabolism of amino acids and specific carbohydrates are core components of the </w:t>
+      </w:r>
+      <w:r>
+        <w:rPr>
+          <w:i/>
+        </w:rPr>
+        <w:t>C. difficile</w:t>
+      </w:r>
+      <w:r>
+        <w:rPr/>
+        <w:t xml:space="preserve"> nutritional strategy during infection, </w:t>
+      </w:r>
+      <w:r>
+        <w:rPr>
+          <w:i/>
+        </w:rPr>
+        <w:t>C. difficile</w:t>
+      </w:r>
+      <w:r>
+        <w:rPr/>
+        <w:t xml:space="preserve"> adapted its metabolism across different susceptible environments.</w:t>
+      </w:r>
+    </w:p>
+    <w:p>
+      <w:pPr>
+        <w:pStyle w:val="TextBody"/>
+        <w:rPr/>
+      </w:pPr>
+      <w:r>
+        <w:rPr>
+          <w:b/>
+        </w:rPr>
+        <w:t xml:space="preserve">Genome-scale metabolic model structure underscores known </w:t>
+      </w:r>
+      <w:r>
+        <w:rPr>
+          <w:b/>
+          <w:i/>
+        </w:rPr>
+        <w:t>C. difficile</w:t>
+      </w:r>
+      <w:r>
+        <w:rPr>
+          <w:b/>
+        </w:rPr>
+        <w:t xml:space="preserve"> physiology.</w:t>
+      </w:r>
+      <w:r>
+        <w:rPr/>
+        <w:t xml:space="preserve"> Because multiple enzymes can utilize the same input substrates within a single organism, we decided to implement a metabolic network-based approach to further investigate which metabolites were differentially utilized between conditions by </w:t>
+      </w:r>
+      <w:r>
+        <w:rPr>
+          <w:i/>
+        </w:rPr>
+        <w:t>C. difficile</w:t>
+      </w:r>
+      <w:r>
+        <w:rPr/>
+        <w:t xml:space="preserve">. This approach is more robust at identifying reporter metabolites than assessing individual gene transcription because if the amount of a single enzyme that acts on a substrate decreases, yet others that also act on that substrate increase, those changes are more readily apparent in the context of a network. To perform this analysis, we created a generalizeable tool to generate </w:t>
+      </w:r>
+      <w:r>
+        <w:rPr>
+          <w:i/>
+        </w:rPr>
+        <w:t>de novo</w:t>
+      </w:r>
+      <w:r>
+        <w:rPr/>
+        <w:t xml:space="preserve"> genome-enabled bipartite metabolic models with directed enzymatic reactions of bacterial species using KEGG gene and biochemical reaction annotations. We implemented this platform using the genome of </w:t>
+      </w:r>
+      <w:r>
+        <w:rPr>
+          <w:i/>
+        </w:rPr>
+        <w:t>C. difficile</w:t>
+      </w:r>
+      <w:r>
+        <w:rPr/>
+        <w:t xml:space="preserve"> str. 630 (Fig. 3A), with enzymes and metabolites represented by nodes and their interactions by directed connecting edges. The </w:t>
+      </w:r>
+      <w:r>
+        <w:rPr>
+          <w:i/>
+        </w:rPr>
+        <w:t>C. difficile</w:t>
+      </w:r>
+      <w:r>
+        <w:rPr/>
+        <w:t xml:space="preserve"> str. 630 network contained a total of 447 enzymes and 758 metabolites, with 2135 directed edges (Fig. 3A). To validate our metabolic network, we analyzed network topology by calculating two metrics of centrality, betweenness centrality (BC) and closeness centrality (CC), to determine which nodes are critical to the structure of the metabolic network and if these patterns reflect known biology (Table S3). Both metrics utilize shortest paths, which refer to fewest possible number of network connections that lie between two given nodes. The BC of each node is the fraction of shortest paths that pass through that node and connect all other potential pairs of nodes. In biological terms, this refers to the amount of influence a given hub has on the overall flow of metabolism (37). Similarly, CC is the reciprocal sum of the lengths of shortest paths included in each node's BC. This value demonstrates how essential a given node is to the overall structure of the metabolic network (38). Metabolic network structural studies of </w:t>
+      </w:r>
+      <w:r>
+        <w:rPr>
+          <w:i/>
+        </w:rPr>
+        <w:t>Escherichia coli</w:t>
+      </w:r>
+      <w:r>
+        <w:rPr/>
+        <w:t xml:space="preserve"> have found that metabolites with the highest centrality calculations are involved in fundamental processes in metabolism, namely glycolysis and the citrate acid cycle pathway (39). As such, these metrics allow for assessment of the degree to which a metabolic network accurately depicts established principles of bacterial metabolism.</w:t>
+      </w:r>
+    </w:p>
+    <w:p>
+      <w:pPr>
+        <w:pStyle w:val="TextBody"/>
+        <w:rPr/>
+      </w:pPr>
+      <w:r>
+        <w:rPr/>
+        <w:t xml:space="preserve">Following application of both methods, we found 5 enzymes that were shared between the top 10 enzymes from BC and CC calculations (2-dehydro-3-deoxyphosphogluconate aldolase, aspartate aminotransferase, pyruvate-flavodoxin oxidoreductase, formate C-acetyltransferase, and 1-deoxy-D-xylulose-5-phosphate synthase). These enzymes primarily participate in core processes including glycolysis, the pentose phosphate pathway, or the citric acid cycle. Upon analysis of the other 15 high-scoring enzymes combined from BC and CC analyses, the majority were also components of the previously mentioned pathways, as well as several for the metabolism of amino acids (Table S3). Similarly, the intersection of those substrates with high both BC and CC values indicated that 6 metabolites were central to the metabolism of </w:t>
+      </w:r>
+      <w:r>
+        <w:rPr>
+          <w:i/>
+        </w:rPr>
+        <w:t>C. difficile</w:t>
+      </w:r>
+      <w:r>
+        <w:rPr/>
+        <w:t xml:space="preserve"> (pyruvate, acetyl-CoA, 2-oxoglutarate, D-4-hydroxy-2-oxoglutarate, D-glyceraldehyde 3-phosphate, and L-glutamate). Not only are these members of glycolysis and the citric acid cycle, but pyruvate, acetyl-CoA, and L-glutamate contribute to numerous intracellular pathways as forms of biological "currency" (39). Notably absent from the most well-connected metabolites were molecules like ATP or NADH. Their exclusion is likely a byproduct of the KEGG LIGAND reference used for network construction, which excludes cofactors from most biochemical reactions. While this may be a limitation of certain analyses, our study was not affected as the primary interest was in those substrates acquired from the environment. These results reflected the defined biological patterns of </w:t>
+      </w:r>
+      <w:r>
+        <w:rPr>
+          <w:i/>
+        </w:rPr>
+        <w:t>C. difficile</w:t>
+      </w:r>
+      <w:r>
+        <w:rPr/>
+        <w:t xml:space="preserve"> and was therefore a viable platform to study metabolism of the pathogen.</w:t>
+      </w:r>
+    </w:p>
+    <w:p>
+      <w:pPr>
+        <w:pStyle w:val="TextBody"/>
+        <w:rPr/>
+      </w:pPr>
+      <w:r>
+        <w:rPr>
+          <w:b/>
+        </w:rPr>
+        <w:t xml:space="preserve">Metabolite score algorithm reveals adaptive nutritional strategies of </w:t>
+      </w:r>
+      <w:r>
+        <w:rPr>
+          <w:b/>
+          <w:i/>
+        </w:rPr>
+        <w:t>C. difficile</w:t>
+      </w:r>
+      <w:r>
+        <w:rPr>
+          <w:b/>
+        </w:rPr>
+        <w:t xml:space="preserve"> during infection of distinct environments.</w:t>
+      </w:r>
+      <w:r>
+        <w:rPr/>
+        <w:t xml:space="preserve"> We next sought to include the transcriptomic results into the metabolic model to infer which metabolites </w:t>
+      </w:r>
+      <w:r>
+        <w:rPr>
+          <w:i/>
+        </w:rPr>
+        <w:t>C. difficile</w:t>
+      </w:r>
+      <w:r>
+        <w:rPr/>
+        <w:t xml:space="preserve"> most likely utilized from a given environment. To accomplish this we mapped normalized transcript abundances to the enzyme nodes in the network. Similar approaches have been previously successful in demonstrating that transcript abundance data can be utilized through the lens of genome-scale metabolic networks to accurately predict microbial metabolic responses to environmental perturbation and identify reporter metabolites of changes (40). In our system, the score of each metabolite was measured as the log</w:t>
+      </w:r>
+      <w:r>
+        <w:rPr>
+          <w:vertAlign w:val="subscript"/>
+        </w:rPr>
+        <w:t>2</w:t>
+      </w:r>
+      <w:r>
+        <w:rPr/>
+        <w:t>-transformed difference in average transcript levels of enzymes that use the metabolite as a substrate and those that generate the metabolite as a product (Fig. 3B). A metabolite with a high score was likely obtained from the environment because the expression of genes for enzymes that produce the metabolite were low. It is important to note that molecules that were more likely produced in our model were not necessarily likely to be released to the environment. Our models do not include the synthesis of large macromolecules (ie. long polypeptides or cytoskeleton) and should therefore only be utilized to consider metabolites that were inputs to a network. Due to the previously mentioned limited technical replication of sequencing efforts, we adopted a Monte Carlo-style simulation for iterative random transcriptome comparison to provide statistical validation of our network-based findings. This process generated random score distributions for each metabolite node in the network, which made it possible to calculate a confidence interval that represented random noise for each metabolite. This ultimately allowed for assessment of the probability that a given metabolite was excluded from the associated null distribution (Fig. 3C).</w:t>
+      </w:r>
+    </w:p>
+    <w:p>
+      <w:pPr>
+        <w:pStyle w:val="TextBody"/>
+        <w:rPr/>
+      </w:pPr>
+      <w:r>
+        <w:rPr/>
+        <w:t xml:space="preserve">To identify the metabolites that were most essential for </w:t>
+      </w:r>
+      <w:r>
+        <w:rPr>
+          <w:i/>
+        </w:rPr>
+        <w:t>C. difficile</w:t>
+      </w:r>
+      <w:r>
+        <w:rPr/>
+        <w:t xml:space="preserve"> growth, regardless of the environment, we cross-referenced the 40 highest scoring metabolites from each treatment group (Fig. 4A). N-acetylglucosamine (GlcNAc) was found to the have the highest median score of all shared metabolites, which has been shown to be a readily available source of carbon and nitrogen which can be limiting in the gut (21). We went on to confirm that our strain of </w:t>
+      </w:r>
+      <w:r>
+        <w:rPr>
+          <w:i/>
+        </w:rPr>
+        <w:t>C. difficile</w:t>
+      </w:r>
+      <w:r>
+        <w:rPr/>
+        <w:t xml:space="preserve"> could metabolize GlcNAc for growth (Fig. 4B; Table S5) in </w:t>
+      </w:r>
+      <w:r>
+        <w:rPr>
+          <w:i/>
+        </w:rPr>
+        <w:t>C. difficile</w:t>
+      </w:r>
+      <w:r>
+        <w:rPr/>
+        <w:t xml:space="preserve"> minimal media (41). The Stickland fermentation acceptor proline scored highly across all conditions (42). </w:t>
+      </w:r>
+      <w:r>
+        <w:rPr>
+          <w:i/>
+        </w:rPr>
+        <w:t>C. difficile</w:t>
+      </w:r>
+      <w:r>
+        <w:rPr/>
+        <w:t xml:space="preserve"> is auxotrophic for not only proline, but also cysteine, leucine, isoleucine, tryptophan, and valine, which prevented testing for </w:t>
+      </w:r>
+      <w:r>
+        <w:rPr>
+          <w:i/>
+        </w:rPr>
+        <w:t>in vitro</w:t>
+      </w:r>
+      <w:r>
+        <w:rPr/>
+        <w:t xml:space="preserve"> growth changes on proline despite providing for modest growth in the no carbohydrate control. Previous analysis of </w:t>
+      </w:r>
+      <w:r>
+        <w:rPr>
+          <w:i/>
+        </w:rPr>
+        <w:t>C. difficile</w:t>
+      </w:r>
+      <w:r>
+        <w:rPr/>
+        <w:t xml:space="preserve"> colonizing GF mice under mono-associated conditions indicated that </w:t>
+      </w:r>
+      <w:r>
+        <w:rPr>
+          <w:i/>
+        </w:rPr>
+        <w:t>C. difficile</w:t>
+      </w:r>
+      <w:r>
+        <w:rPr/>
+        <w:t xml:space="preserve"> uses both sets of metabolites (21); however, use of these metabolites in the context of a complex community of potential competitors has not been observed. This analysis indicated that these metabolites might be an integral component of the nutrient niche for </w:t>
+      </w:r>
+      <w:r>
+        <w:rPr>
+          <w:i/>
+        </w:rPr>
+        <w:t>C. difficile</w:t>
       </w:r>
       <w:r>
         <w:rPr/>
@@ -1136,25 +1452,40 @@
           <w:b/>
           <w:i/>
         </w:rPr>
-        <w:t>C. difficile</w:t>
-      </w:r>
-      <w:r>
-        <w:rPr>
-          <w:b/>
-        </w:rPr>
-        <w:t xml:space="preserve"> alters its gene expression pathways when colonizing distinct antibiotic-pretreated environments.</w:t>
-      </w:r>
-      <w:r>
-        <w:rPr/>
-        <w:t xml:space="preserve"> Utilizing aliquots of cecal content from the same mice </w:t>
-      </w:r>
-      <w:r>
-        <w:rPr/>
-        <w:t>that were</w:t>
-      </w:r>
-      <w:r>
-        <w:rPr/>
-        <w:t xml:space="preserve"> in the previous assays, we measured differential expression of specific genes associated with </w:t>
+        <w:t>In vivo</w:t>
+      </w:r>
+      <w:r>
+        <w:rPr>
+          <w:b/>
+        </w:rPr>
+        <w:t xml:space="preserve"> metabolomic analysis supports that </w:t>
+      </w:r>
+      <w:r>
+        <w:rPr>
+          <w:b/>
+          <w:i/>
+        </w:rPr>
+        <w:t>C. difficile</w:t>
+      </w:r>
+      <w:r>
+        <w:rPr>
+          <w:b/>
+        </w:rPr>
+        <w:t xml:space="preserve"> consumes metabolites indicated by metabolic modeling.</w:t>
+      </w:r>
+      <w:r>
+        <w:rPr/>
+        <w:t xml:space="preserve"> To further validate the results of our metabolic model, we tested the effect of </w:t>
+      </w:r>
+      <w:r>
+        <w:rPr>
+          <w:i/>
+        </w:rPr>
+        <w:t>C. difficile</w:t>
+      </w:r>
+      <w:r>
+        <w:rPr/>
+        <w:t xml:space="preserve"> on the metabolite pool in cecal contents from each antibiotic-pretreated and exGF mouse used in the previous analyses. This afforded us the ability to compare replicates within each treatment group. To measure metabolite concentrations, we utilized non-targeted ultra-performance liquid chromatography and mass spectrometry (UPLC-MS) to measure the relative </w:t>
       </w:r>
       <w:r>
         <w:rPr>
@@ -1164,25 +1495,27 @@
       </w:r>
       <w:r>
         <w:rPr/>
-        <w:t xml:space="preserve"> phenotype changes reported in previous studies with an RNA-Seq-based approach. Microarray-based gene expression measurement was not a viable alternative to sequencing as the amount of background orthologous transcription from other bacterial species would contribute to non-specific binding and bias the true </w:t>
-      </w:r>
-      <w:r>
-        <w:rPr>
-          <w:i/>
-        </w:rPr>
-        <w:t>C. difficile</w:t>
-      </w:r>
-      <w:r>
-        <w:rPr/>
-        <w:t xml:space="preserve"> signal. </w:t>
-      </w:r>
-      <w:r>
-        <w:rPr/>
-        <w:t>T</w:t>
-      </w:r>
-      <w:r>
-        <w:rPr/>
-        <w:t xml:space="preserve">herefore we employed RNA-Seq to quantify </w:t>
+        <w:t xml:space="preserve"> concentrations of metabolites for each mouse in the conditions investigated, with special attention to those highlighted by large metabolite scores. We tested whether the susceptible communities had significantly different concentrations of each metabolite relative to untreated SPF mice and whether the presence of </w:t>
+      </w:r>
+      <w:r>
+        <w:rPr>
+          <w:i/>
+        </w:rPr>
+        <w:t>C. difficile</w:t>
+      </w:r>
+      <w:r>
+        <w:rPr/>
+        <w:t xml:space="preserve"> affected the metabolite composition.</w:t>
+      </w:r>
+    </w:p>
+    <w:p>
+      <w:pPr>
+        <w:pStyle w:val="TextBody"/>
+        <w:rPr/>
+      </w:pPr>
+      <w:r>
+        <w:rPr/>
+        <w:t xml:space="preserve">First, we compared the relative concentration of highly scored metabolites in untreated SPF mice and antibiotic pretreated mice in the absence of </w:t>
       </w:r>
       <w:r>
         <w:rPr>
@@ -1193,101 +1526,47 @@
       </w:r>
       <w:r>
         <w:rPr/>
-        <w:t xml:space="preserve">-specific </w:t>
-      </w:r>
-      <w:r>
-        <w:rPr/>
-        <w:t xml:space="preserve">transcription. </w:t>
-      </w:r>
-      <w:r>
-        <w:rPr>
-          <w:i/>
-        </w:rPr>
-        <w:t>C. difficile</w:t>
-      </w:r>
-      <w:r>
-        <w:rPr/>
-        <w:t xml:space="preserve"> represented a small percentage of the community in each colonized environment (Fig. S2C), </w:t>
-      </w:r>
-      <w:r>
-        <w:rPr/>
-        <w:t>which made</w:t>
-      </w:r>
-      <w:r>
-        <w:rPr/>
-        <w:t xml:space="preserve"> it impossible to sequence the transcriptome of individual mice due to the depth required to sufficiently sample the transcripts of </w:t>
-      </w:r>
-      <w:r>
-        <w:rPr>
-          <w:i/>
-        </w:rPr>
-        <w:t>C. difficile</w:t>
-      </w:r>
-      <w:r>
-        <w:rPr/>
-        <w:t xml:space="preserve">. This required the generation of a single transcriptome per condition using pooled mRNA from all mice within each pretreatment group. Following sequencing, read curation, and stringent mapping to </w:t>
-      </w:r>
-      <w:r>
-        <w:rPr>
-          <w:i/>
-        </w:rPr>
-        <w:t>C. difficile</w:t>
-      </w:r>
-      <w:r>
-        <w:rPr/>
-        <w:t xml:space="preserve"> str. 630 genes (Materials &amp; Methods) we implemented two steps of abundance normalization to compare expression between groups. Transcript abundances for each target gene were first corrected to both read length and target gene length, which resulted in an average per-base expression level for each. Adjusted values were then down-sampled to the same total read abundance for each mapping effort, allowing for even comparison between the conditions. Additionally, before proceeding with the analysis we did and assessed variation in expression of select bacterial housekeeping genes across treatment groups (Fig. S3A). Due to the heterogeneity of </w:t>
-      </w:r>
-      <w:r>
-        <w:rPr>
-          <w:i/>
-        </w:rPr>
-        <w:t>C. difficile</w:t>
-      </w:r>
-      <w:r>
-        <w:rPr/>
-        <w:t xml:space="preserve"> reference genes across strains (30), </w:t>
-      </w:r>
-      <w:r>
-        <w:rPr/>
-        <w:t xml:space="preserve">we chose </w:t>
-      </w:r>
-      <w:r>
-        <w:rPr/>
-        <w:t xml:space="preserve">DNA gyrase subunit A (GyrA), threonyl-tRNA synthetase (ThrS), and ATP-dependent Clp protease (ClpP) because </w:t>
-      </w:r>
-      <w:r>
-        <w:rPr/>
-        <w:t>they are conserved</w:t>
-      </w:r>
-      <w:r>
-        <w:rPr/>
-        <w:t xml:space="preserve"> across bacterial phyla and have been commonly utilized as standards for numerous transcriptional studies (14, 31, 32). </w:t>
-      </w:r>
-      <w:r>
-        <w:rPr/>
-        <w:t>We observed c</w:t>
-      </w:r>
-      <w:r>
-        <w:rPr/>
-        <w:t xml:space="preserve">onsistent expression for each of the housekeeping genes was observed across treatments, which </w:t>
-      </w:r>
-      <w:r>
-        <w:rPr/>
-        <w:t>indicated</w:t>
-      </w:r>
-      <w:r>
-        <w:rPr/>
-        <w:t xml:space="preserve"> that our results were more likely to be a true reflection of </w:t>
-      </w:r>
-      <w:r>
-        <w:rPr>
-          <w:i/>
-        </w:rPr>
-        <w:t>C. difficile</w:t>
-      </w:r>
-      <w:r>
-        <w:rPr/>
-        <w:t xml:space="preserve"> expression </w:t>
+        <w:t xml:space="preserve"> (Fig. 5). We found that the relative concentration of GlcNAc was actually significantly lower in all susceptible conditions (Fig. 5A; all </w:t>
+      </w:r>
+      <w:r>
+        <w:rPr>
+          <w:i/>
+        </w:rPr>
+        <w:t>P</w:t>
+      </w:r>
+      <w:r>
+        <w:rPr/>
+        <w:t xml:space="preserve"> &lt; 0.001). The Stickland fermentation acceptors proline (all </w:t>
+      </w:r>
+      <w:r>
+        <w:rPr>
+          <w:i/>
+        </w:rPr>
+        <w:t>P</w:t>
+      </w:r>
+      <w:r>
+        <w:rPr/>
+        <w:t xml:space="preserve"> &lt; 0.05) and hydroxyproline (all </w:t>
+      </w:r>
+      <w:r>
+        <w:rPr>
+          <w:i/>
+        </w:rPr>
+        <w:t>P</w:t>
+      </w:r>
+      <w:r>
+        <w:rPr/>
+        <w:t xml:space="preserve"> &lt; 0.05) were significantly higher in all susceptible environments tested (Fig. 5B and S5D). Succinyl-CoA scored most highly in the clindamycin pretreatment, which is the direct precursor to succinate by succinyl-CoA transferases (43). Succinate has been shown to support </w:t>
+      </w:r>
+      <w:r>
+        <w:rPr>
+          <w:i/>
+        </w:rPr>
+        <w:t>C. difficile</w:t>
+      </w:r>
+      <w:r>
+        <w:rPr/>
+        <w:t xml:space="preserve"> growth </w:t>
       </w:r>
       <w:r>
         <w:rPr>
@@ -1297,23 +1576,37 @@
       </w:r>
       <w:r>
         <w:rPr/>
-        <w:t xml:space="preserve">. We then focused on select genes previously demonstrated to </w:t>
-      </w:r>
-      <w:r>
-        <w:rPr/>
-        <w:t>have</w:t>
-      </w:r>
-      <w:r>
-        <w:rPr/>
-        <w:t xml:space="preserve"> alter</w:t>
-      </w:r>
-      <w:r>
-        <w:rPr/>
-        <w:t>ed</w:t>
-      </w:r>
-      <w:r>
-        <w:rPr/>
-        <w:t xml:space="preserve"> transcription based on environmental cues including several key sigma factors (29) and downstream genes involved in sporulation (33), toxin production (34), and quorum sensing (35) (Fig. S4). Comparing these data to results from the previous section, toxin gene expression seemed to vary between conditions more than the activity data would suggest (Fig. S4B). However, the relative abundance of cDNA transcript abundance recruited within this mapping effort to the toxin genes was very low, which would agree with the generally low levels of toxin activity detectable across treatment groups (Fig. 1C). For the other gene categories, consistent trends across pretreatments were not apparent through this analysis so we decided to shift our focus toward differences in metabolic pathways that were more explicitly involved in the breakdown of environmentally acquired nutrients.</w:t>
+        <w:t xml:space="preserve"> through a synergistic relationship that requires at least one other bacterial species (9). As succinyl-CoA was not measured in our metabolimic assay, we instead found that succinate was indeed significantly higher in clindamycin pretreated mice (Fig. 5D; all </w:t>
+      </w:r>
+      <w:r>
+        <w:rPr>
+          <w:i/>
+        </w:rPr>
+        <w:t>P</w:t>
+      </w:r>
+      <w:r>
+        <w:rPr/>
+        <w:t xml:space="preserve"> &lt; 0.05). Among the cefoperazone-pretreated SPF and GF mice, we also found that the concentration of mannitol/sorbitol (Fig. 5C), N-acetylneuraminate (Fig. 5E), and glycine (Fig. S5E) were significantly higher in cefoperazone-treated SPF and GF mice (all </w:t>
+      </w:r>
+      <w:r>
+        <w:rPr>
+          <w:i/>
+        </w:rPr>
+        <w:t>P</w:t>
+      </w:r>
+      <w:r>
+        <w:rPr/>
+        <w:t xml:space="preserve"> &lt; 0.05). These results supported the assertion that susceptible mice had multiple nutrient niches that </w:t>
+      </w:r>
+      <w:r>
+        <w:rPr>
+          <w:i/>
+        </w:rPr>
+        <w:t>C. difficile</w:t>
+      </w:r>
+      <w:r>
+        <w:rPr/>
+        <w:t xml:space="preserve"> was able to exploit.</w:t>
       </w:r>
     </w:p>
     <w:p>
@@ -1323,499 +1616,17 @@
       </w:pPr>
       <w:r>
         <w:rPr/>
-        <w:t xml:space="preserve">We chose to assess transcriptional differences in several specific families of genes known to contribute to different aspects of </w:t>
-      </w:r>
-      <w:r>
-        <w:rPr>
-          <w:i/>
-        </w:rPr>
-        <w:t>C. difficile</w:t>
-      </w:r>
-      <w:r>
-        <w:rPr/>
-        <w:t xml:space="preserve"> metabolism (Fig. 2A &amp; Table S1). Genes involved in amino acid catabolism, including those that encoded enzymes involved in Stickland fermentation and general peptidases, had the highest level of expression </w:t>
-      </w:r>
-      <w:r>
-        <w:rPr/>
-        <w:t>across all pretreatments</w:t>
-      </w:r>
-      <w:r>
-        <w:rPr/>
-        <w:t xml:space="preserve">. Stickland fermentation refers to the coupled fermentation of amino acid pairs in which one is deaminated and the other is reduced to ultimately generate ATP (36). This suggested that </w:t>
-      </w:r>
-      <w:r>
-        <w:rPr>
-          <w:i/>
-        </w:rPr>
-        <w:t>C. difficile</w:t>
-      </w:r>
-      <w:r>
-        <w:rPr/>
-        <w:t xml:space="preserve"> catabolized environmental amino acids during infection, regardless of the structure of the surrounding community. Although there were gene categories that were equally expressed across conditions in spite of the community differences, there were patterns of expression for certain gene families and specific genes that were distinct to each antibiotic pretreatment. In mice pretreated with cefoperazone, </w:t>
-      </w:r>
-      <w:r>
-        <w:rPr>
-          <w:i/>
-        </w:rPr>
-        <w:t>C. difficile</w:t>
-      </w:r>
-      <w:r>
-        <w:rPr/>
-        <w:t xml:space="preserve"> tended to have more expression of genes in the ABC sugar transporter and sugar alcohol catabolism (e.g. mannitol) families and fewer genes in the PTS transporter family than the other pretreatment groups. In mice pretreated with clindamycin, </w:t>
-      </w:r>
-      <w:r>
-        <w:rPr>
-          <w:i/>
-        </w:rPr>
-        <w:t>C. difficile</w:t>
-      </w:r>
-      <w:r>
-        <w:rPr/>
-        <w:t xml:space="preserve"> tended to have higher expression of genes from disaccharide catabolism (e.g. beta-galactosidases and trehalose/maltose/cellibiose hydrolases), fermentation product metabolism (including consumption or production of acetate, lactate, butyrate, succinate, ethanol, and butanol), and PTS transporter families. Genes from the sugar alcohol catabolism and ABC sugar transporter families were not highly expressed in the clindamycin-pretreated mice. Finally, in mice pretreated with streptomycin, </w:t>
-      </w:r>
-      <w:r>
-        <w:rPr>
-          <w:i/>
-        </w:rPr>
-        <w:t>C. difficile</w:t>
-      </w:r>
-      <w:r>
-        <w:rPr/>
-        <w:t xml:space="preserve"> had higher levels of expression of genes from the sugar alcohol catabolism (e.g. sorbitol) and PTS transporter families. Combined, these results suggested that while catabolism of amino acids and specific carbohydrates are core components of the </w:t>
-      </w:r>
-      <w:r>
-        <w:rPr>
-          <w:i/>
-        </w:rPr>
-        <w:t>C. difficile</w:t>
-      </w:r>
-      <w:r>
-        <w:rPr/>
-        <w:t xml:space="preserve"> nutritional strategy during infection, </w:t>
-      </w:r>
-      <w:r>
-        <w:rPr>
-          <w:i/>
-        </w:rPr>
-        <w:t>C. difficile</w:t>
-      </w:r>
-      <w:r>
-        <w:rPr/>
-        <w:t xml:space="preserve"> adapted its metabolism across different susceptible environments.</w:t>
-      </w:r>
-    </w:p>
-    <w:p>
-      <w:pPr>
-        <w:pStyle w:val="TextBody"/>
-        <w:rPr/>
-      </w:pPr>
-      <w:r>
-        <w:rPr>
-          <w:b/>
-        </w:rPr>
-        <w:t xml:space="preserve">Genome-scale metabolic model structure underscores known </w:t>
-      </w:r>
-      <w:r>
-        <w:rPr>
-          <w:b/>
-          <w:i/>
-        </w:rPr>
-        <w:t>C. difficile</w:t>
-      </w:r>
-      <w:r>
-        <w:rPr>
-          <w:b/>
-        </w:rPr>
-        <w:t xml:space="preserve"> physiology.</w:t>
-      </w:r>
-      <w:r>
-        <w:rPr/>
-        <w:t xml:space="preserve"> Because multiple enzymes can utilize the same input substrates within a single organism, we decided to implement a metabolic network-based approach to further investigate which metabolites were differentially utilized between conditions by </w:t>
-      </w:r>
-      <w:r>
-        <w:rPr>
-          <w:i/>
-        </w:rPr>
-        <w:t>C. difficile</w:t>
-      </w:r>
-      <w:r>
-        <w:rPr/>
-        <w:t xml:space="preserve">. This approach is more robust at identifying reporter metabolites than assessing individual gene transcription because if the amount of a single enzyme that acts on a substrate decreases, yet others that also act on that substrate increase, those changes are more readily apparent in the context of a network. To perform this analysis, we created a generalizeable tool to generate </w:t>
-      </w:r>
-      <w:r>
-        <w:rPr>
-          <w:i/>
-        </w:rPr>
-        <w:t>de novo</w:t>
-      </w:r>
-      <w:r>
-        <w:rPr/>
-        <w:t xml:space="preserve"> genome-enabled bipartite metabolic models with directed enzymatic reactions of bacterial species using KEGG gene and biochemical reaction annotations. We implemented this platform using the genome of </w:t>
-      </w:r>
-      <w:r>
-        <w:rPr>
-          <w:i/>
-        </w:rPr>
-        <w:t>C. difficile</w:t>
-      </w:r>
-      <w:r>
-        <w:rPr/>
-        <w:t xml:space="preserve"> str. 630 </w:t>
-      </w:r>
-      <w:r>
-        <w:rPr/>
-        <w:t>(</w:t>
-      </w:r>
-      <w:r>
-        <w:rPr/>
-        <w:t>Fig. 3A</w:t>
-      </w:r>
-      <w:r>
-        <w:rPr/>
-        <w:t>)</w:t>
-      </w:r>
-      <w:r>
-        <w:rPr/>
-        <w:t xml:space="preserve">, with enzymes and metabolites represented by nodes and their interactions by directed connecting edges. The </w:t>
-      </w:r>
-      <w:r>
-        <w:rPr>
-          <w:i/>
-        </w:rPr>
-        <w:t>C. difficile</w:t>
-      </w:r>
-      <w:r>
-        <w:rPr/>
-        <w:t xml:space="preserve"> str. 630 network contained a total of 447 enzymes and 758 metabolites, with 2135 directed edges (Fig. 3A). To validate our metabolic network, we analyzed network topology by calculating two metrics of centrality, betweenness centrality (BC) and closeness centrality (CC), to determine which nodes are critical to the structure of the metabolic network and if these patterns reflect known biology (Table S3). Both metrics utilize shortest paths, which refer to fewest possible number of network connections that lie between two given nodes. The BC of each node is the fraction of shortest paths that pass through that node and connect all other potential pairs of nodes. In biological terms, this refers to the amount of influence a given hub has on the overall flow of metabolism (37). Similarly, CC is the reciprocal sum of the lengths of shortest paths included in each node's BC. This value demonstrates how essential a given node is to the overall structure of the metabolic network (38). Metabolic network structural studies of </w:t>
-      </w:r>
-      <w:r>
-        <w:rPr>
-          <w:i/>
-        </w:rPr>
-        <w:t>Escherichia coli</w:t>
-      </w:r>
-      <w:r>
-        <w:rPr/>
-        <w:t xml:space="preserve"> have found that metabolites with the highest centrality calculations are involved in fundamental processes in metabolism, namely glycolysis and the citrate acid cycle pathway (39). As such, these metrics allow for assessment of the degree to which a metabolic network accurately depicts established principles of bacterial metabolism.</w:t>
-      </w:r>
-    </w:p>
-    <w:p>
-      <w:pPr>
-        <w:pStyle w:val="TextBody"/>
-        <w:rPr/>
-      </w:pPr>
-      <w:r>
-        <w:rPr/>
-        <w:t xml:space="preserve">Following application of both methods, we found 5 enzymes that were shared between the top 10 enzymes from BC and CC calculations (2-dehydro-3-deoxyphosphogluconate aldolase, aspartate aminotransferase, pyruvate-flavodoxin oxidoreductase, formate C-acetyltransferase, and 1-deoxy-D-xylulose-5-phosphate synthase). These enzymes primarily participate in core processes including glycolysis, the pentose phosphate pathway, or the citric acid cycle. Upon analysis of the other 15 high-scoring enzymes combined from BC and CC analyses, the majority were also components of the previously mentioned pathways, as well as several for the metabolism of amino acids (Table S3). Similarly, the intersection of those substrates with high both BC and CC values </w:t>
-      </w:r>
-      <w:r>
-        <w:rPr/>
-        <w:t>indicated that</w:t>
-      </w:r>
-      <w:r>
-        <w:rPr/>
-        <w:t xml:space="preserve"> 6 metabolites </w:t>
-      </w:r>
-      <w:r>
-        <w:rPr/>
-        <w:t>were</w:t>
-      </w:r>
-      <w:r>
-        <w:rPr/>
-        <w:t xml:space="preserve"> central to the metabolism of </w:t>
-      </w:r>
-      <w:r>
-        <w:rPr>
-          <w:i/>
-        </w:rPr>
-        <w:t>C. difficile</w:t>
-      </w:r>
-      <w:r>
-        <w:rPr/>
-        <w:t xml:space="preserve"> (pyruvate, acetyl-CoA, 2-oxoglutarate, D-4-hydroxy-2-oxoglutarate, D-glyceraldehyde 3-phosphate, and L-glutamate). Not only are these members of glycolysis and the citric acid cycle, but pyruvate, acetyl-CoA, and L-glutamate contribute to numerous intracellular pathways as forms of biological "currency" (39). Notably absent from the most well-connected metabolites were molecules like ATP or NADH. Their exclusion is likely a byproduct of the KEGG LIGAND reference used for network construction, which excludes cofactors from most biochemical reactions. While this may be a limitation of certain analyses, our study was not affected as the primary interest was in those substrates acquired from the environment. These results reflected the defined biological patterns of </w:t>
-      </w:r>
-      <w:r>
-        <w:rPr>
-          <w:i/>
-        </w:rPr>
-        <w:t>C. difficile</w:t>
-      </w:r>
-      <w:r>
-        <w:rPr/>
-        <w:t xml:space="preserve"> and was therefore a viable platform to study metabolism of the pathogen.</w:t>
-      </w:r>
-    </w:p>
-    <w:p>
-      <w:pPr>
-        <w:pStyle w:val="TextBody"/>
-        <w:rPr/>
-      </w:pPr>
-      <w:r>
-        <w:rPr>
-          <w:b/>
-        </w:rPr>
-        <w:t xml:space="preserve">Metabolite score algorithm reveals adaptive nutritional strategies of </w:t>
-      </w:r>
-      <w:r>
-        <w:rPr>
-          <w:b/>
-          <w:i/>
-        </w:rPr>
-        <w:t>C. difficile</w:t>
-      </w:r>
-      <w:r>
-        <w:rPr>
-          <w:b/>
-        </w:rPr>
-        <w:t xml:space="preserve"> during infection of distinct environments.</w:t>
-      </w:r>
-      <w:r>
-        <w:rPr/>
-        <w:t xml:space="preserve"> We next sought to include the transcriptomic results into the metabolic model to infer which metabolites </w:t>
-      </w:r>
-      <w:r>
-        <w:rPr>
-          <w:i/>
-        </w:rPr>
-        <w:t>C. difficile</w:t>
-      </w:r>
-      <w:r>
-        <w:rPr/>
-        <w:t xml:space="preserve"> most likely utilized from a given environment. To accomplish this we mapped normalized transcript abundances to the enzyme nodes in the network. Similar approaches have been previously successful in demonstrating that transcript abundance data can be utilized through the lens of genome-scale metabolic networks to accurately predict microbial metabolic responses to environmental perturbation and identify reporter metabolites of changes (40). In our system, the score of each metabolite was measured as the log</w:t>
-      </w:r>
-      <w:r>
-        <w:rPr>
-          <w:vertAlign w:val="subscript"/>
-        </w:rPr>
-        <w:t>2</w:t>
-      </w:r>
-      <w:r>
-        <w:rPr/>
-        <w:t xml:space="preserve">-transformed difference in average transcript levels of enzymes that use the metabolite as a substrate and those that generate the metabolite as a product (Fig. 3B). A metabolite with a high score was likely obtained from the environment because the expression of genes for enzymes that produce the metabolite were low. It is important to note that molecules that </w:t>
-      </w:r>
-      <w:r>
-        <w:rPr/>
-        <w:t>we</w:t>
-      </w:r>
-      <w:r>
-        <w:rPr/>
-        <w:t xml:space="preserve">re more likely produced in our model </w:t>
-      </w:r>
-      <w:r>
-        <w:rPr/>
-        <w:t>we</w:t>
-      </w:r>
-      <w:r>
-        <w:rPr/>
-        <w:t xml:space="preserve">re not necessarily likely to be released to the environment. Our models do not include the synthesis of large macromolecules (ie. long polypeptides or cytoskeleton) and should therefore only be utilized to consider metabolites </w:t>
-      </w:r>
-      <w:r>
-        <w:rPr/>
-        <w:t xml:space="preserve">that were inputs </w:t>
-      </w:r>
-      <w:r>
-        <w:rPr/>
-        <w:t>to a network. Due to the previously mentioned limited technical replication of sequencing efforts, we adopted a Monte Carlo-style simulation for iterative random transcriptome comparison to provide statistical validation of our network-based findings. This process generated random score distributions for each metabolite node in the network, which made it possible to calculate a confidence interval that represented random noise for each metabolite. This ultimately allowed for assessment of the probability that a given metabolite was excluded from the associated null distribution (Fig. 3C).</w:t>
-      </w:r>
-    </w:p>
-    <w:p>
-      <w:pPr>
-        <w:pStyle w:val="TextBody"/>
-        <w:rPr/>
-      </w:pPr>
-      <w:r>
-        <w:rPr/>
-        <w:t xml:space="preserve">To identify the metabolites that were most essential for </w:t>
-      </w:r>
-      <w:r>
-        <w:rPr>
-          <w:i/>
-        </w:rPr>
-        <w:t>C. difficile</w:t>
-      </w:r>
-      <w:r>
-        <w:rPr/>
-        <w:t xml:space="preserve"> growth, regardless of the environment, we cross-referenced the 40 highest scoring metabolites from each treatment group (Fig. 4A). N-acetylglucosamine (GlcNAc) was found to the have the highest median score of all shared metabolites, which has been shown to be a readily available source of carbon and nitrogen which can be limiting in the gut (21). We went on to confirm that our strain of </w:t>
-      </w:r>
-      <w:r>
-        <w:rPr>
-          <w:i/>
-        </w:rPr>
-        <w:t>C. difficile</w:t>
-      </w:r>
-      <w:r>
-        <w:rPr/>
-        <w:t xml:space="preserve"> could metabolize GlcNAc for growth (Fig. 4B; Table S5) in </w:t>
-      </w:r>
-      <w:r>
-        <w:rPr>
-          <w:i/>
-        </w:rPr>
-        <w:t>C. difficile</w:t>
-      </w:r>
-      <w:r>
-        <w:rPr/>
-        <w:t xml:space="preserve"> minimal media (41). The Stickland fermentation acceptor proline scored highly </w:t>
-      </w:r>
-      <w:r>
-        <w:rPr/>
-        <w:t>across</w:t>
-      </w:r>
-      <w:r>
-        <w:rPr/>
-        <w:t xml:space="preserve"> all conditions (42). </w:t>
-      </w:r>
-      <w:r>
-        <w:rPr>
-          <w:i/>
-        </w:rPr>
-        <w:t>C. difficile</w:t>
-      </w:r>
-      <w:r>
-        <w:rPr/>
-        <w:t xml:space="preserve"> is auxotrophic for not only proline, but also cysteine, leucine, isoleucine, tryptophan, and valine, which prevented testing for </w:t>
-      </w:r>
-      <w:r>
-        <w:rPr>
-          <w:i/>
-        </w:rPr>
-        <w:t>in vitro</w:t>
-      </w:r>
-      <w:r>
-        <w:rPr/>
-        <w:t xml:space="preserve"> growth changes on proline despite providing for modest growth in the no carbohydrate control. Previous analysis of </w:t>
-      </w:r>
-      <w:r>
-        <w:rPr>
-          <w:i/>
-        </w:rPr>
-        <w:t>C. difficile</w:t>
-      </w:r>
-      <w:r>
-        <w:rPr/>
-        <w:t xml:space="preserve"> colonizing GF mice under mono-associated conditions indicated that </w:t>
-      </w:r>
-      <w:r>
-        <w:rPr>
-          <w:i/>
-        </w:rPr>
-        <w:t>C. difficile</w:t>
-      </w:r>
-      <w:r>
-        <w:rPr/>
-        <w:t xml:space="preserve"> uses both sets of metabolites (21); however, use of these metabolites in the context of a complex community of potential competitors has not been observed. This analysis indicated that these metabolites might be an integral component of the nutrient niche for </w:t>
-      </w:r>
-      <w:r>
-        <w:rPr>
-          <w:i/>
-        </w:rPr>
-        <w:t>C. difficile</w:t>
-      </w:r>
-      <w:r>
-        <w:rPr/>
-        <w:t>.</w:t>
-      </w:r>
-    </w:p>
-    <w:p>
-      <w:pPr>
-        <w:pStyle w:val="TextBody"/>
-        <w:rPr/>
-      </w:pPr>
-      <w:r>
-        <w:rPr>
-          <w:b/>
-          <w:i/>
-        </w:rPr>
-        <w:t>In vivo</w:t>
-      </w:r>
-      <w:r>
-        <w:rPr>
-          <w:b/>
-        </w:rPr>
-        <w:t xml:space="preserve"> metabolomic analysis supports that </w:t>
-      </w:r>
-      <w:r>
-        <w:rPr>
-          <w:b/>
-          <w:i/>
-        </w:rPr>
-        <w:t>C. difficile</w:t>
-      </w:r>
-      <w:r>
-        <w:rPr>
-          <w:b/>
-        </w:rPr>
-        <w:t xml:space="preserve"> consumes metabolites indicated by metabolic modeling.</w:t>
-      </w:r>
-      <w:r>
-        <w:rPr/>
-        <w:t xml:space="preserve"> To further validate the results of our metabolic model, we tested the effect of </w:t>
-      </w:r>
-      <w:r>
-        <w:rPr>
-          <w:i/>
-        </w:rPr>
-        <w:t>C. difficile</w:t>
-      </w:r>
-      <w:r>
-        <w:rPr/>
-        <w:t xml:space="preserve"> on the metabolite pool in cecal content</w:t>
-      </w:r>
-      <w:r>
-        <w:rPr/>
-        <w:t>s</w:t>
-      </w:r>
-      <w:r>
-        <w:rPr/>
-        <w:t xml:space="preserve"> from each antibiotic-pretreated and exGF mouse used in the previous analyses. This afforded us the ability to compare replicates within each treatment group. To measure metabolite concentrations, we utilized non-targeted ultra-performance liquid chromatography and mass spectrometry (UPLC-MS) to measure the relative </w:t>
-      </w:r>
-      <w:r>
-        <w:rPr>
-          <w:i/>
-        </w:rPr>
-        <w:t>in vivo</w:t>
-      </w:r>
-      <w:r>
-        <w:rPr/>
-        <w:t xml:space="preserve"> concentrations of metabolites for each mouse in the conditions investigated, with special attention to those highlighted by large metabolite scores. We tested whether the susceptible communities had significantly different concentrations of each metabolite relative to untreated SPF mice and whether the presence of </w:t>
-      </w:r>
-      <w:r>
-        <w:rPr>
-          <w:i/>
-        </w:rPr>
-        <w:t>C. difficile</w:t>
-      </w:r>
-      <w:r>
-        <w:rPr/>
-        <w:t xml:space="preserve"> affected the metabolite composition.</w:t>
-      </w:r>
-    </w:p>
-    <w:p>
-      <w:pPr>
-        <w:pStyle w:val="TextBody"/>
-        <w:rPr/>
-      </w:pPr>
-      <w:r>
-        <w:rPr/>
-        <w:t xml:space="preserve">First, we compared the relative concentration of highly scored metabolites in untreated SPF mice and antibiotic pretreated mice in the absence of </w:t>
-      </w:r>
-      <w:r>
-        <w:rPr>
-          <w:i/>
-          <w:iCs/>
-        </w:rPr>
-        <w:t xml:space="preserve">C. </w:t>
-      </w:r>
-      <w:r>
-        <w:rPr>
-          <w:i/>
-          <w:iCs/>
-        </w:rPr>
-        <w:t>difficile</w:t>
-      </w:r>
-      <w:r>
-        <w:rPr/>
-        <w:t xml:space="preserve"> (Fig. 5). We found that the relative concentration of GlcNAc was actually significantly lower in all susceptible conditions (Fig. 5A; all </w:t>
+        <w:t xml:space="preserve">Second, we compared relative concentrations of high scoring metabolites during CDI and mock-infection within each pretreatment group (Fig. 5). Both groups of host-derived glycans, GlcNAc/GalNAc (Fig. 5A) and Neu5Ac (Fig. 5E), were significantly lower when in the presence of </w:t>
+      </w:r>
+      <w:r>
+        <w:rPr>
+          <w:i/>
+        </w:rPr>
+        <w:t>C. difficile</w:t>
+      </w:r>
+      <w:r>
+        <w:rPr/>
+        <w:t xml:space="preserve"> in exGF mice (</w:t>
       </w:r>
       <w:r>
         <w:rPr>
@@ -1825,7 +1636,17 @@
       </w:r>
       <w:r>
         <w:rPr/>
-        <w:t xml:space="preserve"> &lt; 0.001). The Stickland fermentation acceptors proline (all </w:t>
+        <w:t xml:space="preserve"> &lt; 0.05 and 0.01). In agreement with the previous results, we found that the Stickland acceptors proline (Fig. 5B) and hydroxyproline (Fig. S5D) were significantly lower in every </w:t>
+      </w:r>
+      <w:r>
+        <w:rPr>
+          <w:i/>
+        </w:rPr>
+        <w:t>C. difficile</w:t>
+      </w:r>
+      <w:r>
+        <w:rPr/>
+        <w:t xml:space="preserve"> colonized environment (all </w:t>
       </w:r>
       <w:r>
         <w:rPr>
@@ -1835,7 +1656,7 @@
       </w:r>
       <w:r>
         <w:rPr/>
-        <w:t xml:space="preserve"> &lt; 0.05) and hydroxyproline (all </w:t>
+        <w:t xml:space="preserve"> &lt; 0.05). Glycine, another preferred Stickland acceptor, was lower in each condition following infection with significant change in cefoperazone-pretreated mice (Fig. S5D; </w:t>
       </w:r>
       <w:r>
         <w:rPr>
@@ -1845,51 +1666,7 @@
       </w:r>
       <w:r>
         <w:rPr/>
-        <w:t xml:space="preserve"> &lt; 0.05) were significantly higher in all susceptible environments tested (Fig. 5B and S5D). Succinyl-CoA score</w:t>
-      </w:r>
-      <w:r>
-        <w:rPr/>
-        <w:t>d</w:t>
-      </w:r>
-      <w:r>
-        <w:rPr/>
-        <w:t xml:space="preserve"> most highly in </w:t>
-      </w:r>
-      <w:r>
-        <w:rPr/>
-        <w:t xml:space="preserve">the </w:t>
-      </w:r>
-      <w:r>
-        <w:rPr/>
-        <w:t xml:space="preserve">clindamycin pretreatment, which is the direct precursor to succinate by succinyl-CoA transferases (43). Succinate has been shown to support </w:t>
-      </w:r>
-      <w:r>
-        <w:rPr>
-          <w:i/>
-        </w:rPr>
-        <w:t>C. difficile</w:t>
-      </w:r>
-      <w:r>
-        <w:rPr/>
-        <w:t xml:space="preserve"> growth </w:t>
-      </w:r>
-      <w:r>
-        <w:rPr>
-          <w:i/>
-        </w:rPr>
-        <w:t>in vivo</w:t>
-      </w:r>
-      <w:r>
-        <w:rPr/>
-        <w:t xml:space="preserve"> through a synergistic relationship </w:t>
-      </w:r>
-      <w:r>
-        <w:rPr/>
-        <w:t>that requires</w:t>
-      </w:r>
-      <w:r>
-        <w:rPr/>
-        <w:t xml:space="preserve"> at least one other bacterial species (9). As succinyl-CoA was not measured in our metabolimic assay, we instead found that succinate was indeed significantly higher in clindamycin pretreated mice (Fig. 5D; all </w:t>
+        <w:t xml:space="preserve"> &lt; 0.05). The Stickland donors leucine and isoleucine were significantly lower in all infected conditions except streptomycin-pretreated mice (Fig. S5; all </w:t>
       </w:r>
       <w:r>
         <w:rPr>
@@ -1899,15 +1676,17 @@
       </w:r>
       <w:r>
         <w:rPr/>
-        <w:t xml:space="preserve"> &lt; 0.05). Among the cefoperazone-pretreated SPF and GF mice, we also found that </w:t>
-      </w:r>
-      <w:r>
-        <w:rPr/>
-        <w:t>the concentration of</w:t>
-      </w:r>
-      <w:r>
-        <w:rPr/>
-        <w:t xml:space="preserve"> mannitol/sorbitol (Fig. 5C), N-acetylneuraminate (Fig. 5E), and glycine (Fig. S5E) were significantly higher in cefoperazone-treated SPF and GF mice (all </w:t>
+        <w:t xml:space="preserve"> &lt; 0.05). These results supported the hypothesis that amino acids are an important energy source of </w:t>
+      </w:r>
+      <w:r>
+        <w:rPr>
+          <w:i/>
+        </w:rPr>
+        <w:t>C. difficile</w:t>
+      </w:r>
+      <w:r>
+        <w:rPr/>
+        <w:t xml:space="preserve"> during infection. A significant difference was seen for mannitol/sorbitol in exGF mice (</w:t>
       </w:r>
       <w:r>
         <w:rPr>
@@ -1917,131 +1696,7 @@
       </w:r>
       <w:r>
         <w:rPr/>
-        <w:t xml:space="preserve"> &lt; 0.05). These results supported the assertion that </w:t>
-      </w:r>
-      <w:r>
-        <w:rPr/>
-        <w:t>susceptible mice had multiple</w:t>
-      </w:r>
-      <w:r>
-        <w:rPr/>
-        <w:t xml:space="preserve"> nutrient niches that </w:t>
-      </w:r>
-      <w:r>
-        <w:rPr>
-          <w:i/>
-        </w:rPr>
-        <w:t>C. difficile</w:t>
-      </w:r>
-      <w:r>
-        <w:rPr/>
-        <w:t xml:space="preserve"> was able to exploit.</w:t>
-      </w:r>
-    </w:p>
-    <w:p>
-      <w:pPr>
-        <w:pStyle w:val="TextBody"/>
-        <w:rPr/>
-      </w:pPr>
-      <w:r>
-        <w:rPr/>
-        <w:t xml:space="preserve">Second, we compared relative concentrations of high scoring metabolites during CDI and mock-infection within each pretreatment group (Fig. 5). Both groups of host-derived glycans, GlcNAc/GalNAc (Fig. 5A) and Neu5Ac (Fig. 5E), were significantly lower when in the presence of </w:t>
-      </w:r>
-      <w:r>
-        <w:rPr>
-          <w:i/>
-        </w:rPr>
-        <w:t>C. difficile</w:t>
-      </w:r>
-      <w:r>
-        <w:rPr/>
-        <w:t xml:space="preserve"> in exGF mice (</w:t>
-      </w:r>
-      <w:r>
-        <w:rPr>
-          <w:i/>
-        </w:rPr>
-        <w:t>P</w:t>
-      </w:r>
-      <w:r>
-        <w:rPr/>
-        <w:t xml:space="preserve"> &lt; 0.05 and 0.01). In agreement with the previous results, we found that the Stickland acceptors proline (Fig. 5B) and hydroxyproline (Fig. S5D) were significantly lower in every </w:t>
-      </w:r>
-      <w:r>
-        <w:rPr>
-          <w:i/>
-        </w:rPr>
-        <w:t>C. difficile</w:t>
-      </w:r>
-      <w:r>
-        <w:rPr/>
-        <w:t xml:space="preserve"> colonized environment (all </w:t>
-      </w:r>
-      <w:r>
-        <w:rPr>
-          <w:i/>
-        </w:rPr>
-        <w:t>P</w:t>
-      </w:r>
-      <w:r>
-        <w:rPr/>
-        <w:t xml:space="preserve"> &lt; 0.05). Glycine, another preferred Stickland acceptor, was lower in each condition following infection with significant change in cefoperazone-pretreated mice (Fig. S5D; </w:t>
-      </w:r>
-      <w:r>
-        <w:rPr>
-          <w:i/>
-        </w:rPr>
-        <w:t>P</w:t>
-      </w:r>
-      <w:r>
-        <w:rPr/>
-        <w:t xml:space="preserve"> &lt; 0.05). The Stickland donors leucine and isoleucine were significantly lower in all infected conditions except streptomycin-pretreated mice (Fig. S5; all </w:t>
-      </w:r>
-      <w:r>
-        <w:rPr>
-          <w:i/>
-        </w:rPr>
-        <w:t>P</w:t>
-      </w:r>
-      <w:r>
-        <w:rPr/>
-        <w:t xml:space="preserve"> &lt; 0.05). These results supported the hypothesis that amino acids are an important energy source of </w:t>
-      </w:r>
-      <w:r>
-        <w:rPr>
-          <w:i/>
-        </w:rPr>
-        <w:t>C. difficile</w:t>
-      </w:r>
-      <w:r>
-        <w:rPr/>
-        <w:t xml:space="preserve"> during infection. A significant difference was seen for mannitol/sorbitol in exGF mice (</w:t>
-      </w:r>
-      <w:r>
-        <w:rPr>
-          <w:i/>
-        </w:rPr>
-        <w:t>P</w:t>
-      </w:r>
-      <w:r>
-        <w:rPr/>
-        <w:t xml:space="preserve"> &lt; 0.01), but not in cefoperazone-pretreated mice (Fig. 5C). Although a lower concentration of succinate in both streptomycin and clindamycin pretreated mice was observed, neither was found to be significant. Overall, </w:t>
-      </w:r>
-      <w:r>
-        <w:rPr/>
-        <w:t>this</w:t>
-      </w:r>
-      <w:r>
-        <w:rPr/>
-        <w:t xml:space="preserve"> metabolomic analysis supported our </w:t>
-      </w:r>
-      <w:r>
-        <w:rPr/>
-        <w:t xml:space="preserve">transcriptome-based </w:t>
-      </w:r>
-      <w:r>
-        <w:rPr/>
-        <w:t xml:space="preserve">metabolite score algorithm for predicting the metabolites utilized by </w:t>
+        <w:t xml:space="preserve"> &lt; 0.01), but not in cefoperazone-pretreated mice (Fig. 5C). Although a lower concentration of succinate in both streptomycin and clindamycin pretreated mice was observed, neither was found to be significant. Overall, this metabolomic analysis supported our transcriptome-based metabolite score algorithm for predicting the metabolites utilized by </w:t>
       </w:r>
       <w:r>
         <w:rPr>
@@ -2093,11 +1748,173 @@
       </w:r>
       <w:r>
         <w:rPr/>
-        <w:t xml:space="preserve"> have </w:t>
-      </w:r>
-      <w:r>
-        <w:rPr/>
-        <w:t>characterized</w:t>
+        <w:t xml:space="preserve"> have characterized </w:t>
+      </w:r>
+      <w:r>
+        <w:rPr>
+          <w:i/>
+        </w:rPr>
+        <w:t>in vivo</w:t>
+      </w:r>
+      <w:r>
+        <w:rPr/>
+        <w:t xml:space="preserve"> changes in metabolism following colonization of GF mice. In this study, we utilized a conventionally-reared mouse model of infection to compare the response of </w:t>
+      </w:r>
+      <w:r>
+        <w:rPr>
+          <w:i/>
+        </w:rPr>
+        <w:t>C. difficile</w:t>
+      </w:r>
+      <w:r>
+        <w:rPr/>
+        <w:t xml:space="preserve"> to colonization in the context of varied gut communities generated by pretreatment with representatives from distinct classes of antibiotics. With these models, we identified subtle differences in sporulation and toxin activity between each antibiotic-pretreated condition. Transcriptomic sequencing of </w:t>
+      </w:r>
+      <w:r>
+        <w:rPr>
+          <w:i/>
+        </w:rPr>
+        <w:t>C. difficile</w:t>
+      </w:r>
+      <w:r>
+        <w:rPr/>
+        <w:t xml:space="preserve"> across colonized environments indicated complex expression patterns of genes in catabolic pathways for a variety of carbon sources. Through integration of transcriptomic data with genome-scale metabolic modeling allowed us to observe that </w:t>
+      </w:r>
+      <w:r>
+        <w:rPr>
+          <w:i/>
+        </w:rPr>
+        <w:t>C. difficile</w:t>
+      </w:r>
+      <w:r>
+        <w:rPr/>
+        <w:t xml:space="preserve"> likely generated energy by metabolizing specific alternative carbon and nitrogen sources across colonized conditions. We also found that Stickland fermentation substrates and products, as well as the host-derived glycan N-acetylglucosamine, were consistently among the highest scoring shared metabolites which indicated that these metabolites were central to the </w:t>
+      </w:r>
+      <w:r>
+        <w:rPr>
+          <w:i/>
+        </w:rPr>
+        <w:t>in vivo</w:t>
+      </w:r>
+      <w:r>
+        <w:rPr/>
+        <w:t xml:space="preserve"> nutritional strategy of </w:t>
+      </w:r>
+      <w:r>
+        <w:rPr>
+          <w:i/>
+        </w:rPr>
+        <w:t>C. difficile</w:t>
+      </w:r>
+      <w:r>
+        <w:rPr/>
+        <w:t>. To confirm our modeling-based results we employed untargeted mass spectrometry that demonstrated greater availability of many metabolites highlighted by our algorithm in susceptible gut environments. Metabolomic analysis further revealed differential reduction of highly scored metabolites during CDI, which suggested a hierarchy for the utilization of certain growth nutrients.</w:t>
+      </w:r>
+    </w:p>
+    <w:p>
+      <w:pPr>
+        <w:pStyle w:val="TextBody"/>
+        <w:rPr/>
+      </w:pPr>
+      <w:r>
+        <w:rPr/>
+        <w:t xml:space="preserve">Our interpretation of the positive trends we observed between metabolite score and substrate availability across conditions was that the distinct antibiotic treatments eliminate alternative patterns of competitors for those nutrients in the gut of susceptible animals. These groups of bacteria are likely to be more specialized than </w:t>
+      </w:r>
+      <w:r>
+        <w:rPr>
+          <w:i/>
+        </w:rPr>
+        <w:t>C. difficile</w:t>
+      </w:r>
+      <w:r>
+        <w:rPr/>
+        <w:t xml:space="preserve"> at acquiring those resources, supporting the nutrient-niche hypothesis as a mechanism to explain the exclusion of </w:t>
+      </w:r>
+      <w:r>
+        <w:rPr>
+          <w:i/>
+        </w:rPr>
+        <w:t>C. difficile</w:t>
+      </w:r>
+      <w:r>
+        <w:rPr/>
+        <w:t xml:space="preserve"> by the intact microbiota. By pursuing a more generalist behavior in terms of growth nutrient preferences, </w:t>
+      </w:r>
+      <w:r>
+        <w:rPr>
+          <w:i/>
+        </w:rPr>
+        <w:t>C. difficile</w:t>
+      </w:r>
+      <w:r>
+        <w:rPr/>
+        <w:t xml:space="preserve"> has increased fitness for exploiting differentially perturbed gut communities. ExGF mice provided a partially controlled system of resource competition. In this condition, Neu5Ac was found to be the highest scored substrate and its concentrations were significantly higher during mock infection than following </w:t>
+      </w:r>
+      <w:r>
+        <w:rPr>
+          <w:i/>
+        </w:rPr>
+        <w:t>C. difficile</w:t>
+      </w:r>
+      <w:r>
+        <w:rPr/>
+        <w:t xml:space="preserve"> colonization. A similar trend was also seen in cefoperazone-pretreated mice, implying that this antibiotic may have reduced the population density of the particular competitors for this niche. These data suggest that </w:t>
+      </w:r>
+      <w:r>
+        <w:rPr>
+          <w:i/>
+        </w:rPr>
+        <w:t>C. difficile</w:t>
+      </w:r>
+      <w:r>
+        <w:rPr/>
+        <w:t xml:space="preserve"> may be less competitive for this host-derived glycan and only has access when certain competitors have had their densities reduced. In agreement with earlier research we found that </w:t>
+      </w:r>
+      <w:r>
+        <w:rPr>
+          <w:i/>
+        </w:rPr>
+        <w:t>C. difficile</w:t>
+      </w:r>
+      <w:r>
+        <w:rPr/>
+        <w:t xml:space="preserve"> likely fermented amino acids for energy during infection of GF mice in addition to host-derived glycan catabolism. Our results go on to support that this metabolic strategy was conserved across all infection conditions tested. Several Stickland substrates had consistently high metabolite scores including alanine, leucine, and proline indeed dropped concentration during infection (Table S4, Fig. 5B, S5A, and S5B). Fermentation of amino acids provides not only carbon and energy, but are also a source of nitrogen which is a limited resource in the mammalian lower gastrointestinal tract (44). This makes Stickland fermentation a valuable metabolic strategy, and it stands to reason that </w:t>
+      </w:r>
+      <w:r>
+        <w:rPr>
+          <w:i/>
+        </w:rPr>
+        <w:t>C. difficile</w:t>
+      </w:r>
+      <w:r>
+        <w:rPr/>
+        <w:t xml:space="preserve"> would use this strategy across all environments it colonizes. This same principle may also extend to glycans harvested from the host mucus layer (GlcNAc and Neu5Ac) as they are another source of carbon and nitrogen which, despite augmented release by members of the microbiota, would be present at some basal concentration regardless of other species' metabolism (45, 46). Moreover, decreases in relative concentration of certain metabolites following antibiotic treatment does not preclude their availability to </w:t>
+      </w:r>
+      <w:r>
+        <w:rPr>
+          <w:i/>
+        </w:rPr>
+        <w:t>C. difficile</w:t>
+      </w:r>
+      <w:r>
+        <w:rPr/>
+        <w:t xml:space="preserve">. As long as competition for the remaining pool of the given substrate is reduced, </w:t>
+      </w:r>
+      <w:r>
+        <w:rPr>
+          <w:i/>
+        </w:rPr>
+        <w:t>C. difficile</w:t>
+      </w:r>
+      <w:r>
+        <w:rPr/>
+        <w:t xml:space="preserve"> may be able to exploit it as a component of its nutrient niche space. Based on our results, we propose that amino acid catabolism is a primary strategy of </w:t>
+      </w:r>
+      <w:r>
+        <w:rPr>
+          <w:i/>
+        </w:rPr>
+        <w:t>C. difficile</w:t>
       </w:r>
       <w:r>
         <w:rPr/>
@@ -2111,57 +1928,27 @@
       </w:r>
       <w:r>
         <w:rPr/>
-        <w:t xml:space="preserve"> changes in metabolism following colonization of GF mice. In this study, we utilized a conventionally-reared mouse model of infection to compare the response of </w:t>
-      </w:r>
-      <w:r>
-        <w:rPr>
-          <w:i/>
-        </w:rPr>
-        <w:t>C. difficile</w:t>
-      </w:r>
-      <w:r>
-        <w:rPr/>
-        <w:t xml:space="preserve"> to colonization in the context of varied gut communities generated by pretreatment with representatives from distinct classes of antibiotics. With these models, we identified subtle differences in sporulation and toxin activity between each antibiotic-pretreated condition. Transcriptomic sequencing of </w:t>
-      </w:r>
-      <w:r>
-        <w:rPr>
-          <w:i/>
-        </w:rPr>
-        <w:t>C. difficile</w:t>
-      </w:r>
-      <w:r>
-        <w:rPr/>
-        <w:t xml:space="preserve"> across colonized environments indicated complex expression patterns of genes in catabolic pathways for a variety of carbon sources. Through integration of transcriptomic data with genome-scale metabolic modeling allowed us to observe that </w:t>
-      </w:r>
-      <w:r>
-        <w:rPr>
-          <w:i/>
-        </w:rPr>
-        <w:t>C. difficile</w:t>
-      </w:r>
-      <w:r>
-        <w:rPr/>
-        <w:t xml:space="preserve"> likely generated energy by metabolizing specific alternative carbon and nitrogen sources across colonized conditions. We also found that Stickland fermentation substrates and products, as well as the host-derived glycan N-acetylglucosamine, were consistently among the highest scoring shared metabolites which indicated that these metabolites were central to the </w:t>
-      </w:r>
-      <w:r>
-        <w:rPr>
-          <w:i/>
-        </w:rPr>
-        <w:t>in vivo</w:t>
-      </w:r>
-      <w:r>
-        <w:rPr/>
-        <w:t xml:space="preserve"> nutritional strategy of </w:t>
-      </w:r>
-      <w:r>
-        <w:rPr>
-          <w:i/>
-        </w:rPr>
-        <w:t>C. difficile</w:t>
-      </w:r>
-      <w:r>
-        <w:rPr/>
-        <w:t>. To confirm our modeling-based results we employed untargeted mass spectrometry that demonstrated greater availability of many metabolites highlighted by our algorithm in susceptible gut environments. Metabolomic analysis further revealed differential reduction of highly scored metabolites during CDI, which suggested a hierarchy for the utilization of certain growth nutrients.</w:t>
+        <w:t xml:space="preserve"> followed closely by host-derived glycans catabolism. To fulfill its remaining needs, </w:t>
+      </w:r>
+      <w:r>
+        <w:rPr>
+          <w:i/>
+        </w:rPr>
+        <w:t xml:space="preserve">C. difficile </w:t>
+      </w:r>
+      <w:r>
+        <w:rPr/>
+        <w:t xml:space="preserve">adapts its metabolism to utilize a combination of carbohydrates, sugar alcohols, or carboxylic acids depending on their availability in the environment. Since the latter provide carbon and energy but not nitrogen, it appears that </w:t>
+      </w:r>
+      <w:r>
+        <w:rPr>
+          <w:i/>
+        </w:rPr>
+        <w:t>C. difficile</w:t>
+      </w:r>
+      <w:r>
+        <w:rPr/>
+        <w:t xml:space="preserve"> metabolism strongly prefers nitrogen-containing carbon sources that fulfill a larger proportion of its biological requirements.</w:t>
       </w:r>
     </w:p>
     <w:p>
@@ -2171,225 +1958,108 @@
       </w:pPr>
       <w:r>
         <w:rPr/>
-        <w:t xml:space="preserve">Our interpretation </w:t>
-      </w:r>
-      <w:r>
-        <w:rPr/>
-        <w:t>of</w:t>
-      </w:r>
-      <w:r>
-        <w:rPr/>
-        <w:t xml:space="preserve"> the positive trends we observed between metabolite score and substrate availability across conditions was that the distinct antibiotic treatments eliminate alternative patterns of competitors for those nutrients in the gut of susceptible animals. These groups of bacteria </w:t>
-      </w:r>
-      <w:r>
-        <w:rPr/>
-        <w:t>are</w:t>
-      </w:r>
-      <w:r>
-        <w:rPr/>
-        <w:t xml:space="preserve"> likely </w:t>
-      </w:r>
-      <w:r>
-        <w:rPr/>
-        <w:t>to</w:t>
-      </w:r>
-      <w:r>
-        <w:rPr/>
-        <w:t xml:space="preserve"> be more specialized than </w:t>
-      </w:r>
-      <w:r>
-        <w:rPr>
-          <w:i/>
-        </w:rPr>
-        <w:t>C. difficile</w:t>
-      </w:r>
-      <w:r>
-        <w:rPr/>
-        <w:t xml:space="preserve"> at acquiring those resources, supporting the nutrient-niche hypothesis </w:t>
-      </w:r>
-      <w:r>
-        <w:rPr/>
-        <w:t>as a mechanism</w:t>
-      </w:r>
-      <w:r>
-        <w:rPr/>
-        <w:t xml:space="preserve"> to </w:t>
-      </w:r>
-      <w:r>
-        <w:rPr/>
-        <w:t xml:space="preserve">explain </w:t>
-      </w:r>
-      <w:r>
-        <w:rPr/>
-        <w:t xml:space="preserve">the exclusion of </w:t>
-      </w:r>
-      <w:r>
-        <w:rPr>
-          <w:i/>
-        </w:rPr>
-        <w:t>C. difficile</w:t>
-      </w:r>
-      <w:r>
-        <w:rPr/>
-        <w:t xml:space="preserve"> by the intact microbiota. By pursuing </w:t>
-      </w:r>
-      <w:r>
-        <w:rPr/>
-        <w:t>a</w:t>
-      </w:r>
-      <w:r>
-        <w:rPr/>
-        <w:t xml:space="preserve"> more generalist behavior in terms of growth nutrient preferences, </w:t>
-      </w:r>
-      <w:r>
-        <w:rPr>
-          <w:i/>
-        </w:rPr>
-        <w:t>C. difficile</w:t>
-      </w:r>
-      <w:r>
-        <w:rPr/>
-        <w:t xml:space="preserve"> has increased fitness for exploiting differentially perturbed gut communities. ExGF mice provided a partially controlled system of resource competition. In this condition, Neu5Ac was found to be the highest scored substrate </w:t>
-      </w:r>
-      <w:r>
-        <w:rPr/>
-        <w:t>and its</w:t>
-      </w:r>
-      <w:r>
-        <w:rPr/>
-        <w:t xml:space="preserve"> concentrations were significantly higher during mock infection than following </w:t>
-      </w:r>
-      <w:r>
-        <w:rPr>
-          <w:i/>
-        </w:rPr>
-        <w:t>C. difficile</w:t>
-      </w:r>
-      <w:r>
-        <w:rPr/>
-        <w:t xml:space="preserve"> colonization. A similar trend was also seen in cefoperazone-pretreated mice, implying that this antibiotic may have reduced the population density of the particular competitors for this niche. These data su</w:t>
-      </w:r>
-      <w:r>
-        <w:rPr/>
-        <w:t xml:space="preserve">ggest </w:t>
-      </w:r>
-      <w:r>
-        <w:rPr/>
-        <w:t xml:space="preserve">that </w:t>
-      </w:r>
-      <w:r>
-        <w:rPr>
-          <w:i/>
-        </w:rPr>
-        <w:t>C. difficile</w:t>
-      </w:r>
-      <w:r>
-        <w:rPr/>
-        <w:t xml:space="preserve"> may be less competitive for this host-derived glycan and only has access when certain competitors have </w:t>
-      </w:r>
-      <w:r>
-        <w:rPr/>
-        <w:t>had their densities reduced</w:t>
-      </w:r>
-      <w:r>
-        <w:rPr/>
-        <w:t xml:space="preserve">. In agreement with earlier research we found that </w:t>
-      </w:r>
-      <w:r>
-        <w:rPr>
-          <w:i/>
-        </w:rPr>
-        <w:t>C. difficile</w:t>
-      </w:r>
-      <w:r>
-        <w:rPr/>
-        <w:t xml:space="preserve"> likely fermented amino acids for energy during infection of GF mice in addition to host-derived glycan catabolism. Our results go on to support that this metabolic strategy was conserved across all infection conditions tested. Several Stickland substrates had consistently high metabolite scores including alanine, leucine, and proline indeed dropped concentration during infection (Table S4, Fig. 5B, S5A, and S5B). Fermentation of amino acids provides not only carbon and energy, but are also a source of nitrogen which is a limited resource in the mammalian lower gastrointestinal tract (44). This makes Stickland fermentation a valuable metabolic strategy, and it stands to reason that </w:t>
-      </w:r>
-      <w:r>
-        <w:rPr>
-          <w:i/>
-        </w:rPr>
-        <w:t>C. difficile</w:t>
-      </w:r>
-      <w:r>
-        <w:rPr/>
-        <w:t xml:space="preserve"> would use this strategy across all environments it colonizes. This same principle may also extend to glycans harvested from the host mucus layer (GlcNAc and Neu5Ac) as they are another source of carbon and nitrogen which, despite augmented release by members of the microbiota, would be present at some basal concentration regardless of other species' </w:t>
-      </w:r>
-      <w:r>
-        <w:rPr/>
-        <w:t>metabolism</w:t>
-      </w:r>
-      <w:r>
-        <w:rPr/>
-        <w:t xml:space="preserve"> (45, 46). Moreover, decreases in relative concentration of certain metabolites following antibiotic treatment does not preclude their availability to </w:t>
-      </w:r>
-      <w:r>
-        <w:rPr>
-          <w:i/>
-        </w:rPr>
-        <w:t>C. difficile</w:t>
-      </w:r>
-      <w:r>
-        <w:rPr/>
-        <w:t xml:space="preserve">. As long as competition for the remaining pool of the given substrate is reduced, </w:t>
-      </w:r>
-      <w:r>
-        <w:rPr>
-          <w:i/>
-        </w:rPr>
-        <w:t>C. difficile</w:t>
-      </w:r>
-      <w:r>
-        <w:rPr/>
-        <w:t xml:space="preserve"> may be able to exploit i</w:t>
-      </w:r>
-      <w:r>
-        <w:rPr/>
-        <w:t>t</w:t>
-      </w:r>
-      <w:r>
-        <w:rPr/>
-        <w:t xml:space="preserve"> as a component of its nutrient niche space. Based on our results, we propose that amino acid catabolism is a primary strategy of </w:t>
-      </w:r>
-      <w:r>
-        <w:rPr>
-          <w:i/>
-        </w:rPr>
-        <w:t>C. difficile</w:t>
-      </w:r>
-      <w:r>
-        <w:rPr/>
-        <w:t xml:space="preserve"> </w:t>
-      </w:r>
-      <w:r>
-        <w:rPr>
-          <w:i/>
-        </w:rPr>
-        <w:t>in vivo</w:t>
-      </w:r>
-      <w:r>
-        <w:rPr/>
-        <w:t xml:space="preserve"> followed closely by host-derived glycans catabolism. To fulfill its remaining needs, </w:t>
-      </w:r>
-      <w:r>
-        <w:rPr>
-          <w:i/>
-        </w:rPr>
-        <w:t xml:space="preserve">C. difficile </w:t>
-      </w:r>
-      <w:r>
-        <w:rPr/>
-        <w:t xml:space="preserve">adapts its metabolism to utilize a combination of carbohydrates, sugar alcohols, or carboxylic acids depending on their availability in the environment. Since the latter provide carbon and energy but not nitrogen, it appears that </w:t>
-      </w:r>
-      <w:r>
-        <w:rPr>
-          <w:i/>
-        </w:rPr>
-        <w:t>C. difficile</w:t>
-      </w:r>
-      <w:r>
-        <w:rPr/>
-        <w:t xml:space="preserve"> metabolism strongly prefers nitrogen-containing carbon sources that fulfill a larger proportion of its biological requirements.</w:t>
+        <w:t xml:space="preserve">Several factors limited our ability to generate transcriptomic replicates for individual mice in each treatment group. Most prominently, we were forced to pool the cecal contents of multiple animals to generate a sufficient quantity of high quality RNA and sequence extremely deeply that would permit sampling the transcriptome of a rare member of the microbiota (Fig. S2C). Due to possible variation between individual samples that could be masked by this approach, we quantified within-group sample variation for all sample types for which we were able to collect biological replicates. This included </w:t>
+      </w:r>
+      <w:r>
+        <w:rPr>
+          <w:i/>
+        </w:rPr>
+        <w:t>C. difficile</w:t>
+      </w:r>
+      <w:r>
+        <w:rPr/>
+        <w:t xml:space="preserve"> density, 16S rRNA gene abundance, and untargeted mass-spectrometry. In order to increase our confidence that transcriptomes were more likely to be consistent between pretreatment groups, we calculated within-group sample variance for </w:t>
+      </w:r>
+      <w:r>
+        <w:rPr>
+          <w:i/>
+          <w:iCs/>
+        </w:rPr>
+        <w:t>C. difficile</w:t>
+      </w:r>
+      <w:r>
+        <w:rPr/>
+        <w:t xml:space="preserve"> density, 16S rRNA gene abundances, and untargeted metabolomics datasets (Fig. S3B-D). This revealed extremely low variability in each treatment group tested for sample types with increasing levels of complexity. Since these data were collected using matched cecal samples, we were confident that our transcriptomic results reflected reality. Unlike our transcriptomic data, we were able to characterize the metabolome of individual animals; however, these comparisons had there own complications related to the fact that multiple organisms contribute to the overall metabolite pool. The changes observed could be the result of metabolic patterns from other species in each system (host or microbe) in response to pathogen colonization, and it is difficult to discern whether </w:t>
+      </w:r>
+      <w:r>
+        <w:rPr>
+          <w:i/>
+        </w:rPr>
+        <w:t>C. difficile</w:t>
+      </w:r>
+      <w:r>
+        <w:rPr/>
+        <w:t xml:space="preserve"> reaches a density large enough to impact these differences on its own. Possible limitations of our modeling approach also existed, despite much of our results being consistent with previously published work and our own untargeted metabolomic analysis. The metabolite score calculation is dependent on correct and existing gene annotation. In this regard it has been shown that the pathway annotations in KEGG are robust to missing elements (47), however this does not completely eliminate the possibility for this type of error. Due to the topology of the metabolic network, we were also unable to integrate stoichiometry for each reaction which may effect rates of consumption or production. Reaction reversibility also varies depending on versions of enzymes possessed by each species. Since our algorithm favorably weights those metabolites closer to the network periphery, incorrect directionality annotations may lead to mislabeling reactants or products and potentially lead to incorrect metabolite score calculations. Since our metabolite scoring algorithm selectively amplifies signal for those metabolites with the highest probability to be imported from the environment, this modeling platform may also allow for the identification of emergent properties for the metabolism of </w:t>
+      </w:r>
+      <w:r>
+        <w:rPr>
+          <w:i/>
+        </w:rPr>
+        <w:t>C. difficile</w:t>
+      </w:r>
+      <w:r>
+        <w:rPr/>
+        <w:t xml:space="preserve"> during infection. One example could be the appearance of CO</w:t>
+      </w:r>
+      <w:r>
+        <w:rPr>
+          <w:vertAlign w:val="subscript"/>
+        </w:rPr>
+        <w:t>2</w:t>
+      </w:r>
+      <w:r>
+        <w:rPr/>
+        <w:t xml:space="preserve"> and formate, apparent metabolic end products, in the list of shared metabolites which scored highly across conditions. Although this may be a shortcoming of the genome or database annotation, one group has posited that </w:t>
+      </w:r>
+      <w:r>
+        <w:rPr>
+          <w:i/>
+        </w:rPr>
+        <w:t>C. difficile</w:t>
+      </w:r>
+      <w:r>
+        <w:rPr/>
+        <w:t xml:space="preserve"> may actually consume CO</w:t>
+      </w:r>
+      <w:r>
+        <w:rPr>
+          <w:vertAlign w:val="subscript"/>
+        </w:rPr>
+        <w:t>2</w:t>
+      </w:r>
+      <w:r>
+        <w:rPr/>
+        <w:t xml:space="preserve"> under certain conditions and require both of these substrates to undergo this process (48). These findings highlight that our method not only identified growth substrates, but also identified additional metabolites that were being utilized for other processes. With further manual curation of the </w:t>
+      </w:r>
+      <w:r>
+        <w:rPr>
+          <w:i/>
+        </w:rPr>
+        <w:t>C. difficile</w:t>
+      </w:r>
+      <w:r>
+        <w:rPr/>
+        <w:t xml:space="preserve"> metabolic network, more species-specific discoveries are possible. Even with this possibility, the application of multiple methods to study the altered physiology of </w:t>
+      </w:r>
+      <w:r>
+        <w:rPr>
+          <w:i/>
+        </w:rPr>
+        <w:t>C. difficile</w:t>
+      </w:r>
+      <w:r>
+        <w:rPr/>
+        <w:t xml:space="preserve"> in mock-infected and infected communities allowed us to validate our results based on known elements of </w:t>
+      </w:r>
+      <w:r>
+        <w:rPr>
+          <w:i/>
+        </w:rPr>
+        <w:t>C. difficile</w:t>
+      </w:r>
+      <w:r>
+        <w:rPr/>
+        <w:t xml:space="preserve"> biology and to internally cross validate the novel results from our experiments. Ultimately, these results combine to underscore predictions of nutrient niche plasticity.</w:t>
       </w:r>
     </w:p>
     <w:p>
@@ -2399,177 +2069,6 @@
       </w:pPr>
       <w:r>
         <w:rPr/>
-        <w:t xml:space="preserve">Several factors limited our ability to generate transcriptomic replicates for individual mice in each treatment group. Most prominently, we were forced to pool the cecal contents of multiple animals to generate a sufficient quantity of high quality RNA and sequence extremely deeply that would permit sampling the transcriptome of a rare member of the microbiota (Fig. S2C). Due to possible variation between individual samples that could be masked by this approach, we quantified within-group sample variation for all sample types for which we were able to collect biological replicates. This included </w:t>
-      </w:r>
-      <w:r>
-        <w:rPr>
-          <w:i/>
-        </w:rPr>
-        <w:t>C. difficile</w:t>
-      </w:r>
-      <w:r>
-        <w:rPr/>
-        <w:t xml:space="preserve"> </w:t>
-      </w:r>
-      <w:r>
-        <w:rPr/>
-        <w:t>density</w:t>
-      </w:r>
-      <w:r>
-        <w:rPr/>
-        <w:t xml:space="preserve">, 16S rRNA gene abundance, and untargeted mass-spectrometry. In order to increase our confidence that transcriptomes were more likely to be consistent between pretreatment groups, we calculated within-group sample variance for </w:t>
-      </w:r>
-      <w:r>
-        <w:rPr>
-          <w:i/>
-          <w:iCs/>
-        </w:rPr>
-        <w:t>C. difficile</w:t>
-      </w:r>
-      <w:r>
-        <w:rPr/>
-        <w:t xml:space="preserve"> density,</w:t>
-      </w:r>
-      <w:r>
-        <w:rPr/>
-        <w:t xml:space="preserve"> 16S rRNA gene abundances, and untargeted metabolomics datasets (Fig. S3B-D). This revealed extremely low variability in each treatment group tested for sample types with increasing levels of complexity. </w:t>
-      </w:r>
-      <w:r>
-        <w:rPr/>
-        <w:t>S</w:t>
-      </w:r>
-      <w:r>
-        <w:rPr/>
-        <w:t xml:space="preserve">ince these data were collected using matched cecal samples, we were confident that our transcriptomic results reflected reality. Unlike </w:t>
-      </w:r>
-      <w:r>
-        <w:rPr/>
-        <w:t>our</w:t>
-      </w:r>
-      <w:r>
-        <w:rPr/>
-        <w:t xml:space="preserve"> transcriptomic data, we were able to </w:t>
-      </w:r>
-      <w:r>
-        <w:rPr/>
-        <w:t>characterize the metabolome of individual animals;</w:t>
-      </w:r>
-      <w:r>
-        <w:rPr/>
-        <w:t xml:space="preserve"> however, these comparisons had there own complications related to the fact that multiple organisms contribute to the overall metabolite pool. The changes observed could be the result of metabolic patterns from other species in each system (host or microbe) in response to pathogen colonization, and it is difficult to discern whether </w:t>
-      </w:r>
-      <w:r>
-        <w:rPr>
-          <w:i/>
-        </w:rPr>
-        <w:t>C. difficile</w:t>
-      </w:r>
-      <w:r>
-        <w:rPr/>
-        <w:t xml:space="preserve"> reaches a </w:t>
-      </w:r>
-      <w:r>
-        <w:rPr/>
-        <w:t>density</w:t>
-      </w:r>
-      <w:r>
-        <w:rPr/>
-        <w:t xml:space="preserve"> large enough to impact these differences on its own. Possible limitations of our modeling approach also existed, despite much of our results being consistent with previously published work and our own untargeted metabolomic analysis. The metabolite score calculation is dependent on correct and existing gene annotation. In this regard it has been shown that the pathway annotations in KEGG are robust to missing elements (47), however this does not completely eliminate the possibility for this type of error. Due to the topology of the metabolic network, we were also unable to integrate stoichiometry for each reaction which may effect rates of consumption or production. Reaction reversibility also varies depending on versions of enzymes possessed by each species. Since our algorithm favorably weights those metabolites closer to the network periphery, incorrect directionality annotations may lead to mislabeling reactants or products and potentially lead to incorrect metabolite score calculations. Since our metabolite scoring algorithm selectively amplifies signal for those metabolites with the highest probability to be imported from the environment, this modeling platform may also allow for the identification of emergent properties for the metabolism of </w:t>
-      </w:r>
-      <w:r>
-        <w:rPr>
-          <w:i/>
-        </w:rPr>
-        <w:t>C. difficile</w:t>
-      </w:r>
-      <w:r>
-        <w:rPr/>
-        <w:t xml:space="preserve"> during infection. One example could be the appearance of CO</w:t>
-      </w:r>
-      <w:r>
-        <w:rPr>
-          <w:vertAlign w:val="subscript"/>
-        </w:rPr>
-        <w:t>2</w:t>
-      </w:r>
-      <w:r>
-        <w:rPr/>
-        <w:t xml:space="preserve"> and formate, apparent metabolic end products, in the list of shared metabolites which scored highly across conditions. Although this may be a shortcoming of the genome or database annotation, one group has posited that </w:t>
-      </w:r>
-      <w:r>
-        <w:rPr>
-          <w:i/>
-        </w:rPr>
-        <w:t>C. difficile</w:t>
-      </w:r>
-      <w:r>
-        <w:rPr/>
-        <w:t xml:space="preserve"> may actually consume CO</w:t>
-      </w:r>
-      <w:r>
-        <w:rPr>
-          <w:vertAlign w:val="subscript"/>
-        </w:rPr>
-        <w:t>2</w:t>
-      </w:r>
-      <w:r>
-        <w:rPr/>
-        <w:t xml:space="preserve"> under certain conditions and require both of these substrates to undergo this process (48). These findings highlight that our method not only identified growth substrates, but </w:t>
-      </w:r>
-      <w:r>
-        <w:rPr/>
-        <w:t>also identified</w:t>
-      </w:r>
-      <w:r>
-        <w:rPr/>
-        <w:t xml:space="preserve"> additional metabolites that were being utilized for other processes. With further manual curation of the </w:t>
-      </w:r>
-      <w:r>
-        <w:rPr>
-          <w:i/>
-        </w:rPr>
-        <w:t>C. difficile</w:t>
-      </w:r>
-      <w:r>
-        <w:rPr/>
-        <w:t xml:space="preserve"> metabolic network, more species-specific discoveries </w:t>
-      </w:r>
-      <w:r>
-        <w:rPr/>
-        <w:t>are possible</w:t>
-      </w:r>
-      <w:r>
-        <w:rPr/>
-        <w:t xml:space="preserve">. Even with this possibility, the application of multiple methods to study the altered physiology of </w:t>
-      </w:r>
-      <w:r>
-        <w:rPr>
-          <w:i/>
-        </w:rPr>
-        <w:t>C. difficile</w:t>
-      </w:r>
-      <w:r>
-        <w:rPr/>
-        <w:t xml:space="preserve"> in mock-infected and infected communities allowed us to validate our results based on known elements of </w:t>
-      </w:r>
-      <w:r>
-        <w:rPr>
-          <w:i/>
-        </w:rPr>
-        <w:t>C. difficile</w:t>
-      </w:r>
-      <w:r>
-        <w:rPr/>
-        <w:t xml:space="preserve"> biology and to internally cross validate the novel results from our experiments. Ultimately, these results combine to underscore predictions of nutrient niche plasticity.</w:t>
-      </w:r>
-    </w:p>
-    <w:p>
-      <w:pPr>
-        <w:pStyle w:val="TextBody"/>
-        <w:rPr/>
-      </w:pPr>
-      <w:r>
-        <w:rPr/>
         <w:t xml:space="preserve">Our systems approach to studying </w:t>
       </w:r>
       <w:r>
@@ -2620,33 +2119,17 @@
       </w:r>
       <w:r>
         <w:rPr/>
-        <w:t xml:space="preserve"> </w:t>
-      </w:r>
-      <w:r>
-        <w:rPr/>
-        <w:t>is</w:t>
-      </w:r>
-      <w:r>
-        <w:rPr/>
-        <w:t xml:space="preserve"> true bacterial generalist, making it less competitive for specific nutrients against specialists, but more fit overall for colonizing a variety of recently vacated nutrient niche spaces. These results have implications for the development of targeted measures to prevent </w:t>
-      </w:r>
-      <w:r>
-        <w:rPr>
-          <w:i/>
-        </w:rPr>
-        <w:t>C. difficile</w:t>
-      </w:r>
-      <w:r>
-        <w:rPr/>
-        <w:t xml:space="preserve"> colonization through pre- or probiotic therapy that </w:t>
-      </w:r>
-      <w:r>
-        <w:rPr/>
-        <w:t>will</w:t>
-      </w:r>
-      <w:r>
-        <w:rPr/>
-        <w:t xml:space="preserve"> need to be tailored to specific antibiotic-induced perturbations. In the future, this systems-level approach could be expanded to study the niche landscape of entire communities of bacteria and subsequent changes to competition for nutrients in response to antibiotic treatment or pathogen colonization.</w:t>
+        <w:t xml:space="preserve"> is true bacterial generalist, making it less competitive for specific nutrients against specialists, but more fit overall for colonizing a variety of recently vacated nutrient niche spaces. These results have implications for the development of targeted measures to prevent </w:t>
+      </w:r>
+      <w:r>
+        <w:rPr>
+          <w:i/>
+        </w:rPr>
+        <w:t>C. difficile</w:t>
+      </w:r>
+      <w:r>
+        <w:rPr/>
+        <w:t xml:space="preserve"> colonization through pre- or probiotic therapy that will need to be tailored to specific antibiotic-induced perturbations. In the future, this systems-level approach could be expanded to study the niche landscape of entire communities of bacteria and subsequent changes to competition for nutrients in response to antibiotic treatment or pathogen colonization.</w:t>
       </w:r>
     </w:p>
     <w:p>
@@ -4435,7 +3918,7 @@
     <w:tbl>
       <w:tblPr>
         <w:tblStyle w:val="TableNormal"/>
-        <w:tblW w:w="5000" w:type="pct"/>
+        <w:tblW w:w="9367" w:type="dxa"/>
         <w:jc w:val="left"/>
         <w:tblInd w:w="0" w:type="dxa"/>
         <w:tblBorders>
@@ -4451,12 +3934,12 @@
         <w:tblLook w:firstRow="1"/>
       </w:tblPr>
       <w:tblGrid>
-        <w:gridCol w:w="364"/>
-        <w:gridCol w:w="835"/>
-        <w:gridCol w:w="2486"/>
-        <w:gridCol w:w="2615"/>
-        <w:gridCol w:w="2380"/>
-        <w:gridCol w:w="679"/>
+        <w:gridCol w:w="1533"/>
+        <w:gridCol w:w="1700"/>
+        <w:gridCol w:w="1634"/>
+        <w:gridCol w:w="1800"/>
+        <w:gridCol w:w="1700"/>
+        <w:gridCol w:w="1000"/>
       </w:tblGrid>
       <w:tr>
         <w:trPr>
@@ -4464,7 +3947,7 @@
         </w:trPr>
         <w:tc>
           <w:tcPr>
-            <w:tcW w:w="364" w:type="dxa"/>
+            <w:tcW w:w="1533" w:type="dxa"/>
             <w:tcBorders>
               <w:bottom w:val="single" w:sz="6" w:space="0" w:color="000001"/>
               <w:insideH w:val="single" w:sz="6" w:space="0" w:color="000001"/>
@@ -4477,17 +3960,23 @@
               <w:pStyle w:val="Compact"/>
               <w:spacing w:before="36" w:after="36"/>
               <w:jc w:val="left"/>
-              <w:rPr/>
+              <w:rPr>
+                <w:sz w:val="20"/>
+                <w:szCs w:val="20"/>
+              </w:rPr>
             </w:pPr>
             <w:r>
-              <w:rPr/>
+              <w:rPr>
+                <w:sz w:val="20"/>
+                <w:szCs w:val="20"/>
+              </w:rPr>
               <w:t>Antibiotic</w:t>
             </w:r>
           </w:p>
         </w:tc>
         <w:tc>
           <w:tcPr>
-            <w:tcW w:w="835" w:type="dxa"/>
+            <w:tcW w:w="1700" w:type="dxa"/>
             <w:tcBorders>
               <w:bottom w:val="single" w:sz="6" w:space="0" w:color="000001"/>
               <w:insideH w:val="single" w:sz="6" w:space="0" w:color="000001"/>
@@ -4500,17 +3989,23 @@
               <w:pStyle w:val="Compact"/>
               <w:spacing w:before="36" w:after="36"/>
               <w:jc w:val="left"/>
-              <w:rPr/>
+              <w:rPr>
+                <w:sz w:val="20"/>
+                <w:szCs w:val="20"/>
+              </w:rPr>
             </w:pPr>
             <w:r>
-              <w:rPr/>
+              <w:rPr>
+                <w:sz w:val="20"/>
+                <w:szCs w:val="20"/>
+              </w:rPr>
               <w:t>Class</w:t>
             </w:r>
           </w:p>
         </w:tc>
         <w:tc>
           <w:tcPr>
-            <w:tcW w:w="2486" w:type="dxa"/>
+            <w:tcW w:w="1634" w:type="dxa"/>
             <w:tcBorders>
               <w:bottom w:val="single" w:sz="6" w:space="0" w:color="000001"/>
               <w:insideH w:val="single" w:sz="6" w:space="0" w:color="000001"/>
@@ -4523,17 +4018,23 @@
               <w:pStyle w:val="Compact"/>
               <w:spacing w:before="36" w:after="36"/>
               <w:jc w:val="left"/>
-              <w:rPr/>
+              <w:rPr>
+                <w:sz w:val="20"/>
+                <w:szCs w:val="20"/>
+              </w:rPr>
             </w:pPr>
             <w:r>
-              <w:rPr/>
+              <w:rPr>
+                <w:sz w:val="20"/>
+                <w:szCs w:val="20"/>
+              </w:rPr>
               <w:t>Target</w:t>
             </w:r>
           </w:p>
         </w:tc>
         <w:tc>
           <w:tcPr>
-            <w:tcW w:w="2615" w:type="dxa"/>
+            <w:tcW w:w="1800" w:type="dxa"/>
             <w:tcBorders>
               <w:bottom w:val="single" w:sz="6" w:space="0" w:color="000001"/>
               <w:insideH w:val="single" w:sz="6" w:space="0" w:color="000001"/>
@@ -4546,17 +4047,23 @@
               <w:pStyle w:val="Compact"/>
               <w:spacing w:before="36" w:after="36"/>
               <w:jc w:val="left"/>
-              <w:rPr/>
+              <w:rPr>
+                <w:sz w:val="20"/>
+                <w:szCs w:val="20"/>
+              </w:rPr>
             </w:pPr>
             <w:r>
-              <w:rPr/>
+              <w:rPr>
+                <w:sz w:val="20"/>
+                <w:szCs w:val="20"/>
+              </w:rPr>
               <w:t>Activity</w:t>
             </w:r>
           </w:p>
         </w:tc>
         <w:tc>
           <w:tcPr>
-            <w:tcW w:w="2380" w:type="dxa"/>
+            <w:tcW w:w="1700" w:type="dxa"/>
             <w:tcBorders>
               <w:bottom w:val="single" w:sz="6" w:space="0" w:color="000001"/>
               <w:insideH w:val="single" w:sz="6" w:space="0" w:color="000001"/>
@@ -4569,17 +4076,23 @@
               <w:pStyle w:val="Compact"/>
               <w:spacing w:before="36" w:after="36"/>
               <w:jc w:val="left"/>
-              <w:rPr/>
+              <w:rPr>
+                <w:sz w:val="20"/>
+                <w:szCs w:val="20"/>
+              </w:rPr>
             </w:pPr>
             <w:r>
-              <w:rPr/>
+              <w:rPr>
+                <w:sz w:val="20"/>
+                <w:szCs w:val="20"/>
+              </w:rPr>
               <w:t>Administration</w:t>
             </w:r>
           </w:p>
         </w:tc>
         <w:tc>
           <w:tcPr>
-            <w:tcW w:w="679" w:type="dxa"/>
+            <w:tcW w:w="1000" w:type="dxa"/>
             <w:tcBorders>
               <w:bottom w:val="single" w:sz="6" w:space="0" w:color="000001"/>
               <w:insideH w:val="single" w:sz="6" w:space="0" w:color="000001"/>
@@ -4592,10 +4105,16 @@
               <w:pStyle w:val="Compact"/>
               <w:spacing w:before="36" w:after="36"/>
               <w:jc w:val="left"/>
-              <w:rPr/>
+              <w:rPr>
+                <w:sz w:val="20"/>
+                <w:szCs w:val="20"/>
+              </w:rPr>
             </w:pPr>
             <w:r>
-              <w:rPr/>
+              <w:rPr>
+                <w:sz w:val="20"/>
+                <w:szCs w:val="20"/>
+              </w:rPr>
               <w:t>Dosage</w:t>
             </w:r>
           </w:p>
@@ -4605,7 +4124,7 @@
         <w:trPr/>
         <w:tc>
           <w:tcPr>
-            <w:tcW w:w="364" w:type="dxa"/>
+            <w:tcW w:w="1533" w:type="dxa"/>
             <w:tcBorders>
               <w:top w:val="single" w:sz="6" w:space="0" w:color="000001"/>
               <w:bottom w:val="single" w:sz="6" w:space="0" w:color="000001"/>
@@ -4618,17 +4137,23 @@
               <w:pStyle w:val="Compact"/>
               <w:spacing w:before="36" w:after="36"/>
               <w:jc w:val="left"/>
-              <w:rPr/>
+              <w:rPr>
+                <w:sz w:val="20"/>
+                <w:szCs w:val="20"/>
+              </w:rPr>
             </w:pPr>
             <w:r>
-              <w:rPr/>
+              <w:rPr>
+                <w:sz w:val="20"/>
+                <w:szCs w:val="20"/>
+              </w:rPr>
               <w:t>Cefoperazone</w:t>
             </w:r>
           </w:p>
         </w:tc>
         <w:tc>
           <w:tcPr>
-            <w:tcW w:w="835" w:type="dxa"/>
+            <w:tcW w:w="1700" w:type="dxa"/>
             <w:tcBorders>
               <w:top w:val="single" w:sz="6" w:space="0" w:color="000001"/>
               <w:bottom w:val="single" w:sz="6" w:space="0" w:color="000001"/>
@@ -4641,17 +4166,23 @@
               <w:pStyle w:val="Compact"/>
               <w:spacing w:before="36" w:after="36"/>
               <w:jc w:val="left"/>
-              <w:rPr/>
+              <w:rPr>
+                <w:sz w:val="20"/>
+                <w:szCs w:val="20"/>
+              </w:rPr>
             </w:pPr>
             <w:r>
-              <w:rPr/>
+              <w:rPr>
+                <w:sz w:val="20"/>
+                <w:szCs w:val="20"/>
+              </w:rPr>
               <w:t>Cephalosporin (3rd generation)</w:t>
             </w:r>
           </w:p>
         </w:tc>
         <w:tc>
           <w:tcPr>
-            <w:tcW w:w="2486" w:type="dxa"/>
+            <w:tcW w:w="1634" w:type="dxa"/>
             <w:tcBorders>
               <w:top w:val="single" w:sz="6" w:space="0" w:color="000001"/>
               <w:bottom w:val="single" w:sz="6" w:space="0" w:color="000001"/>
@@ -4664,17 +4195,23 @@
               <w:pStyle w:val="Compact"/>
               <w:spacing w:before="36" w:after="36"/>
               <w:jc w:val="left"/>
-              <w:rPr/>
+              <w:rPr>
+                <w:sz w:val="20"/>
+                <w:szCs w:val="20"/>
+              </w:rPr>
             </w:pPr>
             <w:r>
-              <w:rPr/>
+              <w:rPr>
+                <w:sz w:val="20"/>
+                <w:szCs w:val="20"/>
+              </w:rPr>
               <w:t>Primarily Gram-positive bacteria, with increased activity against Gram-negative bacteria</w:t>
             </w:r>
           </w:p>
         </w:tc>
         <w:tc>
           <w:tcPr>
-            <w:tcW w:w="2615" w:type="dxa"/>
+            <w:tcW w:w="1800" w:type="dxa"/>
             <w:tcBorders>
               <w:top w:val="single" w:sz="6" w:space="0" w:color="000001"/>
               <w:bottom w:val="single" w:sz="6" w:space="0" w:color="000001"/>
@@ -4687,17 +4224,23 @@
               <w:pStyle w:val="Compact"/>
               <w:spacing w:before="36" w:after="36"/>
               <w:jc w:val="left"/>
-              <w:rPr/>
+              <w:rPr>
+                <w:sz w:val="20"/>
+                <w:szCs w:val="20"/>
+              </w:rPr>
             </w:pPr>
             <w:r>
-              <w:rPr/>
+              <w:rPr>
+                <w:sz w:val="20"/>
+                <w:szCs w:val="20"/>
+              </w:rPr>
               <w:t>Irreversibly crosslink bacterial transpeptidases to peptidoglycan and prevents cell wall synthesis</w:t>
             </w:r>
           </w:p>
         </w:tc>
         <w:tc>
           <w:tcPr>
-            <w:tcW w:w="2380" w:type="dxa"/>
+            <w:tcW w:w="1700" w:type="dxa"/>
             <w:tcBorders>
               <w:top w:val="single" w:sz="6" w:space="0" w:color="000001"/>
               <w:bottom w:val="single" w:sz="6" w:space="0" w:color="000001"/>
@@ -4710,17 +4253,23 @@
               <w:pStyle w:val="Compact"/>
               <w:spacing w:before="36" w:after="36"/>
               <w:jc w:val="left"/>
-              <w:rPr/>
+              <w:rPr>
+                <w:sz w:val="20"/>
+                <w:szCs w:val="20"/>
+              </w:rPr>
             </w:pPr>
             <w:r>
-              <w:rPr/>
+              <w:rPr>
+                <w:sz w:val="20"/>
+                <w:szCs w:val="20"/>
+              </w:rPr>
               <w:t>Drinking water Ad libitum for 5 days, 2 days untreated drinking water prior to infection</w:t>
             </w:r>
           </w:p>
         </w:tc>
         <w:tc>
           <w:tcPr>
-            <w:tcW w:w="679" w:type="dxa"/>
+            <w:tcW w:w="1000" w:type="dxa"/>
             <w:tcBorders>
               <w:top w:val="single" w:sz="6" w:space="0" w:color="000001"/>
               <w:bottom w:val="single" w:sz="6" w:space="0" w:color="000001"/>
@@ -4733,10 +4282,16 @@
               <w:pStyle w:val="Compact"/>
               <w:spacing w:before="36" w:after="36"/>
               <w:jc w:val="left"/>
-              <w:rPr/>
+              <w:rPr>
+                <w:sz w:val="20"/>
+                <w:szCs w:val="20"/>
+              </w:rPr>
             </w:pPr>
             <w:r>
-              <w:rPr/>
+              <w:rPr>
+                <w:sz w:val="20"/>
+                <w:szCs w:val="20"/>
+              </w:rPr>
               <w:t>0.5 mg/ml drinking water</w:t>
             </w:r>
           </w:p>
@@ -4746,7 +4301,7 @@
         <w:trPr/>
         <w:tc>
           <w:tcPr>
-            <w:tcW w:w="364" w:type="dxa"/>
+            <w:tcW w:w="1533" w:type="dxa"/>
             <w:tcBorders>
               <w:top w:val="single" w:sz="6" w:space="0" w:color="000001"/>
               <w:bottom w:val="single" w:sz="6" w:space="0" w:color="000001"/>
@@ -4759,17 +4314,23 @@
               <w:pStyle w:val="Compact"/>
               <w:spacing w:before="36" w:after="36"/>
               <w:jc w:val="left"/>
-              <w:rPr/>
+              <w:rPr>
+                <w:sz w:val="20"/>
+                <w:szCs w:val="20"/>
+              </w:rPr>
             </w:pPr>
             <w:r>
-              <w:rPr/>
+              <w:rPr>
+                <w:sz w:val="20"/>
+                <w:szCs w:val="20"/>
+              </w:rPr>
               <w:t>Streptomycin</w:t>
             </w:r>
           </w:p>
         </w:tc>
         <w:tc>
           <w:tcPr>
-            <w:tcW w:w="835" w:type="dxa"/>
+            <w:tcW w:w="1700" w:type="dxa"/>
             <w:tcBorders>
               <w:top w:val="single" w:sz="6" w:space="0" w:color="000001"/>
               <w:bottom w:val="single" w:sz="6" w:space="0" w:color="000001"/>
@@ -4782,17 +4343,23 @@
               <w:pStyle w:val="Compact"/>
               <w:spacing w:before="36" w:after="36"/>
               <w:jc w:val="left"/>
-              <w:rPr/>
+              <w:rPr>
+                <w:sz w:val="20"/>
+                <w:szCs w:val="20"/>
+              </w:rPr>
             </w:pPr>
             <w:r>
-              <w:rPr/>
+              <w:rPr>
+                <w:sz w:val="20"/>
+                <w:szCs w:val="20"/>
+              </w:rPr>
               <w:t>Aminoglycoside</w:t>
             </w:r>
           </w:p>
         </w:tc>
         <w:tc>
           <w:tcPr>
-            <w:tcW w:w="2486" w:type="dxa"/>
+            <w:tcW w:w="1634" w:type="dxa"/>
             <w:tcBorders>
               <w:top w:val="single" w:sz="6" w:space="0" w:color="000001"/>
               <w:bottom w:val="single" w:sz="6" w:space="0" w:color="000001"/>
@@ -4805,17 +4372,23 @@
               <w:pStyle w:val="Compact"/>
               <w:spacing w:before="36" w:after="36"/>
               <w:jc w:val="left"/>
-              <w:rPr/>
+              <w:rPr>
+                <w:sz w:val="20"/>
+                <w:szCs w:val="20"/>
+              </w:rPr>
             </w:pPr>
             <w:r>
-              <w:rPr/>
+              <w:rPr>
+                <w:sz w:val="20"/>
+                <w:szCs w:val="20"/>
+              </w:rPr>
               <w:t>Active against most Gram-negative aerobic and facultative anaerobic bacilli</w:t>
             </w:r>
           </w:p>
         </w:tc>
         <w:tc>
           <w:tcPr>
-            <w:tcW w:w="2615" w:type="dxa"/>
+            <w:tcW w:w="1800" w:type="dxa"/>
             <w:tcBorders>
               <w:top w:val="single" w:sz="6" w:space="0" w:color="000001"/>
               <w:bottom w:val="single" w:sz="6" w:space="0" w:color="000001"/>
@@ -4828,17 +4401,23 @@
               <w:pStyle w:val="Compact"/>
               <w:spacing w:before="36" w:after="36"/>
               <w:jc w:val="left"/>
-              <w:rPr/>
+              <w:rPr>
+                <w:sz w:val="20"/>
+                <w:szCs w:val="20"/>
+              </w:rPr>
             </w:pPr>
             <w:r>
-              <w:rPr/>
+              <w:rPr>
+                <w:sz w:val="20"/>
+                <w:szCs w:val="20"/>
+              </w:rPr>
               <w:t>Protein synthesis inhibitor through binding the 30S portion of the 70S ribosomal subunit</w:t>
             </w:r>
           </w:p>
         </w:tc>
         <w:tc>
           <w:tcPr>
-            <w:tcW w:w="2380" w:type="dxa"/>
+            <w:tcW w:w="1700" w:type="dxa"/>
             <w:tcBorders>
               <w:top w:val="single" w:sz="6" w:space="0" w:color="000001"/>
               <w:bottom w:val="single" w:sz="6" w:space="0" w:color="000001"/>
@@ -4851,17 +4430,23 @@
               <w:pStyle w:val="Compact"/>
               <w:spacing w:before="36" w:after="36"/>
               <w:jc w:val="left"/>
-              <w:rPr/>
+              <w:rPr>
+                <w:sz w:val="20"/>
+                <w:szCs w:val="20"/>
+              </w:rPr>
             </w:pPr>
             <w:r>
-              <w:rPr/>
+              <w:rPr>
+                <w:sz w:val="20"/>
+                <w:szCs w:val="20"/>
+              </w:rPr>
               <w:t>Drinking water Ad libitum for 5 days, 2 days untreated drinking water prior to infection</w:t>
             </w:r>
           </w:p>
         </w:tc>
         <w:tc>
           <w:tcPr>
-            <w:tcW w:w="679" w:type="dxa"/>
+            <w:tcW w:w="1000" w:type="dxa"/>
             <w:tcBorders>
               <w:top w:val="single" w:sz="6" w:space="0" w:color="000001"/>
               <w:bottom w:val="single" w:sz="6" w:space="0" w:color="000001"/>
@@ -4874,10 +4459,16 @@
               <w:pStyle w:val="Compact"/>
               <w:spacing w:before="36" w:after="36"/>
               <w:jc w:val="left"/>
-              <w:rPr/>
+              <w:rPr>
+                <w:sz w:val="20"/>
+                <w:szCs w:val="20"/>
+              </w:rPr>
             </w:pPr>
             <w:r>
-              <w:rPr/>
+              <w:rPr>
+                <w:sz w:val="20"/>
+                <w:szCs w:val="20"/>
+              </w:rPr>
               <w:t>5.0 mg/ml drinking water</w:t>
             </w:r>
           </w:p>
@@ -4887,7 +4478,7 @@
         <w:trPr/>
         <w:tc>
           <w:tcPr>
-            <w:tcW w:w="364" w:type="dxa"/>
+            <w:tcW w:w="1533" w:type="dxa"/>
             <w:tcBorders>
               <w:top w:val="single" w:sz="6" w:space="0" w:color="000001"/>
               <w:bottom w:val="single" w:sz="6" w:space="0" w:color="000001"/>
@@ -4900,17 +4491,23 @@
               <w:pStyle w:val="Compact"/>
               <w:spacing w:before="36" w:after="36"/>
               <w:jc w:val="left"/>
-              <w:rPr/>
+              <w:rPr>
+                <w:sz w:val="20"/>
+                <w:szCs w:val="20"/>
+              </w:rPr>
             </w:pPr>
             <w:r>
-              <w:rPr/>
+              <w:rPr>
+                <w:sz w:val="20"/>
+                <w:szCs w:val="20"/>
+              </w:rPr>
               <w:t>Clindamycin</w:t>
             </w:r>
           </w:p>
         </w:tc>
         <w:tc>
           <w:tcPr>
-            <w:tcW w:w="835" w:type="dxa"/>
+            <w:tcW w:w="1700" w:type="dxa"/>
             <w:tcBorders>
               <w:top w:val="single" w:sz="6" w:space="0" w:color="000001"/>
               <w:bottom w:val="single" w:sz="6" w:space="0" w:color="000001"/>
@@ -4923,17 +4520,23 @@
               <w:pStyle w:val="Compact"/>
               <w:spacing w:before="36" w:after="36"/>
               <w:jc w:val="left"/>
-              <w:rPr/>
+              <w:rPr>
+                <w:sz w:val="20"/>
+                <w:szCs w:val="20"/>
+              </w:rPr>
             </w:pPr>
             <w:r>
-              <w:rPr/>
+              <w:rPr>
+                <w:sz w:val="20"/>
+                <w:szCs w:val="20"/>
+              </w:rPr>
               <w:t>Lincosamide</w:t>
             </w:r>
           </w:p>
         </w:tc>
         <w:tc>
           <w:tcPr>
-            <w:tcW w:w="2486" w:type="dxa"/>
+            <w:tcW w:w="1634" w:type="dxa"/>
             <w:tcBorders>
               <w:top w:val="single" w:sz="6" w:space="0" w:color="000001"/>
               <w:bottom w:val="single" w:sz="6" w:space="0" w:color="000001"/>
@@ -4946,17 +4549,23 @@
               <w:pStyle w:val="Compact"/>
               <w:spacing w:before="36" w:after="36"/>
               <w:jc w:val="left"/>
-              <w:rPr/>
+              <w:rPr>
+                <w:sz w:val="20"/>
+                <w:szCs w:val="20"/>
+              </w:rPr>
             </w:pPr>
             <w:r>
-              <w:rPr/>
+              <w:rPr>
+                <w:sz w:val="20"/>
+                <w:szCs w:val="20"/>
+              </w:rPr>
               <w:t>Primarily active against Gram-positive bacteria, most anaerobic bacteria, and some mycoplasma</w:t>
             </w:r>
           </w:p>
         </w:tc>
         <w:tc>
           <w:tcPr>
-            <w:tcW w:w="2615" w:type="dxa"/>
+            <w:tcW w:w="1800" w:type="dxa"/>
             <w:tcBorders>
               <w:top w:val="single" w:sz="6" w:space="0" w:color="000001"/>
               <w:bottom w:val="single" w:sz="6" w:space="0" w:color="000001"/>
@@ -4969,17 +4578,23 @@
               <w:pStyle w:val="Compact"/>
               <w:spacing w:before="36" w:after="36"/>
               <w:jc w:val="left"/>
-              <w:rPr/>
+              <w:rPr>
+                <w:sz w:val="20"/>
+                <w:szCs w:val="20"/>
+              </w:rPr>
             </w:pPr>
             <w:r>
-              <w:rPr/>
+              <w:rPr>
+                <w:sz w:val="20"/>
+                <w:szCs w:val="20"/>
+              </w:rPr>
               <w:t>Protein synthesis inhibition through binding to the 23s portion of the 50S ribosomal subunit</w:t>
             </w:r>
           </w:p>
         </w:tc>
         <w:tc>
           <w:tcPr>
-            <w:tcW w:w="2380" w:type="dxa"/>
+            <w:tcW w:w="1700" w:type="dxa"/>
             <w:tcBorders>
               <w:top w:val="single" w:sz="6" w:space="0" w:color="000001"/>
               <w:bottom w:val="single" w:sz="6" w:space="0" w:color="000001"/>
@@ -4992,17 +4607,23 @@
               <w:pStyle w:val="Compact"/>
               <w:spacing w:before="36" w:after="36"/>
               <w:jc w:val="left"/>
-              <w:rPr/>
+              <w:rPr>
+                <w:sz w:val="20"/>
+                <w:szCs w:val="20"/>
+              </w:rPr>
             </w:pPr>
             <w:r>
-              <w:rPr/>
+              <w:rPr>
+                <w:sz w:val="20"/>
+                <w:szCs w:val="20"/>
+              </w:rPr>
               <w:t>Intraperitoneal injection 24 hours prior to infection</w:t>
             </w:r>
           </w:p>
         </w:tc>
         <w:tc>
           <w:tcPr>
-            <w:tcW w:w="679" w:type="dxa"/>
+            <w:tcW w:w="1000" w:type="dxa"/>
             <w:tcBorders>
               <w:top w:val="single" w:sz="6" w:space="0" w:color="000001"/>
               <w:bottom w:val="single" w:sz="6" w:space="0" w:color="000001"/>
@@ -5015,10 +4636,16 @@
               <w:pStyle w:val="Compact"/>
               <w:spacing w:before="36" w:after="36"/>
               <w:jc w:val="left"/>
-              <w:rPr/>
+              <w:rPr>
+                <w:sz w:val="20"/>
+                <w:szCs w:val="20"/>
+              </w:rPr>
             </w:pPr>
             <w:r>
-              <w:rPr/>
+              <w:rPr>
+                <w:sz w:val="20"/>
+                <w:szCs w:val="20"/>
+              </w:rPr>
               <w:t>10 mg/kg body weight</w:t>
             </w:r>
           </w:p>
@@ -9990,7 +9617,7 @@
       <mc:AlternateContent>
         <mc:Choice Requires="wps">
           <w:drawing>
-            <wp:anchor behindDoc="1" distT="0" distB="0" distL="0" distR="0" simplePos="0" locked="0" layoutInCell="1" allowOverlap="1" relativeHeight="50">
+            <wp:anchor behindDoc="1" distT="0" distB="0" distL="0" distR="0" simplePos="0" locked="0" layoutInCell="1" allowOverlap="1" relativeHeight="49">
               <wp:simplePos x="0" y="0"/>
               <wp:positionH relativeFrom="margin">
                 <wp:align>center</wp:align>
@@ -9998,7 +9625,7 @@
               <wp:positionV relativeFrom="paragraph">
                 <wp:posOffset>635</wp:posOffset>
               </wp:positionV>
-              <wp:extent cx="170815" cy="174625"/>
+              <wp:extent cx="171450" cy="174625"/>
               <wp:effectExtent l="0" t="0" r="0" b="0"/>
               <wp:wrapSquare wrapText="largest"/>
               <wp:docPr id="1" name="Frame1"/>
@@ -10009,7 +9636,7 @@
                     <wps:spPr>
                       <a:xfrm>
                         <a:off x="0" y="0"/>
-                        <a:ext cx="170280" cy="173880"/>
+                        <a:ext cx="170640" cy="173880"/>
                       </a:xfrm>
                       <a:prstGeom prst="rect">
                         <a:avLst/>
@@ -10031,12 +9658,12 @@
                           <w:pPr>
                             <w:pStyle w:val="Footer"/>
                             <w:rPr>
-                              <w:color w:val="auto"/>
+                              <w:color w:val="000000"/>
                             </w:rPr>
                           </w:pPr>
                           <w:r>
                             <w:rPr>
-                              <w:color w:val="auto"/>
+                              <w:color w:val="000000"/>
                             </w:rPr>
                             <w:fldChar w:fldCharType="begin"/>
                           </w:r>
@@ -10047,7 +9674,7 @@
                             <w:fldChar w:fldCharType="separate"/>
                           </w:r>
                           <w:r>
-                            <w:t>49</w:t>
+                            <w:t>48</w:t>
                           </w:r>
                           <w:r>
                             <w:fldChar w:fldCharType="end"/>
@@ -10066,9 +9693,9 @@
         </mc:Choice>
         <mc:Fallback>
           <w:pict>
-            <v:rect id="shape_0" ID="Frame1" fillcolor="white" stroked="f" style="position:absolute;margin-left:227.3pt;margin-top:0.05pt;width:13.35pt;height:13.65pt;mso-position-horizontal:center;mso-position-horizontal-relative:margin">
+            <v:rect id="shape_0" ID="Frame1" stroked="f" style="position:absolute;margin-left:227.25pt;margin-top:0.05pt;width:13.4pt;height:13.65pt;mso-position-horizontal:center;mso-position-horizontal-relative:margin">
               <w10:wrap type="square"/>
-              <v:fill o:detectmouseclick="t" type="solid" color2="black" opacity="0"/>
+              <v:fill o:detectmouseclick="t" on="false"/>
               <v:stroke color="#3465a4" joinstyle="round" endcap="flat"/>
               <v:textbox>
                 <w:txbxContent>
@@ -10076,12 +9703,12 @@
                     <w:pPr>
                       <w:pStyle w:val="Footer"/>
                       <w:rPr>
-                        <w:color w:val="auto"/>
+                        <w:color w:val="000000"/>
                       </w:rPr>
                     </w:pPr>
                     <w:r>
                       <w:rPr>
-                        <w:color w:val="auto"/>
+                        <w:color w:val="000000"/>
                       </w:rPr>
                       <w:fldChar w:fldCharType="begin"/>
                     </w:r>
@@ -10092,7 +9719,7 @@
                       <w:fldChar w:fldCharType="separate"/>
                     </w:r>
                     <w:r>
-                      <w:t>49</w:t>
+                      <w:t>48</w:t>
                     </w:r>
                     <w:r>
                       <w:fldChar w:fldCharType="end"/>

</xml_diff>